<commit_message>
Fixed bug with status name
</commit_message>
<xml_diff>
--- a/templates/template.docx
+++ b/templates/template.docx
@@ -60,8 +60,6 @@
         </w:rPr>
         <w:t>{{</w:t>
       </w:r>
-      <w:proofErr w:type="spellStart"/>
-      <w:proofErr w:type="gramStart"/>
       <w:r>
         <w:rPr>
           <w:lang w:val="en-US"/>
@@ -72,15 +70,7 @@
         <w:rPr>
           <w:lang w:val="en-US"/>
         </w:rPr>
-        <w:t>.title</w:t>
-      </w:r>
-      <w:proofErr w:type="spellEnd"/>
-      <w:proofErr w:type="gramEnd"/>
-      <w:r>
-        <w:rPr>
-          <w:lang w:val="en-US"/>
-        </w:rPr>
-        <w:t>}}</w:t>
+        <w:t>.title}}</w:t>
       </w:r>
     </w:p>
     <w:p>
@@ -93,23 +83,7 @@
         <w:rPr>
           <w:lang w:val="en-US"/>
         </w:rPr>
-        <w:t xml:space="preserve">{% for document in </w:t>
-      </w:r>
-      <w:proofErr w:type="spellStart"/>
-      <w:proofErr w:type="gramStart"/>
-      <w:r>
-        <w:rPr>
-          <w:lang w:val="en-US"/>
-        </w:rPr>
-        <w:t>topic.documents</w:t>
-      </w:r>
-      <w:proofErr w:type="spellEnd"/>
-      <w:proofErr w:type="gramEnd"/>
-      <w:r>
-        <w:rPr>
-          <w:lang w:val="en-US"/>
-        </w:rPr>
-        <w:t xml:space="preserve"> %}</w:t>
+        <w:t>{% for document in topic.documents %}</w:t>
       </w:r>
       <w:r>
         <w:rPr>
@@ -121,21 +95,7 @@
         <w:rPr>
           <w:rStyle w:val="Heading3Char"/>
         </w:rPr>
-        <w:t>{{</w:t>
-      </w:r>
-      <w:proofErr w:type="spellStart"/>
-      <w:r>
-        <w:rPr>
-          <w:rStyle w:val="Heading3Char"/>
-        </w:rPr>
-        <w:t>document.title</w:t>
-      </w:r>
-      <w:proofErr w:type="spellEnd"/>
-      <w:r>
-        <w:rPr>
-          <w:rStyle w:val="Heading3Char"/>
-        </w:rPr>
-        <w:t>}}</w:t>
+        <w:t>{{document.title}}</w:t>
       </w:r>
       <w:r>
         <w:rPr>
@@ -147,21 +107,7 @@
         <w:rPr>
           <w:lang w:val="en-US"/>
         </w:rPr>
-        <w:t>{{</w:t>
-      </w:r>
-      <w:proofErr w:type="spellStart"/>
-      <w:r>
-        <w:rPr>
-          <w:lang w:val="en-US"/>
-        </w:rPr>
-        <w:t>document.description</w:t>
-      </w:r>
-      <w:proofErr w:type="spellEnd"/>
-      <w:r>
-        <w:rPr>
-          <w:lang w:val="en-US"/>
-        </w:rPr>
-        <w:t>}}</w:t>
+        <w:t>{{document.description}}</w:t>
       </w:r>
       <w:r>
         <w:rPr>
@@ -213,18 +159,14 @@
               <w:rPr>
                 <w:lang w:val="en-US"/>
               </w:rPr>
-              <w:t>{{</w:t>
+              <w:t>{{document.</w:t>
             </w:r>
-            <w:proofErr w:type="spellStart"/>
-            <w:proofErr w:type="gramStart"/>
             <w:r>
               <w:rPr>
                 <w:lang w:val="en-US"/>
               </w:rPr>
-              <w:t>document.status</w:t>
+              <w:t xml:space="preserve">status </w:t>
             </w:r>
-            <w:proofErr w:type="spellEnd"/>
-            <w:proofErr w:type="gramEnd"/>
             <w:r>
               <w:rPr>
                 <w:lang w:val="en-US"/>
@@ -250,37 +192,7 @@
               <w:rPr>
                 <w:lang w:val="en-US"/>
               </w:rPr>
-              <w:t>{%</w:t>
-            </w:r>
-            <w:proofErr w:type="spellStart"/>
-            <w:r>
-              <w:rPr>
-                <w:lang w:val="en-US"/>
-              </w:rPr>
-              <w:t>tr</w:t>
-            </w:r>
-            <w:proofErr w:type="spellEnd"/>
-            <w:r>
-              <w:rPr>
-                <w:lang w:val="en-US"/>
-              </w:rPr>
-              <w:t xml:space="preserve"> for field in </w:t>
-            </w:r>
-            <w:proofErr w:type="spellStart"/>
-            <w:proofErr w:type="gramStart"/>
-            <w:r>
-              <w:rPr>
-                <w:lang w:val="en-US"/>
-              </w:rPr>
-              <w:t>document.fields</w:t>
-            </w:r>
-            <w:proofErr w:type="spellEnd"/>
-            <w:proofErr w:type="gramEnd"/>
-            <w:r>
-              <w:rPr>
-                <w:lang w:val="en-US"/>
-              </w:rPr>
-              <w:t xml:space="preserve"> %}</w:t>
+              <w:t>{%tr for field in document.fields %}</w:t>
             </w:r>
           </w:p>
         </w:tc>
@@ -300,18 +212,14 @@
               <w:rPr>
                 <w:lang w:val="en-US"/>
               </w:rPr>
-              <w:t>{{</w:t>
+              <w:t>{{field.</w:t>
             </w:r>
-            <w:proofErr w:type="spellStart"/>
-            <w:proofErr w:type="gramStart"/>
             <w:r>
               <w:rPr>
                 <w:lang w:val="en-US"/>
               </w:rPr>
-              <w:t>field.fieldName</w:t>
+              <w:t>name</w:t>
             </w:r>
-            <w:proofErr w:type="spellEnd"/>
-            <w:proofErr w:type="gramEnd"/>
             <w:r>
               <w:rPr>
                 <w:lang w:val="en-US"/>
@@ -334,21 +242,7 @@
               <w:rPr>
                 <w:lang w:val="en-US"/>
               </w:rPr>
-              <w:t>{{</w:t>
-            </w:r>
-            <w:proofErr w:type="spellStart"/>
-            <w:r>
-              <w:rPr>
-                <w:lang w:val="en-US"/>
-              </w:rPr>
-              <w:t>field.value</w:t>
-            </w:r>
-            <w:proofErr w:type="spellEnd"/>
-            <w:r>
-              <w:rPr>
-                <w:lang w:val="en-US"/>
-              </w:rPr>
-              <w:t>}}</w:t>
+              <w:t>{{field.value}}</w:t>
             </w:r>
           </w:p>
         </w:tc>
@@ -369,35 +263,7 @@
               <w:rPr>
                 <w:lang w:val="en-US"/>
               </w:rPr>
-              <w:t>{%</w:t>
-            </w:r>
-            <w:proofErr w:type="spellStart"/>
-            <w:r>
-              <w:rPr>
-                <w:lang w:val="en-US"/>
-              </w:rPr>
-              <w:t>tr</w:t>
-            </w:r>
-            <w:proofErr w:type="spellEnd"/>
-            <w:r>
-              <w:rPr>
-                <w:lang w:val="en-US"/>
-              </w:rPr>
-              <w:t xml:space="preserve"> </w:t>
-            </w:r>
-            <w:proofErr w:type="spellStart"/>
-            <w:r>
-              <w:rPr>
-                <w:lang w:val="en-US"/>
-              </w:rPr>
-              <w:t>endfor</w:t>
-            </w:r>
-            <w:proofErr w:type="spellEnd"/>
-            <w:r>
-              <w:rPr>
-                <w:lang w:val="en-US"/>
-              </w:rPr>
-              <w:t xml:space="preserve"> %}</w:t>
+              <w:t>{%tr endfor %}</w:t>
             </w:r>
           </w:p>
         </w:tc>
@@ -406,32 +272,309 @@
     <w:p>
       <w:pPr>
         <w:rPr>
-          <w:lang w:val="en-US"/>
-        </w:rPr>
-      </w:pPr>
+          <w:rStyle w:val="Heading3Char"/>
+        </w:rPr>
+      </w:pPr>
+    </w:p>
+    <w:p>
+      <w:pPr>
+        <w:rPr>
+          <w:lang w:val="en-US"/>
+        </w:rPr>
+      </w:pPr>
+      <w:r>
+        <w:rPr>
+          <w:rStyle w:val="Heading3Char"/>
+        </w:rPr>
+        <w:t>Målgrupper</w:t>
+      </w:r>
       <w:r>
         <w:rPr>
           <w:lang w:val="en-US"/>
         </w:rPr>
         <w:br/>
-        <w:t xml:space="preserve">{% </w:t>
-      </w:r>
-      <w:proofErr w:type="spellStart"/>
-      <w:r>
-        <w:rPr>
-          <w:lang w:val="en-US"/>
-        </w:rPr>
-        <w:t>endfor</w:t>
-      </w:r>
-      <w:proofErr w:type="spellEnd"/>
-      <w:r>
-        <w:rPr>
-          <w:lang w:val="en-US"/>
-        </w:rPr>
-        <w:t xml:space="preserve"> %}</w:t>
-      </w:r>
+      </w:r>
+    </w:p>
+    <w:p>
+      <w:pPr>
+        <w:rPr>
+          <w:lang w:val="en-US"/>
+        </w:rPr>
+      </w:pPr>
       <w:bookmarkStart w:id="0" w:name="_GoBack"/>
       <w:bookmarkEnd w:id="0"/>
+      <w:r>
+        <w:rPr>
+          <w:lang w:val="en-US"/>
+        </w:rPr>
+        <w:t>{%p for mandato</w:t>
+      </w:r>
+      <w:r>
+        <w:rPr>
+          <w:lang w:val="en-US"/>
+        </w:rPr>
+        <w:t>ry in document.mandatoryList %}</w:t>
+      </w:r>
+    </w:p>
+    <w:tbl>
+      <w:tblPr>
+        <w:tblStyle w:val="TableGrid"/>
+        <w:tblW w:w="0" w:type="auto"/>
+        <w:tblLook w:val="04A0" w:firstRow="1" w:lastRow="0" w:firstColumn="1" w:lastColumn="0" w:noHBand="0" w:noVBand="1"/>
+      </w:tblPr>
+      <w:tblGrid>
+        <w:gridCol w:w="6858"/>
+        <w:gridCol w:w="2430"/>
+      </w:tblGrid>
+      <w:tr>
+        <w:tc>
+          <w:tcPr>
+            <w:tcW w:w="9288" w:type="dxa"/>
+            <w:gridSpan w:val="2"/>
+            <w:shd w:val="clear" w:color="auto" w:fill="C2D69B" w:themeFill="accent3" w:themeFillTint="99"/>
+          </w:tcPr>
+          <w:p>
+            <w:pPr>
+              <w:rPr>
+                <w:lang w:val="en-US"/>
+              </w:rPr>
+            </w:pPr>
+            <w:r>
+              <w:rPr>
+                <w:lang w:val="en-US"/>
+              </w:rPr>
+              <w:t>{{mandatory.name}}</w:t>
+            </w:r>
+          </w:p>
+        </w:tc>
+      </w:tr>
+      <w:tr>
+        <w:tc>
+          <w:tcPr>
+            <w:tcW w:w="9288" w:type="dxa"/>
+            <w:gridSpan w:val="2"/>
+            <w:shd w:val="clear" w:color="auto" w:fill="FFFFFF" w:themeFill="background1"/>
+          </w:tcPr>
+          <w:p>
+            <w:pPr>
+              <w:rPr>
+                <w:color w:val="808080" w:themeColor="background1" w:themeShade="80"/>
+                <w:lang w:val="en-US"/>
+              </w:rPr>
+            </w:pPr>
+            <w:r>
+              <w:rPr>
+                <w:color w:val="808080" w:themeColor="background1" w:themeShade="80"/>
+                <w:lang w:val="en-US"/>
+              </w:rPr>
+              <w:t>{%tr for targetGroup in mandatory.targetGroups %}</w:t>
+            </w:r>
+          </w:p>
+        </w:tc>
+      </w:tr>
+      <w:tr>
+        <w:tc>
+          <w:tcPr>
+            <w:tcW w:w="6858" w:type="dxa"/>
+          </w:tcPr>
+          <w:p>
+            <w:pPr>
+              <w:rPr>
+                <w:lang w:val="en-US"/>
+              </w:rPr>
+            </w:pPr>
+            <w:r>
+              <w:rPr>
+                <w:lang w:val="en-US"/>
+              </w:rPr>
+              <w:t>{{targetGroup.name}}</w:t>
+            </w:r>
+          </w:p>
+        </w:tc>
+        <w:tc>
+          <w:tcPr>
+            <w:tcW w:w="2430" w:type="dxa"/>
+          </w:tcPr>
+          <w:p>
+            <w:pPr>
+              <w:rPr>
+                <w:lang w:val="en-US"/>
+              </w:rPr>
+            </w:pPr>
+            <w:r>
+              <w:rPr>
+                <w:lang w:val="en-US"/>
+              </w:rPr>
+              <w:t>{{targetGroup.action}}</w:t>
+            </w:r>
+          </w:p>
+        </w:tc>
+      </w:tr>
+      <w:tr>
+        <w:tc>
+          <w:tcPr>
+            <w:tcW w:w="9288" w:type="dxa"/>
+            <w:gridSpan w:val="2"/>
+          </w:tcPr>
+          <w:p>
+            <w:pPr>
+              <w:rPr>
+                <w:lang w:val="en-US"/>
+              </w:rPr>
+            </w:pPr>
+            <w:r>
+              <w:rPr>
+                <w:lang w:val="en-US"/>
+              </w:rPr>
+              <w:t>{%tr endfor %}</w:t>
+            </w:r>
+          </w:p>
+        </w:tc>
+      </w:tr>
+    </w:tbl>
+    <w:p>
+      <w:pPr>
+        <w:rPr>
+          <w:lang w:val="en-US"/>
+        </w:rPr>
+      </w:pPr>
+      <w:r>
+        <w:rPr>
+          <w:lang w:val="en-US"/>
+        </w:rPr>
+        <w:t xml:space="preserve">{% if </w:t>
+      </w:r>
+      <w:r>
+        <w:rPr>
+          <w:lang w:val="en-US"/>
+        </w:rPr>
+        <w:t>mandatory.hjemmel</w:t>
+      </w:r>
+      <w:r>
+        <w:rPr>
+          <w:lang w:val="en-US"/>
+        </w:rPr>
+        <w:t>|length &gt; 1 %}</w:t>
+      </w:r>
+      <w:r>
+        <w:rPr>
+          <w:b/>
+          <w:lang w:val="en-US"/>
+        </w:rPr>
+        <w:t>Hjemmel</w:t>
+      </w:r>
+      <w:r>
+        <w:rPr>
+          <w:b/>
+          <w:lang w:val="en-US"/>
+        </w:rPr>
+        <w:t>:</w:t>
+      </w:r>
+      <w:r>
+        <w:rPr>
+          <w:lang w:val="en-US"/>
+        </w:rPr>
+        <w:t xml:space="preserve"> {{mandatory.hjemmel}}{% endif %}</w:t>
+      </w:r>
+      <w:r>
+        <w:rPr>
+          <w:lang w:val="en-US"/>
+        </w:rPr>
+        <w:t xml:space="preserve">{% if </w:t>
+      </w:r>
+      <w:r>
+        <w:rPr>
+          <w:lang w:val="en-US"/>
+        </w:rPr>
+        <w:t>mandatory.</w:t>
+      </w:r>
+      <w:r>
+        <w:rPr>
+          <w:lang w:val="en-US"/>
+        </w:rPr>
+        <w:t>decidedBy</w:t>
+      </w:r>
+      <w:r>
+        <w:rPr>
+          <w:lang w:val="en-US"/>
+        </w:rPr>
+        <w:t xml:space="preserve"> |length &gt; 1 %}</w:t>
+      </w:r>
+      <w:r>
+        <w:rPr>
+          <w:lang w:val="en-US"/>
+        </w:rPr>
+        <w:br/>
+      </w:r>
+      <w:r>
+        <w:rPr>
+          <w:b/>
+          <w:lang w:val="en-US"/>
+        </w:rPr>
+        <w:t>Besluttet av</w:t>
+      </w:r>
+      <w:r>
+        <w:rPr>
+          <w:b/>
+          <w:lang w:val="en-US"/>
+        </w:rPr>
+        <w:t>:</w:t>
+      </w:r>
+      <w:r>
+        <w:rPr>
+          <w:lang w:val="en-US"/>
+        </w:rPr>
+        <w:t xml:space="preserve"> {{mandatory.</w:t>
+      </w:r>
+      <w:r>
+        <w:rPr>
+          <w:lang w:val="en-US"/>
+        </w:rPr>
+        <w:t>decidedBy</w:t>
+      </w:r>
+      <w:r>
+        <w:rPr>
+          <w:lang w:val="en-US"/>
+        </w:rPr>
+        <w:t>}}{% endif %}</w:t>
+      </w:r>
+      <w:r>
+        <w:rPr>
+          <w:lang w:val="en-US"/>
+        </w:rPr>
+        <w:t xml:space="preserve">{% if </w:t>
+      </w:r>
+      <w:r>
+        <w:rPr>
+          <w:lang w:val="en-US"/>
+        </w:rPr>
+        <w:t>mandatory.notice</w:t>
+      </w:r>
+      <w:r>
+        <w:rPr>
+          <w:lang w:val="en-US"/>
+        </w:rPr>
+        <w:t>|length &gt; 1 %}</w:t>
+      </w:r>
+      <w:r>
+        <w:rPr>
+          <w:lang w:val="en-US"/>
+        </w:rPr>
+        <w:br/>
+      </w:r>
+      <w:r>
+        <w:rPr>
+          <w:b/>
+          <w:lang w:val="en-US"/>
+        </w:rPr>
+        <w:t>Merknad:</w:t>
+      </w:r>
+      <w:r>
+        <w:rPr>
+          <w:lang w:val="en-US"/>
+        </w:rPr>
+        <w:t xml:space="preserve"> {{mandatory.notice}}{% endif %}</w:t>
+      </w:r>
     </w:p>
     <w:p>
       <w:pPr>
@@ -443,21 +586,34 @@
         <w:rPr>
           <w:lang w:val="en-US"/>
         </w:rPr>
-        <w:t xml:space="preserve">{% </w:t>
-      </w:r>
-      <w:proofErr w:type="spellStart"/>
-      <w:r>
-        <w:rPr>
-          <w:lang w:val="en-US"/>
-        </w:rPr>
-        <w:t>endfor</w:t>
-      </w:r>
-      <w:proofErr w:type="spellEnd"/>
-      <w:r>
-        <w:rPr>
-          <w:lang w:val="en-US"/>
-        </w:rPr>
-        <w:t xml:space="preserve"> %}</w:t>
+        <w:t>{%p endfor %}</w:t>
+      </w:r>
+    </w:p>
+    <w:p>
+      <w:pPr>
+        <w:rPr>
+          <w:lang w:val="en-US"/>
+        </w:rPr>
+      </w:pPr>
+      <w:r>
+        <w:rPr>
+          <w:lang w:val="en-US"/>
+        </w:rPr>
+        <w:br/>
+        <w:t>{% endfor %}</w:t>
+      </w:r>
+    </w:p>
+    <w:p>
+      <w:pPr>
+        <w:rPr>
+          <w:lang w:val="en-US"/>
+        </w:rPr>
+      </w:pPr>
+      <w:r>
+        <w:rPr>
+          <w:lang w:val="en-US"/>
+        </w:rPr>
+        <w:t>{% endfor %}</w:t>
       </w:r>
     </w:p>
     <w:sectPr>
@@ -1620,7 +1776,7 @@
 </file>
 
 <file path=customXml/itemProps1.xml><?xml version="1.0" encoding="utf-8"?>
-<ds:datastoreItem xmlns:ds="http://schemas.openxmlformats.org/officeDocument/2006/customXml" ds:itemID="{8814D778-F811-4B5F-8781-36891316CD4E}">
+<ds:datastoreItem xmlns:ds="http://schemas.openxmlformats.org/officeDocument/2006/customXml" ds:itemID="{8765C794-5AE2-4994-9301-3D3F25A18C9E}">
   <ds:schemaRefs>
     <ds:schemaRef ds:uri="http://schemas.openxmlformats.org/officeDocument/2006/bibliography"/>
   </ds:schemaRefs>

</xml_diff>

<commit_message>
Added target groups to template
</commit_message>
<xml_diff>
--- a/templates/template.docx
+++ b/templates/template.docx
@@ -301,8 +301,6 @@
           <w:lang w:val="en-US"/>
         </w:rPr>
       </w:pPr>
-      <w:bookmarkStart w:id="0" w:name="_GoBack"/>
-      <w:bookmarkEnd w:id="0"/>
       <w:r>
         <w:rPr>
           <w:lang w:val="en-US"/>
@@ -502,6 +500,67 @@
       </w:r>
       <w:r>
         <w:rPr>
+          <w:b/>
+          <w:lang w:val="en-US"/>
+        </w:rPr>
+        <w:t>Besluttet av</w:t>
+      </w:r>
+      <w:r>
+        <w:rPr>
+          <w:b/>
+          <w:lang w:val="en-US"/>
+        </w:rPr>
+        <w:t>:</w:t>
+      </w:r>
+      <w:r>
+        <w:rPr>
+          <w:lang w:val="en-US"/>
+        </w:rPr>
+        <w:t xml:space="preserve"> {{mandatory.</w:t>
+      </w:r>
+      <w:r>
+        <w:rPr>
+          <w:lang w:val="en-US"/>
+        </w:rPr>
+        <w:t>decidedBy</w:t>
+      </w:r>
+      <w:r>
+        <w:rPr>
+          <w:lang w:val="en-US"/>
+        </w:rPr>
+        <w:t>}}{% endif %}</w:t>
+      </w:r>
+      <w:bookmarkStart w:id="0" w:name="_GoBack"/>
+      <w:bookmarkEnd w:id="0"/>
+      <w:r>
+        <w:rPr>
+          <w:lang w:val="en-US"/>
+        </w:rPr>
+        <w:t xml:space="preserve">{% if </w:t>
+      </w:r>
+      <w:r>
+        <w:rPr>
+          <w:lang w:val="en-US"/>
+        </w:rPr>
+        <w:t>mandatory.</w:t>
+      </w:r>
+      <w:r>
+        <w:t xml:space="preserve"> </w:t>
+      </w:r>
+      <w:r>
+        <w:rPr>
+          <w:lang w:val="en-US"/>
+        </w:rPr>
+        <w:t>replacedBy</w:t>
+      </w:r>
+      <w:r>
+        <w:rPr>
+          <w:lang w:val="en-US"/>
+        </w:rPr>
+        <w:t>|length &gt; 1 %}</w:t>
+      </w:r>
+      <w:r>
+        <w:rPr>
           <w:lang w:val="en-US"/>
         </w:rPr>
         <w:br/>
@@ -511,13 +570,20 @@
           <w:b/>
           <w:lang w:val="en-US"/>
         </w:rPr>
-        <w:t>Besluttet av</w:t>
+        <w:t>Erstattes</w:t>
       </w:r>
       <w:r>
         <w:rPr>
           <w:b/>
           <w:lang w:val="en-US"/>
         </w:rPr>
+        <w:t xml:space="preserve"> av</w:t>
+      </w:r>
+      <w:r>
+        <w:rPr>
+          <w:b/>
+          <w:lang w:val="en-US"/>
+        </w:rPr>
         <w:t>:</w:t>
       </w:r>
       <w:r>
@@ -527,10 +593,13 @@
         <w:t xml:space="preserve"> {{mandatory.</w:t>
       </w:r>
       <w:r>
-        <w:rPr>
-          <w:lang w:val="en-US"/>
-        </w:rPr>
-        <w:t>decidedBy</w:t>
+        <w:t xml:space="preserve"> </w:t>
+      </w:r>
+      <w:r>
+        <w:rPr>
+          <w:lang w:val="en-US"/>
+        </w:rPr>
+        <w:t>replacedBy</w:t>
       </w:r>
       <w:r>
         <w:rPr>
@@ -1776,7 +1845,7 @@
 </file>
 
 <file path=customXml/itemProps1.xml><?xml version="1.0" encoding="utf-8"?>
-<ds:datastoreItem xmlns:ds="http://schemas.openxmlformats.org/officeDocument/2006/customXml" ds:itemID="{8765C794-5AE2-4994-9301-3D3F25A18C9E}">
+<ds:datastoreItem xmlns:ds="http://schemas.openxmlformats.org/officeDocument/2006/customXml" ds:itemID="{2DAB88FB-9245-46C5-AEDC-2A98EE434791}">
   <ds:schemaRefs>
     <ds:schemaRef ds:uri="http://schemas.openxmlformats.org/officeDocument/2006/bibliography"/>
   </ds:schemaRefs>

</xml_diff>

<commit_message>
Added contact address to template
</commit_message>
<xml_diff>
--- a/templates/template.docx
+++ b/templates/template.docx
@@ -6,29 +6,34 @@
       <w:pPr>
         <w:pStyle w:val="Title"/>
         <w:rPr>
-          <w:lang w:val="en-US"/>
-        </w:rPr>
-      </w:pPr>
-      <w:r>
-        <w:rPr>
+          <w:rFonts w:ascii="Arial" w:hAnsi="Arial" w:cs="Arial"/>
+          <w:lang w:val="en-US"/>
+        </w:rPr>
+      </w:pPr>
+      <w:r>
+        <w:rPr>
+          <w:rFonts w:ascii="Arial" w:hAnsi="Arial" w:cs="Arial"/>
           <w:lang w:val="en-US"/>
         </w:rPr>
         <w:t>{{</w:t>
       </w:r>
       <w:r>
         <w:rPr>
+          <w:rFonts w:ascii="Arial" w:hAnsi="Arial" w:cs="Arial"/>
           <w:lang w:val="en-US"/>
         </w:rPr>
         <w:t>title</w:t>
       </w:r>
       <w:r>
         <w:rPr>
+          <w:rFonts w:ascii="Arial" w:hAnsi="Arial" w:cs="Arial"/>
           <w:lang w:val="en-US"/>
         </w:rPr>
         <w:t>}</w:t>
       </w:r>
       <w:r>
         <w:rPr>
+          <w:rFonts w:ascii="Arial" w:hAnsi="Arial" w:cs="Arial"/>
           <w:lang w:val="en-US"/>
         </w:rPr>
         <w:t>}</w:t>
@@ -37,11 +42,13 @@
     <w:p>
       <w:pPr>
         <w:rPr>
-          <w:lang w:val="en-US"/>
-        </w:rPr>
-      </w:pPr>
-      <w:r>
-        <w:rPr>
+          <w:rFonts w:ascii="Arial" w:hAnsi="Arial" w:cs="Arial"/>
+          <w:lang w:val="en-US"/>
+        </w:rPr>
+      </w:pPr>
+      <w:r>
+        <w:rPr>
+          <w:rFonts w:ascii="Arial" w:hAnsi="Arial" w:cs="Arial"/>
           <w:lang w:val="en-US"/>
         </w:rPr>
         <w:t>{% for topic in topics %}</w:t>
@@ -51,66 +58,138 @@
       <w:pPr>
         <w:pStyle w:val="Heading1"/>
         <w:rPr>
-          <w:lang w:val="en-US"/>
-        </w:rPr>
-      </w:pPr>
-      <w:r>
-        <w:rPr>
+          <w:rFonts w:ascii="Arial" w:hAnsi="Arial" w:cs="Arial"/>
+          <w:lang w:val="en-US"/>
+        </w:rPr>
+      </w:pPr>
+      <w:r>
+        <w:rPr>
+          <w:rFonts w:ascii="Arial" w:hAnsi="Arial" w:cs="Arial"/>
           <w:lang w:val="en-US"/>
         </w:rPr>
         <w:t>{{</w:t>
       </w:r>
-      <w:r>
-        <w:rPr>
+      <w:proofErr w:type="spellStart"/>
+      <w:proofErr w:type="gramStart"/>
+      <w:r>
+        <w:rPr>
+          <w:rFonts w:ascii="Arial" w:hAnsi="Arial" w:cs="Arial"/>
           <w:lang w:val="en-US"/>
         </w:rPr>
         <w:t>topic</w:t>
       </w:r>
       <w:r>
         <w:rPr>
-          <w:lang w:val="en-US"/>
-        </w:rPr>
-        <w:t>.title}}</w:t>
+          <w:rFonts w:ascii="Arial" w:hAnsi="Arial" w:cs="Arial"/>
+          <w:lang w:val="en-US"/>
+        </w:rPr>
+        <w:t>.title</w:t>
+      </w:r>
+      <w:proofErr w:type="spellEnd"/>
+      <w:proofErr w:type="gramEnd"/>
+      <w:r>
+        <w:rPr>
+          <w:rFonts w:ascii="Arial" w:hAnsi="Arial" w:cs="Arial"/>
+          <w:lang w:val="en-US"/>
+        </w:rPr>
+        <w:t>}}</w:t>
       </w:r>
     </w:p>
     <w:p>
       <w:pPr>
         <w:rPr>
-          <w:lang w:val="en-US"/>
-        </w:rPr>
-      </w:pPr>
-      <w:r>
-        <w:rPr>
-          <w:lang w:val="en-US"/>
-        </w:rPr>
-        <w:t>{% for document in topic.documents %}</w:t>
-      </w:r>
-      <w:r>
-        <w:rPr>
+          <w:rFonts w:ascii="Arial" w:hAnsi="Arial" w:cs="Arial"/>
+          <w:lang w:val="en-US"/>
+        </w:rPr>
+      </w:pPr>
+      <w:r>
+        <w:rPr>
+          <w:rFonts w:ascii="Arial" w:hAnsi="Arial" w:cs="Arial"/>
+          <w:lang w:val="en-US"/>
+        </w:rPr>
+        <w:t xml:space="preserve">{% for document in </w:t>
+      </w:r>
+      <w:proofErr w:type="spellStart"/>
+      <w:proofErr w:type="gramStart"/>
+      <w:r>
+        <w:rPr>
+          <w:rFonts w:ascii="Arial" w:hAnsi="Arial" w:cs="Arial"/>
+          <w:lang w:val="en-US"/>
+        </w:rPr>
+        <w:t>topic.documents</w:t>
+      </w:r>
+      <w:proofErr w:type="spellEnd"/>
+      <w:proofErr w:type="gramEnd"/>
+      <w:r>
+        <w:rPr>
+          <w:rFonts w:ascii="Arial" w:hAnsi="Arial" w:cs="Arial"/>
+          <w:lang w:val="en-US"/>
+        </w:rPr>
+        <w:t xml:space="preserve"> %}</w:t>
+      </w:r>
+      <w:r>
+        <w:rPr>
+          <w:rFonts w:ascii="Arial" w:hAnsi="Arial" w:cs="Arial"/>
           <w:lang w:val="en-US"/>
         </w:rPr>
         <w:br/>
       </w:r>
       <w:r>
         <w:rPr>
-          <w:rStyle w:val="Heading3Char"/>
-        </w:rPr>
-        <w:t>{{document.title}}</w:t>
-      </w:r>
-      <w:r>
-        <w:rPr>
+          <w:rStyle w:val="Heading2Char"/>
+          <w:rFonts w:ascii="Arial" w:hAnsi="Arial" w:cs="Arial"/>
+        </w:rPr>
+        <w:t>{{</w:t>
+      </w:r>
+      <w:proofErr w:type="spellStart"/>
+      <w:r>
+        <w:rPr>
+          <w:rStyle w:val="Heading2Char"/>
+          <w:rFonts w:ascii="Arial" w:hAnsi="Arial" w:cs="Arial"/>
+        </w:rPr>
+        <w:t>document.title</w:t>
+      </w:r>
+      <w:proofErr w:type="spellEnd"/>
+      <w:r>
+        <w:rPr>
+          <w:rStyle w:val="Heading2Char"/>
+          <w:rFonts w:ascii="Arial" w:hAnsi="Arial" w:cs="Arial"/>
+        </w:rPr>
+        <w:t>}}</w:t>
+      </w:r>
+      <w:r>
+        <w:rPr>
+          <w:rFonts w:ascii="Arial" w:hAnsi="Arial" w:cs="Arial"/>
           <w:lang w:val="en-US"/>
         </w:rPr>
         <w:br/>
       </w:r>
       <w:r>
         <w:rPr>
-          <w:lang w:val="en-US"/>
-        </w:rPr>
-        <w:t>{{document.description}}</w:t>
-      </w:r>
-      <w:r>
-        <w:rPr>
+          <w:rFonts w:ascii="Arial" w:hAnsi="Arial" w:cs="Arial"/>
+          <w:lang w:val="en-US"/>
+        </w:rPr>
+        <w:t>{{</w:t>
+      </w:r>
+      <w:proofErr w:type="spellStart"/>
+      <w:r>
+        <w:rPr>
+          <w:rFonts w:ascii="Arial" w:hAnsi="Arial" w:cs="Arial"/>
+          <w:lang w:val="en-US"/>
+        </w:rPr>
+        <w:t>document.description</w:t>
+      </w:r>
+      <w:proofErr w:type="spellEnd"/>
+      <w:r>
+        <w:rPr>
+          <w:rFonts w:ascii="Arial" w:hAnsi="Arial" w:cs="Arial"/>
+          <w:lang w:val="en-US"/>
+        </w:rPr>
+        <w:t>}}</w:t>
+      </w:r>
+      <w:r>
+        <w:rPr>
+          <w:rFonts w:ascii="Arial" w:hAnsi="Arial" w:cs="Arial"/>
           <w:lang w:val="en-US"/>
         </w:rPr>
         <w:br/>
@@ -134,11 +213,13 @@
           <w:p>
             <w:pPr>
               <w:rPr>
+                <w:rFonts w:ascii="Arial" w:hAnsi="Arial" w:cs="Arial"/>
                 <w:lang w:val="en-US"/>
               </w:rPr>
             </w:pPr>
             <w:r>
               <w:rPr>
+                <w:rFonts w:ascii="Arial" w:hAnsi="Arial" w:cs="Arial"/>
                 <w:lang w:val="en-US"/>
               </w:rPr>
               <w:t>Status</w:t>
@@ -152,23 +233,45 @@
           <w:p>
             <w:pPr>
               <w:rPr>
+                <w:rFonts w:ascii="Arial" w:hAnsi="Arial" w:cs="Arial"/>
                 <w:lang w:val="en-US"/>
               </w:rPr>
             </w:pPr>
             <w:r>
               <w:rPr>
-                <w:lang w:val="en-US"/>
-              </w:rPr>
-              <w:t>{{document.</w:t>
-            </w:r>
-            <w:r>
-              <w:rPr>
-                <w:lang w:val="en-US"/>
-              </w:rPr>
-              <w:t xml:space="preserve">status </w:t>
-            </w:r>
-            <w:r>
-              <w:rPr>
+                <w:rFonts w:ascii="Arial" w:hAnsi="Arial" w:cs="Arial"/>
+                <w:lang w:val="en-US"/>
+              </w:rPr>
+              <w:t>{{</w:t>
+            </w:r>
+            <w:proofErr w:type="spellStart"/>
+            <w:proofErr w:type="gramStart"/>
+            <w:r>
+              <w:rPr>
+                <w:rFonts w:ascii="Arial" w:hAnsi="Arial" w:cs="Arial"/>
+                <w:lang w:val="en-US"/>
+              </w:rPr>
+              <w:t>document.</w:t>
+            </w:r>
+            <w:r>
+              <w:rPr>
+                <w:rFonts w:ascii="Arial" w:hAnsi="Arial" w:cs="Arial"/>
+                <w:lang w:val="en-US"/>
+              </w:rPr>
+              <w:t>status</w:t>
+            </w:r>
+            <w:proofErr w:type="spellEnd"/>
+            <w:proofErr w:type="gramEnd"/>
+            <w:r>
+              <w:rPr>
+                <w:rFonts w:ascii="Arial" w:hAnsi="Arial" w:cs="Arial"/>
+                <w:lang w:val="en-US"/>
+              </w:rPr>
+              <w:t xml:space="preserve"> </w:t>
+            </w:r>
+            <w:r>
+              <w:rPr>
+                <w:rFonts w:ascii="Arial" w:hAnsi="Arial" w:cs="Arial"/>
                 <w:lang w:val="en-US"/>
               </w:rPr>
               <w:t>}}</w:t>
@@ -185,14 +288,50 @@
           <w:p>
             <w:pPr>
               <w:rPr>
+                <w:rFonts w:ascii="Arial" w:hAnsi="Arial" w:cs="Arial"/>
                 <w:lang w:val="en-US"/>
               </w:rPr>
             </w:pPr>
             <w:r>
               <w:rPr>
-                <w:lang w:val="en-US"/>
-              </w:rPr>
-              <w:t>{%tr for field in document.fields %}</w:t>
+                <w:rFonts w:ascii="Arial" w:hAnsi="Arial" w:cs="Arial"/>
+                <w:lang w:val="en-US"/>
+              </w:rPr>
+              <w:t>{%</w:t>
+            </w:r>
+            <w:proofErr w:type="spellStart"/>
+            <w:r>
+              <w:rPr>
+                <w:rFonts w:ascii="Arial" w:hAnsi="Arial" w:cs="Arial"/>
+                <w:lang w:val="en-US"/>
+              </w:rPr>
+              <w:t>tr</w:t>
+            </w:r>
+            <w:proofErr w:type="spellEnd"/>
+            <w:r>
+              <w:rPr>
+                <w:rFonts w:ascii="Arial" w:hAnsi="Arial" w:cs="Arial"/>
+                <w:lang w:val="en-US"/>
+              </w:rPr>
+              <w:t xml:space="preserve"> for field in </w:t>
+            </w:r>
+            <w:proofErr w:type="spellStart"/>
+            <w:proofErr w:type="gramStart"/>
+            <w:r>
+              <w:rPr>
+                <w:rFonts w:ascii="Arial" w:hAnsi="Arial" w:cs="Arial"/>
+                <w:lang w:val="en-US"/>
+              </w:rPr>
+              <w:t>document.fields</w:t>
+            </w:r>
+            <w:proofErr w:type="spellEnd"/>
+            <w:proofErr w:type="gramEnd"/>
+            <w:r>
+              <w:rPr>
+                <w:rFonts w:ascii="Arial" w:hAnsi="Arial" w:cs="Arial"/>
+                <w:lang w:val="en-US"/>
+              </w:rPr>
+              <w:t xml:space="preserve"> %}</w:t>
             </w:r>
           </w:p>
         </w:tc>
@@ -205,23 +344,27 @@
           <w:p>
             <w:pPr>
               <w:rPr>
+                <w:rFonts w:ascii="Arial" w:hAnsi="Arial" w:cs="Arial"/>
                 <w:lang w:val="en-US"/>
               </w:rPr>
             </w:pPr>
             <w:r>
               <w:rPr>
+                <w:rFonts w:ascii="Arial" w:hAnsi="Arial" w:cs="Arial"/>
                 <w:lang w:val="en-US"/>
               </w:rPr>
               <w:t>{{field.</w:t>
             </w:r>
             <w:r>
               <w:rPr>
+                <w:rFonts w:ascii="Arial" w:hAnsi="Arial" w:cs="Arial"/>
                 <w:lang w:val="en-US"/>
               </w:rPr>
               <w:t>name</w:t>
             </w:r>
             <w:r>
               <w:rPr>
+                <w:rFonts w:ascii="Arial" w:hAnsi="Arial" w:cs="Arial"/>
                 <w:lang w:val="en-US"/>
               </w:rPr>
               <w:t>}}</w:t>
@@ -235,14 +378,32 @@
           <w:p>
             <w:pPr>
               <w:rPr>
+                <w:rFonts w:ascii="Arial" w:hAnsi="Arial" w:cs="Arial"/>
                 <w:lang w:val="en-US"/>
               </w:rPr>
             </w:pPr>
             <w:r>
               <w:rPr>
-                <w:lang w:val="en-US"/>
-              </w:rPr>
-              <w:t>{{field.value}}</w:t>
+                <w:rFonts w:ascii="Arial" w:hAnsi="Arial" w:cs="Arial"/>
+                <w:lang w:val="en-US"/>
+              </w:rPr>
+              <w:t>{{</w:t>
+            </w:r>
+            <w:proofErr w:type="spellStart"/>
+            <w:r>
+              <w:rPr>
+                <w:rFonts w:ascii="Arial" w:hAnsi="Arial" w:cs="Arial"/>
+                <w:lang w:val="en-US"/>
+              </w:rPr>
+              <w:t>field.value</w:t>
+            </w:r>
+            <w:proofErr w:type="spellEnd"/>
+            <w:r>
+              <w:rPr>
+                <w:rFonts w:ascii="Arial" w:hAnsi="Arial" w:cs="Arial"/>
+                <w:lang w:val="en-US"/>
+              </w:rPr>
+              <w:t>}}</w:t>
             </w:r>
           </w:p>
         </w:tc>
@@ -256,14 +417,48 @@
           <w:p>
             <w:pPr>
               <w:rPr>
+                <w:rFonts w:ascii="Arial" w:hAnsi="Arial" w:cs="Arial"/>
                 <w:lang w:val="en-US"/>
               </w:rPr>
             </w:pPr>
             <w:r>
               <w:rPr>
-                <w:lang w:val="en-US"/>
-              </w:rPr>
-              <w:t>{%tr endfor %}</w:t>
+                <w:rFonts w:ascii="Arial" w:hAnsi="Arial" w:cs="Arial"/>
+                <w:lang w:val="en-US"/>
+              </w:rPr>
+              <w:t>{%</w:t>
+            </w:r>
+            <w:proofErr w:type="spellStart"/>
+            <w:r>
+              <w:rPr>
+                <w:rFonts w:ascii="Arial" w:hAnsi="Arial" w:cs="Arial"/>
+                <w:lang w:val="en-US"/>
+              </w:rPr>
+              <w:t>tr</w:t>
+            </w:r>
+            <w:proofErr w:type="spellEnd"/>
+            <w:r>
+              <w:rPr>
+                <w:rFonts w:ascii="Arial" w:hAnsi="Arial" w:cs="Arial"/>
+                <w:lang w:val="en-US"/>
+              </w:rPr>
+              <w:t xml:space="preserve"> </w:t>
+            </w:r>
+            <w:proofErr w:type="spellStart"/>
+            <w:r>
+              <w:rPr>
+                <w:rFonts w:ascii="Arial" w:hAnsi="Arial" w:cs="Arial"/>
+                <w:lang w:val="en-US"/>
+              </w:rPr>
+              <w:t>endfor</w:t>
+            </w:r>
+            <w:proofErr w:type="spellEnd"/>
+            <w:r>
+              <w:rPr>
+                <w:rFonts w:ascii="Arial" w:hAnsi="Arial" w:cs="Arial"/>
+                <w:lang w:val="en-US"/>
+              </w:rPr>
+              <w:t xml:space="preserve"> %}</w:t>
             </w:r>
           </w:p>
         </w:tc>
@@ -273,23 +468,29 @@
       <w:pPr>
         <w:rPr>
           <w:rStyle w:val="Heading3Char"/>
+          <w:rFonts w:ascii="Arial" w:hAnsi="Arial" w:cs="Arial"/>
         </w:rPr>
       </w:pPr>
     </w:p>
     <w:p>
       <w:pPr>
         <w:rPr>
-          <w:lang w:val="en-US"/>
-        </w:rPr>
-      </w:pPr>
+          <w:rFonts w:ascii="Arial" w:hAnsi="Arial" w:cs="Arial"/>
+          <w:lang w:val="en-US"/>
+        </w:rPr>
+      </w:pPr>
+      <w:proofErr w:type="spellStart"/>
       <w:r>
         <w:rPr>
           <w:rStyle w:val="Heading3Char"/>
+          <w:rFonts w:ascii="Arial" w:hAnsi="Arial" w:cs="Arial"/>
         </w:rPr>
         <w:t>Målgrupper</w:t>
       </w:r>
-      <w:r>
-        <w:rPr>
+      <w:proofErr w:type="spellEnd"/>
+      <w:r>
+        <w:rPr>
+          <w:rFonts w:ascii="Arial" w:hAnsi="Arial" w:cs="Arial"/>
           <w:lang w:val="en-US"/>
         </w:rPr>
         <w:br/>
@@ -298,20 +499,41 @@
     <w:p>
       <w:pPr>
         <w:rPr>
-          <w:lang w:val="en-US"/>
-        </w:rPr>
-      </w:pPr>
-      <w:r>
-        <w:rPr>
+          <w:rFonts w:ascii="Arial" w:hAnsi="Arial" w:cs="Arial"/>
+          <w:lang w:val="en-US"/>
+        </w:rPr>
+      </w:pPr>
+      <w:r>
+        <w:rPr>
+          <w:rFonts w:ascii="Arial" w:hAnsi="Arial" w:cs="Arial"/>
           <w:lang w:val="en-US"/>
         </w:rPr>
         <w:t>{%p for mandato</w:t>
       </w:r>
       <w:r>
         <w:rPr>
-          <w:lang w:val="en-US"/>
-        </w:rPr>
-        <w:t>ry in document.mandatoryList %}</w:t>
+          <w:rFonts w:ascii="Arial" w:hAnsi="Arial" w:cs="Arial"/>
+          <w:lang w:val="en-US"/>
+        </w:rPr>
+        <w:t xml:space="preserve">ry in </w:t>
+      </w:r>
+      <w:proofErr w:type="spellStart"/>
+      <w:proofErr w:type="gramStart"/>
+      <w:r>
+        <w:rPr>
+          <w:rFonts w:ascii="Arial" w:hAnsi="Arial" w:cs="Arial"/>
+          <w:lang w:val="en-US"/>
+        </w:rPr>
+        <w:t>document.mandatoryList</w:t>
+      </w:r>
+      <w:proofErr w:type="spellEnd"/>
+      <w:proofErr w:type="gramEnd"/>
+      <w:r>
+        <w:rPr>
+          <w:rFonts w:ascii="Arial" w:hAnsi="Arial" w:cs="Arial"/>
+          <w:lang w:val="en-US"/>
+        </w:rPr>
+        <w:t xml:space="preserve"> %}</w:t>
       </w:r>
     </w:p>
     <w:tbl>
@@ -334,11 +556,13 @@
           <w:p>
             <w:pPr>
               <w:rPr>
+                <w:rFonts w:ascii="Arial" w:hAnsi="Arial" w:cs="Arial"/>
                 <w:lang w:val="en-US"/>
               </w:rPr>
             </w:pPr>
             <w:r>
               <w:rPr>
+                <w:rFonts w:ascii="Arial" w:hAnsi="Arial" w:cs="Arial"/>
                 <w:lang w:val="en-US"/>
               </w:rPr>
               <w:t>{{mandatory.name}}</w:t>
@@ -356,16 +580,74 @@
           <w:p>
             <w:pPr>
               <w:rPr>
+                <w:rFonts w:ascii="Arial" w:hAnsi="Arial" w:cs="Arial"/>
                 <w:color w:val="808080" w:themeColor="background1" w:themeShade="80"/>
                 <w:lang w:val="en-US"/>
               </w:rPr>
             </w:pPr>
             <w:r>
               <w:rPr>
+                <w:rFonts w:ascii="Arial" w:hAnsi="Arial" w:cs="Arial"/>
                 <w:color w:val="808080" w:themeColor="background1" w:themeShade="80"/>
                 <w:lang w:val="en-US"/>
               </w:rPr>
-              <w:t>{%tr for targetGroup in mandatory.targetGroups %}</w:t>
+              <w:t>{%</w:t>
+            </w:r>
+            <w:proofErr w:type="spellStart"/>
+            <w:r>
+              <w:rPr>
+                <w:rFonts w:ascii="Arial" w:hAnsi="Arial" w:cs="Arial"/>
+                <w:color w:val="808080" w:themeColor="background1" w:themeShade="80"/>
+                <w:lang w:val="en-US"/>
+              </w:rPr>
+              <w:t>tr</w:t>
+            </w:r>
+            <w:proofErr w:type="spellEnd"/>
+            <w:r>
+              <w:rPr>
+                <w:rFonts w:ascii="Arial" w:hAnsi="Arial" w:cs="Arial"/>
+                <w:color w:val="808080" w:themeColor="background1" w:themeShade="80"/>
+                <w:lang w:val="en-US"/>
+              </w:rPr>
+              <w:t xml:space="preserve"> for </w:t>
+            </w:r>
+            <w:proofErr w:type="spellStart"/>
+            <w:r>
+              <w:rPr>
+                <w:rFonts w:ascii="Arial" w:hAnsi="Arial" w:cs="Arial"/>
+                <w:color w:val="808080" w:themeColor="background1" w:themeShade="80"/>
+                <w:lang w:val="en-US"/>
+              </w:rPr>
+              <w:t>targetGroup</w:t>
+            </w:r>
+            <w:proofErr w:type="spellEnd"/>
+            <w:r>
+              <w:rPr>
+                <w:rFonts w:ascii="Arial" w:hAnsi="Arial" w:cs="Arial"/>
+                <w:color w:val="808080" w:themeColor="background1" w:themeShade="80"/>
+                <w:lang w:val="en-US"/>
+              </w:rPr>
+              <w:t xml:space="preserve"> in </w:t>
+            </w:r>
+            <w:proofErr w:type="spellStart"/>
+            <w:proofErr w:type="gramStart"/>
+            <w:r>
+              <w:rPr>
+                <w:rFonts w:ascii="Arial" w:hAnsi="Arial" w:cs="Arial"/>
+                <w:color w:val="808080" w:themeColor="background1" w:themeShade="80"/>
+                <w:lang w:val="en-US"/>
+              </w:rPr>
+              <w:t>mandatory.targetGroups</w:t>
+            </w:r>
+            <w:proofErr w:type="spellEnd"/>
+            <w:proofErr w:type="gramEnd"/>
+            <w:r>
+              <w:rPr>
+                <w:rFonts w:ascii="Arial" w:hAnsi="Arial" w:cs="Arial"/>
+                <w:color w:val="808080" w:themeColor="background1" w:themeShade="80"/>
+                <w:lang w:val="en-US"/>
+              </w:rPr>
+              <w:t xml:space="preserve"> %}</w:t>
             </w:r>
           </w:p>
         </w:tc>
@@ -378,11 +660,13 @@
           <w:p>
             <w:pPr>
               <w:rPr>
+                <w:rFonts w:ascii="Arial" w:hAnsi="Arial" w:cs="Arial"/>
                 <w:lang w:val="en-US"/>
               </w:rPr>
             </w:pPr>
             <w:r>
               <w:rPr>
+                <w:rFonts w:ascii="Arial" w:hAnsi="Arial" w:cs="Arial"/>
                 <w:lang w:val="en-US"/>
               </w:rPr>
               <w:t>{{targetGroup.name}}</w:t>
@@ -396,14 +680,32 @@
           <w:p>
             <w:pPr>
               <w:rPr>
+                <w:rFonts w:ascii="Arial" w:hAnsi="Arial" w:cs="Arial"/>
                 <w:lang w:val="en-US"/>
               </w:rPr>
             </w:pPr>
             <w:r>
               <w:rPr>
-                <w:lang w:val="en-US"/>
-              </w:rPr>
-              <w:t>{{targetGroup.action}}</w:t>
+                <w:rFonts w:ascii="Arial" w:hAnsi="Arial" w:cs="Arial"/>
+                <w:lang w:val="en-US"/>
+              </w:rPr>
+              <w:t>{{</w:t>
+            </w:r>
+            <w:proofErr w:type="spellStart"/>
+            <w:r>
+              <w:rPr>
+                <w:rFonts w:ascii="Arial" w:hAnsi="Arial" w:cs="Arial"/>
+                <w:lang w:val="en-US"/>
+              </w:rPr>
+              <w:t>targetGroup.action</w:t>
+            </w:r>
+            <w:proofErr w:type="spellEnd"/>
+            <w:r>
+              <w:rPr>
+                <w:rFonts w:ascii="Arial" w:hAnsi="Arial" w:cs="Arial"/>
+                <w:lang w:val="en-US"/>
+              </w:rPr>
+              <w:t>}}</w:t>
             </w:r>
           </w:p>
         </w:tc>
@@ -417,14 +719,48 @@
           <w:p>
             <w:pPr>
               <w:rPr>
+                <w:rFonts w:ascii="Arial" w:hAnsi="Arial" w:cs="Arial"/>
                 <w:lang w:val="en-US"/>
               </w:rPr>
             </w:pPr>
             <w:r>
               <w:rPr>
-                <w:lang w:val="en-US"/>
-              </w:rPr>
-              <w:t>{%tr endfor %}</w:t>
+                <w:rFonts w:ascii="Arial" w:hAnsi="Arial" w:cs="Arial"/>
+                <w:lang w:val="en-US"/>
+              </w:rPr>
+              <w:t>{%</w:t>
+            </w:r>
+            <w:proofErr w:type="spellStart"/>
+            <w:r>
+              <w:rPr>
+                <w:rFonts w:ascii="Arial" w:hAnsi="Arial" w:cs="Arial"/>
+                <w:lang w:val="en-US"/>
+              </w:rPr>
+              <w:t>tr</w:t>
+            </w:r>
+            <w:proofErr w:type="spellEnd"/>
+            <w:r>
+              <w:rPr>
+                <w:rFonts w:ascii="Arial" w:hAnsi="Arial" w:cs="Arial"/>
+                <w:lang w:val="en-US"/>
+              </w:rPr>
+              <w:t xml:space="preserve"> </w:t>
+            </w:r>
+            <w:proofErr w:type="spellStart"/>
+            <w:r>
+              <w:rPr>
+                <w:rFonts w:ascii="Arial" w:hAnsi="Arial" w:cs="Arial"/>
+                <w:lang w:val="en-US"/>
+              </w:rPr>
+              <w:t>endfor</w:t>
+            </w:r>
+            <w:proofErr w:type="spellEnd"/>
+            <w:r>
+              <w:rPr>
+                <w:rFonts w:ascii="Arial" w:hAnsi="Arial" w:cs="Arial"/>
+                <w:lang w:val="en-US"/>
+              </w:rPr>
+              <w:t xml:space="preserve"> %}</w:t>
             </w:r>
           </w:p>
         </w:tc>
@@ -433,36 +769,55 @@
     <w:p>
       <w:pPr>
         <w:rPr>
-          <w:lang w:val="en-US"/>
-        </w:rPr>
-      </w:pPr>
-      <w:r>
-        <w:rPr>
+          <w:rFonts w:ascii="Arial" w:hAnsi="Arial" w:cs="Arial"/>
+          <w:lang w:val="en-US"/>
+        </w:rPr>
+      </w:pPr>
+      <w:r>
+        <w:rPr>
+          <w:rFonts w:ascii="Arial" w:hAnsi="Arial" w:cs="Arial"/>
           <w:lang w:val="en-US"/>
         </w:rPr>
         <w:t xml:space="preserve">{% if </w:t>
       </w:r>
-      <w:r>
-        <w:rPr>
+      <w:proofErr w:type="spellStart"/>
+      <w:proofErr w:type="gramStart"/>
+      <w:r>
+        <w:rPr>
+          <w:rFonts w:ascii="Arial" w:hAnsi="Arial" w:cs="Arial"/>
           <w:lang w:val="en-US"/>
         </w:rPr>
         <w:t>mandatory.hjemmel</w:t>
       </w:r>
-      <w:r>
-        <w:rPr>
-          <w:lang w:val="en-US"/>
-        </w:rPr>
-        <w:t>|length &gt; 1 %}</w:t>
-      </w:r>
-      <w:r>
-        <w:rPr>
+      <w:proofErr w:type="gramEnd"/>
+      <w:r>
+        <w:rPr>
+          <w:rFonts w:ascii="Arial" w:hAnsi="Arial" w:cs="Arial"/>
+          <w:lang w:val="en-US"/>
+        </w:rPr>
+        <w:t>|length</w:t>
+      </w:r>
+      <w:proofErr w:type="spellEnd"/>
+      <w:r>
+        <w:rPr>
+          <w:rFonts w:ascii="Arial" w:hAnsi="Arial" w:cs="Arial"/>
+          <w:lang w:val="en-US"/>
+        </w:rPr>
+        <w:t xml:space="preserve"> &gt; 1 %}</w:t>
+      </w:r>
+      <w:proofErr w:type="spellStart"/>
+      <w:r>
+        <w:rPr>
+          <w:rFonts w:ascii="Arial" w:hAnsi="Arial" w:cs="Arial"/>
           <w:b/>
           <w:lang w:val="en-US"/>
         </w:rPr>
         <w:t>Hjemmel</w:t>
       </w:r>
-      <w:r>
-        <w:rPr>
+      <w:proofErr w:type="spellEnd"/>
+      <w:r>
+        <w:rPr>
+          <w:rFonts w:ascii="Arial" w:hAnsi="Arial" w:cs="Arial"/>
           <w:b/>
           <w:lang w:val="en-US"/>
         </w:rPr>
@@ -470,43 +825,310 @@
       </w:r>
       <w:r>
         <w:rPr>
-          <w:lang w:val="en-US"/>
-        </w:rPr>
-        <w:t xml:space="preserve"> {{mandatory.hjemmel}}{% endif %}</w:t>
-      </w:r>
-      <w:r>
-        <w:rPr>
+          <w:rFonts w:ascii="Arial" w:hAnsi="Arial" w:cs="Arial"/>
+          <w:lang w:val="en-US"/>
+        </w:rPr>
+        <w:t xml:space="preserve"> {{</w:t>
+      </w:r>
+      <w:proofErr w:type="spellStart"/>
+      <w:r>
+        <w:rPr>
+          <w:rFonts w:ascii="Arial" w:hAnsi="Arial" w:cs="Arial"/>
+          <w:lang w:val="en-US"/>
+        </w:rPr>
+        <w:t>mandatory.hjemmel</w:t>
+      </w:r>
+      <w:proofErr w:type="spellEnd"/>
+      <w:r>
+        <w:rPr>
+          <w:rFonts w:ascii="Arial" w:hAnsi="Arial" w:cs="Arial"/>
+          <w:lang w:val="en-US"/>
+        </w:rPr>
+        <w:t xml:space="preserve">}}{% </w:t>
+      </w:r>
+      <w:proofErr w:type="spellStart"/>
+      <w:r>
+        <w:rPr>
+          <w:rFonts w:ascii="Arial" w:hAnsi="Arial" w:cs="Arial"/>
+          <w:lang w:val="en-US"/>
+        </w:rPr>
+        <w:t>endif</w:t>
+      </w:r>
+      <w:proofErr w:type="spellEnd"/>
+      <w:r>
+        <w:rPr>
+          <w:rFonts w:ascii="Arial" w:hAnsi="Arial" w:cs="Arial"/>
+          <w:lang w:val="en-US"/>
+        </w:rPr>
+        <w:t xml:space="preserve"> %}{% if </w:t>
+      </w:r>
+      <w:proofErr w:type="spellStart"/>
+      <w:r>
+        <w:rPr>
+          <w:rFonts w:ascii="Arial" w:hAnsi="Arial" w:cs="Arial"/>
+          <w:lang w:val="en-US"/>
+        </w:rPr>
+        <w:t>mandatory.decidedBy</w:t>
+      </w:r>
+      <w:proofErr w:type="spellEnd"/>
+      <w:r>
+        <w:rPr>
+          <w:rFonts w:ascii="Arial" w:hAnsi="Arial" w:cs="Arial"/>
+          <w:lang w:val="en-US"/>
+        </w:rPr>
+        <w:t xml:space="preserve"> |length &gt; 1 %}</w:t>
+      </w:r>
+      <w:proofErr w:type="spellStart"/>
+      <w:r>
+        <w:rPr>
+          <w:rFonts w:ascii="Arial" w:hAnsi="Arial" w:cs="Arial"/>
+          <w:b/>
+          <w:lang w:val="en-US"/>
+        </w:rPr>
+        <w:t>Besluttet</w:t>
+      </w:r>
+      <w:proofErr w:type="spellEnd"/>
+      <w:r>
+        <w:rPr>
+          <w:rFonts w:ascii="Arial" w:hAnsi="Arial" w:cs="Arial"/>
+          <w:b/>
+          <w:lang w:val="en-US"/>
+        </w:rPr>
+        <w:t xml:space="preserve"> </w:t>
+      </w:r>
+      <w:proofErr w:type="spellStart"/>
+      <w:r>
+        <w:rPr>
+          <w:rFonts w:ascii="Arial" w:hAnsi="Arial" w:cs="Arial"/>
+          <w:b/>
+          <w:lang w:val="en-US"/>
+        </w:rPr>
+        <w:t>av</w:t>
+      </w:r>
+      <w:proofErr w:type="spellEnd"/>
+      <w:r>
+        <w:rPr>
+          <w:rFonts w:ascii="Arial" w:hAnsi="Arial" w:cs="Arial"/>
+          <w:b/>
+          <w:lang w:val="en-US"/>
+        </w:rPr>
+        <w:t>:</w:t>
+      </w:r>
+      <w:r>
+        <w:rPr>
+          <w:rFonts w:ascii="Arial" w:hAnsi="Arial" w:cs="Arial"/>
+          <w:lang w:val="en-US"/>
+        </w:rPr>
+        <w:t xml:space="preserve"> {{</w:t>
+      </w:r>
+      <w:proofErr w:type="spellStart"/>
+      <w:r>
+        <w:rPr>
+          <w:rFonts w:ascii="Arial" w:hAnsi="Arial" w:cs="Arial"/>
+          <w:lang w:val="en-US"/>
+        </w:rPr>
+        <w:t>mandatory.decidedBy</w:t>
+      </w:r>
+      <w:proofErr w:type="spellEnd"/>
+      <w:r>
+        <w:rPr>
+          <w:rFonts w:ascii="Arial" w:hAnsi="Arial" w:cs="Arial"/>
+          <w:lang w:val="en-US"/>
+        </w:rPr>
+        <w:t xml:space="preserve">}}{% </w:t>
+      </w:r>
+      <w:proofErr w:type="spellStart"/>
+      <w:r>
+        <w:rPr>
+          <w:rFonts w:ascii="Arial" w:hAnsi="Arial" w:cs="Arial"/>
+          <w:lang w:val="en-US"/>
+        </w:rPr>
+        <w:t>endif</w:t>
+      </w:r>
+      <w:proofErr w:type="spellEnd"/>
+      <w:r>
+        <w:rPr>
+          <w:rFonts w:ascii="Arial" w:hAnsi="Arial" w:cs="Arial"/>
+          <w:lang w:val="en-US"/>
+        </w:rPr>
+        <w:t xml:space="preserve"> %}</w:t>
+      </w:r>
+      <w:r>
+        <w:rPr>
+          <w:rFonts w:ascii="Arial" w:hAnsi="Arial" w:cs="Arial"/>
+          <w:lang w:val="en-US"/>
+        </w:rPr>
+        <w:t>{% if mandatory.</w:t>
+      </w:r>
+      <w:r>
+        <w:rPr>
+          <w:rFonts w:ascii="Arial" w:hAnsi="Arial" w:cs="Arial"/>
+        </w:rPr>
+        <w:t xml:space="preserve"> </w:t>
+      </w:r>
+      <w:proofErr w:type="spellStart"/>
+      <w:r>
+        <w:rPr>
+          <w:rFonts w:ascii="Arial" w:hAnsi="Arial" w:cs="Arial"/>
+          <w:lang w:val="en-US"/>
+        </w:rPr>
+        <w:t>replacedBy</w:t>
+      </w:r>
+      <w:r>
+        <w:rPr>
+          <w:rFonts w:ascii="Arial" w:hAnsi="Arial" w:cs="Arial"/>
+          <w:lang w:val="en-US"/>
+        </w:rPr>
+        <w:t>|length</w:t>
+      </w:r>
+      <w:proofErr w:type="spellEnd"/>
+      <w:r>
+        <w:rPr>
+          <w:rFonts w:ascii="Arial" w:hAnsi="Arial" w:cs="Arial"/>
+          <w:lang w:val="en-US"/>
+        </w:rPr>
+        <w:t xml:space="preserve"> &gt; 1 %}</w:t>
+      </w:r>
+      <w:r>
+        <w:rPr>
+          <w:rFonts w:ascii="Arial" w:hAnsi="Arial" w:cs="Arial"/>
+          <w:lang w:val="en-US"/>
+        </w:rPr>
+        <w:br/>
+      </w:r>
+      <w:proofErr w:type="spellStart"/>
+      <w:r>
+        <w:rPr>
+          <w:rFonts w:ascii="Arial" w:hAnsi="Arial" w:cs="Arial"/>
+          <w:b/>
+          <w:lang w:val="en-US"/>
+        </w:rPr>
+        <w:t>Erstattes</w:t>
+      </w:r>
+      <w:proofErr w:type="spellEnd"/>
+      <w:r>
+        <w:rPr>
+          <w:rFonts w:ascii="Arial" w:hAnsi="Arial" w:cs="Arial"/>
+          <w:b/>
+          <w:lang w:val="en-US"/>
+        </w:rPr>
+        <w:t xml:space="preserve"> </w:t>
+      </w:r>
+      <w:proofErr w:type="spellStart"/>
+      <w:r>
+        <w:rPr>
+          <w:rFonts w:ascii="Arial" w:hAnsi="Arial" w:cs="Arial"/>
+          <w:b/>
+          <w:lang w:val="en-US"/>
+        </w:rPr>
+        <w:t>av</w:t>
+      </w:r>
+      <w:proofErr w:type="spellEnd"/>
+      <w:r>
+        <w:rPr>
+          <w:rFonts w:ascii="Arial" w:hAnsi="Arial" w:cs="Arial"/>
+          <w:b/>
+          <w:lang w:val="en-US"/>
+        </w:rPr>
+        <w:t>:</w:t>
+      </w:r>
+      <w:r>
+        <w:rPr>
+          <w:rFonts w:ascii="Arial" w:hAnsi="Arial" w:cs="Arial"/>
+          <w:lang w:val="en-US"/>
+        </w:rPr>
+        <w:t xml:space="preserve"> {{mandatory.</w:t>
+      </w:r>
+      <w:r>
+        <w:rPr>
+          <w:rFonts w:ascii="Arial" w:hAnsi="Arial" w:cs="Arial"/>
+        </w:rPr>
+        <w:t xml:space="preserve"> </w:t>
+      </w:r>
+      <w:proofErr w:type="spellStart"/>
+      <w:r>
+        <w:rPr>
+          <w:rFonts w:ascii="Arial" w:hAnsi="Arial" w:cs="Arial"/>
+          <w:lang w:val="en-US"/>
+        </w:rPr>
+        <w:t>replacedBy</w:t>
+      </w:r>
+      <w:proofErr w:type="spellEnd"/>
+      <w:proofErr w:type="gramStart"/>
+      <w:r>
+        <w:rPr>
+          <w:rFonts w:ascii="Arial" w:hAnsi="Arial" w:cs="Arial"/>
+          <w:lang w:val="en-US"/>
+        </w:rPr>
+        <w:t>}}{</w:t>
+      </w:r>
+      <w:proofErr w:type="gramEnd"/>
+      <w:r>
+        <w:rPr>
+          <w:rFonts w:ascii="Arial" w:hAnsi="Arial" w:cs="Arial"/>
+          <w:lang w:val="en-US"/>
+        </w:rPr>
+        <w:t xml:space="preserve">% </w:t>
+      </w:r>
+      <w:proofErr w:type="spellStart"/>
+      <w:r>
+        <w:rPr>
+          <w:rFonts w:ascii="Arial" w:hAnsi="Arial" w:cs="Arial"/>
+          <w:lang w:val="en-US"/>
+        </w:rPr>
+        <w:t>endif</w:t>
+      </w:r>
+      <w:proofErr w:type="spellEnd"/>
+      <w:r>
+        <w:rPr>
+          <w:rFonts w:ascii="Arial" w:hAnsi="Arial" w:cs="Arial"/>
+          <w:lang w:val="en-US"/>
+        </w:rPr>
+        <w:t xml:space="preserve"> %}</w:t>
+      </w:r>
+      <w:r>
+        <w:rPr>
+          <w:rFonts w:ascii="Arial" w:hAnsi="Arial" w:cs="Arial"/>
           <w:lang w:val="en-US"/>
         </w:rPr>
         <w:t xml:space="preserve">{% if </w:t>
       </w:r>
-      <w:r>
-        <w:rPr>
-          <w:lang w:val="en-US"/>
-        </w:rPr>
-        <w:t>mandatory.</w:t>
-      </w:r>
-      <w:r>
-        <w:rPr>
-          <w:lang w:val="en-US"/>
-        </w:rPr>
-        <w:t>decidedBy</w:t>
-      </w:r>
-      <w:r>
-        <w:rPr>
-          <w:lang w:val="en-US"/>
-        </w:rPr>
-        <w:t xml:space="preserve"> |length &gt; 1 %}</w:t>
-      </w:r>
-      <w:r>
-        <w:rPr>
+      <w:proofErr w:type="spellStart"/>
+      <w:r>
+        <w:rPr>
+          <w:rFonts w:ascii="Arial" w:hAnsi="Arial" w:cs="Arial"/>
+          <w:lang w:val="en-US"/>
+        </w:rPr>
+        <w:t>mandatory.notice|length</w:t>
+      </w:r>
+      <w:proofErr w:type="spellEnd"/>
+      <w:r>
+        <w:rPr>
+          <w:rFonts w:ascii="Arial" w:hAnsi="Arial" w:cs="Arial"/>
+          <w:lang w:val="en-US"/>
+        </w:rPr>
+        <w:t xml:space="preserve"> &gt; 1 %}</w:t>
+      </w:r>
+      <w:r>
+        <w:rPr>
+          <w:rFonts w:ascii="Arial" w:hAnsi="Arial" w:cs="Arial"/>
+          <w:lang w:val="en-US"/>
+        </w:rPr>
+        <w:br/>
+      </w:r>
+      <w:proofErr w:type="spellStart"/>
+      <w:r>
+        <w:rPr>
+          <w:rFonts w:ascii="Arial" w:hAnsi="Arial" w:cs="Arial"/>
           <w:b/>
           <w:lang w:val="en-US"/>
         </w:rPr>
-        <w:t>Besluttet av</w:t>
-      </w:r>
-      <w:r>
-        <w:rPr>
+        <w:t>Merknad</w:t>
+      </w:r>
+      <w:proofErr w:type="spellEnd"/>
+      <w:r>
+        <w:rPr>
+          <w:rFonts w:ascii="Arial" w:hAnsi="Arial" w:cs="Arial"/>
           <w:b/>
           <w:lang w:val="en-US"/>
         </w:rPr>
@@ -514,175 +1136,323 @@
       </w:r>
       <w:r>
         <w:rPr>
-          <w:lang w:val="en-US"/>
-        </w:rPr>
-        <w:t xml:space="preserve"> {{mandatory.</w:t>
-      </w:r>
-      <w:r>
-        <w:rPr>
-          <w:lang w:val="en-US"/>
-        </w:rPr>
-        <w:t>decidedBy</w:t>
-      </w:r>
-      <w:r>
-        <w:rPr>
-          <w:lang w:val="en-US"/>
-        </w:rPr>
-        <w:t>}}{% endif %}</w:t>
-      </w:r>
+          <w:rFonts w:ascii="Arial" w:hAnsi="Arial" w:cs="Arial"/>
+          <w:lang w:val="en-US"/>
+        </w:rPr>
+        <w:t xml:space="preserve"> {{</w:t>
+      </w:r>
+      <w:proofErr w:type="spellStart"/>
+      <w:r>
+        <w:rPr>
+          <w:rFonts w:ascii="Arial" w:hAnsi="Arial" w:cs="Arial"/>
+          <w:lang w:val="en-US"/>
+        </w:rPr>
+        <w:t>mandatory.notice</w:t>
+      </w:r>
+      <w:proofErr w:type="spellEnd"/>
+      <w:r>
+        <w:rPr>
+          <w:rFonts w:ascii="Arial" w:hAnsi="Arial" w:cs="Arial"/>
+          <w:lang w:val="en-US"/>
+        </w:rPr>
+        <w:t xml:space="preserve">}}{% </w:t>
+      </w:r>
+      <w:proofErr w:type="spellStart"/>
+      <w:r>
+        <w:rPr>
+          <w:rFonts w:ascii="Arial" w:hAnsi="Arial" w:cs="Arial"/>
+          <w:lang w:val="en-US"/>
+        </w:rPr>
+        <w:t>endif</w:t>
+      </w:r>
+      <w:proofErr w:type="spellEnd"/>
+      <w:r>
+        <w:rPr>
+          <w:rFonts w:ascii="Arial" w:hAnsi="Arial" w:cs="Arial"/>
+          <w:lang w:val="en-US"/>
+        </w:rPr>
+        <w:t xml:space="preserve"> %}</w:t>
+      </w:r>
+    </w:p>
+    <w:p>
+      <w:pPr>
+        <w:rPr>
+          <w:rFonts w:ascii="Arial" w:hAnsi="Arial" w:cs="Arial"/>
+          <w:lang w:val="en-US"/>
+        </w:rPr>
+      </w:pPr>
+      <w:r>
+        <w:rPr>
+          <w:rFonts w:ascii="Arial" w:hAnsi="Arial" w:cs="Arial"/>
+          <w:lang w:val="en-US"/>
+        </w:rPr>
+        <w:t xml:space="preserve">{%p </w:t>
+      </w:r>
+      <w:proofErr w:type="spellStart"/>
+      <w:r>
+        <w:rPr>
+          <w:rFonts w:ascii="Arial" w:hAnsi="Arial" w:cs="Arial"/>
+          <w:lang w:val="en-US"/>
+        </w:rPr>
+        <w:t>endfor</w:t>
+      </w:r>
+      <w:proofErr w:type="spellEnd"/>
+      <w:r>
+        <w:rPr>
+          <w:rFonts w:ascii="Arial" w:hAnsi="Arial" w:cs="Arial"/>
+          <w:lang w:val="en-US"/>
+        </w:rPr>
+        <w:t xml:space="preserve"> %}</w:t>
+      </w:r>
+    </w:p>
+    <w:p>
+      <w:pPr>
+        <w:rPr>
+          <w:rFonts w:ascii="Arial" w:hAnsi="Arial" w:cs="Arial"/>
+          <w:lang w:val="en-US"/>
+        </w:rPr>
+      </w:pPr>
+      <w:r>
+        <w:rPr>
+          <w:rFonts w:ascii="Arial" w:hAnsi="Arial" w:cs="Arial"/>
+          <w:lang w:val="en-US"/>
+        </w:rPr>
+        <w:t xml:space="preserve">{% for heading in </w:t>
+      </w:r>
+      <w:proofErr w:type="spellStart"/>
+      <w:proofErr w:type="gramStart"/>
+      <w:r>
+        <w:rPr>
+          <w:rFonts w:ascii="Arial" w:hAnsi="Arial" w:cs="Arial"/>
+          <w:lang w:val="en-US"/>
+        </w:rPr>
+        <w:t>document.headings</w:t>
+      </w:r>
+      <w:proofErr w:type="spellEnd"/>
+      <w:proofErr w:type="gramEnd"/>
+      <w:r>
+        <w:rPr>
+          <w:rFonts w:ascii="Arial" w:hAnsi="Arial" w:cs="Arial"/>
+          <w:lang w:val="en-US"/>
+        </w:rPr>
+        <w:t xml:space="preserve"> %}</w:t>
+      </w:r>
+    </w:p>
+    <w:p>
+      <w:pPr>
+        <w:pStyle w:val="Heading3"/>
+        <w:rPr>
+          <w:rFonts w:ascii="Arial" w:hAnsi="Arial" w:cs="Arial"/>
+          <w:lang w:val="en-US"/>
+        </w:rPr>
+      </w:pPr>
+      <w:r>
+        <w:rPr>
+          <w:rFonts w:ascii="Arial" w:hAnsi="Arial" w:cs="Arial"/>
+          <w:lang w:val="en-US"/>
+        </w:rPr>
+        <w:t>{{</w:t>
+      </w:r>
+      <w:proofErr w:type="spellStart"/>
+      <w:proofErr w:type="gramStart"/>
+      <w:r>
+        <w:rPr>
+          <w:rFonts w:ascii="Arial" w:hAnsi="Arial" w:cs="Arial"/>
+          <w:lang w:val="en-US"/>
+        </w:rPr>
+        <w:t>heading.title</w:t>
+      </w:r>
+      <w:proofErr w:type="spellEnd"/>
+      <w:proofErr w:type="gramEnd"/>
+      <w:r>
+        <w:rPr>
+          <w:rFonts w:ascii="Arial" w:hAnsi="Arial" w:cs="Arial"/>
+          <w:lang w:val="en-US"/>
+        </w:rPr>
+        <w:t>}}</w:t>
+      </w:r>
+    </w:p>
+    <w:p>
+      <w:pPr>
+        <w:rPr>
+          <w:rFonts w:ascii="Arial" w:hAnsi="Arial" w:cs="Arial"/>
+          <w:lang w:val="en-US"/>
+        </w:rPr>
+      </w:pPr>
+      <w:r>
+        <w:rPr>
+          <w:rFonts w:ascii="Arial" w:hAnsi="Arial" w:cs="Arial"/>
+          <w:lang w:val="en-US"/>
+        </w:rPr>
+        <w:t>{{</w:t>
+      </w:r>
+      <w:proofErr w:type="spellStart"/>
+      <w:r>
+        <w:rPr>
+          <w:rFonts w:ascii="Arial" w:hAnsi="Arial" w:cs="Arial"/>
+          <w:lang w:val="en-US"/>
+        </w:rPr>
+        <w:t>heading.text</w:t>
+      </w:r>
+      <w:proofErr w:type="spellEnd"/>
+      <w:r>
+        <w:rPr>
+          <w:rFonts w:ascii="Arial" w:hAnsi="Arial" w:cs="Arial"/>
+          <w:lang w:val="en-US"/>
+        </w:rPr>
+        <w:t>}}</w:t>
+      </w:r>
+    </w:p>
+    <w:p>
+      <w:pPr>
+        <w:rPr>
+          <w:rFonts w:ascii="Arial" w:hAnsi="Arial" w:cs="Arial"/>
+          <w:lang w:val="en-US"/>
+        </w:rPr>
+      </w:pPr>
+      <w:r>
+        <w:rPr>
+          <w:rFonts w:ascii="Arial" w:hAnsi="Arial" w:cs="Arial"/>
+          <w:lang w:val="en-US"/>
+        </w:rPr>
+        <w:t xml:space="preserve">{% </w:t>
+      </w:r>
+      <w:proofErr w:type="spellStart"/>
+      <w:r>
+        <w:rPr>
+          <w:rFonts w:ascii="Arial" w:hAnsi="Arial" w:cs="Arial"/>
+          <w:lang w:val="en-US"/>
+        </w:rPr>
+        <w:t>endfor</w:t>
+      </w:r>
+      <w:proofErr w:type="spellEnd"/>
+      <w:r>
+        <w:rPr>
+          <w:rFonts w:ascii="Arial" w:hAnsi="Arial" w:cs="Arial"/>
+          <w:lang w:val="en-US"/>
+        </w:rPr>
+        <w:t xml:space="preserve"> %}</w:t>
+      </w:r>
+    </w:p>
+    <w:p>
+      <w:pPr>
+        <w:pStyle w:val="Heading3"/>
+        <w:rPr>
+          <w:lang w:val="en-US"/>
+        </w:rPr>
+      </w:pPr>
+      <w:proofErr w:type="spellStart"/>
+      <w:r>
+        <w:rPr>
+          <w:lang w:val="en-US"/>
+        </w:rPr>
+        <w:t>Kontaktadresse</w:t>
+      </w:r>
+      <w:proofErr w:type="spellEnd"/>
+    </w:p>
+    <w:p>
+      <w:pPr>
+        <w:rPr>
+          <w:rFonts w:ascii="Arial" w:hAnsi="Arial" w:cs="Arial"/>
+          <w:lang w:val="en-US"/>
+        </w:rPr>
+      </w:pPr>
+      <w:r>
+        <w:rPr>
+          <w:rFonts w:ascii="Arial" w:hAnsi="Arial" w:cs="Arial"/>
+          <w:lang w:val="en-US"/>
+        </w:rPr>
+        <w:t>{{</w:t>
+      </w:r>
+      <w:proofErr w:type="spellStart"/>
+      <w:proofErr w:type="gramStart"/>
+      <w:r>
+        <w:rPr>
+          <w:rFonts w:ascii="Arial" w:hAnsi="Arial" w:cs="Arial"/>
+          <w:lang w:val="en-US"/>
+        </w:rPr>
+        <w:t>document.contactAddress</w:t>
+      </w:r>
+      <w:proofErr w:type="spellEnd"/>
+      <w:proofErr w:type="gramEnd"/>
+      <w:r>
+        <w:rPr>
+          <w:rFonts w:ascii="Arial" w:hAnsi="Arial" w:cs="Arial"/>
+          <w:lang w:val="en-US"/>
+        </w:rPr>
+        <w:t>}}</w:t>
+      </w:r>
+    </w:p>
+    <w:p>
+      <w:pPr>
+        <w:rPr>
+          <w:rFonts w:ascii="Arial" w:hAnsi="Arial" w:cs="Arial"/>
+          <w:lang w:val="en-US"/>
+        </w:rPr>
+      </w:pPr>
       <w:bookmarkStart w:id="0" w:name="_GoBack"/>
       <w:bookmarkEnd w:id="0"/>
-      <w:r>
-        <w:rPr>
-          <w:lang w:val="en-US"/>
-        </w:rPr>
-        <w:t xml:space="preserve">{% if </w:t>
-      </w:r>
-      <w:r>
-        <w:rPr>
-          <w:lang w:val="en-US"/>
-        </w:rPr>
-        <w:t>mandatory.</w:t>
-      </w:r>
-      <w:r>
-        <w:t xml:space="preserve"> </w:t>
-      </w:r>
-      <w:r>
-        <w:rPr>
-          <w:lang w:val="en-US"/>
-        </w:rPr>
-        <w:t>replacedBy</w:t>
-      </w:r>
-      <w:r>
-        <w:rPr>
-          <w:lang w:val="en-US"/>
-        </w:rPr>
-        <w:t>|length &gt; 1 %}</w:t>
-      </w:r>
-      <w:r>
-        <w:rPr>
-          <w:lang w:val="en-US"/>
-        </w:rPr>
-        <w:br/>
-      </w:r>
-      <w:r>
-        <w:rPr>
-          <w:b/>
-          <w:lang w:val="en-US"/>
-        </w:rPr>
-        <w:t>Erstattes</w:t>
-      </w:r>
-      <w:r>
-        <w:rPr>
-          <w:b/>
-          <w:lang w:val="en-US"/>
-        </w:rPr>
-        <w:t xml:space="preserve"> av</w:t>
-      </w:r>
-      <w:r>
-        <w:rPr>
-          <w:b/>
-          <w:lang w:val="en-US"/>
-        </w:rPr>
-        <w:t>:</w:t>
-      </w:r>
-      <w:r>
-        <w:rPr>
-          <w:lang w:val="en-US"/>
-        </w:rPr>
-        <w:t xml:space="preserve"> {{mandatory.</w:t>
-      </w:r>
-      <w:r>
-        <w:t xml:space="preserve"> </w:t>
-      </w:r>
-      <w:r>
-        <w:rPr>
-          <w:lang w:val="en-US"/>
-        </w:rPr>
-        <w:t>replacedBy</w:t>
-      </w:r>
-      <w:r>
-        <w:rPr>
-          <w:lang w:val="en-US"/>
-        </w:rPr>
-        <w:t>}}{% endif %}</w:t>
-      </w:r>
-      <w:r>
-        <w:rPr>
-          <w:lang w:val="en-US"/>
-        </w:rPr>
-        <w:t xml:space="preserve">{% if </w:t>
-      </w:r>
-      <w:r>
-        <w:rPr>
-          <w:lang w:val="en-US"/>
-        </w:rPr>
-        <w:t>mandatory.notice</w:t>
-      </w:r>
-      <w:r>
-        <w:rPr>
-          <w:lang w:val="en-US"/>
-        </w:rPr>
-        <w:t>|length &gt; 1 %}</w:t>
-      </w:r>
-      <w:r>
-        <w:rPr>
-          <w:lang w:val="en-US"/>
-        </w:rPr>
-        <w:br/>
-      </w:r>
-      <w:r>
-        <w:rPr>
-          <w:b/>
-          <w:lang w:val="en-US"/>
-        </w:rPr>
-        <w:t>Merknad:</w:t>
-      </w:r>
-      <w:r>
-        <w:rPr>
-          <w:lang w:val="en-US"/>
-        </w:rPr>
-        <w:t xml:space="preserve"> {{mandatory.notice}}{% endif %}</w:t>
-      </w:r>
     </w:p>
     <w:p>
       <w:pPr>
         <w:rPr>
-          <w:lang w:val="en-US"/>
-        </w:rPr>
-      </w:pPr>
-      <w:r>
-        <w:rPr>
-          <w:lang w:val="en-US"/>
-        </w:rPr>
-        <w:t>{%p endfor %}</w:t>
+          <w:rFonts w:ascii="Arial" w:hAnsi="Arial" w:cs="Arial"/>
+          <w:lang w:val="en-US"/>
+        </w:rPr>
+      </w:pPr>
+      <w:r>
+        <w:rPr>
+          <w:rFonts w:ascii="Arial" w:hAnsi="Arial" w:cs="Arial"/>
+          <w:lang w:val="en-US"/>
+        </w:rPr>
+        <w:t xml:space="preserve">{% </w:t>
+      </w:r>
+      <w:proofErr w:type="spellStart"/>
+      <w:r>
+        <w:rPr>
+          <w:rFonts w:ascii="Arial" w:hAnsi="Arial" w:cs="Arial"/>
+          <w:lang w:val="en-US"/>
+        </w:rPr>
+        <w:t>endfor</w:t>
+      </w:r>
+      <w:proofErr w:type="spellEnd"/>
+      <w:r>
+        <w:rPr>
+          <w:rFonts w:ascii="Arial" w:hAnsi="Arial" w:cs="Arial"/>
+          <w:lang w:val="en-US"/>
+        </w:rPr>
+        <w:t xml:space="preserve"> %}</w:t>
       </w:r>
     </w:p>
     <w:p>
       <w:pPr>
         <w:rPr>
-          <w:lang w:val="en-US"/>
-        </w:rPr>
-      </w:pPr>
-      <w:r>
-        <w:rPr>
-          <w:lang w:val="en-US"/>
-        </w:rPr>
-        <w:br/>
-        <w:t>{% endfor %}</w:t>
-      </w:r>
-    </w:p>
-    <w:p>
-      <w:pPr>
-        <w:rPr>
-          <w:lang w:val="en-US"/>
-        </w:rPr>
-      </w:pPr>
-      <w:r>
-        <w:rPr>
-          <w:lang w:val="en-US"/>
-        </w:rPr>
-        <w:t>{% endfor %}</w:t>
+          <w:rFonts w:ascii="Arial" w:hAnsi="Arial" w:cs="Arial"/>
+          <w:lang w:val="en-US"/>
+        </w:rPr>
+      </w:pPr>
+      <w:r>
+        <w:rPr>
+          <w:rFonts w:ascii="Arial" w:hAnsi="Arial" w:cs="Arial"/>
+          <w:lang w:val="en-US"/>
+        </w:rPr>
+        <w:t xml:space="preserve">{% </w:t>
+      </w:r>
+      <w:proofErr w:type="spellStart"/>
+      <w:r>
+        <w:rPr>
+          <w:rFonts w:ascii="Arial" w:hAnsi="Arial" w:cs="Arial"/>
+          <w:lang w:val="en-US"/>
+        </w:rPr>
+        <w:t>endfor</w:t>
+      </w:r>
+      <w:proofErr w:type="spellEnd"/>
+      <w:r>
+        <w:rPr>
+          <w:rFonts w:ascii="Arial" w:hAnsi="Arial" w:cs="Arial"/>
+          <w:lang w:val="en-US"/>
+        </w:rPr>
+        <w:t xml:space="preserve"> %}</w:t>
       </w:r>
     </w:p>
     <w:sectPr>
@@ -1845,7 +2615,7 @@
 </file>
 
 <file path=customXml/itemProps1.xml><?xml version="1.0" encoding="utf-8"?>
-<ds:datastoreItem xmlns:ds="http://schemas.openxmlformats.org/officeDocument/2006/customXml" ds:itemID="{2DAB88FB-9245-46C5-AEDC-2A98EE434791}">
+<ds:datastoreItem xmlns:ds="http://schemas.openxmlformats.org/officeDocument/2006/customXml" ds:itemID="{E67DEBE7-6FD5-4C55-9D34-9E6C46ADD0FD}">
   <ds:schemaRefs>
     <ds:schemaRef ds:uri="http://schemas.openxmlformats.org/officeDocument/2006/bibliography"/>
   </ds:schemaRefs>

</xml_diff>

<commit_message>
Added link, so they can be replaced using python-docx
</commit_message>
<xml_diff>
--- a/templates/template.docx
+++ b/templates/template.docx
@@ -1336,6 +1336,126 @@
     </w:p>
     <w:p>
       <w:pPr>
+        <w:rPr>
+          <w:lang w:val="en-US"/>
+        </w:rPr>
+      </w:pPr>
+      <w:r>
+        <w:rPr>
+          <w:lang w:val="en-US"/>
+        </w:rPr>
+        <w:t>{%</w:t>
+      </w:r>
+      <w:r>
+        <w:rPr>
+          <w:lang w:val="en-US"/>
+        </w:rPr>
+        <w:t xml:space="preserve"> </w:t>
+      </w:r>
+      <w:r>
+        <w:rPr>
+          <w:lang w:val="en-US"/>
+        </w:rPr>
+        <w:t xml:space="preserve">for </w:t>
+      </w:r>
+      <w:proofErr w:type="spellStart"/>
+      <w:r>
+        <w:rPr>
+          <w:lang w:val="en-US"/>
+        </w:rPr>
+        <w:t>link</w:t>
+      </w:r>
+      <w:r>
+        <w:rPr>
+          <w:lang w:val="en-US"/>
+        </w:rPr>
+        <w:t>Category</w:t>
+      </w:r>
+      <w:proofErr w:type="spellEnd"/>
+      <w:r>
+        <w:rPr>
+          <w:lang w:val="en-US"/>
+        </w:rPr>
+        <w:t xml:space="preserve"> in </w:t>
+      </w:r>
+      <w:proofErr w:type="spellStart"/>
+      <w:proofErr w:type="gramStart"/>
+      <w:r>
+        <w:rPr>
+          <w:lang w:val="en-US"/>
+        </w:rPr>
+        <w:t>document.</w:t>
+      </w:r>
+      <w:r>
+        <w:rPr>
+          <w:lang w:val="en-US"/>
+        </w:rPr>
+        <w:t>linkCategories</w:t>
+      </w:r>
+      <w:proofErr w:type="spellEnd"/>
+      <w:proofErr w:type="gramEnd"/>
+      <w:r>
+        <w:rPr>
+          <w:lang w:val="en-US"/>
+        </w:rPr>
+        <w:t xml:space="preserve"> %}</w:t>
+      </w:r>
+    </w:p>
+    <w:p>
+      <w:pPr>
+        <w:rPr>
+          <w:lang w:val="en-US"/>
+        </w:rPr>
+      </w:pPr>
+      <w:r>
+        <w:rPr>
+          <w:rStyle w:val="Heading3Char"/>
+        </w:rPr>
+        <w:t>{{</w:t>
+      </w:r>
+      <w:r>
+        <w:rPr>
+          <w:rStyle w:val="Heading3Char"/>
+        </w:rPr>
+        <w:t>link</w:t>
+      </w:r>
+      <w:r>
+        <w:rPr>
+          <w:rStyle w:val="Heading3Char"/>
+        </w:rPr>
+        <w:t>Category.name}}</w:t>
+      </w:r>
+    </w:p>
+    <w:p>
+      <w:pPr>
+        <w:rPr>
+          <w:rFonts w:ascii="Arial" w:hAnsi="Arial" w:cs="Arial"/>
+          <w:lang w:val="en-US"/>
+        </w:rPr>
+      </w:pPr>
+      <w:r>
+        <w:rPr>
+          <w:lang w:val="en-US"/>
+        </w:rPr>
+        <w:t xml:space="preserve">{% </w:t>
+      </w:r>
+      <w:proofErr w:type="spellStart"/>
+      <w:r>
+        <w:rPr>
+          <w:lang w:val="en-US"/>
+        </w:rPr>
+        <w:t>endfor</w:t>
+      </w:r>
+      <w:proofErr w:type="spellEnd"/>
+      <w:r>
+        <w:rPr>
+          <w:lang w:val="en-US"/>
+        </w:rPr>
+        <w:t xml:space="preserve"> %}</w:t>
+      </w:r>
+    </w:p>
+    <w:p>
+      <w:pPr>
         <w:pStyle w:val="Heading3"/>
         <w:rPr>
           <w:lang w:val="en-US"/>
@@ -1390,8 +1510,267 @@
           <w:lang w:val="en-US"/>
         </w:rPr>
       </w:pPr>
+      <w:r>
+        <w:rPr>
+          <w:rFonts w:ascii="Arial" w:hAnsi="Arial" w:cs="Arial"/>
+          <w:lang w:val="en-US"/>
+        </w:rPr>
+        <w:t xml:space="preserve">{%for </w:t>
+      </w:r>
+      <w:proofErr w:type="spellStart"/>
+      <w:r>
+        <w:rPr>
+          <w:rFonts w:ascii="Arial" w:hAnsi="Arial" w:cs="Arial"/>
+          <w:lang w:val="en-US"/>
+        </w:rPr>
+        <w:t>linksCategory</w:t>
+      </w:r>
+      <w:proofErr w:type="spellEnd"/>
+      <w:r>
+        <w:rPr>
+          <w:rFonts w:ascii="Arial" w:hAnsi="Arial" w:cs="Arial"/>
+          <w:lang w:val="en-US"/>
+        </w:rPr>
+        <w:t xml:space="preserve"> </w:t>
+      </w:r>
+      <w:r>
+        <w:rPr>
+          <w:rFonts w:ascii="Arial" w:hAnsi="Arial" w:cs="Arial"/>
+          <w:lang w:val="en-US"/>
+        </w:rPr>
+        <w:t>in document.</w:t>
+      </w:r>
+      <w:r>
+        <w:t xml:space="preserve"> </w:t>
+      </w:r>
+      <w:proofErr w:type="spellStart"/>
+      <w:r>
+        <w:rPr>
+          <w:rFonts w:ascii="Arial" w:hAnsi="Arial" w:cs="Arial"/>
+          <w:lang w:val="en-US"/>
+        </w:rPr>
+        <w:t>linksCategories</w:t>
+      </w:r>
+      <w:proofErr w:type="spellEnd"/>
+      <w:r>
+        <w:rPr>
+          <w:rFonts w:ascii="Arial" w:hAnsi="Arial" w:cs="Arial"/>
+          <w:lang w:val="en-US"/>
+        </w:rPr>
+        <w:t xml:space="preserve"> </w:t>
+      </w:r>
+      <w:r>
+        <w:rPr>
+          <w:rFonts w:ascii="Arial" w:hAnsi="Arial" w:cs="Arial"/>
+          <w:lang w:val="en-US"/>
+        </w:rPr>
+        <w:t>%}</w:t>
+      </w:r>
+    </w:p>
+    <w:p>
+      <w:pPr>
+        <w:rPr>
+          <w:rFonts w:ascii="Arial" w:hAnsi="Arial" w:cs="Arial"/>
+          <w:vanish/>
+          <w:lang w:val="en-US"/>
+          <w:specVanish/>
+        </w:rPr>
+      </w:pPr>
+      <w:r>
+        <w:rPr>
+          <w:rFonts w:ascii="Arial" w:hAnsi="Arial" w:cs="Arial"/>
+          <w:lang w:val="en-US"/>
+        </w:rPr>
+        <w:lastRenderedPageBreak/>
+        <w:t>{{</w:t>
+      </w:r>
+      <w:r>
+        <w:rPr>
+          <w:rFonts w:ascii="Arial" w:hAnsi="Arial" w:cs="Arial"/>
+          <w:lang w:val="en-US"/>
+        </w:rPr>
+        <w:t>linksCategory</w:t>
+      </w:r>
+      <w:r>
+        <w:rPr>
+          <w:rFonts w:ascii="Arial" w:hAnsi="Arial" w:cs="Arial"/>
+          <w:lang w:val="en-US"/>
+        </w:rPr>
+        <w:t>.name}}</w:t>
+      </w:r>
+    </w:p>
+    <w:p>
+      <w:pPr>
+        <w:rPr>
+          <w:rFonts w:ascii="Arial" w:hAnsi="Arial" w:cs="Arial"/>
+          <w:lang w:val="en-US"/>
+        </w:rPr>
+      </w:pPr>
+      <w:r>
+        <w:rPr>
+          <w:rFonts w:ascii="Arial" w:hAnsi="Arial" w:cs="Arial"/>
+          <w:lang w:val="en-US"/>
+        </w:rPr>
+        <w:t xml:space="preserve"> </w:t>
+      </w:r>
+    </w:p>
+    <w:p>
+      <w:pPr>
+        <w:rPr>
+          <w:rFonts w:ascii="Arial" w:hAnsi="Arial" w:cs="Arial"/>
+          <w:lang w:val="en-US"/>
+        </w:rPr>
+      </w:pPr>
+      <w:r>
+        <w:rPr>
+          <w:rFonts w:ascii="Arial" w:hAnsi="Arial" w:cs="Arial"/>
+          <w:lang w:val="en-US"/>
+        </w:rPr>
+        <w:t xml:space="preserve">{%for </w:t>
+      </w:r>
+      <w:r>
+        <w:rPr>
+          <w:rFonts w:ascii="Arial" w:hAnsi="Arial" w:cs="Arial"/>
+          <w:lang w:val="en-US"/>
+        </w:rPr>
+        <w:t>link</w:t>
+      </w:r>
+      <w:r>
+        <w:rPr>
+          <w:rFonts w:ascii="Arial" w:hAnsi="Arial" w:cs="Arial"/>
+          <w:lang w:val="en-US"/>
+        </w:rPr>
+        <w:t xml:space="preserve"> in</w:t>
+      </w:r>
       <w:bookmarkStart w:id="0" w:name="_GoBack"/>
       <w:bookmarkEnd w:id="0"/>
+      <w:r>
+        <w:t xml:space="preserve"> </w:t>
+      </w:r>
+      <w:proofErr w:type="spellStart"/>
+      <w:r>
+        <w:rPr>
+          <w:rFonts w:ascii="Arial" w:hAnsi="Arial" w:cs="Arial"/>
+          <w:lang w:val="en-US"/>
+        </w:rPr>
+        <w:t>linksCategory</w:t>
+      </w:r>
+      <w:r>
+        <w:rPr>
+          <w:rFonts w:ascii="Arial" w:hAnsi="Arial" w:cs="Arial"/>
+          <w:lang w:val="en-US"/>
+        </w:rPr>
+        <w:t>.links</w:t>
+      </w:r>
+      <w:proofErr w:type="spellEnd"/>
+      <w:r>
+        <w:rPr>
+          <w:rFonts w:ascii="Arial" w:hAnsi="Arial" w:cs="Arial"/>
+          <w:lang w:val="en-US"/>
+        </w:rPr>
+        <w:t>%}</w:t>
+      </w:r>
+    </w:p>
+    <w:p>
+      <w:pPr>
+        <w:rPr>
+          <w:rFonts w:ascii="Arial" w:hAnsi="Arial" w:cs="Arial"/>
+          <w:lang w:val="en-US"/>
+        </w:rPr>
+      </w:pPr>
+      <w:r>
+        <w:rPr>
+          <w:rFonts w:ascii="Arial" w:hAnsi="Arial" w:cs="Arial"/>
+          <w:lang w:val="en-US"/>
+        </w:rPr>
+        <w:t>{{</w:t>
+      </w:r>
+      <w:proofErr w:type="spellStart"/>
+      <w:r>
+        <w:rPr>
+          <w:rFonts w:ascii="Arial" w:hAnsi="Arial" w:cs="Arial"/>
+          <w:lang w:val="en-US"/>
+        </w:rPr>
+        <w:t>link.value</w:t>
+      </w:r>
+      <w:proofErr w:type="spellEnd"/>
+      <w:r>
+        <w:rPr>
+          <w:rFonts w:ascii="Arial" w:hAnsi="Arial" w:cs="Arial"/>
+          <w:lang w:val="en-US"/>
+        </w:rPr>
+        <w:t>}}</w:t>
+      </w:r>
+    </w:p>
+    <w:p>
+      <w:pPr>
+        <w:rPr>
+          <w:rFonts w:ascii="Arial" w:hAnsi="Arial" w:cs="Arial"/>
+          <w:lang w:val="en-US"/>
+        </w:rPr>
+      </w:pPr>
+      <w:r>
+        <w:rPr>
+          <w:rFonts w:ascii="Arial" w:hAnsi="Arial" w:cs="Arial"/>
+          <w:lang w:val="en-US"/>
+        </w:rPr>
+        <w:t xml:space="preserve">{% </w:t>
+      </w:r>
+      <w:proofErr w:type="spellStart"/>
+      <w:r>
+        <w:rPr>
+          <w:rFonts w:ascii="Arial" w:hAnsi="Arial" w:cs="Arial"/>
+          <w:lang w:val="en-US"/>
+        </w:rPr>
+        <w:t>endfor</w:t>
+      </w:r>
+      <w:proofErr w:type="spellEnd"/>
+      <w:r>
+        <w:rPr>
+          <w:rFonts w:ascii="Arial" w:hAnsi="Arial" w:cs="Arial"/>
+          <w:lang w:val="en-US"/>
+        </w:rPr>
+        <w:t xml:space="preserve"> %}</w:t>
+      </w:r>
+    </w:p>
+    <w:p>
+      <w:pPr>
+        <w:rPr>
+          <w:rFonts w:ascii="Arial" w:hAnsi="Arial" w:cs="Arial"/>
+          <w:lang w:val="en-US"/>
+        </w:rPr>
+      </w:pPr>
+    </w:p>
+    <w:p>
+      <w:pPr>
+        <w:rPr>
+          <w:rFonts w:ascii="Arial" w:hAnsi="Arial" w:cs="Arial"/>
+          <w:lang w:val="en-US"/>
+        </w:rPr>
+      </w:pPr>
+      <w:r>
+        <w:rPr>
+          <w:rFonts w:ascii="Arial" w:hAnsi="Arial" w:cs="Arial"/>
+          <w:lang w:val="en-US"/>
+        </w:rPr>
+        <w:t xml:space="preserve">{% </w:t>
+      </w:r>
+      <w:proofErr w:type="spellStart"/>
+      <w:r>
+        <w:rPr>
+          <w:rFonts w:ascii="Arial" w:hAnsi="Arial" w:cs="Arial"/>
+          <w:lang w:val="en-US"/>
+        </w:rPr>
+        <w:t>endfor</w:t>
+      </w:r>
+      <w:proofErr w:type="spellEnd"/>
+      <w:r>
+        <w:rPr>
+          <w:rFonts w:ascii="Arial" w:hAnsi="Arial" w:cs="Arial"/>
+          <w:lang w:val="en-US"/>
+        </w:rPr>
+        <w:t xml:space="preserve"> %}</w:t>
+      </w:r>
     </w:p>
     <w:p>
       <w:pPr>
@@ -2615,7 +2994,7 @@
 </file>
 
 <file path=customXml/itemProps1.xml><?xml version="1.0" encoding="utf-8"?>
-<ds:datastoreItem xmlns:ds="http://schemas.openxmlformats.org/officeDocument/2006/customXml" ds:itemID="{E67DEBE7-6FD5-4C55-9D34-9E6C46ADD0FD}">
+<ds:datastoreItem xmlns:ds="http://schemas.openxmlformats.org/officeDocument/2006/customXml" ds:itemID="{7CD2BA92-9D98-4563-9B15-C8F099C8DF10}">
   <ds:schemaRefs>
     <ds:schemaRef ds:uri="http://schemas.openxmlformats.org/officeDocument/2006/bibliography"/>
   </ds:schemaRefs>

</xml_diff>

<commit_message>
Added hyperlinks using python-docx
</commit_message>
<xml_diff>
--- a/templates/template.docx
+++ b/templates/template.docx
@@ -69,8 +69,6 @@
         </w:rPr>
         <w:t>{{</w:t>
       </w:r>
-      <w:proofErr w:type="spellStart"/>
-      <w:proofErr w:type="gramStart"/>
       <w:r>
         <w:rPr>
           <w:rFonts w:ascii="Arial" w:hAnsi="Arial" w:cs="Arial"/>
@@ -83,16 +81,7 @@
           <w:rFonts w:ascii="Arial" w:hAnsi="Arial" w:cs="Arial"/>
           <w:lang w:val="en-US"/>
         </w:rPr>
-        <w:t>.title</w:t>
-      </w:r>
-      <w:proofErr w:type="spellEnd"/>
-      <w:proofErr w:type="gramEnd"/>
-      <w:r>
-        <w:rPr>
-          <w:rFonts w:ascii="Arial" w:hAnsi="Arial" w:cs="Arial"/>
-          <w:lang w:val="en-US"/>
-        </w:rPr>
-        <w:t>}}</w:t>
+        <w:t>.title}}</w:t>
       </w:r>
     </w:p>
     <w:p>
@@ -107,25 +96,7 @@
           <w:rFonts w:ascii="Arial" w:hAnsi="Arial" w:cs="Arial"/>
           <w:lang w:val="en-US"/>
         </w:rPr>
-        <w:t xml:space="preserve">{% for document in </w:t>
-      </w:r>
-      <w:proofErr w:type="spellStart"/>
-      <w:proofErr w:type="gramStart"/>
-      <w:r>
-        <w:rPr>
-          <w:rFonts w:ascii="Arial" w:hAnsi="Arial" w:cs="Arial"/>
-          <w:lang w:val="en-US"/>
-        </w:rPr>
-        <w:t>topic.documents</w:t>
-      </w:r>
-      <w:proofErr w:type="spellEnd"/>
-      <w:proofErr w:type="gramEnd"/>
-      <w:r>
-        <w:rPr>
-          <w:rFonts w:ascii="Arial" w:hAnsi="Arial" w:cs="Arial"/>
-          <w:lang w:val="en-US"/>
-        </w:rPr>
-        <w:t xml:space="preserve"> %}</w:t>
+        <w:t>{% for document in topic.documents %}</w:t>
       </w:r>
       <w:r>
         <w:rPr>
@@ -139,23 +110,7 @@
           <w:rStyle w:val="Heading2Char"/>
           <w:rFonts w:ascii="Arial" w:hAnsi="Arial" w:cs="Arial"/>
         </w:rPr>
-        <w:t>{{</w:t>
-      </w:r>
-      <w:proofErr w:type="spellStart"/>
-      <w:r>
-        <w:rPr>
-          <w:rStyle w:val="Heading2Char"/>
-          <w:rFonts w:ascii="Arial" w:hAnsi="Arial" w:cs="Arial"/>
-        </w:rPr>
-        <w:t>document.title</w:t>
-      </w:r>
-      <w:proofErr w:type="spellEnd"/>
-      <w:r>
-        <w:rPr>
-          <w:rStyle w:val="Heading2Char"/>
-          <w:rFonts w:ascii="Arial" w:hAnsi="Arial" w:cs="Arial"/>
-        </w:rPr>
-        <w:t>}}</w:t>
+        <w:t>{{document.title}}</w:t>
       </w:r>
       <w:r>
         <w:rPr>
@@ -169,23 +124,7 @@
           <w:rFonts w:ascii="Arial" w:hAnsi="Arial" w:cs="Arial"/>
           <w:lang w:val="en-US"/>
         </w:rPr>
-        <w:t>{{</w:t>
-      </w:r>
-      <w:proofErr w:type="spellStart"/>
-      <w:r>
-        <w:rPr>
-          <w:rFonts w:ascii="Arial" w:hAnsi="Arial" w:cs="Arial"/>
-          <w:lang w:val="en-US"/>
-        </w:rPr>
-        <w:t>document.description</w:t>
-      </w:r>
-      <w:proofErr w:type="spellEnd"/>
-      <w:r>
-        <w:rPr>
-          <w:rFonts w:ascii="Arial" w:hAnsi="Arial" w:cs="Arial"/>
-          <w:lang w:val="en-US"/>
-        </w:rPr>
-        <w:t>}}</w:t>
+        <w:t>{{document.description}}</w:t>
       </w:r>
       <w:r>
         <w:rPr>
@@ -242,32 +181,14 @@
                 <w:rFonts w:ascii="Arial" w:hAnsi="Arial" w:cs="Arial"/>
                 <w:lang w:val="en-US"/>
               </w:rPr>
-              <w:t>{{</w:t>
-            </w:r>
-            <w:proofErr w:type="spellStart"/>
-            <w:proofErr w:type="gramStart"/>
-            <w:r>
-              <w:rPr>
-                <w:rFonts w:ascii="Arial" w:hAnsi="Arial" w:cs="Arial"/>
-                <w:lang w:val="en-US"/>
-              </w:rPr>
-              <w:t>document.</w:t>
+              <w:t>{{document.</w:t>
             </w:r>
             <w:r>
               <w:rPr>
                 <w:rFonts w:ascii="Arial" w:hAnsi="Arial" w:cs="Arial"/>
                 <w:lang w:val="en-US"/>
               </w:rPr>
-              <w:t>status</w:t>
-            </w:r>
-            <w:proofErr w:type="spellEnd"/>
-            <w:proofErr w:type="gramEnd"/>
-            <w:r>
-              <w:rPr>
-                <w:rFonts w:ascii="Arial" w:hAnsi="Arial" w:cs="Arial"/>
-                <w:lang w:val="en-US"/>
-              </w:rPr>
-              <w:t xml:space="preserve"> </w:t>
+              <w:t xml:space="preserve">status </w:t>
             </w:r>
             <w:r>
               <w:rPr>
@@ -297,41 +218,7 @@
                 <w:rFonts w:ascii="Arial" w:hAnsi="Arial" w:cs="Arial"/>
                 <w:lang w:val="en-US"/>
               </w:rPr>
-              <w:t>{%</w:t>
-            </w:r>
-            <w:proofErr w:type="spellStart"/>
-            <w:r>
-              <w:rPr>
-                <w:rFonts w:ascii="Arial" w:hAnsi="Arial" w:cs="Arial"/>
-                <w:lang w:val="en-US"/>
-              </w:rPr>
-              <w:t>tr</w:t>
-            </w:r>
-            <w:proofErr w:type="spellEnd"/>
-            <w:r>
-              <w:rPr>
-                <w:rFonts w:ascii="Arial" w:hAnsi="Arial" w:cs="Arial"/>
-                <w:lang w:val="en-US"/>
-              </w:rPr>
-              <w:t xml:space="preserve"> for field in </w:t>
-            </w:r>
-            <w:proofErr w:type="spellStart"/>
-            <w:proofErr w:type="gramStart"/>
-            <w:r>
-              <w:rPr>
-                <w:rFonts w:ascii="Arial" w:hAnsi="Arial" w:cs="Arial"/>
-                <w:lang w:val="en-US"/>
-              </w:rPr>
-              <w:t>document.fields</w:t>
-            </w:r>
-            <w:proofErr w:type="spellEnd"/>
-            <w:proofErr w:type="gramEnd"/>
-            <w:r>
-              <w:rPr>
-                <w:rFonts w:ascii="Arial" w:hAnsi="Arial" w:cs="Arial"/>
-                <w:lang w:val="en-US"/>
-              </w:rPr>
-              <w:t xml:space="preserve"> %}</w:t>
+              <w:t>{%tr for field in document.fields %}</w:t>
             </w:r>
           </w:p>
         </w:tc>
@@ -387,23 +274,7 @@
                 <w:rFonts w:ascii="Arial" w:hAnsi="Arial" w:cs="Arial"/>
                 <w:lang w:val="en-US"/>
               </w:rPr>
-              <w:t>{{</w:t>
-            </w:r>
-            <w:proofErr w:type="spellStart"/>
-            <w:r>
-              <w:rPr>
-                <w:rFonts w:ascii="Arial" w:hAnsi="Arial" w:cs="Arial"/>
-                <w:lang w:val="en-US"/>
-              </w:rPr>
-              <w:t>field.value</w:t>
-            </w:r>
-            <w:proofErr w:type="spellEnd"/>
-            <w:r>
-              <w:rPr>
-                <w:rFonts w:ascii="Arial" w:hAnsi="Arial" w:cs="Arial"/>
-                <w:lang w:val="en-US"/>
-              </w:rPr>
-              <w:t>}}</w:t>
+              <w:t>{{field.value}}</w:t>
             </w:r>
           </w:p>
         </w:tc>
@@ -426,39 +297,7 @@
                 <w:rFonts w:ascii="Arial" w:hAnsi="Arial" w:cs="Arial"/>
                 <w:lang w:val="en-US"/>
               </w:rPr>
-              <w:t>{%</w:t>
-            </w:r>
-            <w:proofErr w:type="spellStart"/>
-            <w:r>
-              <w:rPr>
-                <w:rFonts w:ascii="Arial" w:hAnsi="Arial" w:cs="Arial"/>
-                <w:lang w:val="en-US"/>
-              </w:rPr>
-              <w:t>tr</w:t>
-            </w:r>
-            <w:proofErr w:type="spellEnd"/>
-            <w:r>
-              <w:rPr>
-                <w:rFonts w:ascii="Arial" w:hAnsi="Arial" w:cs="Arial"/>
-                <w:lang w:val="en-US"/>
-              </w:rPr>
-              <w:t xml:space="preserve"> </w:t>
-            </w:r>
-            <w:proofErr w:type="spellStart"/>
-            <w:r>
-              <w:rPr>
-                <w:rFonts w:ascii="Arial" w:hAnsi="Arial" w:cs="Arial"/>
-                <w:lang w:val="en-US"/>
-              </w:rPr>
-              <w:t>endfor</w:t>
-            </w:r>
-            <w:proofErr w:type="spellEnd"/>
-            <w:r>
-              <w:rPr>
-                <w:rFonts w:ascii="Arial" w:hAnsi="Arial" w:cs="Arial"/>
-                <w:lang w:val="en-US"/>
-              </w:rPr>
-              <w:t xml:space="preserve"> %}</w:t>
+              <w:t>{%tr endfor %}</w:t>
             </w:r>
           </w:p>
         </w:tc>
@@ -479,7 +318,6 @@
           <w:lang w:val="en-US"/>
         </w:rPr>
       </w:pPr>
-      <w:proofErr w:type="spellStart"/>
       <w:r>
         <w:rPr>
           <w:rStyle w:val="Heading3Char"/>
@@ -487,7 +325,6 @@
         </w:rPr>
         <w:t>Målgrupper</w:t>
       </w:r>
-      <w:proofErr w:type="spellEnd"/>
       <w:r>
         <w:rPr>
           <w:rFonts w:ascii="Arial" w:hAnsi="Arial" w:cs="Arial"/>
@@ -515,25 +352,7 @@
           <w:rFonts w:ascii="Arial" w:hAnsi="Arial" w:cs="Arial"/>
           <w:lang w:val="en-US"/>
         </w:rPr>
-        <w:t xml:space="preserve">ry in </w:t>
-      </w:r>
-      <w:proofErr w:type="spellStart"/>
-      <w:proofErr w:type="gramStart"/>
-      <w:r>
-        <w:rPr>
-          <w:rFonts w:ascii="Arial" w:hAnsi="Arial" w:cs="Arial"/>
-          <w:lang w:val="en-US"/>
-        </w:rPr>
-        <w:t>document.mandatoryList</w:t>
-      </w:r>
-      <w:proofErr w:type="spellEnd"/>
-      <w:proofErr w:type="gramEnd"/>
-      <w:r>
-        <w:rPr>
-          <w:rFonts w:ascii="Arial" w:hAnsi="Arial" w:cs="Arial"/>
-          <w:lang w:val="en-US"/>
-        </w:rPr>
-        <w:t xml:space="preserve"> %}</w:t>
+        <w:t>ry in document.mandatoryList %}</w:t>
       </w:r>
     </w:p>
     <w:tbl>
@@ -591,63 +410,7 @@
                 <w:color w:val="808080" w:themeColor="background1" w:themeShade="80"/>
                 <w:lang w:val="en-US"/>
               </w:rPr>
-              <w:t>{%</w:t>
-            </w:r>
-            <w:proofErr w:type="spellStart"/>
-            <w:r>
-              <w:rPr>
-                <w:rFonts w:ascii="Arial" w:hAnsi="Arial" w:cs="Arial"/>
-                <w:color w:val="808080" w:themeColor="background1" w:themeShade="80"/>
-                <w:lang w:val="en-US"/>
-              </w:rPr>
-              <w:t>tr</w:t>
-            </w:r>
-            <w:proofErr w:type="spellEnd"/>
-            <w:r>
-              <w:rPr>
-                <w:rFonts w:ascii="Arial" w:hAnsi="Arial" w:cs="Arial"/>
-                <w:color w:val="808080" w:themeColor="background1" w:themeShade="80"/>
-                <w:lang w:val="en-US"/>
-              </w:rPr>
-              <w:t xml:space="preserve"> for </w:t>
-            </w:r>
-            <w:proofErr w:type="spellStart"/>
-            <w:r>
-              <w:rPr>
-                <w:rFonts w:ascii="Arial" w:hAnsi="Arial" w:cs="Arial"/>
-                <w:color w:val="808080" w:themeColor="background1" w:themeShade="80"/>
-                <w:lang w:val="en-US"/>
-              </w:rPr>
-              <w:t>targetGroup</w:t>
-            </w:r>
-            <w:proofErr w:type="spellEnd"/>
-            <w:r>
-              <w:rPr>
-                <w:rFonts w:ascii="Arial" w:hAnsi="Arial" w:cs="Arial"/>
-                <w:color w:val="808080" w:themeColor="background1" w:themeShade="80"/>
-                <w:lang w:val="en-US"/>
-              </w:rPr>
-              <w:t xml:space="preserve"> in </w:t>
-            </w:r>
-            <w:proofErr w:type="spellStart"/>
-            <w:proofErr w:type="gramStart"/>
-            <w:r>
-              <w:rPr>
-                <w:rFonts w:ascii="Arial" w:hAnsi="Arial" w:cs="Arial"/>
-                <w:color w:val="808080" w:themeColor="background1" w:themeShade="80"/>
-                <w:lang w:val="en-US"/>
-              </w:rPr>
-              <w:t>mandatory.targetGroups</w:t>
-            </w:r>
-            <w:proofErr w:type="spellEnd"/>
-            <w:proofErr w:type="gramEnd"/>
-            <w:r>
-              <w:rPr>
-                <w:rFonts w:ascii="Arial" w:hAnsi="Arial" w:cs="Arial"/>
-                <w:color w:val="808080" w:themeColor="background1" w:themeShade="80"/>
-                <w:lang w:val="en-US"/>
-              </w:rPr>
-              <w:t xml:space="preserve"> %}</w:t>
+              <w:t>{%tr for targetGroup in mandatory.targetGroups %}</w:t>
             </w:r>
           </w:p>
         </w:tc>
@@ -689,23 +452,7 @@
                 <w:rFonts w:ascii="Arial" w:hAnsi="Arial" w:cs="Arial"/>
                 <w:lang w:val="en-US"/>
               </w:rPr>
-              <w:t>{{</w:t>
-            </w:r>
-            <w:proofErr w:type="spellStart"/>
-            <w:r>
-              <w:rPr>
-                <w:rFonts w:ascii="Arial" w:hAnsi="Arial" w:cs="Arial"/>
-                <w:lang w:val="en-US"/>
-              </w:rPr>
-              <w:t>targetGroup.action</w:t>
-            </w:r>
-            <w:proofErr w:type="spellEnd"/>
-            <w:r>
-              <w:rPr>
-                <w:rFonts w:ascii="Arial" w:hAnsi="Arial" w:cs="Arial"/>
-                <w:lang w:val="en-US"/>
-              </w:rPr>
-              <w:t>}}</w:t>
+              <w:t>{{targetGroup.action}}</w:t>
             </w:r>
           </w:p>
         </w:tc>
@@ -728,39 +475,7 @@
                 <w:rFonts w:ascii="Arial" w:hAnsi="Arial" w:cs="Arial"/>
                 <w:lang w:val="en-US"/>
               </w:rPr>
-              <w:t>{%</w:t>
-            </w:r>
-            <w:proofErr w:type="spellStart"/>
-            <w:r>
-              <w:rPr>
-                <w:rFonts w:ascii="Arial" w:hAnsi="Arial" w:cs="Arial"/>
-                <w:lang w:val="en-US"/>
-              </w:rPr>
-              <w:t>tr</w:t>
-            </w:r>
-            <w:proofErr w:type="spellEnd"/>
-            <w:r>
-              <w:rPr>
-                <w:rFonts w:ascii="Arial" w:hAnsi="Arial" w:cs="Arial"/>
-                <w:lang w:val="en-US"/>
-              </w:rPr>
-              <w:t xml:space="preserve"> </w:t>
-            </w:r>
-            <w:proofErr w:type="spellStart"/>
-            <w:r>
-              <w:rPr>
-                <w:rFonts w:ascii="Arial" w:hAnsi="Arial" w:cs="Arial"/>
-                <w:lang w:val="en-US"/>
-              </w:rPr>
-              <w:t>endfor</w:t>
-            </w:r>
-            <w:proofErr w:type="spellEnd"/>
-            <w:r>
-              <w:rPr>
-                <w:rFonts w:ascii="Arial" w:hAnsi="Arial" w:cs="Arial"/>
-                <w:lang w:val="en-US"/>
-              </w:rPr>
-              <w:t xml:space="preserve"> %}</w:t>
+              <w:t>{%tr endfor %}</w:t>
             </w:r>
           </w:p>
         </w:tc>
@@ -778,400 +493,159 @@
           <w:rFonts w:ascii="Arial" w:hAnsi="Arial" w:cs="Arial"/>
           <w:lang w:val="en-US"/>
         </w:rPr>
-        <w:t xml:space="preserve">{% if </w:t>
-      </w:r>
-      <w:proofErr w:type="spellStart"/>
-      <w:proofErr w:type="gramStart"/>
-      <w:r>
-        <w:rPr>
-          <w:rFonts w:ascii="Arial" w:hAnsi="Arial" w:cs="Arial"/>
-          <w:lang w:val="en-US"/>
-        </w:rPr>
-        <w:t>mandatory.hjemmel</w:t>
-      </w:r>
-      <w:proofErr w:type="gramEnd"/>
-      <w:r>
-        <w:rPr>
-          <w:rFonts w:ascii="Arial" w:hAnsi="Arial" w:cs="Arial"/>
-          <w:lang w:val="en-US"/>
-        </w:rPr>
-        <w:t>|length</w:t>
-      </w:r>
-      <w:proofErr w:type="spellEnd"/>
-      <w:r>
-        <w:rPr>
-          <w:rFonts w:ascii="Arial" w:hAnsi="Arial" w:cs="Arial"/>
-          <w:lang w:val="en-US"/>
-        </w:rPr>
-        <w:t xml:space="preserve"> &gt; 1 %}</w:t>
-      </w:r>
-      <w:proofErr w:type="spellStart"/>
+        <w:t>{% if mandatory.hjemmel|length &gt; 1 %}</w:t>
+      </w:r>
+      <w:r>
+        <w:rPr>
+          <w:rFonts w:ascii="Arial" w:hAnsi="Arial" w:cs="Arial"/>
+          <w:lang w:val="en-US"/>
+        </w:rPr>
+        <w:br/>
+      </w:r>
+      <w:bookmarkStart w:id="0" w:name="_GoBack"/>
+      <w:bookmarkEnd w:id="0"/>
       <w:r>
         <w:rPr>
           <w:rFonts w:ascii="Arial" w:hAnsi="Arial" w:cs="Arial"/>
           <w:b/>
           <w:lang w:val="en-US"/>
         </w:rPr>
-        <w:t>Hjemmel</w:t>
-      </w:r>
-      <w:proofErr w:type="spellEnd"/>
+        <w:t>Hjemmel:</w:t>
+      </w:r>
+      <w:r>
+        <w:rPr>
+          <w:rFonts w:ascii="Arial" w:hAnsi="Arial" w:cs="Arial"/>
+          <w:lang w:val="en-US"/>
+        </w:rPr>
+        <w:t xml:space="preserve"> {{mandatory.hjemmel}}{% endif %}{% if mandatory.decidedBy |length &gt; 1 %}</w:t>
+      </w:r>
+      <w:r>
+        <w:rPr>
+          <w:rFonts w:ascii="Arial" w:hAnsi="Arial" w:cs="Arial"/>
+          <w:lang w:val="en-US"/>
+        </w:rPr>
+        <w:br/>
+      </w:r>
       <w:r>
         <w:rPr>
           <w:rFonts w:ascii="Arial" w:hAnsi="Arial" w:cs="Arial"/>
           <w:b/>
           <w:lang w:val="en-US"/>
         </w:rPr>
-        <w:t>:</w:t>
-      </w:r>
-      <w:r>
-        <w:rPr>
-          <w:rFonts w:ascii="Arial" w:hAnsi="Arial" w:cs="Arial"/>
-          <w:lang w:val="en-US"/>
-        </w:rPr>
-        <w:t xml:space="preserve"> {{</w:t>
-      </w:r>
-      <w:proofErr w:type="spellStart"/>
-      <w:r>
-        <w:rPr>
-          <w:rFonts w:ascii="Arial" w:hAnsi="Arial" w:cs="Arial"/>
-          <w:lang w:val="en-US"/>
-        </w:rPr>
-        <w:t>mandatory.hjemmel</w:t>
-      </w:r>
-      <w:proofErr w:type="spellEnd"/>
-      <w:r>
-        <w:rPr>
-          <w:rFonts w:ascii="Arial" w:hAnsi="Arial" w:cs="Arial"/>
-          <w:lang w:val="en-US"/>
-        </w:rPr>
-        <w:t xml:space="preserve">}}{% </w:t>
-      </w:r>
-      <w:proofErr w:type="spellStart"/>
-      <w:r>
-        <w:rPr>
-          <w:rFonts w:ascii="Arial" w:hAnsi="Arial" w:cs="Arial"/>
-          <w:lang w:val="en-US"/>
-        </w:rPr>
-        <w:t>endif</w:t>
-      </w:r>
-      <w:proofErr w:type="spellEnd"/>
-      <w:r>
-        <w:rPr>
-          <w:rFonts w:ascii="Arial" w:hAnsi="Arial" w:cs="Arial"/>
-          <w:lang w:val="en-US"/>
-        </w:rPr>
-        <w:t xml:space="preserve"> %}{% if </w:t>
-      </w:r>
-      <w:proofErr w:type="spellStart"/>
-      <w:r>
-        <w:rPr>
-          <w:rFonts w:ascii="Arial" w:hAnsi="Arial" w:cs="Arial"/>
-          <w:lang w:val="en-US"/>
-        </w:rPr>
-        <w:t>mandatory.decidedBy</w:t>
-      </w:r>
-      <w:proofErr w:type="spellEnd"/>
-      <w:r>
-        <w:rPr>
-          <w:rFonts w:ascii="Arial" w:hAnsi="Arial" w:cs="Arial"/>
-          <w:lang w:val="en-US"/>
-        </w:rPr>
-        <w:t xml:space="preserve"> |length &gt; 1 %}</w:t>
-      </w:r>
-      <w:proofErr w:type="spellStart"/>
+        <w:t>Besluttet av:</w:t>
+      </w:r>
+      <w:r>
+        <w:rPr>
+          <w:rFonts w:ascii="Arial" w:hAnsi="Arial" w:cs="Arial"/>
+          <w:lang w:val="en-US"/>
+        </w:rPr>
+        <w:t xml:space="preserve"> {{mandatory.decidedBy}}{% endif %}</w:t>
+      </w:r>
+      <w:r>
+        <w:rPr>
+          <w:rFonts w:ascii="Arial" w:hAnsi="Arial" w:cs="Arial"/>
+          <w:lang w:val="en-US"/>
+        </w:rPr>
+        <w:t>{% if mandatory.</w:t>
+      </w:r>
+      <w:r>
+        <w:rPr>
+          <w:rFonts w:ascii="Arial" w:hAnsi="Arial" w:cs="Arial"/>
+        </w:rPr>
+        <w:t xml:space="preserve"> </w:t>
+      </w:r>
+      <w:r>
+        <w:rPr>
+          <w:rFonts w:ascii="Arial" w:hAnsi="Arial" w:cs="Arial"/>
+          <w:lang w:val="en-US"/>
+        </w:rPr>
+        <w:t>replacedBy</w:t>
+      </w:r>
+      <w:r>
+        <w:rPr>
+          <w:rFonts w:ascii="Arial" w:hAnsi="Arial" w:cs="Arial"/>
+          <w:lang w:val="en-US"/>
+        </w:rPr>
+        <w:t>|length &gt; 1 %}</w:t>
+      </w:r>
+      <w:r>
+        <w:rPr>
+          <w:rFonts w:ascii="Arial" w:hAnsi="Arial" w:cs="Arial"/>
+          <w:lang w:val="en-US"/>
+        </w:rPr>
+        <w:br/>
+      </w:r>
       <w:r>
         <w:rPr>
           <w:rFonts w:ascii="Arial" w:hAnsi="Arial" w:cs="Arial"/>
           <w:b/>
           <w:lang w:val="en-US"/>
         </w:rPr>
-        <w:t>Besluttet</w:t>
-      </w:r>
-      <w:proofErr w:type="spellEnd"/>
+        <w:t>Erstattes</w:t>
+      </w:r>
       <w:r>
         <w:rPr>
           <w:rFonts w:ascii="Arial" w:hAnsi="Arial" w:cs="Arial"/>
           <w:b/>
           <w:lang w:val="en-US"/>
         </w:rPr>
+        <w:t xml:space="preserve"> av:</w:t>
+      </w:r>
+      <w:r>
+        <w:rPr>
+          <w:rFonts w:ascii="Arial" w:hAnsi="Arial" w:cs="Arial"/>
+          <w:lang w:val="en-US"/>
+        </w:rPr>
+        <w:t xml:space="preserve"> {{mandatory.</w:t>
+      </w:r>
+      <w:r>
+        <w:rPr>
+          <w:rFonts w:ascii="Arial" w:hAnsi="Arial" w:cs="Arial"/>
+        </w:rPr>
         <w:t xml:space="preserve"> </w:t>
       </w:r>
-      <w:proofErr w:type="spellStart"/>
+      <w:r>
+        <w:rPr>
+          <w:rFonts w:ascii="Arial" w:hAnsi="Arial" w:cs="Arial"/>
+          <w:lang w:val="en-US"/>
+        </w:rPr>
+        <w:t>replacedBy</w:t>
+      </w:r>
+      <w:r>
+        <w:rPr>
+          <w:rFonts w:ascii="Arial" w:hAnsi="Arial" w:cs="Arial"/>
+          <w:lang w:val="en-US"/>
+        </w:rPr>
+        <w:t>}}{% endif %}</w:t>
+      </w:r>
+      <w:r>
+        <w:rPr>
+          <w:rFonts w:ascii="Arial" w:hAnsi="Arial" w:cs="Arial"/>
+          <w:lang w:val="en-US"/>
+        </w:rPr>
+        <w:t>{% if mandatory.notice|length &gt; 1 %}</w:t>
+      </w:r>
+      <w:r>
+        <w:rPr>
+          <w:rFonts w:ascii="Arial" w:hAnsi="Arial" w:cs="Arial"/>
+          <w:lang w:val="en-US"/>
+        </w:rPr>
+        <w:br/>
+      </w:r>
       <w:r>
         <w:rPr>
           <w:rFonts w:ascii="Arial" w:hAnsi="Arial" w:cs="Arial"/>
           <w:b/>
           <w:lang w:val="en-US"/>
         </w:rPr>
-        <w:t>av</w:t>
-      </w:r>
-      <w:proofErr w:type="spellEnd"/>
-      <w:r>
-        <w:rPr>
-          <w:rFonts w:ascii="Arial" w:hAnsi="Arial" w:cs="Arial"/>
-          <w:b/>
-          <w:lang w:val="en-US"/>
-        </w:rPr>
-        <w:t>:</w:t>
-      </w:r>
-      <w:r>
-        <w:rPr>
-          <w:rFonts w:ascii="Arial" w:hAnsi="Arial" w:cs="Arial"/>
-          <w:lang w:val="en-US"/>
-        </w:rPr>
-        <w:t xml:space="preserve"> {{</w:t>
-      </w:r>
-      <w:proofErr w:type="spellStart"/>
-      <w:r>
-        <w:rPr>
-          <w:rFonts w:ascii="Arial" w:hAnsi="Arial" w:cs="Arial"/>
-          <w:lang w:val="en-US"/>
-        </w:rPr>
-        <w:t>mandatory.decidedBy</w:t>
-      </w:r>
-      <w:proofErr w:type="spellEnd"/>
-      <w:r>
-        <w:rPr>
-          <w:rFonts w:ascii="Arial" w:hAnsi="Arial" w:cs="Arial"/>
-          <w:lang w:val="en-US"/>
-        </w:rPr>
-        <w:t xml:space="preserve">}}{% </w:t>
-      </w:r>
-      <w:proofErr w:type="spellStart"/>
-      <w:r>
-        <w:rPr>
-          <w:rFonts w:ascii="Arial" w:hAnsi="Arial" w:cs="Arial"/>
-          <w:lang w:val="en-US"/>
-        </w:rPr>
-        <w:t>endif</w:t>
-      </w:r>
-      <w:proofErr w:type="spellEnd"/>
-      <w:r>
-        <w:rPr>
-          <w:rFonts w:ascii="Arial" w:hAnsi="Arial" w:cs="Arial"/>
-          <w:lang w:val="en-US"/>
-        </w:rPr>
-        <w:t xml:space="preserve"> %}</w:t>
-      </w:r>
-      <w:r>
-        <w:rPr>
-          <w:rFonts w:ascii="Arial" w:hAnsi="Arial" w:cs="Arial"/>
-          <w:lang w:val="en-US"/>
-        </w:rPr>
-        <w:t>{% if mandatory.</w:t>
-      </w:r>
-      <w:r>
-        <w:rPr>
-          <w:rFonts w:ascii="Arial" w:hAnsi="Arial" w:cs="Arial"/>
-        </w:rPr>
-        <w:t xml:space="preserve"> </w:t>
-      </w:r>
-      <w:proofErr w:type="spellStart"/>
-      <w:r>
-        <w:rPr>
-          <w:rFonts w:ascii="Arial" w:hAnsi="Arial" w:cs="Arial"/>
-          <w:lang w:val="en-US"/>
-        </w:rPr>
-        <w:t>replacedBy</w:t>
-      </w:r>
-      <w:r>
-        <w:rPr>
-          <w:rFonts w:ascii="Arial" w:hAnsi="Arial" w:cs="Arial"/>
-          <w:lang w:val="en-US"/>
-        </w:rPr>
-        <w:t>|length</w:t>
-      </w:r>
-      <w:proofErr w:type="spellEnd"/>
-      <w:r>
-        <w:rPr>
-          <w:rFonts w:ascii="Arial" w:hAnsi="Arial" w:cs="Arial"/>
-          <w:lang w:val="en-US"/>
-        </w:rPr>
-        <w:t xml:space="preserve"> &gt; 1 %}</w:t>
-      </w:r>
-      <w:r>
-        <w:rPr>
-          <w:rFonts w:ascii="Arial" w:hAnsi="Arial" w:cs="Arial"/>
-          <w:lang w:val="en-US"/>
-        </w:rPr>
-        <w:br/>
-      </w:r>
-      <w:proofErr w:type="spellStart"/>
-      <w:r>
-        <w:rPr>
-          <w:rFonts w:ascii="Arial" w:hAnsi="Arial" w:cs="Arial"/>
-          <w:b/>
-          <w:lang w:val="en-US"/>
-        </w:rPr>
-        <w:t>Erstattes</w:t>
-      </w:r>
-      <w:proofErr w:type="spellEnd"/>
-      <w:r>
-        <w:rPr>
-          <w:rFonts w:ascii="Arial" w:hAnsi="Arial" w:cs="Arial"/>
-          <w:b/>
-          <w:lang w:val="en-US"/>
-        </w:rPr>
-        <w:t xml:space="preserve"> </w:t>
-      </w:r>
-      <w:proofErr w:type="spellStart"/>
-      <w:r>
-        <w:rPr>
-          <w:rFonts w:ascii="Arial" w:hAnsi="Arial" w:cs="Arial"/>
-          <w:b/>
-          <w:lang w:val="en-US"/>
-        </w:rPr>
-        <w:t>av</w:t>
-      </w:r>
-      <w:proofErr w:type="spellEnd"/>
-      <w:r>
-        <w:rPr>
-          <w:rFonts w:ascii="Arial" w:hAnsi="Arial" w:cs="Arial"/>
-          <w:b/>
-          <w:lang w:val="en-US"/>
-        </w:rPr>
-        <w:t>:</w:t>
-      </w:r>
-      <w:r>
-        <w:rPr>
-          <w:rFonts w:ascii="Arial" w:hAnsi="Arial" w:cs="Arial"/>
-          <w:lang w:val="en-US"/>
-        </w:rPr>
-        <w:t xml:space="preserve"> {{mandatory.</w:t>
-      </w:r>
-      <w:r>
-        <w:rPr>
-          <w:rFonts w:ascii="Arial" w:hAnsi="Arial" w:cs="Arial"/>
-        </w:rPr>
-        <w:t xml:space="preserve"> </w:t>
-      </w:r>
-      <w:proofErr w:type="spellStart"/>
-      <w:r>
-        <w:rPr>
-          <w:rFonts w:ascii="Arial" w:hAnsi="Arial" w:cs="Arial"/>
-          <w:lang w:val="en-US"/>
-        </w:rPr>
-        <w:t>replacedBy</w:t>
-      </w:r>
-      <w:proofErr w:type="spellEnd"/>
-      <w:proofErr w:type="gramStart"/>
-      <w:r>
-        <w:rPr>
-          <w:rFonts w:ascii="Arial" w:hAnsi="Arial" w:cs="Arial"/>
-          <w:lang w:val="en-US"/>
-        </w:rPr>
-        <w:t>}}{</w:t>
-      </w:r>
-      <w:proofErr w:type="gramEnd"/>
-      <w:r>
-        <w:rPr>
-          <w:rFonts w:ascii="Arial" w:hAnsi="Arial" w:cs="Arial"/>
-          <w:lang w:val="en-US"/>
-        </w:rPr>
-        <w:t xml:space="preserve">% </w:t>
-      </w:r>
-      <w:proofErr w:type="spellStart"/>
-      <w:r>
-        <w:rPr>
-          <w:rFonts w:ascii="Arial" w:hAnsi="Arial" w:cs="Arial"/>
-          <w:lang w:val="en-US"/>
-        </w:rPr>
-        <w:t>endif</w:t>
-      </w:r>
-      <w:proofErr w:type="spellEnd"/>
-      <w:r>
-        <w:rPr>
-          <w:rFonts w:ascii="Arial" w:hAnsi="Arial" w:cs="Arial"/>
-          <w:lang w:val="en-US"/>
-        </w:rPr>
-        <w:t xml:space="preserve"> %}</w:t>
-      </w:r>
-      <w:r>
-        <w:rPr>
-          <w:rFonts w:ascii="Arial" w:hAnsi="Arial" w:cs="Arial"/>
-          <w:lang w:val="en-US"/>
-        </w:rPr>
-        <w:t xml:space="preserve">{% if </w:t>
-      </w:r>
-      <w:proofErr w:type="spellStart"/>
-      <w:r>
-        <w:rPr>
-          <w:rFonts w:ascii="Arial" w:hAnsi="Arial" w:cs="Arial"/>
-          <w:lang w:val="en-US"/>
-        </w:rPr>
-        <w:t>mandatory.notice|length</w:t>
-      </w:r>
-      <w:proofErr w:type="spellEnd"/>
-      <w:r>
-        <w:rPr>
-          <w:rFonts w:ascii="Arial" w:hAnsi="Arial" w:cs="Arial"/>
-          <w:lang w:val="en-US"/>
-        </w:rPr>
-        <w:t xml:space="preserve"> &gt; 1 %}</w:t>
-      </w:r>
-      <w:r>
-        <w:rPr>
-          <w:rFonts w:ascii="Arial" w:hAnsi="Arial" w:cs="Arial"/>
-          <w:lang w:val="en-US"/>
-        </w:rPr>
-        <w:br/>
-      </w:r>
-      <w:proofErr w:type="spellStart"/>
-      <w:r>
-        <w:rPr>
-          <w:rFonts w:ascii="Arial" w:hAnsi="Arial" w:cs="Arial"/>
-          <w:b/>
-          <w:lang w:val="en-US"/>
-        </w:rPr>
-        <w:t>Merknad</w:t>
-      </w:r>
-      <w:proofErr w:type="spellEnd"/>
-      <w:r>
-        <w:rPr>
-          <w:rFonts w:ascii="Arial" w:hAnsi="Arial" w:cs="Arial"/>
-          <w:b/>
-          <w:lang w:val="en-US"/>
-        </w:rPr>
-        <w:t>:</w:t>
-      </w:r>
-      <w:r>
-        <w:rPr>
-          <w:rFonts w:ascii="Arial" w:hAnsi="Arial" w:cs="Arial"/>
-          <w:lang w:val="en-US"/>
-        </w:rPr>
-        <w:t xml:space="preserve"> {{</w:t>
-      </w:r>
-      <w:proofErr w:type="spellStart"/>
-      <w:r>
-        <w:rPr>
-          <w:rFonts w:ascii="Arial" w:hAnsi="Arial" w:cs="Arial"/>
-          <w:lang w:val="en-US"/>
-        </w:rPr>
-        <w:t>mandatory.notice</w:t>
-      </w:r>
-      <w:proofErr w:type="spellEnd"/>
-      <w:r>
-        <w:rPr>
-          <w:rFonts w:ascii="Arial" w:hAnsi="Arial" w:cs="Arial"/>
-          <w:lang w:val="en-US"/>
-        </w:rPr>
-        <w:t xml:space="preserve">}}{% </w:t>
-      </w:r>
-      <w:proofErr w:type="spellStart"/>
-      <w:r>
-        <w:rPr>
-          <w:rFonts w:ascii="Arial" w:hAnsi="Arial" w:cs="Arial"/>
-          <w:lang w:val="en-US"/>
-        </w:rPr>
-        <w:t>endif</w:t>
-      </w:r>
-      <w:proofErr w:type="spellEnd"/>
-      <w:r>
-        <w:rPr>
-          <w:rFonts w:ascii="Arial" w:hAnsi="Arial" w:cs="Arial"/>
-          <w:lang w:val="en-US"/>
-        </w:rPr>
-        <w:t xml:space="preserve"> %}</w:t>
+        <w:t>Merknad:</w:t>
+      </w:r>
+      <w:r>
+        <w:rPr>
+          <w:rFonts w:ascii="Arial" w:hAnsi="Arial" w:cs="Arial"/>
+          <w:lang w:val="en-US"/>
+        </w:rPr>
+        <w:t xml:space="preserve"> {{mandatory.notice}}{% endif %}</w:t>
       </w:r>
     </w:p>
     <w:p>
@@ -1186,23 +660,7 @@
           <w:rFonts w:ascii="Arial" w:hAnsi="Arial" w:cs="Arial"/>
           <w:lang w:val="en-US"/>
         </w:rPr>
-        <w:t xml:space="preserve">{%p </w:t>
-      </w:r>
-      <w:proofErr w:type="spellStart"/>
-      <w:r>
-        <w:rPr>
-          <w:rFonts w:ascii="Arial" w:hAnsi="Arial" w:cs="Arial"/>
-          <w:lang w:val="en-US"/>
-        </w:rPr>
-        <w:t>endfor</w:t>
-      </w:r>
-      <w:proofErr w:type="spellEnd"/>
-      <w:r>
-        <w:rPr>
-          <w:rFonts w:ascii="Arial" w:hAnsi="Arial" w:cs="Arial"/>
-          <w:lang w:val="en-US"/>
-        </w:rPr>
-        <w:t xml:space="preserve"> %}</w:t>
+        <w:t>{%p endfor %}</w:t>
       </w:r>
     </w:p>
     <w:p>
@@ -1217,25 +675,7 @@
           <w:rFonts w:ascii="Arial" w:hAnsi="Arial" w:cs="Arial"/>
           <w:lang w:val="en-US"/>
         </w:rPr>
-        <w:t xml:space="preserve">{% for heading in </w:t>
-      </w:r>
-      <w:proofErr w:type="spellStart"/>
-      <w:proofErr w:type="gramStart"/>
-      <w:r>
-        <w:rPr>
-          <w:rFonts w:ascii="Arial" w:hAnsi="Arial" w:cs="Arial"/>
-          <w:lang w:val="en-US"/>
-        </w:rPr>
-        <w:t>document.headings</w:t>
-      </w:r>
-      <w:proofErr w:type="spellEnd"/>
-      <w:proofErr w:type="gramEnd"/>
-      <w:r>
-        <w:rPr>
-          <w:rFonts w:ascii="Arial" w:hAnsi="Arial" w:cs="Arial"/>
-          <w:lang w:val="en-US"/>
-        </w:rPr>
-        <w:t xml:space="preserve"> %}</w:t>
+        <w:t>{% for heading in document.headings %}</w:t>
       </w:r>
     </w:p>
     <w:p>
@@ -1251,25 +691,7 @@
           <w:rFonts w:ascii="Arial" w:hAnsi="Arial" w:cs="Arial"/>
           <w:lang w:val="en-US"/>
         </w:rPr>
-        <w:t>{{</w:t>
-      </w:r>
-      <w:proofErr w:type="spellStart"/>
-      <w:proofErr w:type="gramStart"/>
-      <w:r>
-        <w:rPr>
-          <w:rFonts w:ascii="Arial" w:hAnsi="Arial" w:cs="Arial"/>
-          <w:lang w:val="en-US"/>
-        </w:rPr>
-        <w:t>heading.title</w:t>
-      </w:r>
-      <w:proofErr w:type="spellEnd"/>
-      <w:proofErr w:type="gramEnd"/>
-      <w:r>
-        <w:rPr>
-          <w:rFonts w:ascii="Arial" w:hAnsi="Arial" w:cs="Arial"/>
-          <w:lang w:val="en-US"/>
-        </w:rPr>
-        <w:t>}}</w:t>
+        <w:t>{{heading.title}}</w:t>
       </w:r>
     </w:p>
     <w:p>
@@ -1284,129 +706,104 @@
           <w:rFonts w:ascii="Arial" w:hAnsi="Arial" w:cs="Arial"/>
           <w:lang w:val="en-US"/>
         </w:rPr>
-        <w:t>{{</w:t>
-      </w:r>
-      <w:proofErr w:type="spellStart"/>
-      <w:r>
-        <w:rPr>
-          <w:rFonts w:ascii="Arial" w:hAnsi="Arial" w:cs="Arial"/>
-          <w:lang w:val="en-US"/>
-        </w:rPr>
-        <w:t>heading.text</w:t>
-      </w:r>
-      <w:proofErr w:type="spellEnd"/>
-      <w:r>
-        <w:rPr>
-          <w:rFonts w:ascii="Arial" w:hAnsi="Arial" w:cs="Arial"/>
-          <w:lang w:val="en-US"/>
-        </w:rPr>
-        <w:t>}}</w:t>
+        <w:t>{{heading.text}}</w:t>
+      </w:r>
+      <w:r>
+        <w:rPr>
+          <w:rFonts w:ascii="Arial" w:hAnsi="Arial" w:cs="Arial"/>
+          <w:lang w:val="en-US"/>
+        </w:rPr>
+        <w:t>{% endfor %}</w:t>
       </w:r>
     </w:p>
     <w:p>
       <w:pPr>
-        <w:rPr>
-          <w:rFonts w:ascii="Arial" w:hAnsi="Arial" w:cs="Arial"/>
-          <w:lang w:val="en-US"/>
-        </w:rPr>
-      </w:pPr>
-      <w:r>
-        <w:rPr>
-          <w:rFonts w:ascii="Arial" w:hAnsi="Arial" w:cs="Arial"/>
-          <w:lang w:val="en-US"/>
-        </w:rPr>
-        <w:t xml:space="preserve">{% </w:t>
-      </w:r>
-      <w:proofErr w:type="spellStart"/>
-      <w:r>
-        <w:rPr>
-          <w:rFonts w:ascii="Arial" w:hAnsi="Arial" w:cs="Arial"/>
-          <w:lang w:val="en-US"/>
-        </w:rPr>
-        <w:t>endfor</w:t>
-      </w:r>
-      <w:proofErr w:type="spellEnd"/>
-      <w:r>
-        <w:rPr>
-          <w:rFonts w:ascii="Arial" w:hAnsi="Arial" w:cs="Arial"/>
-          <w:lang w:val="en-US"/>
-        </w:rPr>
-        <w:t xml:space="preserve"> %}</w:t>
+        <w:pStyle w:val="Heading3"/>
+        <w:rPr>
+          <w:lang w:val="en-US"/>
+        </w:rPr>
+      </w:pPr>
+      <w:r>
+        <w:rPr>
+          <w:lang w:val="en-US"/>
+        </w:rPr>
+        <w:t>Kontaktadresse</w:t>
       </w:r>
     </w:p>
     <w:p>
       <w:pPr>
         <w:rPr>
-          <w:lang w:val="en-US"/>
-        </w:rPr>
-      </w:pPr>
-      <w:r>
-        <w:rPr>
-          <w:lang w:val="en-US"/>
-        </w:rPr>
-        <w:t>{%</w:t>
-      </w:r>
-      <w:r>
-        <w:rPr>
-          <w:lang w:val="en-US"/>
-        </w:rPr>
-        <w:t xml:space="preserve"> </w:t>
-      </w:r>
-      <w:r>
-        <w:rPr>
-          <w:lang w:val="en-US"/>
-        </w:rPr>
-        <w:t xml:space="preserve">for </w:t>
-      </w:r>
-      <w:proofErr w:type="spellStart"/>
-      <w:r>
-        <w:rPr>
-          <w:lang w:val="en-US"/>
-        </w:rPr>
-        <w:t>link</w:t>
-      </w:r>
-      <w:r>
-        <w:rPr>
-          <w:lang w:val="en-US"/>
-        </w:rPr>
-        <w:t>Category</w:t>
-      </w:r>
-      <w:proofErr w:type="spellEnd"/>
-      <w:r>
-        <w:rPr>
-          <w:lang w:val="en-US"/>
-        </w:rPr>
-        <w:t xml:space="preserve"> in </w:t>
-      </w:r>
-      <w:proofErr w:type="spellStart"/>
-      <w:proofErr w:type="gramStart"/>
-      <w:r>
-        <w:rPr>
-          <w:lang w:val="en-US"/>
-        </w:rPr>
-        <w:t>document.</w:t>
-      </w:r>
-      <w:r>
-        <w:rPr>
-          <w:lang w:val="en-US"/>
-        </w:rPr>
-        <w:t>linkCategories</w:t>
-      </w:r>
-      <w:proofErr w:type="spellEnd"/>
-      <w:proofErr w:type="gramEnd"/>
-      <w:r>
-        <w:rPr>
-          <w:lang w:val="en-US"/>
-        </w:rPr>
-        <w:t xml:space="preserve"> %}</w:t>
+          <w:rFonts w:ascii="Arial" w:hAnsi="Arial" w:cs="Arial"/>
+          <w:lang w:val="en-US"/>
+        </w:rPr>
+      </w:pPr>
+      <w:r>
+        <w:rPr>
+          <w:rFonts w:ascii="Arial" w:hAnsi="Arial" w:cs="Arial"/>
+          <w:lang w:val="en-US"/>
+        </w:rPr>
+        <w:t>{{document.contactAddress}}</w:t>
       </w:r>
     </w:p>
     <w:p>
       <w:pPr>
         <w:rPr>
-          <w:lang w:val="en-US"/>
-        </w:rPr>
-      </w:pPr>
+          <w:rFonts w:ascii="Arial" w:hAnsi="Arial" w:cs="Arial"/>
+          <w:lang w:val="en-US"/>
+        </w:rPr>
+      </w:pPr>
+      <w:r>
+        <w:rPr>
+          <w:rFonts w:ascii="Arial" w:hAnsi="Arial" w:cs="Arial"/>
+          <w:lang w:val="en-US"/>
+        </w:rPr>
+        <w:t xml:space="preserve">{%for </w:t>
+      </w:r>
+      <w:r>
+        <w:rPr>
+          <w:rFonts w:ascii="Arial" w:hAnsi="Arial" w:cs="Arial"/>
+          <w:lang w:val="en-US"/>
+        </w:rPr>
+        <w:t xml:space="preserve">linksCategory </w:t>
+      </w:r>
+      <w:r>
+        <w:rPr>
+          <w:rFonts w:ascii="Arial" w:hAnsi="Arial" w:cs="Arial"/>
+          <w:lang w:val="en-US"/>
+        </w:rPr>
+        <w:t>in document.</w:t>
+      </w:r>
+      <w:r>
+        <w:t xml:space="preserve"> </w:t>
+      </w:r>
+      <w:r>
+        <w:rPr>
+          <w:rFonts w:ascii="Arial" w:hAnsi="Arial" w:cs="Arial"/>
+          <w:lang w:val="en-US"/>
+        </w:rPr>
+        <w:t>linksCategories</w:t>
+      </w:r>
+      <w:r>
+        <w:rPr>
+          <w:rFonts w:ascii="Arial" w:hAnsi="Arial" w:cs="Arial"/>
+          <w:lang w:val="en-US"/>
+        </w:rPr>
+        <w:t xml:space="preserve"> </w:t>
+      </w:r>
+      <w:r>
+        <w:rPr>
+          <w:rFonts w:ascii="Arial" w:hAnsi="Arial" w:cs="Arial"/>
+          <w:lang w:val="en-US"/>
+        </w:rPr>
+        <w:t>%}</w:t>
+      </w:r>
+      <w:r>
+        <w:rPr>
+          <w:rFonts w:ascii="Arial" w:hAnsi="Arial" w:cs="Arial"/>
+          <w:lang w:val="en-US"/>
+        </w:rPr>
+        <w:br/>
+      </w:r>
       <w:r>
         <w:rPr>
           <w:rStyle w:val="Heading3Char"/>
@@ -1417,421 +814,114 @@
         <w:rPr>
           <w:rStyle w:val="Heading3Char"/>
         </w:rPr>
+        <w:t>linksCategory</w:t>
+      </w:r>
+      <w:r>
+        <w:rPr>
+          <w:rStyle w:val="Heading3Char"/>
+        </w:rPr>
+        <w:t>.name}}</w:t>
+      </w:r>
+      <w:r>
+        <w:rPr>
+          <w:rFonts w:ascii="Arial" w:hAnsi="Arial" w:cs="Arial"/>
+          <w:lang w:val="en-US"/>
+        </w:rPr>
+        <w:t xml:space="preserve">{%for </w:t>
+      </w:r>
+      <w:r>
+        <w:rPr>
+          <w:rFonts w:ascii="Arial" w:hAnsi="Arial" w:cs="Arial"/>
+          <w:lang w:val="en-US"/>
+        </w:rPr>
         <w:t>link</w:t>
       </w:r>
       <w:r>
         <w:rPr>
-          <w:rStyle w:val="Heading3Char"/>
-        </w:rPr>
-        <w:t>Category.name}}</w:t>
+          <w:rFonts w:ascii="Arial" w:hAnsi="Arial" w:cs="Arial"/>
+          <w:lang w:val="en-US"/>
+        </w:rPr>
+        <w:t xml:space="preserve"> in</w:t>
+      </w:r>
+      <w:r>
+        <w:t xml:space="preserve"> </w:t>
+      </w:r>
+      <w:r>
+        <w:rPr>
+          <w:rFonts w:ascii="Arial" w:hAnsi="Arial" w:cs="Arial"/>
+          <w:lang w:val="en-US"/>
+        </w:rPr>
+        <w:t>linksCategory</w:t>
+      </w:r>
+      <w:r>
+        <w:rPr>
+          <w:rFonts w:ascii="Arial" w:hAnsi="Arial" w:cs="Arial"/>
+          <w:lang w:val="en-US"/>
+        </w:rPr>
+        <w:t>.links</w:t>
+      </w:r>
+      <w:r>
+        <w:rPr>
+          <w:rFonts w:ascii="Arial" w:hAnsi="Arial" w:cs="Arial"/>
+          <w:lang w:val="en-US"/>
+        </w:rPr>
+        <w:t>%}</w:t>
       </w:r>
     </w:p>
     <w:p>
       <w:pPr>
-        <w:rPr>
-          <w:rFonts w:ascii="Arial" w:hAnsi="Arial" w:cs="Arial"/>
-          <w:lang w:val="en-US"/>
-        </w:rPr>
-      </w:pPr>
-      <w:r>
-        <w:rPr>
-          <w:lang w:val="en-US"/>
-        </w:rPr>
-        <w:t xml:space="preserve">{% </w:t>
-      </w:r>
-      <w:proofErr w:type="spellStart"/>
-      <w:r>
-        <w:rPr>
-          <w:lang w:val="en-US"/>
-        </w:rPr>
-        <w:t>endfor</w:t>
-      </w:r>
-      <w:proofErr w:type="spellEnd"/>
-      <w:r>
-        <w:rPr>
-          <w:lang w:val="en-US"/>
-        </w:rPr>
-        <w:t xml:space="preserve"> %}</w:t>
+        <w:pStyle w:val="ListParagraph"/>
+        <w:numPr>
+          <w:ilvl w:val="0"/>
+          <w:numId w:val="2"/>
+        </w:numPr>
+        <w:rPr>
+          <w:rFonts w:ascii="Arial" w:hAnsi="Arial" w:cs="Arial"/>
+          <w:lang w:val="en-US"/>
+        </w:rPr>
+      </w:pPr>
+      <w:r>
+        <w:rPr>
+          <w:rFonts w:ascii="Arial" w:hAnsi="Arial" w:cs="Arial"/>
+          <w:lang w:val="en-US"/>
+        </w:rPr>
+        <w:t>{{link.value}}</w:t>
+      </w:r>
+      <w:r>
+        <w:rPr>
+          <w:rFonts w:ascii="Arial" w:hAnsi="Arial" w:cs="Arial"/>
+          <w:lang w:val="en-US"/>
+        </w:rPr>
+        <w:t>{% endfor %}</w:t>
       </w:r>
     </w:p>
     <w:p>
       <w:pPr>
-        <w:pStyle w:val="Heading3"/>
-        <w:rPr>
-          <w:lang w:val="en-US"/>
-        </w:rPr>
-      </w:pPr>
-      <w:proofErr w:type="spellStart"/>
-      <w:r>
-        <w:rPr>
-          <w:lang w:val="en-US"/>
-        </w:rPr>
-        <w:t>Kontaktadresse</w:t>
-      </w:r>
-      <w:proofErr w:type="spellEnd"/>
-    </w:p>
-    <w:p>
-      <w:pPr>
-        <w:rPr>
-          <w:rFonts w:ascii="Arial" w:hAnsi="Arial" w:cs="Arial"/>
-          <w:lang w:val="en-US"/>
-        </w:rPr>
-      </w:pPr>
-      <w:r>
-        <w:rPr>
-          <w:rFonts w:ascii="Arial" w:hAnsi="Arial" w:cs="Arial"/>
-          <w:lang w:val="en-US"/>
-        </w:rPr>
-        <w:t>{{</w:t>
-      </w:r>
-      <w:proofErr w:type="spellStart"/>
-      <w:proofErr w:type="gramStart"/>
-      <w:r>
-        <w:rPr>
-          <w:rFonts w:ascii="Arial" w:hAnsi="Arial" w:cs="Arial"/>
-          <w:lang w:val="en-US"/>
-        </w:rPr>
-        <w:t>document.contactAddress</w:t>
-      </w:r>
-      <w:proofErr w:type="spellEnd"/>
-      <w:proofErr w:type="gramEnd"/>
-      <w:r>
-        <w:rPr>
-          <w:rFonts w:ascii="Arial" w:hAnsi="Arial" w:cs="Arial"/>
-          <w:lang w:val="en-US"/>
-        </w:rPr>
-        <w:t>}}</w:t>
-      </w:r>
-    </w:p>
-    <w:p>
-      <w:pPr>
-        <w:rPr>
-          <w:rFonts w:ascii="Arial" w:hAnsi="Arial" w:cs="Arial"/>
-          <w:lang w:val="en-US"/>
-        </w:rPr>
-      </w:pPr>
-      <w:r>
-        <w:rPr>
-          <w:rFonts w:ascii="Arial" w:hAnsi="Arial" w:cs="Arial"/>
-          <w:lang w:val="en-US"/>
-        </w:rPr>
-        <w:t xml:space="preserve">{%for </w:t>
-      </w:r>
-      <w:proofErr w:type="spellStart"/>
-      <w:r>
-        <w:rPr>
-          <w:rFonts w:ascii="Arial" w:hAnsi="Arial" w:cs="Arial"/>
-          <w:lang w:val="en-US"/>
-        </w:rPr>
-        <w:t>linksCategory</w:t>
-      </w:r>
-      <w:proofErr w:type="spellEnd"/>
-      <w:r>
-        <w:rPr>
-          <w:rFonts w:ascii="Arial" w:hAnsi="Arial" w:cs="Arial"/>
-          <w:lang w:val="en-US"/>
-        </w:rPr>
-        <w:t xml:space="preserve"> </w:t>
-      </w:r>
-      <w:r>
-        <w:rPr>
-          <w:rFonts w:ascii="Arial" w:hAnsi="Arial" w:cs="Arial"/>
-          <w:lang w:val="en-US"/>
-        </w:rPr>
-        <w:t>in document.</w:t>
-      </w:r>
-      <w:r>
-        <w:t xml:space="preserve"> </w:t>
-      </w:r>
-      <w:proofErr w:type="spellStart"/>
-      <w:r>
-        <w:rPr>
-          <w:rFonts w:ascii="Arial" w:hAnsi="Arial" w:cs="Arial"/>
-          <w:lang w:val="en-US"/>
-        </w:rPr>
-        <w:t>linksCategories</w:t>
-      </w:r>
-      <w:proofErr w:type="spellEnd"/>
-      <w:r>
-        <w:rPr>
-          <w:rFonts w:ascii="Arial" w:hAnsi="Arial" w:cs="Arial"/>
-          <w:lang w:val="en-US"/>
-        </w:rPr>
-        <w:t xml:space="preserve"> </w:t>
-      </w:r>
-      <w:r>
-        <w:rPr>
-          <w:rFonts w:ascii="Arial" w:hAnsi="Arial" w:cs="Arial"/>
-          <w:lang w:val="en-US"/>
-        </w:rPr>
-        <w:t>%}</w:t>
-      </w:r>
-    </w:p>
-    <w:p>
-      <w:pPr>
-        <w:rPr>
-          <w:rFonts w:ascii="Arial" w:hAnsi="Arial" w:cs="Arial"/>
-          <w:vanish/>
-          <w:lang w:val="en-US"/>
-          <w:specVanish/>
-        </w:rPr>
-      </w:pPr>
-      <w:r>
-        <w:rPr>
-          <w:rFonts w:ascii="Arial" w:hAnsi="Arial" w:cs="Arial"/>
-          <w:lang w:val="en-US"/>
-        </w:rPr>
-        <w:lastRenderedPageBreak/>
-        <w:t>{{</w:t>
-      </w:r>
-      <w:r>
-        <w:rPr>
-          <w:rFonts w:ascii="Arial" w:hAnsi="Arial" w:cs="Arial"/>
-          <w:lang w:val="en-US"/>
-        </w:rPr>
-        <w:t>linksCategory</w:t>
-      </w:r>
-      <w:r>
-        <w:rPr>
-          <w:rFonts w:ascii="Arial" w:hAnsi="Arial" w:cs="Arial"/>
-          <w:lang w:val="en-US"/>
-        </w:rPr>
-        <w:t>.name}}</w:t>
-      </w:r>
-    </w:p>
-    <w:p>
-      <w:pPr>
-        <w:rPr>
-          <w:rFonts w:ascii="Arial" w:hAnsi="Arial" w:cs="Arial"/>
-          <w:lang w:val="en-US"/>
-        </w:rPr>
-      </w:pPr>
-      <w:r>
-        <w:rPr>
-          <w:rFonts w:ascii="Arial" w:hAnsi="Arial" w:cs="Arial"/>
-          <w:lang w:val="en-US"/>
-        </w:rPr>
-        <w:t xml:space="preserve"> </w:t>
-      </w:r>
-    </w:p>
-    <w:p>
-      <w:pPr>
-        <w:rPr>
-          <w:rFonts w:ascii="Arial" w:hAnsi="Arial" w:cs="Arial"/>
-          <w:lang w:val="en-US"/>
-        </w:rPr>
-      </w:pPr>
-      <w:r>
-        <w:rPr>
-          <w:rFonts w:ascii="Arial" w:hAnsi="Arial" w:cs="Arial"/>
-          <w:lang w:val="en-US"/>
-        </w:rPr>
-        <w:t xml:space="preserve">{%for </w:t>
-      </w:r>
-      <w:r>
-        <w:rPr>
-          <w:rFonts w:ascii="Arial" w:hAnsi="Arial" w:cs="Arial"/>
-          <w:lang w:val="en-US"/>
-        </w:rPr>
-        <w:t>link</w:t>
-      </w:r>
-      <w:r>
-        <w:rPr>
-          <w:rFonts w:ascii="Arial" w:hAnsi="Arial" w:cs="Arial"/>
-          <w:lang w:val="en-US"/>
-        </w:rPr>
-        <w:t xml:space="preserve"> in</w:t>
-      </w:r>
-      <w:bookmarkStart w:id="0" w:name="_GoBack"/>
-      <w:bookmarkEnd w:id="0"/>
-      <w:r>
-        <w:t xml:space="preserve"> </w:t>
-      </w:r>
-      <w:proofErr w:type="spellStart"/>
-      <w:r>
-        <w:rPr>
-          <w:rFonts w:ascii="Arial" w:hAnsi="Arial" w:cs="Arial"/>
-          <w:lang w:val="en-US"/>
-        </w:rPr>
-        <w:t>linksCategory</w:t>
-      </w:r>
-      <w:r>
-        <w:rPr>
-          <w:rFonts w:ascii="Arial" w:hAnsi="Arial" w:cs="Arial"/>
-          <w:lang w:val="en-US"/>
-        </w:rPr>
-        <w:t>.links</w:t>
-      </w:r>
-      <w:proofErr w:type="spellEnd"/>
-      <w:r>
-        <w:rPr>
-          <w:rFonts w:ascii="Arial" w:hAnsi="Arial" w:cs="Arial"/>
-          <w:lang w:val="en-US"/>
-        </w:rPr>
-        <w:t>%}</w:t>
-      </w:r>
-    </w:p>
-    <w:p>
-      <w:pPr>
-        <w:rPr>
-          <w:rFonts w:ascii="Arial" w:hAnsi="Arial" w:cs="Arial"/>
-          <w:lang w:val="en-US"/>
-        </w:rPr>
-      </w:pPr>
-      <w:r>
-        <w:rPr>
-          <w:rFonts w:ascii="Arial" w:hAnsi="Arial" w:cs="Arial"/>
-          <w:lang w:val="en-US"/>
-        </w:rPr>
-        <w:t>{{</w:t>
-      </w:r>
-      <w:proofErr w:type="spellStart"/>
-      <w:r>
-        <w:rPr>
-          <w:rFonts w:ascii="Arial" w:hAnsi="Arial" w:cs="Arial"/>
-          <w:lang w:val="en-US"/>
-        </w:rPr>
-        <w:t>link.value</w:t>
-      </w:r>
-      <w:proofErr w:type="spellEnd"/>
-      <w:r>
-        <w:rPr>
-          <w:rFonts w:ascii="Arial" w:hAnsi="Arial" w:cs="Arial"/>
-          <w:lang w:val="en-US"/>
-        </w:rPr>
-        <w:t>}}</w:t>
-      </w:r>
-    </w:p>
-    <w:p>
-      <w:pPr>
-        <w:rPr>
-          <w:rFonts w:ascii="Arial" w:hAnsi="Arial" w:cs="Arial"/>
-          <w:lang w:val="en-US"/>
-        </w:rPr>
-      </w:pPr>
-      <w:r>
-        <w:rPr>
-          <w:rFonts w:ascii="Arial" w:hAnsi="Arial" w:cs="Arial"/>
-          <w:lang w:val="en-US"/>
-        </w:rPr>
-        <w:t xml:space="preserve">{% </w:t>
-      </w:r>
-      <w:proofErr w:type="spellStart"/>
-      <w:r>
-        <w:rPr>
-          <w:rFonts w:ascii="Arial" w:hAnsi="Arial" w:cs="Arial"/>
-          <w:lang w:val="en-US"/>
-        </w:rPr>
-        <w:t>endfor</w:t>
-      </w:r>
-      <w:proofErr w:type="spellEnd"/>
-      <w:r>
-        <w:rPr>
-          <w:rFonts w:ascii="Arial" w:hAnsi="Arial" w:cs="Arial"/>
-          <w:lang w:val="en-US"/>
-        </w:rPr>
-        <w:t xml:space="preserve"> %}</w:t>
-      </w:r>
-    </w:p>
-    <w:p>
-      <w:pPr>
-        <w:rPr>
-          <w:rFonts w:ascii="Arial" w:hAnsi="Arial" w:cs="Arial"/>
-          <w:lang w:val="en-US"/>
-        </w:rPr>
-      </w:pPr>
-    </w:p>
-    <w:p>
-      <w:pPr>
-        <w:rPr>
-          <w:rFonts w:ascii="Arial" w:hAnsi="Arial" w:cs="Arial"/>
-          <w:lang w:val="en-US"/>
-        </w:rPr>
-      </w:pPr>
-      <w:r>
-        <w:rPr>
-          <w:rFonts w:ascii="Arial" w:hAnsi="Arial" w:cs="Arial"/>
-          <w:lang w:val="en-US"/>
-        </w:rPr>
-        <w:t xml:space="preserve">{% </w:t>
-      </w:r>
-      <w:proofErr w:type="spellStart"/>
-      <w:r>
-        <w:rPr>
-          <w:rFonts w:ascii="Arial" w:hAnsi="Arial" w:cs="Arial"/>
-          <w:lang w:val="en-US"/>
-        </w:rPr>
-        <w:t>endfor</w:t>
-      </w:r>
-      <w:proofErr w:type="spellEnd"/>
-      <w:r>
-        <w:rPr>
-          <w:rFonts w:ascii="Arial" w:hAnsi="Arial" w:cs="Arial"/>
-          <w:lang w:val="en-US"/>
-        </w:rPr>
-        <w:t xml:space="preserve"> %}</w:t>
-      </w:r>
-    </w:p>
-    <w:p>
-      <w:pPr>
-        <w:rPr>
-          <w:rFonts w:ascii="Arial" w:hAnsi="Arial" w:cs="Arial"/>
-          <w:lang w:val="en-US"/>
-        </w:rPr>
-      </w:pPr>
-      <w:r>
-        <w:rPr>
-          <w:rFonts w:ascii="Arial" w:hAnsi="Arial" w:cs="Arial"/>
-          <w:lang w:val="en-US"/>
-        </w:rPr>
-        <w:t xml:space="preserve">{% </w:t>
-      </w:r>
-      <w:proofErr w:type="spellStart"/>
-      <w:r>
-        <w:rPr>
-          <w:rFonts w:ascii="Arial" w:hAnsi="Arial" w:cs="Arial"/>
-          <w:lang w:val="en-US"/>
-        </w:rPr>
-        <w:t>endfor</w:t>
-      </w:r>
-      <w:proofErr w:type="spellEnd"/>
-      <w:r>
-        <w:rPr>
-          <w:rFonts w:ascii="Arial" w:hAnsi="Arial" w:cs="Arial"/>
-          <w:lang w:val="en-US"/>
-        </w:rPr>
-        <w:t xml:space="preserve"> %}</w:t>
-      </w:r>
-    </w:p>
-    <w:p>
-      <w:pPr>
-        <w:rPr>
-          <w:rFonts w:ascii="Arial" w:hAnsi="Arial" w:cs="Arial"/>
-          <w:lang w:val="en-US"/>
-        </w:rPr>
-      </w:pPr>
-      <w:r>
-        <w:rPr>
-          <w:rFonts w:ascii="Arial" w:hAnsi="Arial" w:cs="Arial"/>
-          <w:lang w:val="en-US"/>
-        </w:rPr>
-        <w:t xml:space="preserve">{% </w:t>
-      </w:r>
-      <w:proofErr w:type="spellStart"/>
-      <w:r>
-        <w:rPr>
-          <w:rFonts w:ascii="Arial" w:hAnsi="Arial" w:cs="Arial"/>
-          <w:lang w:val="en-US"/>
-        </w:rPr>
-        <w:t>endfor</w:t>
-      </w:r>
-      <w:proofErr w:type="spellEnd"/>
-      <w:r>
-        <w:rPr>
-          <w:rFonts w:ascii="Arial" w:hAnsi="Arial" w:cs="Arial"/>
-          <w:lang w:val="en-US"/>
-        </w:rPr>
-        <w:t xml:space="preserve"> %}</w:t>
+        <w:rPr>
+          <w:rFonts w:ascii="Arial" w:hAnsi="Arial" w:cs="Arial"/>
+          <w:lang w:val="en-US"/>
+        </w:rPr>
+      </w:pPr>
+      <w:r>
+        <w:rPr>
+          <w:rFonts w:ascii="Arial" w:hAnsi="Arial" w:cs="Arial"/>
+          <w:lang w:val="en-US"/>
+        </w:rPr>
+        <w:t>{% endfor %}</w:t>
+      </w:r>
+      <w:r>
+        <w:rPr>
+          <w:rFonts w:ascii="Arial" w:hAnsi="Arial" w:cs="Arial"/>
+          <w:lang w:val="en-US"/>
+        </w:rPr>
+        <w:t>{% endfor %}</w:t>
+      </w:r>
+      <w:r>
+        <w:rPr>
+          <w:rFonts w:ascii="Arial" w:hAnsi="Arial" w:cs="Arial"/>
+          <w:lang w:val="en-US"/>
+        </w:rPr>
+        <w:t>{% endfor %}</w:t>
       </w:r>
     </w:p>
     <w:sectPr>
@@ -1921,9 +1011,9 @@
 <file path=word/numbering.xml><?xml version="1.0" encoding="utf-8"?>
 <w:numbering xmlns:wpc="http://schemas.microsoft.com/office/word/2010/wordprocessingCanvas" xmlns:cx="http://schemas.microsoft.com/office/drawing/2014/chartex" xmlns:cx1="http://schemas.microsoft.com/office/drawing/2015/9/8/chartex" xmlns:cx2="http://schemas.microsoft.com/office/drawing/2015/10/21/chartex" xmlns:mc="http://schemas.openxmlformats.org/markup-compatibility/2006" xmlns:o="urn:schemas-microsoft-com:office:office" xmlns:r="http://schemas.openxmlformats.org/officeDocument/2006/relationships" xmlns:m="http://schemas.openxmlformats.org/officeDocument/2006/math" xmlns:v="urn:schemas-microsoft-com:vml" xmlns:wp14="http://schemas.microsoft.com/office/word/2010/wordprocessingDrawing" xmlns:wp="http://schemas.openxmlformats.org/drawingml/2006/wordprocessingDrawing" xmlns:w10="urn:schemas-microsoft-com:office:word" xmlns:w="http://schemas.openxmlformats.org/wordprocessingml/2006/main" xmlns:w14="http://schemas.microsoft.com/office/word/2010/wordml" xmlns:w15="http://schemas.microsoft.com/office/word/2012/wordml" xmlns:w16se="http://schemas.microsoft.com/office/word/2015/wordml/symex" xmlns:wpg="http://schemas.microsoft.com/office/word/2010/wordprocessingGroup" xmlns:wpi="http://schemas.microsoft.com/office/word/2010/wordprocessingInk" xmlns:wne="http://schemas.microsoft.com/office/word/2006/wordml" xmlns:wps="http://schemas.microsoft.com/office/word/2010/wordprocessingShape" mc:Ignorable="w14 w15 w16se wp14">
   <w:abstractNum w:abstractNumId="0" w15:restartNumberingAfterBreak="0">
-    <w:nsid w:val="78B03F7A"/>
+    <w:nsid w:val="3B1B3585"/>
     <w:multiLevelType w:val="hybridMultilevel"/>
-    <w:tmpl w:val="C436C52C"/>
+    <w:tmpl w:val="BD8C43A6"/>
     <w:lvl w:ilvl="0" w:tplc="04090001">
       <w:start w:val="1"/>
       <w:numFmt w:val="bullet"/>
@@ -2033,7 +1123,123 @@
       </w:rPr>
     </w:lvl>
   </w:abstractNum>
+  <w:abstractNum w:abstractNumId="1" w15:restartNumberingAfterBreak="0">
+    <w:nsid w:val="78B03F7A"/>
+    <w:multiLevelType w:val="hybridMultilevel"/>
+    <w:tmpl w:val="C436C52C"/>
+    <w:lvl w:ilvl="0" w:tplc="04090001">
+      <w:start w:val="1"/>
+      <w:numFmt w:val="bullet"/>
+      <w:lvlText w:val=""/>
+      <w:lvlJc w:val="left"/>
+      <w:pPr>
+        <w:ind w:left="720" w:hanging="360"/>
+      </w:pPr>
+      <w:rPr>
+        <w:rFonts w:ascii="Symbol" w:hAnsi="Symbol" w:hint="default"/>
+      </w:rPr>
+    </w:lvl>
+    <w:lvl w:ilvl="1" w:tplc="04090003" w:tentative="1">
+      <w:start w:val="1"/>
+      <w:numFmt w:val="bullet"/>
+      <w:lvlText w:val="o"/>
+      <w:lvlJc w:val="left"/>
+      <w:pPr>
+        <w:ind w:left="1440" w:hanging="360"/>
+      </w:pPr>
+      <w:rPr>
+        <w:rFonts w:ascii="Courier New" w:hAnsi="Courier New" w:cs="Courier New" w:hint="default"/>
+      </w:rPr>
+    </w:lvl>
+    <w:lvl w:ilvl="2" w:tplc="04090005" w:tentative="1">
+      <w:start w:val="1"/>
+      <w:numFmt w:val="bullet"/>
+      <w:lvlText w:val=""/>
+      <w:lvlJc w:val="left"/>
+      <w:pPr>
+        <w:ind w:left="2160" w:hanging="360"/>
+      </w:pPr>
+      <w:rPr>
+        <w:rFonts w:ascii="Wingdings" w:hAnsi="Wingdings" w:hint="default"/>
+      </w:rPr>
+    </w:lvl>
+    <w:lvl w:ilvl="3" w:tplc="04090001" w:tentative="1">
+      <w:start w:val="1"/>
+      <w:numFmt w:val="bullet"/>
+      <w:lvlText w:val=""/>
+      <w:lvlJc w:val="left"/>
+      <w:pPr>
+        <w:ind w:left="2880" w:hanging="360"/>
+      </w:pPr>
+      <w:rPr>
+        <w:rFonts w:ascii="Symbol" w:hAnsi="Symbol" w:hint="default"/>
+      </w:rPr>
+    </w:lvl>
+    <w:lvl w:ilvl="4" w:tplc="04090003" w:tentative="1">
+      <w:start w:val="1"/>
+      <w:numFmt w:val="bullet"/>
+      <w:lvlText w:val="o"/>
+      <w:lvlJc w:val="left"/>
+      <w:pPr>
+        <w:ind w:left="3600" w:hanging="360"/>
+      </w:pPr>
+      <w:rPr>
+        <w:rFonts w:ascii="Courier New" w:hAnsi="Courier New" w:cs="Courier New" w:hint="default"/>
+      </w:rPr>
+    </w:lvl>
+    <w:lvl w:ilvl="5" w:tplc="04090005" w:tentative="1">
+      <w:start w:val="1"/>
+      <w:numFmt w:val="bullet"/>
+      <w:lvlText w:val=""/>
+      <w:lvlJc w:val="left"/>
+      <w:pPr>
+        <w:ind w:left="4320" w:hanging="360"/>
+      </w:pPr>
+      <w:rPr>
+        <w:rFonts w:ascii="Wingdings" w:hAnsi="Wingdings" w:hint="default"/>
+      </w:rPr>
+    </w:lvl>
+    <w:lvl w:ilvl="6" w:tplc="04090001" w:tentative="1">
+      <w:start w:val="1"/>
+      <w:numFmt w:val="bullet"/>
+      <w:lvlText w:val=""/>
+      <w:lvlJc w:val="left"/>
+      <w:pPr>
+        <w:ind w:left="5040" w:hanging="360"/>
+      </w:pPr>
+      <w:rPr>
+        <w:rFonts w:ascii="Symbol" w:hAnsi="Symbol" w:hint="default"/>
+      </w:rPr>
+    </w:lvl>
+    <w:lvl w:ilvl="7" w:tplc="04090003" w:tentative="1">
+      <w:start w:val="1"/>
+      <w:numFmt w:val="bullet"/>
+      <w:lvlText w:val="o"/>
+      <w:lvlJc w:val="left"/>
+      <w:pPr>
+        <w:ind w:left="5760" w:hanging="360"/>
+      </w:pPr>
+      <w:rPr>
+        <w:rFonts w:ascii="Courier New" w:hAnsi="Courier New" w:cs="Courier New" w:hint="default"/>
+      </w:rPr>
+    </w:lvl>
+    <w:lvl w:ilvl="8" w:tplc="04090005" w:tentative="1">
+      <w:start w:val="1"/>
+      <w:numFmt w:val="bullet"/>
+      <w:lvlText w:val=""/>
+      <w:lvlJc w:val="left"/>
+      <w:pPr>
+        <w:ind w:left="6480" w:hanging="360"/>
+      </w:pPr>
+      <w:rPr>
+        <w:rFonts w:ascii="Wingdings" w:hAnsi="Wingdings" w:hint="default"/>
+      </w:rPr>
+    </w:lvl>
+  </w:abstractNum>
   <w:num w:numId="1">
+    <w:abstractNumId w:val="1"/>
+  </w:num>
+  <w:num w:numId="2">
     <w:abstractNumId w:val="0"/>
   </w:num>
 </w:numbering>
@@ -2994,7 +2200,7 @@
 </file>
 
 <file path=customXml/itemProps1.xml><?xml version="1.0" encoding="utf-8"?>
-<ds:datastoreItem xmlns:ds="http://schemas.openxmlformats.org/officeDocument/2006/customXml" ds:itemID="{7CD2BA92-9D98-4563-9B15-C8F099C8DF10}">
+<ds:datastoreItem xmlns:ds="http://schemas.openxmlformats.org/officeDocument/2006/customXml" ds:itemID="{5F636CDD-6287-4A8C-8BC7-512370E12B13}">
   <ds:schemaRefs>
     <ds:schemaRef ds:uri="http://schemas.openxmlformats.org/officeDocument/2006/bibliography"/>
   </ds:schemaRefs>

</xml_diff>

<commit_message>
Added upload template button in GUI
</commit_message>
<xml_diff>
--- a/templates/template.docx
+++ b/templates/template.docx
@@ -15,29 +15,10 @@
           <w:rFonts w:ascii="Arial" w:hAnsi="Arial" w:cs="Arial"/>
           <w:lang w:val="en-US"/>
         </w:rPr>
-        <w:t>{{</w:t>
-      </w:r>
-      <w:r>
-        <w:rPr>
-          <w:rFonts w:ascii="Arial" w:hAnsi="Arial" w:cs="Arial"/>
-          <w:lang w:val="en-US"/>
-        </w:rPr>
-        <w:t>title</w:t>
-      </w:r>
-      <w:r>
-        <w:rPr>
-          <w:rFonts w:ascii="Arial" w:hAnsi="Arial" w:cs="Arial"/>
-          <w:lang w:val="en-US"/>
-        </w:rPr>
-        <w:t>}</w:t>
-      </w:r>
-      <w:r>
-        <w:rPr>
-          <w:rFonts w:ascii="Arial" w:hAnsi="Arial" w:cs="Arial"/>
-          <w:lang w:val="en-US"/>
-        </w:rPr>
-        <w:t>}</w:t>
-      </w:r>
+        <w:t>Eksport fra MIME</w:t>
+      </w:r>
+      <w:bookmarkStart w:id="0" w:name="_GoBack"/>
+      <w:bookmarkEnd w:id="0"/>
     </w:p>
     <w:p>
       <w:pPr>
@@ -502,8 +483,6 @@
         </w:rPr>
         <w:br/>
       </w:r>
-      <w:bookmarkStart w:id="0" w:name="_GoBack"/>
-      <w:bookmarkEnd w:id="0"/>
       <w:r>
         <w:rPr>
           <w:rFonts w:ascii="Arial" w:hAnsi="Arial" w:cs="Arial"/>
@@ -2200,7 +2179,7 @@
 </file>
 
 <file path=customXml/itemProps1.xml><?xml version="1.0" encoding="utf-8"?>
-<ds:datastoreItem xmlns:ds="http://schemas.openxmlformats.org/officeDocument/2006/customXml" ds:itemID="{5F636CDD-6287-4A8C-8BC7-512370E12B13}">
+<ds:datastoreItem xmlns:ds="http://schemas.openxmlformats.org/officeDocument/2006/customXml" ds:itemID="{B8825384-59BC-4908-B349-84806E3326D7}">
   <ds:schemaRefs>
     <ds:schemaRef ds:uri="http://schemas.openxmlformats.org/officeDocument/2006/bibliography"/>
   </ds:schemaRefs>

</xml_diff>

<commit_message>
Added validation and target group hierarchy
</commit_message>
<xml_diff>
--- a/templates/template.docx
+++ b/templates/template.docx
@@ -17,8 +17,6 @@
         </w:rPr>
         <w:t>Eksport fra MIME</w:t>
       </w:r>
-      <w:bookmarkStart w:id="0" w:name="_GoBack"/>
-      <w:bookmarkEnd w:id="0"/>
     </w:p>
     <w:p>
       <w:pPr>
@@ -474,7 +472,30 @@
           <w:rFonts w:ascii="Arial" w:hAnsi="Arial" w:cs="Arial"/>
           <w:lang w:val="en-US"/>
         </w:rPr>
-        <w:t>{% if mandatory.hjemmel|length &gt; 1 %}</w:t>
+        <w:t>{% if mandatory.</w:t>
+      </w:r>
+      <w:bookmarkStart w:id="0" w:name="_GoBack"/>
+      <w:bookmarkEnd w:id="0"/>
+      <w:r>
+        <w:rPr>
+          <w:rFonts w:ascii="Arial" w:hAnsi="Arial" w:cs="Arial"/>
+          <w:lang w:val="en-US"/>
+        </w:rPr>
+        <w:t>targetGroupLegalBases</w:t>
+      </w:r>
+      <w:r>
+        <w:rPr>
+          <w:rFonts w:ascii="Arial" w:hAnsi="Arial" w:cs="Arial"/>
+          <w:lang w:val="en-US"/>
+        </w:rPr>
+        <w:t xml:space="preserve"> </w:t>
+      </w:r>
+      <w:r>
+        <w:rPr>
+          <w:rFonts w:ascii="Arial" w:hAnsi="Arial" w:cs="Arial"/>
+          <w:lang w:val="en-US"/>
+        </w:rPr>
+        <w:t>|length &gt; 1 %}</w:t>
       </w:r>
       <w:r>
         <w:rPr>
@@ -496,7 +517,21 @@
           <w:rFonts w:ascii="Arial" w:hAnsi="Arial" w:cs="Arial"/>
           <w:lang w:val="en-US"/>
         </w:rPr>
-        <w:t xml:space="preserve"> {{mandatory.hjemmel}}{% endif %}{% if mandatory.decidedBy |length &gt; 1 %}</w:t>
+        <w:t xml:space="preserve"> {{mandatory.</w:t>
+      </w:r>
+      <w:r>
+        <w:rPr>
+          <w:rFonts w:ascii="Arial" w:hAnsi="Arial" w:cs="Arial"/>
+          <w:lang w:val="en-US"/>
+        </w:rPr>
+        <w:t>targetGroupLegalBases</w:t>
+      </w:r>
+      <w:r>
+        <w:rPr>
+          <w:rFonts w:ascii="Arial" w:hAnsi="Arial" w:cs="Arial"/>
+          <w:lang w:val="en-US"/>
+        </w:rPr>
+        <w:t>}}{% endif %}{% if mandatory.decidedBy |length &gt; 1 %}</w:t>
       </w:r>
       <w:r>
         <w:rPr>
@@ -538,14 +573,7 @@
           <w:rFonts w:ascii="Arial" w:hAnsi="Arial" w:cs="Arial"/>
           <w:lang w:val="en-US"/>
         </w:rPr>
-        <w:t>replacedBy</w:t>
-      </w:r>
-      <w:r>
-        <w:rPr>
-          <w:rFonts w:ascii="Arial" w:hAnsi="Arial" w:cs="Arial"/>
-          <w:lang w:val="en-US"/>
-        </w:rPr>
-        <w:t>|length &gt; 1 %}</w:t>
+        <w:t>replacedBy|length &gt; 1 %}</w:t>
       </w:r>
       <w:r>
         <w:rPr>
@@ -560,15 +588,7 @@
           <w:b/>
           <w:lang w:val="en-US"/>
         </w:rPr>
-        <w:t>Erstattes</w:t>
-      </w:r>
-      <w:r>
-        <w:rPr>
-          <w:rFonts w:ascii="Arial" w:hAnsi="Arial" w:cs="Arial"/>
-          <w:b/>
-          <w:lang w:val="en-US"/>
-        </w:rPr>
-        <w:t xml:space="preserve"> av:</w:t>
+        <w:t>Erstattes av:</w:t>
       </w:r>
       <w:r>
         <w:rPr>
@@ -588,14 +608,7 @@
           <w:rFonts w:ascii="Arial" w:hAnsi="Arial" w:cs="Arial"/>
           <w:lang w:val="en-US"/>
         </w:rPr>
-        <w:t>replacedBy</w:t>
-      </w:r>
-      <w:r>
-        <w:rPr>
-          <w:rFonts w:ascii="Arial" w:hAnsi="Arial" w:cs="Arial"/>
-          <w:lang w:val="en-US"/>
-        </w:rPr>
-        <w:t>}}{% endif %}</w:t>
+        <w:t>replacedBy}}{% endif %}</w:t>
       </w:r>
       <w:r>
         <w:rPr>
@@ -685,14 +698,7 @@
           <w:rFonts w:ascii="Arial" w:hAnsi="Arial" w:cs="Arial"/>
           <w:lang w:val="en-US"/>
         </w:rPr>
-        <w:t>{{heading.text}}</w:t>
-      </w:r>
-      <w:r>
-        <w:rPr>
-          <w:rFonts w:ascii="Arial" w:hAnsi="Arial" w:cs="Arial"/>
-          <w:lang w:val="en-US"/>
-        </w:rPr>
-        <w:t>{% endfor %}</w:t>
+        <w:t>{{heading.text}}{% endfor %}</w:t>
       </w:r>
     </w:p>
     <w:p>
@@ -806,21 +812,7 @@
           <w:rFonts w:ascii="Arial" w:hAnsi="Arial" w:cs="Arial"/>
           <w:lang w:val="en-US"/>
         </w:rPr>
-        <w:t xml:space="preserve">{%for </w:t>
-      </w:r>
-      <w:r>
-        <w:rPr>
-          <w:rFonts w:ascii="Arial" w:hAnsi="Arial" w:cs="Arial"/>
-          <w:lang w:val="en-US"/>
-        </w:rPr>
-        <w:t>link</w:t>
-      </w:r>
-      <w:r>
-        <w:rPr>
-          <w:rFonts w:ascii="Arial" w:hAnsi="Arial" w:cs="Arial"/>
-          <w:lang w:val="en-US"/>
-        </w:rPr>
-        <w:t xml:space="preserve"> in</w:t>
+        <w:t>{%for link in</w:t>
       </w:r>
       <w:r>
         <w:t xml:space="preserve"> </w:t>
@@ -830,21 +822,7 @@
           <w:rFonts w:ascii="Arial" w:hAnsi="Arial" w:cs="Arial"/>
           <w:lang w:val="en-US"/>
         </w:rPr>
-        <w:t>linksCategory</w:t>
-      </w:r>
-      <w:r>
-        <w:rPr>
-          <w:rFonts w:ascii="Arial" w:hAnsi="Arial" w:cs="Arial"/>
-          <w:lang w:val="en-US"/>
-        </w:rPr>
-        <w:t>.links</w:t>
-      </w:r>
-      <w:r>
-        <w:rPr>
-          <w:rFonts w:ascii="Arial" w:hAnsi="Arial" w:cs="Arial"/>
-          <w:lang w:val="en-US"/>
-        </w:rPr>
-        <w:t>%}</w:t>
+        <w:t>linksCategory.links%}</w:t>
       </w:r>
     </w:p>
     <w:p>
@@ -2179,7 +2157,7 @@
 </file>
 
 <file path=customXml/itemProps1.xml><?xml version="1.0" encoding="utf-8"?>
-<ds:datastoreItem xmlns:ds="http://schemas.openxmlformats.org/officeDocument/2006/customXml" ds:itemID="{B8825384-59BC-4908-B349-84806E3326D7}">
+<ds:datastoreItem xmlns:ds="http://schemas.openxmlformats.org/officeDocument/2006/customXml" ds:itemID="{A8E3DA7A-2774-4CE7-AA16-B1C6920496D7}">
   <ds:schemaRefs>
     <ds:schemaRef ds:uri="http://schemas.openxmlformats.org/officeDocument/2006/bibliography"/>
   </ds:schemaRefs>

</xml_diff>

<commit_message>
Added timestamp for export
</commit_message>
<xml_diff>
--- a/templates/template.docx
+++ b/templates/template.docx
@@ -10,72 +10,171 @@
           <w:lang w:val="en-US"/>
         </w:rPr>
       </w:pPr>
-      <w:r>
-        <w:rPr>
-          <w:rFonts w:ascii="Arial" w:hAnsi="Arial" w:cs="Arial"/>
-          <w:lang w:val="en-US"/>
-        </w:rPr>
-        <w:t>Eksport fra MIME</w:t>
+      <w:proofErr w:type="spellStart"/>
+      <w:r>
+        <w:rPr>
+          <w:rFonts w:ascii="Arial" w:hAnsi="Arial" w:cs="Arial"/>
+          <w:lang w:val="en-US"/>
+        </w:rPr>
+        <w:t>Eksport</w:t>
+      </w:r>
+      <w:proofErr w:type="spellEnd"/>
+      <w:r>
+        <w:rPr>
+          <w:rFonts w:ascii="Arial" w:hAnsi="Arial" w:cs="Arial"/>
+          <w:lang w:val="en-US"/>
+        </w:rPr>
+        <w:t xml:space="preserve"> </w:t>
+      </w:r>
+      <w:proofErr w:type="spellStart"/>
+      <w:r>
+        <w:rPr>
+          <w:rFonts w:ascii="Arial" w:hAnsi="Arial" w:cs="Arial"/>
+          <w:lang w:val="en-US"/>
+        </w:rPr>
+        <w:t>fra</w:t>
+      </w:r>
+      <w:proofErr w:type="spellEnd"/>
+      <w:r>
+        <w:rPr>
+          <w:rFonts w:ascii="Arial" w:hAnsi="Arial" w:cs="Arial"/>
+          <w:lang w:val="en-US"/>
+        </w:rPr>
+        <w:t xml:space="preserve"> MIME</w:t>
       </w:r>
     </w:p>
     <w:p>
       <w:pPr>
         <w:rPr>
           <w:rFonts w:ascii="Arial" w:hAnsi="Arial" w:cs="Arial"/>
-          <w:lang w:val="en-US"/>
-        </w:rPr>
-      </w:pPr>
-      <w:r>
-        <w:rPr>
-          <w:rFonts w:ascii="Arial" w:hAnsi="Arial" w:cs="Arial"/>
-          <w:lang w:val="en-US"/>
-        </w:rPr>
-        <w:t>{% for topic in topics %}</w:t>
+          <w:b/>
+          <w:lang w:val="en-US"/>
+        </w:rPr>
+      </w:pPr>
+      <w:proofErr w:type="spellStart"/>
+      <w:r>
+        <w:rPr>
+          <w:rFonts w:ascii="Arial" w:hAnsi="Arial" w:cs="Arial"/>
+          <w:b/>
+          <w:lang w:val="en-US"/>
+        </w:rPr>
+        <w:t>Eksportert</w:t>
+      </w:r>
+      <w:proofErr w:type="spellEnd"/>
+      <w:r>
+        <w:rPr>
+          <w:rFonts w:ascii="Arial" w:hAnsi="Arial" w:cs="Arial"/>
+          <w:b/>
+          <w:lang w:val="en-US"/>
+        </w:rPr>
+        <w:t>: {{</w:t>
+      </w:r>
+      <w:bookmarkStart w:id="0" w:name="_GoBack"/>
+      <w:r>
+        <w:rPr>
+          <w:rFonts w:ascii="Arial" w:hAnsi="Arial" w:cs="Arial"/>
+          <w:b/>
+          <w:lang w:val="en-US"/>
+        </w:rPr>
+        <w:t>timestamp</w:t>
+      </w:r>
+      <w:bookmarkEnd w:id="0"/>
+      <w:r>
+        <w:rPr>
+          <w:rFonts w:ascii="Arial" w:hAnsi="Arial" w:cs="Arial"/>
+          <w:b/>
+          <w:lang w:val="en-US"/>
+        </w:rPr>
+        <w:t>}}</w:t>
       </w:r>
     </w:p>
     <w:p>
       <w:pPr>
-        <w:pStyle w:val="Heading1"/>
-        <w:rPr>
-          <w:rFonts w:ascii="Arial" w:hAnsi="Arial" w:cs="Arial"/>
-          <w:lang w:val="en-US"/>
-        </w:rPr>
-      </w:pPr>
-      <w:r>
-        <w:rPr>
-          <w:rFonts w:ascii="Arial" w:hAnsi="Arial" w:cs="Arial"/>
-          <w:lang w:val="en-US"/>
-        </w:rPr>
-        <w:t>{{</w:t>
-      </w:r>
-      <w:r>
-        <w:rPr>
-          <w:rFonts w:ascii="Arial" w:hAnsi="Arial" w:cs="Arial"/>
-          <w:lang w:val="en-US"/>
-        </w:rPr>
-        <w:t>topic</w:t>
-      </w:r>
-      <w:r>
-        <w:rPr>
-          <w:rFonts w:ascii="Arial" w:hAnsi="Arial" w:cs="Arial"/>
-          <w:lang w:val="en-US"/>
-        </w:rPr>
-        <w:t>.title}}</w:t>
+        <w:rPr>
+          <w:rFonts w:ascii="Arial" w:hAnsi="Arial" w:cs="Arial"/>
+          <w:lang w:val="en-US"/>
+        </w:rPr>
+      </w:pPr>
+      <w:r>
+        <w:rPr>
+          <w:rFonts w:ascii="Arial" w:hAnsi="Arial" w:cs="Arial"/>
+          <w:lang w:val="en-US"/>
+        </w:rPr>
+        <w:t>{% for topic in topics %}</w:t>
       </w:r>
     </w:p>
     <w:p>
       <w:pPr>
-        <w:rPr>
-          <w:rFonts w:ascii="Arial" w:hAnsi="Arial" w:cs="Arial"/>
-          <w:lang w:val="en-US"/>
-        </w:rPr>
-      </w:pPr>
-      <w:r>
-        <w:rPr>
-          <w:rFonts w:ascii="Arial" w:hAnsi="Arial" w:cs="Arial"/>
-          <w:lang w:val="en-US"/>
-        </w:rPr>
-        <w:t>{% for document in topic.documents %}</w:t>
+        <w:pStyle w:val="Heading1"/>
+        <w:rPr>
+          <w:rFonts w:ascii="Arial" w:hAnsi="Arial" w:cs="Arial"/>
+          <w:lang w:val="en-US"/>
+        </w:rPr>
+      </w:pPr>
+      <w:r>
+        <w:rPr>
+          <w:rFonts w:ascii="Arial" w:hAnsi="Arial" w:cs="Arial"/>
+          <w:lang w:val="en-US"/>
+        </w:rPr>
+        <w:t>{{</w:t>
+      </w:r>
+      <w:proofErr w:type="spellStart"/>
+      <w:proofErr w:type="gramStart"/>
+      <w:r>
+        <w:rPr>
+          <w:rFonts w:ascii="Arial" w:hAnsi="Arial" w:cs="Arial"/>
+          <w:lang w:val="en-US"/>
+        </w:rPr>
+        <w:t>topic</w:t>
+      </w:r>
+      <w:r>
+        <w:rPr>
+          <w:rFonts w:ascii="Arial" w:hAnsi="Arial" w:cs="Arial"/>
+          <w:lang w:val="en-US"/>
+        </w:rPr>
+        <w:t>.title</w:t>
+      </w:r>
+      <w:proofErr w:type="spellEnd"/>
+      <w:proofErr w:type="gramEnd"/>
+      <w:r>
+        <w:rPr>
+          <w:rFonts w:ascii="Arial" w:hAnsi="Arial" w:cs="Arial"/>
+          <w:lang w:val="en-US"/>
+        </w:rPr>
+        <w:t>}}</w:t>
+      </w:r>
+    </w:p>
+    <w:p>
+      <w:pPr>
+        <w:rPr>
+          <w:rFonts w:ascii="Arial" w:hAnsi="Arial" w:cs="Arial"/>
+          <w:lang w:val="en-US"/>
+        </w:rPr>
+      </w:pPr>
+      <w:r>
+        <w:rPr>
+          <w:rFonts w:ascii="Arial" w:hAnsi="Arial" w:cs="Arial"/>
+          <w:lang w:val="en-US"/>
+        </w:rPr>
+        <w:t xml:space="preserve">{% for document in </w:t>
+      </w:r>
+      <w:proofErr w:type="spellStart"/>
+      <w:proofErr w:type="gramStart"/>
+      <w:r>
+        <w:rPr>
+          <w:rFonts w:ascii="Arial" w:hAnsi="Arial" w:cs="Arial"/>
+          <w:lang w:val="en-US"/>
+        </w:rPr>
+        <w:t>topic.documents</w:t>
+      </w:r>
+      <w:proofErr w:type="spellEnd"/>
+      <w:proofErr w:type="gramEnd"/>
+      <w:r>
+        <w:rPr>
+          <w:rFonts w:ascii="Arial" w:hAnsi="Arial" w:cs="Arial"/>
+          <w:lang w:val="en-US"/>
+        </w:rPr>
+        <w:t xml:space="preserve"> %}</w:t>
       </w:r>
       <w:r>
         <w:rPr>
@@ -89,7 +188,23 @@
           <w:rStyle w:val="Heading2Char"/>
           <w:rFonts w:ascii="Arial" w:hAnsi="Arial" w:cs="Arial"/>
         </w:rPr>
-        <w:t>{{document.title}}</w:t>
+        <w:t>{{</w:t>
+      </w:r>
+      <w:proofErr w:type="spellStart"/>
+      <w:r>
+        <w:rPr>
+          <w:rStyle w:val="Heading2Char"/>
+          <w:rFonts w:ascii="Arial" w:hAnsi="Arial" w:cs="Arial"/>
+        </w:rPr>
+        <w:t>document.title</w:t>
+      </w:r>
+      <w:proofErr w:type="spellEnd"/>
+      <w:r>
+        <w:rPr>
+          <w:rStyle w:val="Heading2Char"/>
+          <w:rFonts w:ascii="Arial" w:hAnsi="Arial" w:cs="Arial"/>
+        </w:rPr>
+        <w:t>}}</w:t>
       </w:r>
       <w:r>
         <w:rPr>
@@ -103,7 +218,23 @@
           <w:rFonts w:ascii="Arial" w:hAnsi="Arial" w:cs="Arial"/>
           <w:lang w:val="en-US"/>
         </w:rPr>
-        <w:t>{{document.description}}</w:t>
+        <w:t>{{</w:t>
+      </w:r>
+      <w:proofErr w:type="spellStart"/>
+      <w:r>
+        <w:rPr>
+          <w:rFonts w:ascii="Arial" w:hAnsi="Arial" w:cs="Arial"/>
+          <w:lang w:val="en-US"/>
+        </w:rPr>
+        <w:t>document.description</w:t>
+      </w:r>
+      <w:proofErr w:type="spellEnd"/>
+      <w:r>
+        <w:rPr>
+          <w:rFonts w:ascii="Arial" w:hAnsi="Arial" w:cs="Arial"/>
+          <w:lang w:val="en-US"/>
+        </w:rPr>
+        <w:t>}}</w:t>
       </w:r>
       <w:r>
         <w:rPr>
@@ -160,14 +291,32 @@
                 <w:rFonts w:ascii="Arial" w:hAnsi="Arial" w:cs="Arial"/>
                 <w:lang w:val="en-US"/>
               </w:rPr>
-              <w:t>{{document.</w:t>
-            </w:r>
-            <w:r>
-              <w:rPr>
-                <w:rFonts w:ascii="Arial" w:hAnsi="Arial" w:cs="Arial"/>
-                <w:lang w:val="en-US"/>
-              </w:rPr>
-              <w:t xml:space="preserve">status </w:t>
+              <w:t>{{</w:t>
+            </w:r>
+            <w:proofErr w:type="spellStart"/>
+            <w:proofErr w:type="gramStart"/>
+            <w:r>
+              <w:rPr>
+                <w:rFonts w:ascii="Arial" w:hAnsi="Arial" w:cs="Arial"/>
+                <w:lang w:val="en-US"/>
+              </w:rPr>
+              <w:t>document.</w:t>
+            </w:r>
+            <w:r>
+              <w:rPr>
+                <w:rFonts w:ascii="Arial" w:hAnsi="Arial" w:cs="Arial"/>
+                <w:lang w:val="en-US"/>
+              </w:rPr>
+              <w:t>status</w:t>
+            </w:r>
+            <w:proofErr w:type="spellEnd"/>
+            <w:proofErr w:type="gramEnd"/>
+            <w:r>
+              <w:rPr>
+                <w:rFonts w:ascii="Arial" w:hAnsi="Arial" w:cs="Arial"/>
+                <w:lang w:val="en-US"/>
+              </w:rPr>
+              <w:t xml:space="preserve"> </w:t>
             </w:r>
             <w:r>
               <w:rPr>
@@ -197,7 +346,41 @@
                 <w:rFonts w:ascii="Arial" w:hAnsi="Arial" w:cs="Arial"/>
                 <w:lang w:val="en-US"/>
               </w:rPr>
-              <w:t>{%tr for field in document.fields %}</w:t>
+              <w:t>{%</w:t>
+            </w:r>
+            <w:proofErr w:type="spellStart"/>
+            <w:r>
+              <w:rPr>
+                <w:rFonts w:ascii="Arial" w:hAnsi="Arial" w:cs="Arial"/>
+                <w:lang w:val="en-US"/>
+              </w:rPr>
+              <w:t>tr</w:t>
+            </w:r>
+            <w:proofErr w:type="spellEnd"/>
+            <w:r>
+              <w:rPr>
+                <w:rFonts w:ascii="Arial" w:hAnsi="Arial" w:cs="Arial"/>
+                <w:lang w:val="en-US"/>
+              </w:rPr>
+              <w:t xml:space="preserve"> for field in </w:t>
+            </w:r>
+            <w:proofErr w:type="spellStart"/>
+            <w:proofErr w:type="gramStart"/>
+            <w:r>
+              <w:rPr>
+                <w:rFonts w:ascii="Arial" w:hAnsi="Arial" w:cs="Arial"/>
+                <w:lang w:val="en-US"/>
+              </w:rPr>
+              <w:t>document.fields</w:t>
+            </w:r>
+            <w:proofErr w:type="spellEnd"/>
+            <w:proofErr w:type="gramEnd"/>
+            <w:r>
+              <w:rPr>
+                <w:rFonts w:ascii="Arial" w:hAnsi="Arial" w:cs="Arial"/>
+                <w:lang w:val="en-US"/>
+              </w:rPr>
+              <w:t xml:space="preserve"> %}</w:t>
             </w:r>
           </w:p>
         </w:tc>
@@ -253,7 +436,23 @@
                 <w:rFonts w:ascii="Arial" w:hAnsi="Arial" w:cs="Arial"/>
                 <w:lang w:val="en-US"/>
               </w:rPr>
-              <w:t>{{field.value}}</w:t>
+              <w:t>{{</w:t>
+            </w:r>
+            <w:proofErr w:type="spellStart"/>
+            <w:r>
+              <w:rPr>
+                <w:rFonts w:ascii="Arial" w:hAnsi="Arial" w:cs="Arial"/>
+                <w:lang w:val="en-US"/>
+              </w:rPr>
+              <w:t>field.value</w:t>
+            </w:r>
+            <w:proofErr w:type="spellEnd"/>
+            <w:r>
+              <w:rPr>
+                <w:rFonts w:ascii="Arial" w:hAnsi="Arial" w:cs="Arial"/>
+                <w:lang w:val="en-US"/>
+              </w:rPr>
+              <w:t>}}</w:t>
             </w:r>
           </w:p>
         </w:tc>
@@ -276,7 +475,39 @@
                 <w:rFonts w:ascii="Arial" w:hAnsi="Arial" w:cs="Arial"/>
                 <w:lang w:val="en-US"/>
               </w:rPr>
-              <w:t>{%tr endfor %}</w:t>
+              <w:t>{%</w:t>
+            </w:r>
+            <w:proofErr w:type="spellStart"/>
+            <w:r>
+              <w:rPr>
+                <w:rFonts w:ascii="Arial" w:hAnsi="Arial" w:cs="Arial"/>
+                <w:lang w:val="en-US"/>
+              </w:rPr>
+              <w:t>tr</w:t>
+            </w:r>
+            <w:proofErr w:type="spellEnd"/>
+            <w:r>
+              <w:rPr>
+                <w:rFonts w:ascii="Arial" w:hAnsi="Arial" w:cs="Arial"/>
+                <w:lang w:val="en-US"/>
+              </w:rPr>
+              <w:t xml:space="preserve"> </w:t>
+            </w:r>
+            <w:proofErr w:type="spellStart"/>
+            <w:r>
+              <w:rPr>
+                <w:rFonts w:ascii="Arial" w:hAnsi="Arial" w:cs="Arial"/>
+                <w:lang w:val="en-US"/>
+              </w:rPr>
+              <w:t>endfor</w:t>
+            </w:r>
+            <w:proofErr w:type="spellEnd"/>
+            <w:r>
+              <w:rPr>
+                <w:rFonts w:ascii="Arial" w:hAnsi="Arial" w:cs="Arial"/>
+                <w:lang w:val="en-US"/>
+              </w:rPr>
+              <w:t xml:space="preserve"> %}</w:t>
             </w:r>
           </w:p>
         </w:tc>
@@ -297,6 +528,7 @@
           <w:lang w:val="en-US"/>
         </w:rPr>
       </w:pPr>
+      <w:proofErr w:type="spellStart"/>
       <w:r>
         <w:rPr>
           <w:rStyle w:val="Heading3Char"/>
@@ -304,6 +536,7 @@
         </w:rPr>
         <w:t>Målgrupper</w:t>
       </w:r>
+      <w:proofErr w:type="spellEnd"/>
       <w:r>
         <w:rPr>
           <w:rFonts w:ascii="Arial" w:hAnsi="Arial" w:cs="Arial"/>
@@ -331,7 +564,25 @@
           <w:rFonts w:ascii="Arial" w:hAnsi="Arial" w:cs="Arial"/>
           <w:lang w:val="en-US"/>
         </w:rPr>
-        <w:t>ry in document.mandatoryList %}</w:t>
+        <w:t xml:space="preserve">ry in </w:t>
+      </w:r>
+      <w:proofErr w:type="spellStart"/>
+      <w:proofErr w:type="gramStart"/>
+      <w:r>
+        <w:rPr>
+          <w:rFonts w:ascii="Arial" w:hAnsi="Arial" w:cs="Arial"/>
+          <w:lang w:val="en-US"/>
+        </w:rPr>
+        <w:t>document.mandatoryList</w:t>
+      </w:r>
+      <w:proofErr w:type="spellEnd"/>
+      <w:proofErr w:type="gramEnd"/>
+      <w:r>
+        <w:rPr>
+          <w:rFonts w:ascii="Arial" w:hAnsi="Arial" w:cs="Arial"/>
+          <w:lang w:val="en-US"/>
+        </w:rPr>
+        <w:t xml:space="preserve"> %}</w:t>
       </w:r>
     </w:p>
     <w:tbl>
@@ -389,7 +640,63 @@
                 <w:color w:val="808080" w:themeColor="background1" w:themeShade="80"/>
                 <w:lang w:val="en-US"/>
               </w:rPr>
-              <w:t>{%tr for targetGroup in mandatory.targetGroups %}</w:t>
+              <w:t>{%</w:t>
+            </w:r>
+            <w:proofErr w:type="spellStart"/>
+            <w:r>
+              <w:rPr>
+                <w:rFonts w:ascii="Arial" w:hAnsi="Arial" w:cs="Arial"/>
+                <w:color w:val="808080" w:themeColor="background1" w:themeShade="80"/>
+                <w:lang w:val="en-US"/>
+              </w:rPr>
+              <w:t>tr</w:t>
+            </w:r>
+            <w:proofErr w:type="spellEnd"/>
+            <w:r>
+              <w:rPr>
+                <w:rFonts w:ascii="Arial" w:hAnsi="Arial" w:cs="Arial"/>
+                <w:color w:val="808080" w:themeColor="background1" w:themeShade="80"/>
+                <w:lang w:val="en-US"/>
+              </w:rPr>
+              <w:t xml:space="preserve"> for </w:t>
+            </w:r>
+            <w:proofErr w:type="spellStart"/>
+            <w:r>
+              <w:rPr>
+                <w:rFonts w:ascii="Arial" w:hAnsi="Arial" w:cs="Arial"/>
+                <w:color w:val="808080" w:themeColor="background1" w:themeShade="80"/>
+                <w:lang w:val="en-US"/>
+              </w:rPr>
+              <w:t>targetGroup</w:t>
+            </w:r>
+            <w:proofErr w:type="spellEnd"/>
+            <w:r>
+              <w:rPr>
+                <w:rFonts w:ascii="Arial" w:hAnsi="Arial" w:cs="Arial"/>
+                <w:color w:val="808080" w:themeColor="background1" w:themeShade="80"/>
+                <w:lang w:val="en-US"/>
+              </w:rPr>
+              <w:t xml:space="preserve"> in </w:t>
+            </w:r>
+            <w:proofErr w:type="spellStart"/>
+            <w:proofErr w:type="gramStart"/>
+            <w:r>
+              <w:rPr>
+                <w:rFonts w:ascii="Arial" w:hAnsi="Arial" w:cs="Arial"/>
+                <w:color w:val="808080" w:themeColor="background1" w:themeShade="80"/>
+                <w:lang w:val="en-US"/>
+              </w:rPr>
+              <w:t>mandatory.targetGroups</w:t>
+            </w:r>
+            <w:proofErr w:type="spellEnd"/>
+            <w:proofErr w:type="gramEnd"/>
+            <w:r>
+              <w:rPr>
+                <w:rFonts w:ascii="Arial" w:hAnsi="Arial" w:cs="Arial"/>
+                <w:color w:val="808080" w:themeColor="background1" w:themeShade="80"/>
+                <w:lang w:val="en-US"/>
+              </w:rPr>
+              <w:t xml:space="preserve"> %}</w:t>
             </w:r>
           </w:p>
         </w:tc>
@@ -431,7 +738,23 @@
                 <w:rFonts w:ascii="Arial" w:hAnsi="Arial" w:cs="Arial"/>
                 <w:lang w:val="en-US"/>
               </w:rPr>
-              <w:t>{{targetGroup.action}}</w:t>
+              <w:t>{{</w:t>
+            </w:r>
+            <w:proofErr w:type="spellStart"/>
+            <w:r>
+              <w:rPr>
+                <w:rFonts w:ascii="Arial" w:hAnsi="Arial" w:cs="Arial"/>
+                <w:lang w:val="en-US"/>
+              </w:rPr>
+              <w:t>targetGroup.action</w:t>
+            </w:r>
+            <w:proofErr w:type="spellEnd"/>
+            <w:r>
+              <w:rPr>
+                <w:rFonts w:ascii="Arial" w:hAnsi="Arial" w:cs="Arial"/>
+                <w:lang w:val="en-US"/>
+              </w:rPr>
+              <w:t>}}</w:t>
             </w:r>
           </w:p>
         </w:tc>
@@ -454,7 +777,39 @@
                 <w:rFonts w:ascii="Arial" w:hAnsi="Arial" w:cs="Arial"/>
                 <w:lang w:val="en-US"/>
               </w:rPr>
-              <w:t>{%tr endfor %}</w:t>
+              <w:t>{%</w:t>
+            </w:r>
+            <w:proofErr w:type="spellStart"/>
+            <w:r>
+              <w:rPr>
+                <w:rFonts w:ascii="Arial" w:hAnsi="Arial" w:cs="Arial"/>
+                <w:lang w:val="en-US"/>
+              </w:rPr>
+              <w:t>tr</w:t>
+            </w:r>
+            <w:proofErr w:type="spellEnd"/>
+            <w:r>
+              <w:rPr>
+                <w:rFonts w:ascii="Arial" w:hAnsi="Arial" w:cs="Arial"/>
+                <w:lang w:val="en-US"/>
+              </w:rPr>
+              <w:t xml:space="preserve"> </w:t>
+            </w:r>
+            <w:proofErr w:type="spellStart"/>
+            <w:r>
+              <w:rPr>
+                <w:rFonts w:ascii="Arial" w:hAnsi="Arial" w:cs="Arial"/>
+                <w:lang w:val="en-US"/>
+              </w:rPr>
+              <w:t>endfor</w:t>
+            </w:r>
+            <w:proofErr w:type="spellEnd"/>
+            <w:r>
+              <w:rPr>
+                <w:rFonts w:ascii="Arial" w:hAnsi="Arial" w:cs="Arial"/>
+                <w:lang w:val="en-US"/>
+              </w:rPr>
+              <w:t xml:space="preserve"> %}</w:t>
             </w:r>
           </w:p>
         </w:tc>
@@ -472,30 +827,237 @@
           <w:rFonts w:ascii="Arial" w:hAnsi="Arial" w:cs="Arial"/>
           <w:lang w:val="en-US"/>
         </w:rPr>
+        <w:t xml:space="preserve">{% if </w:t>
+      </w:r>
+      <w:proofErr w:type="spellStart"/>
+      <w:proofErr w:type="gramStart"/>
+      <w:r>
+        <w:rPr>
+          <w:rFonts w:ascii="Arial" w:hAnsi="Arial" w:cs="Arial"/>
+          <w:lang w:val="en-US"/>
+        </w:rPr>
+        <w:t>mandatory.</w:t>
+      </w:r>
+      <w:r>
+        <w:rPr>
+          <w:rFonts w:ascii="Arial" w:hAnsi="Arial" w:cs="Arial"/>
+          <w:lang w:val="en-US"/>
+        </w:rPr>
+        <w:t>targetGroupLegalBases</w:t>
+      </w:r>
+      <w:proofErr w:type="spellEnd"/>
+      <w:proofErr w:type="gramEnd"/>
+      <w:r>
+        <w:rPr>
+          <w:rFonts w:ascii="Arial" w:hAnsi="Arial" w:cs="Arial"/>
+          <w:lang w:val="en-US"/>
+        </w:rPr>
+        <w:t xml:space="preserve"> </w:t>
+      </w:r>
+      <w:r>
+        <w:rPr>
+          <w:rFonts w:ascii="Arial" w:hAnsi="Arial" w:cs="Arial"/>
+          <w:lang w:val="en-US"/>
+        </w:rPr>
+        <w:t>|length &gt; 1 %}</w:t>
+      </w:r>
+      <w:r>
+        <w:rPr>
+          <w:rFonts w:ascii="Arial" w:hAnsi="Arial" w:cs="Arial"/>
+          <w:lang w:val="en-US"/>
+        </w:rPr>
+        <w:br/>
+      </w:r>
+      <w:proofErr w:type="spellStart"/>
+      <w:r>
+        <w:rPr>
+          <w:rFonts w:ascii="Arial" w:hAnsi="Arial" w:cs="Arial"/>
+          <w:b/>
+          <w:lang w:val="en-US"/>
+        </w:rPr>
+        <w:t>Hjemmel</w:t>
+      </w:r>
+      <w:proofErr w:type="spellEnd"/>
+      <w:r>
+        <w:rPr>
+          <w:rFonts w:ascii="Arial" w:hAnsi="Arial" w:cs="Arial"/>
+          <w:b/>
+          <w:lang w:val="en-US"/>
+        </w:rPr>
+        <w:t>:</w:t>
+      </w:r>
+      <w:r>
+        <w:rPr>
+          <w:rFonts w:ascii="Arial" w:hAnsi="Arial" w:cs="Arial"/>
+          <w:lang w:val="en-US"/>
+        </w:rPr>
+        <w:t xml:space="preserve"> {{</w:t>
+      </w:r>
+      <w:proofErr w:type="spellStart"/>
+      <w:r>
+        <w:rPr>
+          <w:rFonts w:ascii="Arial" w:hAnsi="Arial" w:cs="Arial"/>
+          <w:lang w:val="en-US"/>
+        </w:rPr>
+        <w:t>mandatory.</w:t>
+      </w:r>
+      <w:r>
+        <w:rPr>
+          <w:rFonts w:ascii="Arial" w:hAnsi="Arial" w:cs="Arial"/>
+          <w:lang w:val="en-US"/>
+        </w:rPr>
+        <w:t>targetGroupLegalBases</w:t>
+      </w:r>
+      <w:proofErr w:type="spellEnd"/>
+      <w:r>
+        <w:rPr>
+          <w:rFonts w:ascii="Arial" w:hAnsi="Arial" w:cs="Arial"/>
+          <w:lang w:val="en-US"/>
+        </w:rPr>
+        <w:t xml:space="preserve">}}{% </w:t>
+      </w:r>
+      <w:proofErr w:type="spellStart"/>
+      <w:r>
+        <w:rPr>
+          <w:rFonts w:ascii="Arial" w:hAnsi="Arial" w:cs="Arial"/>
+          <w:lang w:val="en-US"/>
+        </w:rPr>
+        <w:t>endif</w:t>
+      </w:r>
+      <w:proofErr w:type="spellEnd"/>
+      <w:r>
+        <w:rPr>
+          <w:rFonts w:ascii="Arial" w:hAnsi="Arial" w:cs="Arial"/>
+          <w:lang w:val="en-US"/>
+        </w:rPr>
+        <w:t xml:space="preserve"> %}{% if </w:t>
+      </w:r>
+      <w:proofErr w:type="spellStart"/>
+      <w:r>
+        <w:rPr>
+          <w:rFonts w:ascii="Arial" w:hAnsi="Arial" w:cs="Arial"/>
+          <w:lang w:val="en-US"/>
+        </w:rPr>
+        <w:t>mandatory.decidedBy</w:t>
+      </w:r>
+      <w:proofErr w:type="spellEnd"/>
+      <w:r>
+        <w:rPr>
+          <w:rFonts w:ascii="Arial" w:hAnsi="Arial" w:cs="Arial"/>
+          <w:lang w:val="en-US"/>
+        </w:rPr>
+        <w:t xml:space="preserve"> |length &gt; 1 %}</w:t>
+      </w:r>
+      <w:r>
+        <w:rPr>
+          <w:rFonts w:ascii="Arial" w:hAnsi="Arial" w:cs="Arial"/>
+          <w:lang w:val="en-US"/>
+        </w:rPr>
+        <w:br/>
+      </w:r>
+      <w:proofErr w:type="spellStart"/>
+      <w:r>
+        <w:rPr>
+          <w:rFonts w:ascii="Arial" w:hAnsi="Arial" w:cs="Arial"/>
+          <w:b/>
+          <w:lang w:val="en-US"/>
+        </w:rPr>
+        <w:t>Besluttet</w:t>
+      </w:r>
+      <w:proofErr w:type="spellEnd"/>
+      <w:r>
+        <w:rPr>
+          <w:rFonts w:ascii="Arial" w:hAnsi="Arial" w:cs="Arial"/>
+          <w:b/>
+          <w:lang w:val="en-US"/>
+        </w:rPr>
+        <w:t xml:space="preserve"> </w:t>
+      </w:r>
+      <w:proofErr w:type="spellStart"/>
+      <w:r>
+        <w:rPr>
+          <w:rFonts w:ascii="Arial" w:hAnsi="Arial" w:cs="Arial"/>
+          <w:b/>
+          <w:lang w:val="en-US"/>
+        </w:rPr>
+        <w:t>av</w:t>
+      </w:r>
+      <w:proofErr w:type="spellEnd"/>
+      <w:r>
+        <w:rPr>
+          <w:rFonts w:ascii="Arial" w:hAnsi="Arial" w:cs="Arial"/>
+          <w:b/>
+          <w:lang w:val="en-US"/>
+        </w:rPr>
+        <w:t>:</w:t>
+      </w:r>
+      <w:r>
+        <w:rPr>
+          <w:rFonts w:ascii="Arial" w:hAnsi="Arial" w:cs="Arial"/>
+          <w:lang w:val="en-US"/>
+        </w:rPr>
+        <w:t xml:space="preserve"> {{</w:t>
+      </w:r>
+      <w:proofErr w:type="spellStart"/>
+      <w:r>
+        <w:rPr>
+          <w:rFonts w:ascii="Arial" w:hAnsi="Arial" w:cs="Arial"/>
+          <w:lang w:val="en-US"/>
+        </w:rPr>
+        <w:t>mandatory.decidedBy</w:t>
+      </w:r>
+      <w:proofErr w:type="spellEnd"/>
+      <w:r>
+        <w:rPr>
+          <w:rFonts w:ascii="Arial" w:hAnsi="Arial" w:cs="Arial"/>
+          <w:lang w:val="en-US"/>
+        </w:rPr>
+        <w:t xml:space="preserve">}}{% </w:t>
+      </w:r>
+      <w:proofErr w:type="spellStart"/>
+      <w:r>
+        <w:rPr>
+          <w:rFonts w:ascii="Arial" w:hAnsi="Arial" w:cs="Arial"/>
+          <w:lang w:val="en-US"/>
+        </w:rPr>
+        <w:t>endif</w:t>
+      </w:r>
+      <w:proofErr w:type="spellEnd"/>
+      <w:r>
+        <w:rPr>
+          <w:rFonts w:ascii="Arial" w:hAnsi="Arial" w:cs="Arial"/>
+          <w:lang w:val="en-US"/>
+        </w:rPr>
+        <w:t xml:space="preserve"> %}</w:t>
+      </w:r>
+      <w:r>
+        <w:rPr>
+          <w:rFonts w:ascii="Arial" w:hAnsi="Arial" w:cs="Arial"/>
+          <w:lang w:val="en-US"/>
+        </w:rPr>
         <w:t>{% if mandatory.</w:t>
       </w:r>
-      <w:bookmarkStart w:id="0" w:name="_GoBack"/>
-      <w:bookmarkEnd w:id="0"/>
-      <w:r>
-        <w:rPr>
-          <w:rFonts w:ascii="Arial" w:hAnsi="Arial" w:cs="Arial"/>
-          <w:lang w:val="en-US"/>
-        </w:rPr>
-        <w:t>targetGroupLegalBases</w:t>
-      </w:r>
-      <w:r>
-        <w:rPr>
-          <w:rFonts w:ascii="Arial" w:hAnsi="Arial" w:cs="Arial"/>
-          <w:lang w:val="en-US"/>
+      <w:r>
+        <w:rPr>
+          <w:rFonts w:ascii="Arial" w:hAnsi="Arial" w:cs="Arial"/>
         </w:rPr>
         <w:t xml:space="preserve"> </w:t>
       </w:r>
-      <w:r>
-        <w:rPr>
-          <w:rFonts w:ascii="Arial" w:hAnsi="Arial" w:cs="Arial"/>
-          <w:lang w:val="en-US"/>
-        </w:rPr>
-        <w:t>|length &gt; 1 %}</w:t>
+      <w:proofErr w:type="spellStart"/>
+      <w:r>
+        <w:rPr>
+          <w:rFonts w:ascii="Arial" w:hAnsi="Arial" w:cs="Arial"/>
+          <w:lang w:val="en-US"/>
+        </w:rPr>
+        <w:t>replacedBy|length</w:t>
+      </w:r>
+      <w:proofErr w:type="spellEnd"/>
+      <w:r>
+        <w:rPr>
+          <w:rFonts w:ascii="Arial" w:hAnsi="Arial" w:cs="Arial"/>
+          <w:lang w:val="en-US"/>
+        </w:rPr>
+        <w:t xml:space="preserve"> &gt; 1 %}</w:t>
       </w:r>
       <w:r>
         <w:rPr>
@@ -504,13 +1066,41 @@
         </w:rPr>
         <w:br/>
       </w:r>
+      <w:proofErr w:type="spellStart"/>
       <w:r>
         <w:rPr>
           <w:rFonts w:ascii="Arial" w:hAnsi="Arial" w:cs="Arial"/>
           <w:b/>
           <w:lang w:val="en-US"/>
         </w:rPr>
-        <w:t>Hjemmel:</w:t>
+        <w:t>Erstattes</w:t>
+      </w:r>
+      <w:proofErr w:type="spellEnd"/>
+      <w:r>
+        <w:rPr>
+          <w:rFonts w:ascii="Arial" w:hAnsi="Arial" w:cs="Arial"/>
+          <w:b/>
+          <w:lang w:val="en-US"/>
+        </w:rPr>
+        <w:t xml:space="preserve"> </w:t>
+      </w:r>
+      <w:proofErr w:type="spellStart"/>
+      <w:r>
+        <w:rPr>
+          <w:rFonts w:ascii="Arial" w:hAnsi="Arial" w:cs="Arial"/>
+          <w:b/>
+          <w:lang w:val="en-US"/>
+        </w:rPr>
+        <w:t>av</w:t>
+      </w:r>
+      <w:proofErr w:type="spellEnd"/>
+      <w:r>
+        <w:rPr>
+          <w:rFonts w:ascii="Arial" w:hAnsi="Arial" w:cs="Arial"/>
+          <w:b/>
+          <w:lang w:val="en-US"/>
+        </w:rPr>
+        <w:t>:</w:t>
       </w:r>
       <w:r>
         <w:rPr>
@@ -522,16 +1112,72 @@
       <w:r>
         <w:rPr>
           <w:rFonts w:ascii="Arial" w:hAnsi="Arial" w:cs="Arial"/>
-          <w:lang w:val="en-US"/>
-        </w:rPr>
-        <w:t>targetGroupLegalBases</w:t>
-      </w:r>
-      <w:r>
-        <w:rPr>
-          <w:rFonts w:ascii="Arial" w:hAnsi="Arial" w:cs="Arial"/>
-          <w:lang w:val="en-US"/>
-        </w:rPr>
-        <w:t>}}{% endif %}{% if mandatory.decidedBy |length &gt; 1 %}</w:t>
+        </w:rPr>
+        <w:t xml:space="preserve"> </w:t>
+      </w:r>
+      <w:proofErr w:type="spellStart"/>
+      <w:r>
+        <w:rPr>
+          <w:rFonts w:ascii="Arial" w:hAnsi="Arial" w:cs="Arial"/>
+          <w:lang w:val="en-US"/>
+        </w:rPr>
+        <w:t>replacedBy</w:t>
+      </w:r>
+      <w:proofErr w:type="spellEnd"/>
+      <w:proofErr w:type="gramStart"/>
+      <w:r>
+        <w:rPr>
+          <w:rFonts w:ascii="Arial" w:hAnsi="Arial" w:cs="Arial"/>
+          <w:lang w:val="en-US"/>
+        </w:rPr>
+        <w:t>}}{</w:t>
+      </w:r>
+      <w:proofErr w:type="gramEnd"/>
+      <w:r>
+        <w:rPr>
+          <w:rFonts w:ascii="Arial" w:hAnsi="Arial" w:cs="Arial"/>
+          <w:lang w:val="en-US"/>
+        </w:rPr>
+        <w:t xml:space="preserve">% </w:t>
+      </w:r>
+      <w:proofErr w:type="spellStart"/>
+      <w:r>
+        <w:rPr>
+          <w:rFonts w:ascii="Arial" w:hAnsi="Arial" w:cs="Arial"/>
+          <w:lang w:val="en-US"/>
+        </w:rPr>
+        <w:t>endif</w:t>
+      </w:r>
+      <w:proofErr w:type="spellEnd"/>
+      <w:r>
+        <w:rPr>
+          <w:rFonts w:ascii="Arial" w:hAnsi="Arial" w:cs="Arial"/>
+          <w:lang w:val="en-US"/>
+        </w:rPr>
+        <w:t xml:space="preserve"> %}</w:t>
+      </w:r>
+      <w:r>
+        <w:rPr>
+          <w:rFonts w:ascii="Arial" w:hAnsi="Arial" w:cs="Arial"/>
+          <w:lang w:val="en-US"/>
+        </w:rPr>
+        <w:t xml:space="preserve">{% if </w:t>
+      </w:r>
+      <w:proofErr w:type="spellStart"/>
+      <w:r>
+        <w:rPr>
+          <w:rFonts w:ascii="Arial" w:hAnsi="Arial" w:cs="Arial"/>
+          <w:lang w:val="en-US"/>
+        </w:rPr>
+        <w:t>mandatory.notice|length</w:t>
+      </w:r>
+      <w:proofErr w:type="spellEnd"/>
+      <w:r>
+        <w:rPr>
+          <w:rFonts w:ascii="Arial" w:hAnsi="Arial" w:cs="Arial"/>
+          <w:lang w:val="en-US"/>
+        </w:rPr>
+        <w:t xml:space="preserve"> &gt; 1 %}</w:t>
       </w:r>
       <w:r>
         <w:rPr>
@@ -540,104 +1186,62 @@
         </w:rPr>
         <w:br/>
       </w:r>
+      <w:proofErr w:type="spellStart"/>
       <w:r>
         <w:rPr>
           <w:rFonts w:ascii="Arial" w:hAnsi="Arial" w:cs="Arial"/>
           <w:b/>
           <w:lang w:val="en-US"/>
         </w:rPr>
-        <w:t>Besluttet av:</w:t>
-      </w:r>
-      <w:r>
-        <w:rPr>
-          <w:rFonts w:ascii="Arial" w:hAnsi="Arial" w:cs="Arial"/>
-          <w:lang w:val="en-US"/>
-        </w:rPr>
-        <w:t xml:space="preserve"> {{mandatory.decidedBy}}{% endif %}</w:t>
-      </w:r>
-      <w:r>
-        <w:rPr>
-          <w:rFonts w:ascii="Arial" w:hAnsi="Arial" w:cs="Arial"/>
-          <w:lang w:val="en-US"/>
-        </w:rPr>
-        <w:t>{% if mandatory.</w:t>
-      </w:r>
-      <w:r>
-        <w:rPr>
-          <w:rFonts w:ascii="Arial" w:hAnsi="Arial" w:cs="Arial"/>
-        </w:rPr>
-        <w:t xml:space="preserve"> </w:t>
-      </w:r>
-      <w:r>
-        <w:rPr>
-          <w:rFonts w:ascii="Arial" w:hAnsi="Arial" w:cs="Arial"/>
-          <w:lang w:val="en-US"/>
-        </w:rPr>
-        <w:t>replacedBy|length &gt; 1 %}</w:t>
-      </w:r>
-      <w:r>
-        <w:rPr>
-          <w:rFonts w:ascii="Arial" w:hAnsi="Arial" w:cs="Arial"/>
-          <w:lang w:val="en-US"/>
-        </w:rPr>
-        <w:br/>
-      </w:r>
+        <w:t>Merknad</w:t>
+      </w:r>
+      <w:proofErr w:type="spellEnd"/>
       <w:r>
         <w:rPr>
           <w:rFonts w:ascii="Arial" w:hAnsi="Arial" w:cs="Arial"/>
           <w:b/>
           <w:lang w:val="en-US"/>
         </w:rPr>
-        <w:t>Erstattes av:</w:t>
-      </w:r>
-      <w:r>
-        <w:rPr>
-          <w:rFonts w:ascii="Arial" w:hAnsi="Arial" w:cs="Arial"/>
-          <w:lang w:val="en-US"/>
-        </w:rPr>
-        <w:t xml:space="preserve"> {{mandatory.</w:t>
-      </w:r>
-      <w:r>
-        <w:rPr>
-          <w:rFonts w:ascii="Arial" w:hAnsi="Arial" w:cs="Arial"/>
-        </w:rPr>
-        <w:t xml:space="preserve"> </w:t>
-      </w:r>
-      <w:r>
-        <w:rPr>
-          <w:rFonts w:ascii="Arial" w:hAnsi="Arial" w:cs="Arial"/>
-          <w:lang w:val="en-US"/>
-        </w:rPr>
-        <w:t>replacedBy}}{% endif %}</w:t>
-      </w:r>
-      <w:r>
-        <w:rPr>
-          <w:rFonts w:ascii="Arial" w:hAnsi="Arial" w:cs="Arial"/>
-          <w:lang w:val="en-US"/>
-        </w:rPr>
-        <w:t>{% if mandatory.notice|length &gt; 1 %}</w:t>
-      </w:r>
-      <w:r>
-        <w:rPr>
-          <w:rFonts w:ascii="Arial" w:hAnsi="Arial" w:cs="Arial"/>
-          <w:lang w:val="en-US"/>
-        </w:rPr>
-        <w:br/>
-      </w:r>
-      <w:r>
-        <w:rPr>
-          <w:rFonts w:ascii="Arial" w:hAnsi="Arial" w:cs="Arial"/>
-          <w:b/>
-          <w:lang w:val="en-US"/>
-        </w:rPr>
-        <w:t>Merknad:</w:t>
-      </w:r>
-      <w:r>
-        <w:rPr>
-          <w:rFonts w:ascii="Arial" w:hAnsi="Arial" w:cs="Arial"/>
-          <w:lang w:val="en-US"/>
-        </w:rPr>
-        <w:t xml:space="preserve"> {{mandatory.notice}}{% endif %}</w:t>
+        <w:t>:</w:t>
+      </w:r>
+      <w:r>
+        <w:rPr>
+          <w:rFonts w:ascii="Arial" w:hAnsi="Arial" w:cs="Arial"/>
+          <w:lang w:val="en-US"/>
+        </w:rPr>
+        <w:t xml:space="preserve"> {{</w:t>
+      </w:r>
+      <w:proofErr w:type="spellStart"/>
+      <w:r>
+        <w:rPr>
+          <w:rFonts w:ascii="Arial" w:hAnsi="Arial" w:cs="Arial"/>
+          <w:lang w:val="en-US"/>
+        </w:rPr>
+        <w:t>mandatory.notice</w:t>
+      </w:r>
+      <w:proofErr w:type="spellEnd"/>
+      <w:r>
+        <w:rPr>
+          <w:rFonts w:ascii="Arial" w:hAnsi="Arial" w:cs="Arial"/>
+          <w:lang w:val="en-US"/>
+        </w:rPr>
+        <w:t xml:space="preserve">}}{% </w:t>
+      </w:r>
+      <w:proofErr w:type="spellStart"/>
+      <w:r>
+        <w:rPr>
+          <w:rFonts w:ascii="Arial" w:hAnsi="Arial" w:cs="Arial"/>
+          <w:lang w:val="en-US"/>
+        </w:rPr>
+        <w:t>endif</w:t>
+      </w:r>
+      <w:proofErr w:type="spellEnd"/>
+      <w:r>
+        <w:rPr>
+          <w:rFonts w:ascii="Arial" w:hAnsi="Arial" w:cs="Arial"/>
+          <w:lang w:val="en-US"/>
+        </w:rPr>
+        <w:t xml:space="preserve"> %}</w:t>
       </w:r>
     </w:p>
     <w:p>
@@ -652,7 +1256,23 @@
           <w:rFonts w:ascii="Arial" w:hAnsi="Arial" w:cs="Arial"/>
           <w:lang w:val="en-US"/>
         </w:rPr>
-        <w:t>{%p endfor %}</w:t>
+        <w:t xml:space="preserve">{%p </w:t>
+      </w:r>
+      <w:proofErr w:type="spellStart"/>
+      <w:r>
+        <w:rPr>
+          <w:rFonts w:ascii="Arial" w:hAnsi="Arial" w:cs="Arial"/>
+          <w:lang w:val="en-US"/>
+        </w:rPr>
+        <w:t>endfor</w:t>
+      </w:r>
+      <w:proofErr w:type="spellEnd"/>
+      <w:r>
+        <w:rPr>
+          <w:rFonts w:ascii="Arial" w:hAnsi="Arial" w:cs="Arial"/>
+          <w:lang w:val="en-US"/>
+        </w:rPr>
+        <w:t xml:space="preserve"> %}</w:t>
       </w:r>
     </w:p>
     <w:p>
@@ -667,7 +1287,25 @@
           <w:rFonts w:ascii="Arial" w:hAnsi="Arial" w:cs="Arial"/>
           <w:lang w:val="en-US"/>
         </w:rPr>
-        <w:t>{% for heading in document.headings %}</w:t>
+        <w:t xml:space="preserve">{% for heading in </w:t>
+      </w:r>
+      <w:proofErr w:type="spellStart"/>
+      <w:proofErr w:type="gramStart"/>
+      <w:r>
+        <w:rPr>
+          <w:rFonts w:ascii="Arial" w:hAnsi="Arial" w:cs="Arial"/>
+          <w:lang w:val="en-US"/>
+        </w:rPr>
+        <w:t>document.headings</w:t>
+      </w:r>
+      <w:proofErr w:type="spellEnd"/>
+      <w:proofErr w:type="gramEnd"/>
+      <w:r>
+        <w:rPr>
+          <w:rFonts w:ascii="Arial" w:hAnsi="Arial" w:cs="Arial"/>
+          <w:lang w:val="en-US"/>
+        </w:rPr>
+        <w:t xml:space="preserve"> %}</w:t>
       </w:r>
     </w:p>
     <w:p>
@@ -683,7 +1321,25 @@
           <w:rFonts w:ascii="Arial" w:hAnsi="Arial" w:cs="Arial"/>
           <w:lang w:val="en-US"/>
         </w:rPr>
-        <w:t>{{heading.title}}</w:t>
+        <w:t>{{</w:t>
+      </w:r>
+      <w:proofErr w:type="spellStart"/>
+      <w:proofErr w:type="gramStart"/>
+      <w:r>
+        <w:rPr>
+          <w:rFonts w:ascii="Arial" w:hAnsi="Arial" w:cs="Arial"/>
+          <w:lang w:val="en-US"/>
+        </w:rPr>
+        <w:t>heading.title</w:t>
+      </w:r>
+      <w:proofErr w:type="spellEnd"/>
+      <w:proofErr w:type="gramEnd"/>
+      <w:r>
+        <w:rPr>
+          <w:rFonts w:ascii="Arial" w:hAnsi="Arial" w:cs="Arial"/>
+          <w:lang w:val="en-US"/>
+        </w:rPr>
+        <w:t>}}</w:t>
       </w:r>
     </w:p>
     <w:p>
@@ -698,7 +1354,48 @@
           <w:rFonts w:ascii="Arial" w:hAnsi="Arial" w:cs="Arial"/>
           <w:lang w:val="en-US"/>
         </w:rPr>
-        <w:t>{{heading.text}}{% endfor %}</w:t>
+        <w:t>{{</w:t>
+      </w:r>
+      <w:proofErr w:type="spellStart"/>
+      <w:r>
+        <w:rPr>
+          <w:rFonts w:ascii="Arial" w:hAnsi="Arial" w:cs="Arial"/>
+          <w:lang w:val="en-US"/>
+        </w:rPr>
+        <w:t>heading.text</w:t>
+      </w:r>
+      <w:proofErr w:type="spellEnd"/>
+      <w:proofErr w:type="gramStart"/>
+      <w:r>
+        <w:rPr>
+          <w:rFonts w:ascii="Arial" w:hAnsi="Arial" w:cs="Arial"/>
+          <w:lang w:val="en-US"/>
+        </w:rPr>
+        <w:t>}}{</w:t>
+      </w:r>
+      <w:proofErr w:type="gramEnd"/>
+      <w:r>
+        <w:rPr>
+          <w:rFonts w:ascii="Arial" w:hAnsi="Arial" w:cs="Arial"/>
+          <w:lang w:val="en-US"/>
+        </w:rPr>
+        <w:t xml:space="preserve">% </w:t>
+      </w:r>
+      <w:proofErr w:type="spellStart"/>
+      <w:r>
+        <w:rPr>
+          <w:rFonts w:ascii="Arial" w:hAnsi="Arial" w:cs="Arial"/>
+          <w:lang w:val="en-US"/>
+        </w:rPr>
+        <w:t>endfor</w:t>
+      </w:r>
+      <w:proofErr w:type="spellEnd"/>
+      <w:r>
+        <w:rPr>
+          <w:rFonts w:ascii="Arial" w:hAnsi="Arial" w:cs="Arial"/>
+          <w:lang w:val="en-US"/>
+        </w:rPr>
+        <w:t xml:space="preserve"> %}</w:t>
       </w:r>
     </w:p>
     <w:p>
@@ -708,12 +1405,14 @@
           <w:lang w:val="en-US"/>
         </w:rPr>
       </w:pPr>
+      <w:proofErr w:type="spellStart"/>
       <w:r>
         <w:rPr>
           <w:lang w:val="en-US"/>
         </w:rPr>
         <w:t>Kontaktadresse</w:t>
       </w:r>
+      <w:proofErr w:type="spellEnd"/>
     </w:p>
     <w:p>
       <w:pPr>
@@ -727,7 +1426,25 @@
           <w:rFonts w:ascii="Arial" w:hAnsi="Arial" w:cs="Arial"/>
           <w:lang w:val="en-US"/>
         </w:rPr>
-        <w:t>{{document.contactAddress}}</w:t>
+        <w:t>{{</w:t>
+      </w:r>
+      <w:proofErr w:type="spellStart"/>
+      <w:proofErr w:type="gramStart"/>
+      <w:r>
+        <w:rPr>
+          <w:rFonts w:ascii="Arial" w:hAnsi="Arial" w:cs="Arial"/>
+          <w:lang w:val="en-US"/>
+        </w:rPr>
+        <w:t>document.contactAddress</w:t>
+      </w:r>
+      <w:proofErr w:type="spellEnd"/>
+      <w:proofErr w:type="gramEnd"/>
+      <w:r>
+        <w:rPr>
+          <w:rFonts w:ascii="Arial" w:hAnsi="Arial" w:cs="Arial"/>
+          <w:lang w:val="en-US"/>
+        </w:rPr>
+        <w:t>}}</w:t>
       </w:r>
     </w:p>
     <w:p>
@@ -744,12 +1461,21 @@
         </w:rPr>
         <w:t xml:space="preserve">{%for </w:t>
       </w:r>
-      <w:r>
-        <w:rPr>
-          <w:rFonts w:ascii="Arial" w:hAnsi="Arial" w:cs="Arial"/>
-          <w:lang w:val="en-US"/>
-        </w:rPr>
-        <w:t xml:space="preserve">linksCategory </w:t>
+      <w:proofErr w:type="spellStart"/>
+      <w:r>
+        <w:rPr>
+          <w:rFonts w:ascii="Arial" w:hAnsi="Arial" w:cs="Arial"/>
+          <w:lang w:val="en-US"/>
+        </w:rPr>
+        <w:t>linksCategory</w:t>
+      </w:r>
+      <w:proofErr w:type="spellEnd"/>
+      <w:r>
+        <w:rPr>
+          <w:rFonts w:ascii="Arial" w:hAnsi="Arial" w:cs="Arial"/>
+          <w:lang w:val="en-US"/>
+        </w:rPr>
+        <w:t xml:space="preserve"> </w:t>
       </w:r>
       <w:r>
         <w:rPr>
@@ -761,6 +1487,7 @@
       <w:r>
         <w:t xml:space="preserve"> </w:t>
       </w:r>
+      <w:proofErr w:type="spellStart"/>
       <w:r>
         <w:rPr>
           <w:rFonts w:ascii="Arial" w:hAnsi="Arial" w:cs="Arial"/>
@@ -768,6 +1495,7 @@
         </w:rPr>
         <w:t>linksCategories</w:t>
       </w:r>
+      <w:proofErr w:type="spellEnd"/>
       <w:r>
         <w:rPr>
           <w:rFonts w:ascii="Arial" w:hAnsi="Arial" w:cs="Arial"/>
@@ -805,24 +1533,48 @@
         <w:rPr>
           <w:rStyle w:val="Heading3Char"/>
         </w:rPr>
-        <w:t>.name}}</w:t>
-      </w:r>
-      <w:r>
-        <w:rPr>
-          <w:rFonts w:ascii="Arial" w:hAnsi="Arial" w:cs="Arial"/>
-          <w:lang w:val="en-US"/>
-        </w:rPr>
-        <w:t>{%for link in</w:t>
+        <w:t>.name</w:t>
+      </w:r>
+      <w:proofErr w:type="gramStart"/>
+      <w:r>
+        <w:rPr>
+          <w:rStyle w:val="Heading3Char"/>
+        </w:rPr>
+        <w:t>}}</w:t>
+      </w:r>
+      <w:r>
+        <w:rPr>
+          <w:rFonts w:ascii="Arial" w:hAnsi="Arial" w:cs="Arial"/>
+          <w:lang w:val="en-US"/>
+        </w:rPr>
+        <w:t>{</w:t>
+      </w:r>
+      <w:proofErr w:type="gramEnd"/>
+      <w:r>
+        <w:rPr>
+          <w:rFonts w:ascii="Arial" w:hAnsi="Arial" w:cs="Arial"/>
+          <w:lang w:val="en-US"/>
+        </w:rPr>
+        <w:t>%for link in</w:t>
       </w:r>
       <w:r>
         <w:t xml:space="preserve"> </w:t>
       </w:r>
-      <w:r>
-        <w:rPr>
-          <w:rFonts w:ascii="Arial" w:hAnsi="Arial" w:cs="Arial"/>
-          <w:lang w:val="en-US"/>
-        </w:rPr>
-        <w:t>linksCategory.links%}</w:t>
+      <w:proofErr w:type="spellStart"/>
+      <w:r>
+        <w:rPr>
+          <w:rFonts w:ascii="Arial" w:hAnsi="Arial" w:cs="Arial"/>
+          <w:lang w:val="en-US"/>
+        </w:rPr>
+        <w:t>linksCategory.links</w:t>
+      </w:r>
+      <w:proofErr w:type="spellEnd"/>
+      <w:r>
+        <w:rPr>
+          <w:rFonts w:ascii="Arial" w:hAnsi="Arial" w:cs="Arial"/>
+          <w:lang w:val="en-US"/>
+        </w:rPr>
+        <w:t>%}</w:t>
       </w:r>
     </w:p>
     <w:p>
@@ -842,14 +1594,55 @@
           <w:rFonts w:ascii="Arial" w:hAnsi="Arial" w:cs="Arial"/>
           <w:lang w:val="en-US"/>
         </w:rPr>
-        <w:t>{{link.value}}</w:t>
-      </w:r>
-      <w:r>
-        <w:rPr>
-          <w:rFonts w:ascii="Arial" w:hAnsi="Arial" w:cs="Arial"/>
-          <w:lang w:val="en-US"/>
-        </w:rPr>
-        <w:t>{% endfor %}</w:t>
+        <w:t>{{</w:t>
+      </w:r>
+      <w:proofErr w:type="spellStart"/>
+      <w:r>
+        <w:rPr>
+          <w:rFonts w:ascii="Arial" w:hAnsi="Arial" w:cs="Arial"/>
+          <w:lang w:val="en-US"/>
+        </w:rPr>
+        <w:t>link.value</w:t>
+      </w:r>
+      <w:proofErr w:type="spellEnd"/>
+      <w:proofErr w:type="gramStart"/>
+      <w:r>
+        <w:rPr>
+          <w:rFonts w:ascii="Arial" w:hAnsi="Arial" w:cs="Arial"/>
+          <w:lang w:val="en-US"/>
+        </w:rPr>
+        <w:t>}}</w:t>
+      </w:r>
+      <w:r>
+        <w:rPr>
+          <w:rFonts w:ascii="Arial" w:hAnsi="Arial" w:cs="Arial"/>
+          <w:lang w:val="en-US"/>
+        </w:rPr>
+        <w:t>{</w:t>
+      </w:r>
+      <w:proofErr w:type="gramEnd"/>
+      <w:r>
+        <w:rPr>
+          <w:rFonts w:ascii="Arial" w:hAnsi="Arial" w:cs="Arial"/>
+          <w:lang w:val="en-US"/>
+        </w:rPr>
+        <w:t xml:space="preserve">% </w:t>
+      </w:r>
+      <w:proofErr w:type="spellStart"/>
+      <w:r>
+        <w:rPr>
+          <w:rFonts w:ascii="Arial" w:hAnsi="Arial" w:cs="Arial"/>
+          <w:lang w:val="en-US"/>
+        </w:rPr>
+        <w:t>endfor</w:t>
+      </w:r>
+      <w:proofErr w:type="spellEnd"/>
+      <w:r>
+        <w:rPr>
+          <w:rFonts w:ascii="Arial" w:hAnsi="Arial" w:cs="Arial"/>
+          <w:lang w:val="en-US"/>
+        </w:rPr>
+        <w:t xml:space="preserve"> %}</w:t>
       </w:r>
     </w:p>
     <w:p>
@@ -864,21 +1657,85 @@
           <w:rFonts w:ascii="Arial" w:hAnsi="Arial" w:cs="Arial"/>
           <w:lang w:val="en-US"/>
         </w:rPr>
-        <w:t>{% endfor %}</w:t>
-      </w:r>
-      <w:r>
-        <w:rPr>
-          <w:rFonts w:ascii="Arial" w:hAnsi="Arial" w:cs="Arial"/>
-          <w:lang w:val="en-US"/>
-        </w:rPr>
-        <w:t>{% endfor %}</w:t>
-      </w:r>
-      <w:r>
-        <w:rPr>
-          <w:rFonts w:ascii="Arial" w:hAnsi="Arial" w:cs="Arial"/>
-          <w:lang w:val="en-US"/>
-        </w:rPr>
-        <w:t>{% endfor %}</w:t>
+        <w:t xml:space="preserve">{% </w:t>
+      </w:r>
+      <w:proofErr w:type="spellStart"/>
+      <w:r>
+        <w:rPr>
+          <w:rFonts w:ascii="Arial" w:hAnsi="Arial" w:cs="Arial"/>
+          <w:lang w:val="en-US"/>
+        </w:rPr>
+        <w:t>endfor</w:t>
+      </w:r>
+      <w:proofErr w:type="spellEnd"/>
+      <w:r>
+        <w:rPr>
+          <w:rFonts w:ascii="Arial" w:hAnsi="Arial" w:cs="Arial"/>
+          <w:lang w:val="en-US"/>
+        </w:rPr>
+        <w:t xml:space="preserve"> </w:t>
+      </w:r>
+      <w:proofErr w:type="gramStart"/>
+      <w:r>
+        <w:rPr>
+          <w:rFonts w:ascii="Arial" w:hAnsi="Arial" w:cs="Arial"/>
+          <w:lang w:val="en-US"/>
+        </w:rPr>
+        <w:t>%}</w:t>
+      </w:r>
+      <w:r>
+        <w:rPr>
+          <w:rFonts w:ascii="Arial" w:hAnsi="Arial" w:cs="Arial"/>
+          <w:lang w:val="en-US"/>
+        </w:rPr>
+        <w:t>{</w:t>
+      </w:r>
+      <w:proofErr w:type="gramEnd"/>
+      <w:r>
+        <w:rPr>
+          <w:rFonts w:ascii="Arial" w:hAnsi="Arial" w:cs="Arial"/>
+          <w:lang w:val="en-US"/>
+        </w:rPr>
+        <w:t xml:space="preserve">% </w:t>
+      </w:r>
+      <w:proofErr w:type="spellStart"/>
+      <w:r>
+        <w:rPr>
+          <w:rFonts w:ascii="Arial" w:hAnsi="Arial" w:cs="Arial"/>
+          <w:lang w:val="en-US"/>
+        </w:rPr>
+        <w:t>endfor</w:t>
+      </w:r>
+      <w:proofErr w:type="spellEnd"/>
+      <w:r>
+        <w:rPr>
+          <w:rFonts w:ascii="Arial" w:hAnsi="Arial" w:cs="Arial"/>
+          <w:lang w:val="en-US"/>
+        </w:rPr>
+        <w:t xml:space="preserve"> %}</w:t>
+      </w:r>
+      <w:r>
+        <w:rPr>
+          <w:rFonts w:ascii="Arial" w:hAnsi="Arial" w:cs="Arial"/>
+          <w:lang w:val="en-US"/>
+        </w:rPr>
+        <w:t xml:space="preserve">{% </w:t>
+      </w:r>
+      <w:proofErr w:type="spellStart"/>
+      <w:r>
+        <w:rPr>
+          <w:rFonts w:ascii="Arial" w:hAnsi="Arial" w:cs="Arial"/>
+          <w:lang w:val="en-US"/>
+        </w:rPr>
+        <w:t>endfor</w:t>
+      </w:r>
+      <w:proofErr w:type="spellEnd"/>
+      <w:r>
+        <w:rPr>
+          <w:rFonts w:ascii="Arial" w:hAnsi="Arial" w:cs="Arial"/>
+          <w:lang w:val="en-US"/>
+        </w:rPr>
+        <w:t xml:space="preserve"> %}</w:t>
       </w:r>
     </w:p>
     <w:sectPr>
@@ -2157,7 +3014,7 @@
 </file>
 
 <file path=customXml/itemProps1.xml><?xml version="1.0" encoding="utf-8"?>
-<ds:datastoreItem xmlns:ds="http://schemas.openxmlformats.org/officeDocument/2006/customXml" ds:itemID="{A8E3DA7A-2774-4CE7-AA16-B1C6920496D7}">
+<ds:datastoreItem xmlns:ds="http://schemas.openxmlformats.org/officeDocument/2006/customXml" ds:itemID="{89777FA6-81BD-49FE-B904-44AA0302D7AF}">
   <ds:schemaRefs>
     <ds:schemaRef ds:uri="http://schemas.openxmlformats.org/officeDocument/2006/bibliography"/>
   </ds:schemaRefs>

</xml_diff>

<commit_message>
Removed folder structure + fixed bug with target groups
</commit_message>
<xml_diff>
--- a/templates/template.docx
+++ b/templates/template.docx
@@ -69,7 +69,6 @@
         </w:rPr>
         <w:t>: {{</w:t>
       </w:r>
-      <w:bookmarkStart w:id="0" w:name="_GoBack"/>
       <w:r>
         <w:rPr>
           <w:rFonts w:ascii="Arial" w:hAnsi="Arial" w:cs="Arial"/>
@@ -78,7 +77,6 @@
         </w:rPr>
         <w:t>timestamp</w:t>
       </w:r>
-      <w:bookmarkEnd w:id="0"/>
       <w:r>
         <w:rPr>
           <w:rFonts w:ascii="Arial" w:hAnsi="Arial" w:cs="Arial"/>
@@ -397,12 +395,27 @@
                 <w:lang w:val="en-US"/>
               </w:rPr>
             </w:pPr>
-            <w:r>
-              <w:rPr>
-                <w:rFonts w:ascii="Arial" w:hAnsi="Arial" w:cs="Arial"/>
-                <w:lang w:val="en-US"/>
-              </w:rPr>
-              <w:t>{{field.</w:t>
+            <w:proofErr w:type="gramStart"/>
+            <w:r>
+              <w:rPr>
+                <w:rFonts w:ascii="Arial" w:hAnsi="Arial" w:cs="Arial"/>
+                <w:lang w:val="en-US"/>
+              </w:rPr>
+              <w:t>{{</w:t>
+            </w:r>
+            <w:r>
+              <w:rPr>
+                <w:rFonts w:ascii="Arial" w:hAnsi="Arial" w:cs="Arial"/>
+                <w:lang w:val="en-US"/>
+              </w:rPr>
+              <w:t xml:space="preserve"> </w:t>
+            </w:r>
+            <w:r>
+              <w:rPr>
+                <w:rFonts w:ascii="Arial" w:hAnsi="Arial" w:cs="Arial"/>
+                <w:lang w:val="en-US"/>
+              </w:rPr>
+              <w:t>field.</w:t>
             </w:r>
             <w:r>
               <w:rPr>
@@ -410,6 +423,14 @@
                 <w:lang w:val="en-US"/>
               </w:rPr>
               <w:t>name</w:t>
+            </w:r>
+            <w:proofErr w:type="gramEnd"/>
+            <w:r>
+              <w:rPr>
+                <w:rFonts w:ascii="Arial" w:hAnsi="Arial" w:cs="Arial"/>
+                <w:lang w:val="en-US"/>
+              </w:rPr>
+              <w:t xml:space="preserve"> </w:t>
             </w:r>
             <w:r>
               <w:rPr>
@@ -431,6 +452,7 @@
                 <w:lang w:val="en-US"/>
               </w:rPr>
             </w:pPr>
+            <w:proofErr w:type="gramStart"/>
             <w:r>
               <w:rPr>
                 <w:rFonts w:ascii="Arial" w:hAnsi="Arial" w:cs="Arial"/>
@@ -438,15 +460,46 @@
               </w:rPr>
               <w:t>{{</w:t>
             </w:r>
+            <w:r>
+              <w:rPr>
+                <w:rFonts w:ascii="Arial" w:hAnsi="Arial" w:cs="Arial"/>
+                <w:lang w:val="en-US"/>
+              </w:rPr>
+              <w:t xml:space="preserve"> </w:t>
+            </w:r>
             <w:proofErr w:type="spellStart"/>
             <w:r>
               <w:rPr>
                 <w:rFonts w:ascii="Arial" w:hAnsi="Arial" w:cs="Arial"/>
                 <w:lang w:val="en-US"/>
               </w:rPr>
-              <w:t>field.value</w:t>
+              <w:t>field</w:t>
+            </w:r>
+            <w:proofErr w:type="gramEnd"/>
+            <w:r>
+              <w:rPr>
+                <w:rFonts w:ascii="Arial" w:hAnsi="Arial" w:cs="Arial"/>
+                <w:lang w:val="en-US"/>
+              </w:rPr>
+              <w:t>.val</w:t>
+            </w:r>
+            <w:bookmarkStart w:id="0" w:name="_GoBack"/>
+            <w:bookmarkEnd w:id="0"/>
+            <w:r>
+              <w:rPr>
+                <w:rFonts w:ascii="Arial" w:hAnsi="Arial" w:cs="Arial"/>
+                <w:lang w:val="en-US"/>
+              </w:rPr>
+              <w:t>ue</w:t>
             </w:r>
             <w:proofErr w:type="spellEnd"/>
+            <w:r>
+              <w:rPr>
+                <w:rFonts w:ascii="Arial" w:hAnsi="Arial" w:cs="Arial"/>
+                <w:lang w:val="en-US"/>
+              </w:rPr>
+              <w:t xml:space="preserve"> </w:t>
+            </w:r>
             <w:r>
               <w:rPr>
                 <w:rFonts w:ascii="Arial" w:hAnsi="Arial" w:cs="Arial"/>
@@ -3014,7 +3067,7 @@
 </file>
 
 <file path=customXml/itemProps1.xml><?xml version="1.0" encoding="utf-8"?>
-<ds:datastoreItem xmlns:ds="http://schemas.openxmlformats.org/officeDocument/2006/customXml" ds:itemID="{89777FA6-81BD-49FE-B904-44AA0302D7AF}">
+<ds:datastoreItem xmlns:ds="http://schemas.openxmlformats.org/officeDocument/2006/customXml" ds:itemID="{710878A9-3BA5-4B7F-84DA-739EA2105EFC}">
   <ds:schemaRefs>
     <ds:schemaRef ds:uri="http://schemas.openxmlformats.org/officeDocument/2006/bibliography"/>
   </ds:schemaRefs>

</xml_diff>

<commit_message>
Added target group deadline to Word template
</commit_message>
<xml_diff>
--- a/templates/template.docx
+++ b/templates/template.docx
@@ -10,37 +10,12 @@
           <w:lang w:val="en-US"/>
         </w:rPr>
       </w:pPr>
-      <w:proofErr w:type="spellStart"/>
-      <w:r>
-        <w:rPr>
-          <w:rFonts w:ascii="Arial" w:hAnsi="Arial" w:cs="Arial"/>
-          <w:lang w:val="en-US"/>
-        </w:rPr>
-        <w:t>Eksport</w:t>
-      </w:r>
-      <w:proofErr w:type="spellEnd"/>
-      <w:r>
-        <w:rPr>
-          <w:rFonts w:ascii="Arial" w:hAnsi="Arial" w:cs="Arial"/>
-          <w:lang w:val="en-US"/>
-        </w:rPr>
-        <w:t xml:space="preserve"> </w:t>
-      </w:r>
-      <w:proofErr w:type="spellStart"/>
-      <w:r>
-        <w:rPr>
-          <w:rFonts w:ascii="Arial" w:hAnsi="Arial" w:cs="Arial"/>
-          <w:lang w:val="en-US"/>
-        </w:rPr>
-        <w:t>fra</w:t>
-      </w:r>
-      <w:proofErr w:type="spellEnd"/>
-      <w:r>
-        <w:rPr>
-          <w:rFonts w:ascii="Arial" w:hAnsi="Arial" w:cs="Arial"/>
-          <w:lang w:val="en-US"/>
-        </w:rPr>
-        <w:t xml:space="preserve"> MIME</w:t>
+      <w:r>
+        <w:rPr>
+          <w:rFonts w:ascii="Arial" w:hAnsi="Arial" w:cs="Arial"/>
+          <w:lang w:val="en-US"/>
+        </w:rPr>
+        <w:t>Eksport fra MIME</w:t>
       </w:r>
     </w:p>
     <w:p>
@@ -51,23 +26,13 @@
           <w:lang w:val="en-US"/>
         </w:rPr>
       </w:pPr>
-      <w:proofErr w:type="spellStart"/>
       <w:r>
         <w:rPr>
           <w:rFonts w:ascii="Arial" w:hAnsi="Arial" w:cs="Arial"/>
           <w:b/>
           <w:lang w:val="en-US"/>
         </w:rPr>
-        <w:t>Eksportert</w:t>
-      </w:r>
-      <w:proofErr w:type="spellEnd"/>
-      <w:r>
-        <w:rPr>
-          <w:rFonts w:ascii="Arial" w:hAnsi="Arial" w:cs="Arial"/>
-          <w:b/>
-          <w:lang w:val="en-US"/>
-        </w:rPr>
-        <w:t>: {{</w:t>
+        <w:t>Eksportert: {{</w:t>
       </w:r>
       <w:r>
         <w:rPr>
@@ -116,8 +81,6 @@
         </w:rPr>
         <w:t>{{</w:t>
       </w:r>
-      <w:proofErr w:type="spellStart"/>
-      <w:proofErr w:type="gramStart"/>
       <w:r>
         <w:rPr>
           <w:rFonts w:ascii="Arial" w:hAnsi="Arial" w:cs="Arial"/>
@@ -130,16 +93,7 @@
           <w:rFonts w:ascii="Arial" w:hAnsi="Arial" w:cs="Arial"/>
           <w:lang w:val="en-US"/>
         </w:rPr>
-        <w:t>.title</w:t>
-      </w:r>
-      <w:proofErr w:type="spellEnd"/>
-      <w:proofErr w:type="gramEnd"/>
-      <w:r>
-        <w:rPr>
-          <w:rFonts w:ascii="Arial" w:hAnsi="Arial" w:cs="Arial"/>
-          <w:lang w:val="en-US"/>
-        </w:rPr>
-        <w:t>}}</w:t>
+        <w:t>.title}}</w:t>
       </w:r>
     </w:p>
     <w:p>
@@ -154,25 +108,7 @@
           <w:rFonts w:ascii="Arial" w:hAnsi="Arial" w:cs="Arial"/>
           <w:lang w:val="en-US"/>
         </w:rPr>
-        <w:t xml:space="preserve">{% for document in </w:t>
-      </w:r>
-      <w:proofErr w:type="spellStart"/>
-      <w:proofErr w:type="gramStart"/>
-      <w:r>
-        <w:rPr>
-          <w:rFonts w:ascii="Arial" w:hAnsi="Arial" w:cs="Arial"/>
-          <w:lang w:val="en-US"/>
-        </w:rPr>
-        <w:t>topic.documents</w:t>
-      </w:r>
-      <w:proofErr w:type="spellEnd"/>
-      <w:proofErr w:type="gramEnd"/>
-      <w:r>
-        <w:rPr>
-          <w:rFonts w:ascii="Arial" w:hAnsi="Arial" w:cs="Arial"/>
-          <w:lang w:val="en-US"/>
-        </w:rPr>
-        <w:t xml:space="preserve"> %}</w:t>
+        <w:t>{% for document in topic.documents %}</w:t>
       </w:r>
       <w:r>
         <w:rPr>
@@ -186,23 +122,7 @@
           <w:rStyle w:val="Heading2Char"/>
           <w:rFonts w:ascii="Arial" w:hAnsi="Arial" w:cs="Arial"/>
         </w:rPr>
-        <w:t>{{</w:t>
-      </w:r>
-      <w:proofErr w:type="spellStart"/>
-      <w:r>
-        <w:rPr>
-          <w:rStyle w:val="Heading2Char"/>
-          <w:rFonts w:ascii="Arial" w:hAnsi="Arial" w:cs="Arial"/>
-        </w:rPr>
-        <w:t>document.title</w:t>
-      </w:r>
-      <w:proofErr w:type="spellEnd"/>
-      <w:r>
-        <w:rPr>
-          <w:rStyle w:val="Heading2Char"/>
-          <w:rFonts w:ascii="Arial" w:hAnsi="Arial" w:cs="Arial"/>
-        </w:rPr>
-        <w:t>}}</w:t>
+        <w:t>{{document.title}}</w:t>
       </w:r>
       <w:r>
         <w:rPr>
@@ -216,23 +136,7 @@
           <w:rFonts w:ascii="Arial" w:hAnsi="Arial" w:cs="Arial"/>
           <w:lang w:val="en-US"/>
         </w:rPr>
-        <w:t>{{</w:t>
-      </w:r>
-      <w:proofErr w:type="spellStart"/>
-      <w:r>
-        <w:rPr>
-          <w:rFonts w:ascii="Arial" w:hAnsi="Arial" w:cs="Arial"/>
-          <w:lang w:val="en-US"/>
-        </w:rPr>
-        <w:t>document.description</w:t>
-      </w:r>
-      <w:proofErr w:type="spellEnd"/>
-      <w:r>
-        <w:rPr>
-          <w:rFonts w:ascii="Arial" w:hAnsi="Arial" w:cs="Arial"/>
-          <w:lang w:val="en-US"/>
-        </w:rPr>
-        <w:t>}}</w:t>
+        <w:t>{{document.description}}</w:t>
       </w:r>
       <w:r>
         <w:rPr>
@@ -289,32 +193,14 @@
                 <w:rFonts w:ascii="Arial" w:hAnsi="Arial" w:cs="Arial"/>
                 <w:lang w:val="en-US"/>
               </w:rPr>
-              <w:t>{{</w:t>
-            </w:r>
-            <w:proofErr w:type="spellStart"/>
-            <w:proofErr w:type="gramStart"/>
-            <w:r>
-              <w:rPr>
-                <w:rFonts w:ascii="Arial" w:hAnsi="Arial" w:cs="Arial"/>
-                <w:lang w:val="en-US"/>
-              </w:rPr>
-              <w:t>document.</w:t>
-            </w:r>
-            <w:r>
-              <w:rPr>
-                <w:rFonts w:ascii="Arial" w:hAnsi="Arial" w:cs="Arial"/>
-                <w:lang w:val="en-US"/>
-              </w:rPr>
-              <w:t>status</w:t>
-            </w:r>
-            <w:proofErr w:type="spellEnd"/>
-            <w:proofErr w:type="gramEnd"/>
-            <w:r>
-              <w:rPr>
-                <w:rFonts w:ascii="Arial" w:hAnsi="Arial" w:cs="Arial"/>
-                <w:lang w:val="en-US"/>
-              </w:rPr>
-              <w:t xml:space="preserve"> </w:t>
+              <w:t>{{document.</w:t>
+            </w:r>
+            <w:r>
+              <w:rPr>
+                <w:rFonts w:ascii="Arial" w:hAnsi="Arial" w:cs="Arial"/>
+                <w:lang w:val="en-US"/>
+              </w:rPr>
+              <w:t xml:space="preserve">status </w:t>
             </w:r>
             <w:r>
               <w:rPr>
@@ -344,41 +230,7 @@
                 <w:rFonts w:ascii="Arial" w:hAnsi="Arial" w:cs="Arial"/>
                 <w:lang w:val="en-US"/>
               </w:rPr>
-              <w:t>{%</w:t>
-            </w:r>
-            <w:proofErr w:type="spellStart"/>
-            <w:r>
-              <w:rPr>
-                <w:rFonts w:ascii="Arial" w:hAnsi="Arial" w:cs="Arial"/>
-                <w:lang w:val="en-US"/>
-              </w:rPr>
-              <w:t>tr</w:t>
-            </w:r>
-            <w:proofErr w:type="spellEnd"/>
-            <w:r>
-              <w:rPr>
-                <w:rFonts w:ascii="Arial" w:hAnsi="Arial" w:cs="Arial"/>
-                <w:lang w:val="en-US"/>
-              </w:rPr>
-              <w:t xml:space="preserve"> for field in </w:t>
-            </w:r>
-            <w:proofErr w:type="spellStart"/>
-            <w:proofErr w:type="gramStart"/>
-            <w:r>
-              <w:rPr>
-                <w:rFonts w:ascii="Arial" w:hAnsi="Arial" w:cs="Arial"/>
-                <w:lang w:val="en-US"/>
-              </w:rPr>
-              <w:t>document.fields</w:t>
-            </w:r>
-            <w:proofErr w:type="spellEnd"/>
-            <w:proofErr w:type="gramEnd"/>
-            <w:r>
-              <w:rPr>
-                <w:rFonts w:ascii="Arial" w:hAnsi="Arial" w:cs="Arial"/>
-                <w:lang w:val="en-US"/>
-              </w:rPr>
-              <w:t xml:space="preserve"> %}</w:t>
+              <w:t>{%tr for field in document.fields %}</w:t>
             </w:r>
           </w:p>
         </w:tc>
@@ -395,7 +247,6 @@
                 <w:lang w:val="en-US"/>
               </w:rPr>
             </w:pPr>
-            <w:proofErr w:type="gramStart"/>
             <w:r>
               <w:rPr>
                 <w:rFonts w:ascii="Arial" w:hAnsi="Arial" w:cs="Arial"/>
@@ -424,7 +275,6 @@
               </w:rPr>
               <w:t>name</w:t>
             </w:r>
-            <w:proofErr w:type="gramEnd"/>
             <w:r>
               <w:rPr>
                 <w:rFonts w:ascii="Arial" w:hAnsi="Arial" w:cs="Arial"/>
@@ -452,7 +302,6 @@
                 <w:lang w:val="en-US"/>
               </w:rPr>
             </w:pPr>
-            <w:proofErr w:type="gramStart"/>
             <w:r>
               <w:rPr>
                 <w:rFonts w:ascii="Arial" w:hAnsi="Arial" w:cs="Arial"/>
@@ -467,32 +316,13 @@
               </w:rPr>
               <w:t xml:space="preserve"> </w:t>
             </w:r>
-            <w:proofErr w:type="spellStart"/>
-            <w:r>
-              <w:rPr>
-                <w:rFonts w:ascii="Arial" w:hAnsi="Arial" w:cs="Arial"/>
-                <w:lang w:val="en-US"/>
-              </w:rPr>
-              <w:t>field</w:t>
-            </w:r>
-            <w:proofErr w:type="gramEnd"/>
-            <w:r>
-              <w:rPr>
-                <w:rFonts w:ascii="Arial" w:hAnsi="Arial" w:cs="Arial"/>
-                <w:lang w:val="en-US"/>
-              </w:rPr>
-              <w:t>.val</w:t>
-            </w:r>
-            <w:bookmarkStart w:id="0" w:name="_GoBack"/>
-            <w:bookmarkEnd w:id="0"/>
-            <w:r>
-              <w:rPr>
-                <w:rFonts w:ascii="Arial" w:hAnsi="Arial" w:cs="Arial"/>
-                <w:lang w:val="en-US"/>
-              </w:rPr>
-              <w:t>ue</w:t>
-            </w:r>
-            <w:proofErr w:type="spellEnd"/>
+            <w:r>
+              <w:rPr>
+                <w:rFonts w:ascii="Arial" w:hAnsi="Arial" w:cs="Arial"/>
+                <w:lang w:val="en-US"/>
+              </w:rPr>
+              <w:t>field.value</w:t>
+            </w:r>
             <w:r>
               <w:rPr>
                 <w:rFonts w:ascii="Arial" w:hAnsi="Arial" w:cs="Arial"/>
@@ -528,39 +358,7 @@
                 <w:rFonts w:ascii="Arial" w:hAnsi="Arial" w:cs="Arial"/>
                 <w:lang w:val="en-US"/>
               </w:rPr>
-              <w:t>{%</w:t>
-            </w:r>
-            <w:proofErr w:type="spellStart"/>
-            <w:r>
-              <w:rPr>
-                <w:rFonts w:ascii="Arial" w:hAnsi="Arial" w:cs="Arial"/>
-                <w:lang w:val="en-US"/>
-              </w:rPr>
-              <w:t>tr</w:t>
-            </w:r>
-            <w:proofErr w:type="spellEnd"/>
-            <w:r>
-              <w:rPr>
-                <w:rFonts w:ascii="Arial" w:hAnsi="Arial" w:cs="Arial"/>
-                <w:lang w:val="en-US"/>
-              </w:rPr>
-              <w:t xml:space="preserve"> </w:t>
-            </w:r>
-            <w:proofErr w:type="spellStart"/>
-            <w:r>
-              <w:rPr>
-                <w:rFonts w:ascii="Arial" w:hAnsi="Arial" w:cs="Arial"/>
-                <w:lang w:val="en-US"/>
-              </w:rPr>
-              <w:t>endfor</w:t>
-            </w:r>
-            <w:proofErr w:type="spellEnd"/>
-            <w:r>
-              <w:rPr>
-                <w:rFonts w:ascii="Arial" w:hAnsi="Arial" w:cs="Arial"/>
-                <w:lang w:val="en-US"/>
-              </w:rPr>
-              <w:t xml:space="preserve"> %}</w:t>
+              <w:t>{%tr endfor %}</w:t>
             </w:r>
           </w:p>
         </w:tc>
@@ -581,7 +379,6 @@
           <w:lang w:val="en-US"/>
         </w:rPr>
       </w:pPr>
-      <w:proofErr w:type="spellStart"/>
       <w:r>
         <w:rPr>
           <w:rStyle w:val="Heading3Char"/>
@@ -589,7 +386,6 @@
         </w:rPr>
         <w:t>Målgrupper</w:t>
       </w:r>
-      <w:proofErr w:type="spellEnd"/>
       <w:r>
         <w:rPr>
           <w:rFonts w:ascii="Arial" w:hAnsi="Arial" w:cs="Arial"/>
@@ -617,25 +413,7 @@
           <w:rFonts w:ascii="Arial" w:hAnsi="Arial" w:cs="Arial"/>
           <w:lang w:val="en-US"/>
         </w:rPr>
-        <w:t xml:space="preserve">ry in </w:t>
-      </w:r>
-      <w:proofErr w:type="spellStart"/>
-      <w:proofErr w:type="gramStart"/>
-      <w:r>
-        <w:rPr>
-          <w:rFonts w:ascii="Arial" w:hAnsi="Arial" w:cs="Arial"/>
-          <w:lang w:val="en-US"/>
-        </w:rPr>
-        <w:t>document.mandatoryList</w:t>
-      </w:r>
-      <w:proofErr w:type="spellEnd"/>
-      <w:proofErr w:type="gramEnd"/>
-      <w:r>
-        <w:rPr>
-          <w:rFonts w:ascii="Arial" w:hAnsi="Arial" w:cs="Arial"/>
-          <w:lang w:val="en-US"/>
-        </w:rPr>
-        <w:t xml:space="preserve"> %}</w:t>
+        <w:t>ry in document.mandatoryList %}</w:t>
       </w:r>
     </w:p>
     <w:tbl>
@@ -645,14 +423,15 @@
         <w:tblLook w:val="04A0" w:firstRow="1" w:lastRow="0" w:firstColumn="1" w:lastColumn="0" w:noHBand="0" w:noVBand="1"/>
       </w:tblPr>
       <w:tblGrid>
-        <w:gridCol w:w="6858"/>
-        <w:gridCol w:w="2430"/>
+        <w:gridCol w:w="4378"/>
+        <w:gridCol w:w="2577"/>
+        <w:gridCol w:w="2333"/>
       </w:tblGrid>
       <w:tr>
         <w:tc>
           <w:tcPr>
             <w:tcW w:w="9288" w:type="dxa"/>
-            <w:gridSpan w:val="2"/>
+            <w:gridSpan w:val="3"/>
             <w:shd w:val="clear" w:color="auto" w:fill="C2D69B" w:themeFill="accent3" w:themeFillTint="99"/>
           </w:tcPr>
           <w:p>
@@ -676,7 +455,7 @@
         <w:tc>
           <w:tcPr>
             <w:tcW w:w="9288" w:type="dxa"/>
-            <w:gridSpan w:val="2"/>
+            <w:gridSpan w:val="3"/>
             <w:shd w:val="clear" w:color="auto" w:fill="FFFFFF" w:themeFill="background1"/>
           </w:tcPr>
           <w:p>
@@ -693,63 +472,7 @@
                 <w:color w:val="808080" w:themeColor="background1" w:themeShade="80"/>
                 <w:lang w:val="en-US"/>
               </w:rPr>
-              <w:t>{%</w:t>
-            </w:r>
-            <w:proofErr w:type="spellStart"/>
-            <w:r>
-              <w:rPr>
-                <w:rFonts w:ascii="Arial" w:hAnsi="Arial" w:cs="Arial"/>
-                <w:color w:val="808080" w:themeColor="background1" w:themeShade="80"/>
-                <w:lang w:val="en-US"/>
-              </w:rPr>
-              <w:t>tr</w:t>
-            </w:r>
-            <w:proofErr w:type="spellEnd"/>
-            <w:r>
-              <w:rPr>
-                <w:rFonts w:ascii="Arial" w:hAnsi="Arial" w:cs="Arial"/>
-                <w:color w:val="808080" w:themeColor="background1" w:themeShade="80"/>
-                <w:lang w:val="en-US"/>
-              </w:rPr>
-              <w:t xml:space="preserve"> for </w:t>
-            </w:r>
-            <w:proofErr w:type="spellStart"/>
-            <w:r>
-              <w:rPr>
-                <w:rFonts w:ascii="Arial" w:hAnsi="Arial" w:cs="Arial"/>
-                <w:color w:val="808080" w:themeColor="background1" w:themeShade="80"/>
-                <w:lang w:val="en-US"/>
-              </w:rPr>
-              <w:t>targetGroup</w:t>
-            </w:r>
-            <w:proofErr w:type="spellEnd"/>
-            <w:r>
-              <w:rPr>
-                <w:rFonts w:ascii="Arial" w:hAnsi="Arial" w:cs="Arial"/>
-                <w:color w:val="808080" w:themeColor="background1" w:themeShade="80"/>
-                <w:lang w:val="en-US"/>
-              </w:rPr>
-              <w:t xml:space="preserve"> in </w:t>
-            </w:r>
-            <w:proofErr w:type="spellStart"/>
-            <w:proofErr w:type="gramStart"/>
-            <w:r>
-              <w:rPr>
-                <w:rFonts w:ascii="Arial" w:hAnsi="Arial" w:cs="Arial"/>
-                <w:color w:val="808080" w:themeColor="background1" w:themeShade="80"/>
-                <w:lang w:val="en-US"/>
-              </w:rPr>
-              <w:t>mandatory.targetGroups</w:t>
-            </w:r>
-            <w:proofErr w:type="spellEnd"/>
-            <w:proofErr w:type="gramEnd"/>
-            <w:r>
-              <w:rPr>
-                <w:rFonts w:ascii="Arial" w:hAnsi="Arial" w:cs="Arial"/>
-                <w:color w:val="808080" w:themeColor="background1" w:themeShade="80"/>
-                <w:lang w:val="en-US"/>
-              </w:rPr>
-              <w:t xml:space="preserve"> %}</w:t>
+              <w:t>{%tr for targetGroup in mandatory.targetGroups %}</w:t>
             </w:r>
           </w:p>
         </w:tc>
@@ -757,7 +480,7 @@
       <w:tr>
         <w:tc>
           <w:tcPr>
-            <w:tcW w:w="6858" w:type="dxa"/>
+            <w:tcW w:w="5688" w:type="dxa"/>
           </w:tcPr>
           <w:p>
             <w:pPr>
@@ -777,7 +500,7 @@
         </w:tc>
         <w:tc>
           <w:tcPr>
-            <w:tcW w:w="2430" w:type="dxa"/>
+            <w:tcW w:w="1267" w:type="dxa"/>
           </w:tcPr>
           <w:p>
             <w:pPr>
@@ -791,23 +514,43 @@
                 <w:rFonts w:ascii="Arial" w:hAnsi="Arial" w:cs="Arial"/>
                 <w:lang w:val="en-US"/>
               </w:rPr>
-              <w:t>{{</w:t>
-            </w:r>
-            <w:proofErr w:type="spellStart"/>
-            <w:r>
-              <w:rPr>
-                <w:rFonts w:ascii="Arial" w:hAnsi="Arial" w:cs="Arial"/>
-                <w:lang w:val="en-US"/>
-              </w:rPr>
-              <w:t>targetGroup.action</w:t>
-            </w:r>
-            <w:proofErr w:type="spellEnd"/>
+              <w:t>{{targetGroup.</w:t>
+            </w:r>
+            <w:r>
+              <w:rPr>
+                <w:rFonts w:ascii="Arial" w:hAnsi="Arial" w:cs="Arial"/>
+                <w:lang w:val="en-US"/>
+              </w:rPr>
+              <w:t>deadline</w:t>
+            </w:r>
+            <w:bookmarkStart w:id="0" w:name="_GoBack"/>
+            <w:bookmarkEnd w:id="0"/>
             <w:r>
               <w:rPr>
                 <w:rFonts w:ascii="Arial" w:hAnsi="Arial" w:cs="Arial"/>
                 <w:lang w:val="en-US"/>
               </w:rPr>
               <w:t>}}</w:t>
+            </w:r>
+          </w:p>
+        </w:tc>
+        <w:tc>
+          <w:tcPr>
+            <w:tcW w:w="2333" w:type="dxa"/>
+          </w:tcPr>
+          <w:p>
+            <w:pPr>
+              <w:rPr>
+                <w:rFonts w:ascii="Arial" w:hAnsi="Arial" w:cs="Arial"/>
+                <w:lang w:val="en-US"/>
+              </w:rPr>
+            </w:pPr>
+            <w:r>
+              <w:rPr>
+                <w:rFonts w:ascii="Arial" w:hAnsi="Arial" w:cs="Arial"/>
+                <w:lang w:val="en-US"/>
+              </w:rPr>
+              <w:t>{{targetGroup.action}}</w:t>
             </w:r>
           </w:p>
         </w:tc>
@@ -816,7 +559,7 @@
         <w:tc>
           <w:tcPr>
             <w:tcW w:w="9288" w:type="dxa"/>
-            <w:gridSpan w:val="2"/>
+            <w:gridSpan w:val="3"/>
           </w:tcPr>
           <w:p>
             <w:pPr>
@@ -830,39 +573,7 @@
                 <w:rFonts w:ascii="Arial" w:hAnsi="Arial" w:cs="Arial"/>
                 <w:lang w:val="en-US"/>
               </w:rPr>
-              <w:t>{%</w:t>
-            </w:r>
-            <w:proofErr w:type="spellStart"/>
-            <w:r>
-              <w:rPr>
-                <w:rFonts w:ascii="Arial" w:hAnsi="Arial" w:cs="Arial"/>
-                <w:lang w:val="en-US"/>
-              </w:rPr>
-              <w:t>tr</w:t>
-            </w:r>
-            <w:proofErr w:type="spellEnd"/>
-            <w:r>
-              <w:rPr>
-                <w:rFonts w:ascii="Arial" w:hAnsi="Arial" w:cs="Arial"/>
-                <w:lang w:val="en-US"/>
-              </w:rPr>
-              <w:t xml:space="preserve"> </w:t>
-            </w:r>
-            <w:proofErr w:type="spellStart"/>
-            <w:r>
-              <w:rPr>
-                <w:rFonts w:ascii="Arial" w:hAnsi="Arial" w:cs="Arial"/>
-                <w:lang w:val="en-US"/>
-              </w:rPr>
-              <w:t>endfor</w:t>
-            </w:r>
-            <w:proofErr w:type="spellEnd"/>
-            <w:r>
-              <w:rPr>
-                <w:rFonts w:ascii="Arial" w:hAnsi="Arial" w:cs="Arial"/>
-                <w:lang w:val="en-US"/>
-              </w:rPr>
-              <w:t xml:space="preserve"> %}</w:t>
+              <w:t>{%tr endfor %}</w:t>
             </w:r>
           </w:p>
         </w:tc>
@@ -880,16 +591,7 @@
           <w:rFonts w:ascii="Arial" w:hAnsi="Arial" w:cs="Arial"/>
           <w:lang w:val="en-US"/>
         </w:rPr>
-        <w:t xml:space="preserve">{% if </w:t>
-      </w:r>
-      <w:proofErr w:type="spellStart"/>
-      <w:proofErr w:type="gramStart"/>
-      <w:r>
-        <w:rPr>
-          <w:rFonts w:ascii="Arial" w:hAnsi="Arial" w:cs="Arial"/>
-          <w:lang w:val="en-US"/>
-        </w:rPr>
-        <w:t>mandatory.</w:t>
+        <w:t>{% if mandatory.</w:t>
       </w:r>
       <w:r>
         <w:rPr>
@@ -898,8 +600,6 @@
         </w:rPr>
         <w:t>targetGroupLegalBases</w:t>
       </w:r>
-      <w:proofErr w:type="spellEnd"/>
-      <w:proofErr w:type="gramEnd"/>
       <w:r>
         <w:rPr>
           <w:rFonts w:ascii="Arial" w:hAnsi="Arial" w:cs="Arial"/>
@@ -921,85 +621,76 @@
         </w:rPr>
         <w:br/>
       </w:r>
-      <w:proofErr w:type="spellStart"/>
       <w:r>
         <w:rPr>
           <w:rFonts w:ascii="Arial" w:hAnsi="Arial" w:cs="Arial"/>
           <w:b/>
           <w:lang w:val="en-US"/>
         </w:rPr>
-        <w:t>Hjemmel</w:t>
-      </w:r>
-      <w:proofErr w:type="spellEnd"/>
+        <w:t>Hjemmel:</w:t>
+      </w:r>
+      <w:r>
+        <w:rPr>
+          <w:rFonts w:ascii="Arial" w:hAnsi="Arial" w:cs="Arial"/>
+          <w:lang w:val="en-US"/>
+        </w:rPr>
+        <w:t xml:space="preserve"> {{mandatory.</w:t>
+      </w:r>
+      <w:r>
+        <w:rPr>
+          <w:rFonts w:ascii="Arial" w:hAnsi="Arial" w:cs="Arial"/>
+          <w:lang w:val="en-US"/>
+        </w:rPr>
+        <w:t>targetGroupLegalBases</w:t>
+      </w:r>
+      <w:r>
+        <w:rPr>
+          <w:rFonts w:ascii="Arial" w:hAnsi="Arial" w:cs="Arial"/>
+          <w:lang w:val="en-US"/>
+        </w:rPr>
+        <w:t>}}{% endif %}{% if mandatory.decidedBy |length &gt; 1 %}</w:t>
+      </w:r>
+      <w:r>
+        <w:rPr>
+          <w:rFonts w:ascii="Arial" w:hAnsi="Arial" w:cs="Arial"/>
+          <w:lang w:val="en-US"/>
+        </w:rPr>
+        <w:br/>
+      </w:r>
       <w:r>
         <w:rPr>
           <w:rFonts w:ascii="Arial" w:hAnsi="Arial" w:cs="Arial"/>
           <w:b/>
           <w:lang w:val="en-US"/>
         </w:rPr>
-        <w:t>:</w:t>
-      </w:r>
-      <w:r>
-        <w:rPr>
-          <w:rFonts w:ascii="Arial" w:hAnsi="Arial" w:cs="Arial"/>
-          <w:lang w:val="en-US"/>
-        </w:rPr>
-        <w:t xml:space="preserve"> {{</w:t>
-      </w:r>
-      <w:proofErr w:type="spellStart"/>
-      <w:r>
-        <w:rPr>
-          <w:rFonts w:ascii="Arial" w:hAnsi="Arial" w:cs="Arial"/>
-          <w:lang w:val="en-US"/>
-        </w:rPr>
-        <w:t>mandatory.</w:t>
-      </w:r>
-      <w:r>
-        <w:rPr>
-          <w:rFonts w:ascii="Arial" w:hAnsi="Arial" w:cs="Arial"/>
-          <w:lang w:val="en-US"/>
-        </w:rPr>
-        <w:t>targetGroupLegalBases</w:t>
-      </w:r>
-      <w:proofErr w:type="spellEnd"/>
-      <w:r>
-        <w:rPr>
-          <w:rFonts w:ascii="Arial" w:hAnsi="Arial" w:cs="Arial"/>
-          <w:lang w:val="en-US"/>
-        </w:rPr>
-        <w:t xml:space="preserve">}}{% </w:t>
-      </w:r>
-      <w:proofErr w:type="spellStart"/>
-      <w:r>
-        <w:rPr>
-          <w:rFonts w:ascii="Arial" w:hAnsi="Arial" w:cs="Arial"/>
-          <w:lang w:val="en-US"/>
-        </w:rPr>
-        <w:t>endif</w:t>
-      </w:r>
-      <w:proofErr w:type="spellEnd"/>
-      <w:r>
-        <w:rPr>
-          <w:rFonts w:ascii="Arial" w:hAnsi="Arial" w:cs="Arial"/>
-          <w:lang w:val="en-US"/>
-        </w:rPr>
-        <w:t xml:space="preserve"> %}{% if </w:t>
-      </w:r>
-      <w:proofErr w:type="spellStart"/>
-      <w:r>
-        <w:rPr>
-          <w:rFonts w:ascii="Arial" w:hAnsi="Arial" w:cs="Arial"/>
-          <w:lang w:val="en-US"/>
-        </w:rPr>
-        <w:t>mandatory.decidedBy</w:t>
-      </w:r>
-      <w:proofErr w:type="spellEnd"/>
-      <w:r>
-        <w:rPr>
-          <w:rFonts w:ascii="Arial" w:hAnsi="Arial" w:cs="Arial"/>
-          <w:lang w:val="en-US"/>
-        </w:rPr>
-        <w:t xml:space="preserve"> |length &gt; 1 %}</w:t>
+        <w:t>Besluttet av:</w:t>
+      </w:r>
+      <w:r>
+        <w:rPr>
+          <w:rFonts w:ascii="Arial" w:hAnsi="Arial" w:cs="Arial"/>
+          <w:lang w:val="en-US"/>
+        </w:rPr>
+        <w:t xml:space="preserve"> {{mandatory.decidedBy}}{% endif %}</w:t>
+      </w:r>
+      <w:r>
+        <w:rPr>
+          <w:rFonts w:ascii="Arial" w:hAnsi="Arial" w:cs="Arial"/>
+          <w:lang w:val="en-US"/>
+        </w:rPr>
+        <w:t>{% if mandatory.</w:t>
+      </w:r>
+      <w:r>
+        <w:rPr>
+          <w:rFonts w:ascii="Arial" w:hAnsi="Arial" w:cs="Arial"/>
+        </w:rPr>
+        <w:t xml:space="preserve"> </w:t>
+      </w:r>
+      <w:r>
+        <w:rPr>
+          <w:rFonts w:ascii="Arial" w:hAnsi="Arial" w:cs="Arial"/>
+          <w:lang w:val="en-US"/>
+        </w:rPr>
+        <w:t>replacedBy|length &gt; 1 %}</w:t>
       </w:r>
       <w:r>
         <w:rPr>
@@ -1008,293 +699,62 @@
         </w:rPr>
         <w:br/>
       </w:r>
-      <w:proofErr w:type="spellStart"/>
       <w:r>
         <w:rPr>
           <w:rFonts w:ascii="Arial" w:hAnsi="Arial" w:cs="Arial"/>
           <w:b/>
           <w:lang w:val="en-US"/>
         </w:rPr>
-        <w:t>Besluttet</w:t>
-      </w:r>
-      <w:proofErr w:type="spellEnd"/>
+        <w:t>Erstattes av:</w:t>
+      </w:r>
+      <w:r>
+        <w:rPr>
+          <w:rFonts w:ascii="Arial" w:hAnsi="Arial" w:cs="Arial"/>
+          <w:lang w:val="en-US"/>
+        </w:rPr>
+        <w:t xml:space="preserve"> {{mandatory.</w:t>
+      </w:r>
+      <w:r>
+        <w:rPr>
+          <w:rFonts w:ascii="Arial" w:hAnsi="Arial" w:cs="Arial"/>
+        </w:rPr>
+        <w:t xml:space="preserve"> </w:t>
+      </w:r>
+      <w:r>
+        <w:rPr>
+          <w:rFonts w:ascii="Arial" w:hAnsi="Arial" w:cs="Arial"/>
+          <w:lang w:val="en-US"/>
+        </w:rPr>
+        <w:t>replacedBy}}{% endif %}</w:t>
+      </w:r>
+      <w:r>
+        <w:rPr>
+          <w:rFonts w:ascii="Arial" w:hAnsi="Arial" w:cs="Arial"/>
+          <w:lang w:val="en-US"/>
+        </w:rPr>
+        <w:t>{% if mandatory.notice|length &gt; 1 %}</w:t>
+      </w:r>
+      <w:r>
+        <w:rPr>
+          <w:rFonts w:ascii="Arial" w:hAnsi="Arial" w:cs="Arial"/>
+          <w:lang w:val="en-US"/>
+        </w:rPr>
+        <w:br/>
+      </w:r>
       <w:r>
         <w:rPr>
           <w:rFonts w:ascii="Arial" w:hAnsi="Arial" w:cs="Arial"/>
           <w:b/>
           <w:lang w:val="en-US"/>
         </w:rPr>
-        <w:t xml:space="preserve"> </w:t>
-      </w:r>
-      <w:proofErr w:type="spellStart"/>
-      <w:r>
-        <w:rPr>
-          <w:rFonts w:ascii="Arial" w:hAnsi="Arial" w:cs="Arial"/>
-          <w:b/>
-          <w:lang w:val="en-US"/>
-        </w:rPr>
-        <w:t>av</w:t>
-      </w:r>
-      <w:proofErr w:type="spellEnd"/>
-      <w:r>
-        <w:rPr>
-          <w:rFonts w:ascii="Arial" w:hAnsi="Arial" w:cs="Arial"/>
-          <w:b/>
-          <w:lang w:val="en-US"/>
-        </w:rPr>
-        <w:t>:</w:t>
-      </w:r>
-      <w:r>
-        <w:rPr>
-          <w:rFonts w:ascii="Arial" w:hAnsi="Arial" w:cs="Arial"/>
-          <w:lang w:val="en-US"/>
-        </w:rPr>
-        <w:t xml:space="preserve"> {{</w:t>
-      </w:r>
-      <w:proofErr w:type="spellStart"/>
-      <w:r>
-        <w:rPr>
-          <w:rFonts w:ascii="Arial" w:hAnsi="Arial" w:cs="Arial"/>
-          <w:lang w:val="en-US"/>
-        </w:rPr>
-        <w:t>mandatory.decidedBy</w:t>
-      </w:r>
-      <w:proofErr w:type="spellEnd"/>
-      <w:r>
-        <w:rPr>
-          <w:rFonts w:ascii="Arial" w:hAnsi="Arial" w:cs="Arial"/>
-          <w:lang w:val="en-US"/>
-        </w:rPr>
-        <w:t xml:space="preserve">}}{% </w:t>
-      </w:r>
-      <w:proofErr w:type="spellStart"/>
-      <w:r>
-        <w:rPr>
-          <w:rFonts w:ascii="Arial" w:hAnsi="Arial" w:cs="Arial"/>
-          <w:lang w:val="en-US"/>
-        </w:rPr>
-        <w:t>endif</w:t>
-      </w:r>
-      <w:proofErr w:type="spellEnd"/>
-      <w:r>
-        <w:rPr>
-          <w:rFonts w:ascii="Arial" w:hAnsi="Arial" w:cs="Arial"/>
-          <w:lang w:val="en-US"/>
-        </w:rPr>
-        <w:t xml:space="preserve"> %}</w:t>
-      </w:r>
-      <w:r>
-        <w:rPr>
-          <w:rFonts w:ascii="Arial" w:hAnsi="Arial" w:cs="Arial"/>
-          <w:lang w:val="en-US"/>
-        </w:rPr>
-        <w:t>{% if mandatory.</w:t>
-      </w:r>
-      <w:r>
-        <w:rPr>
-          <w:rFonts w:ascii="Arial" w:hAnsi="Arial" w:cs="Arial"/>
-        </w:rPr>
-        <w:t xml:space="preserve"> </w:t>
-      </w:r>
-      <w:proofErr w:type="spellStart"/>
-      <w:r>
-        <w:rPr>
-          <w:rFonts w:ascii="Arial" w:hAnsi="Arial" w:cs="Arial"/>
-          <w:lang w:val="en-US"/>
-        </w:rPr>
-        <w:t>replacedBy|length</w:t>
-      </w:r>
-      <w:proofErr w:type="spellEnd"/>
-      <w:r>
-        <w:rPr>
-          <w:rFonts w:ascii="Arial" w:hAnsi="Arial" w:cs="Arial"/>
-          <w:lang w:val="en-US"/>
-        </w:rPr>
-        <w:t xml:space="preserve"> &gt; 1 %}</w:t>
-      </w:r>
-      <w:r>
-        <w:rPr>
-          <w:rFonts w:ascii="Arial" w:hAnsi="Arial" w:cs="Arial"/>
-          <w:lang w:val="en-US"/>
-        </w:rPr>
-        <w:br/>
-      </w:r>
-      <w:proofErr w:type="spellStart"/>
-      <w:r>
-        <w:rPr>
-          <w:rFonts w:ascii="Arial" w:hAnsi="Arial" w:cs="Arial"/>
-          <w:b/>
-          <w:lang w:val="en-US"/>
-        </w:rPr>
-        <w:t>Erstattes</w:t>
-      </w:r>
-      <w:proofErr w:type="spellEnd"/>
-      <w:r>
-        <w:rPr>
-          <w:rFonts w:ascii="Arial" w:hAnsi="Arial" w:cs="Arial"/>
-          <w:b/>
-          <w:lang w:val="en-US"/>
-        </w:rPr>
-        <w:t xml:space="preserve"> </w:t>
-      </w:r>
-      <w:proofErr w:type="spellStart"/>
-      <w:r>
-        <w:rPr>
-          <w:rFonts w:ascii="Arial" w:hAnsi="Arial" w:cs="Arial"/>
-          <w:b/>
-          <w:lang w:val="en-US"/>
-        </w:rPr>
-        <w:t>av</w:t>
-      </w:r>
-      <w:proofErr w:type="spellEnd"/>
-      <w:r>
-        <w:rPr>
-          <w:rFonts w:ascii="Arial" w:hAnsi="Arial" w:cs="Arial"/>
-          <w:b/>
-          <w:lang w:val="en-US"/>
-        </w:rPr>
-        <w:t>:</w:t>
-      </w:r>
-      <w:r>
-        <w:rPr>
-          <w:rFonts w:ascii="Arial" w:hAnsi="Arial" w:cs="Arial"/>
-          <w:lang w:val="en-US"/>
-        </w:rPr>
-        <w:t xml:space="preserve"> {{mandatory.</w:t>
-      </w:r>
-      <w:r>
-        <w:rPr>
-          <w:rFonts w:ascii="Arial" w:hAnsi="Arial" w:cs="Arial"/>
-        </w:rPr>
-        <w:t xml:space="preserve"> </w:t>
-      </w:r>
-      <w:proofErr w:type="spellStart"/>
-      <w:r>
-        <w:rPr>
-          <w:rFonts w:ascii="Arial" w:hAnsi="Arial" w:cs="Arial"/>
-          <w:lang w:val="en-US"/>
-        </w:rPr>
-        <w:t>replacedBy</w:t>
-      </w:r>
-      <w:proofErr w:type="spellEnd"/>
-      <w:proofErr w:type="gramStart"/>
-      <w:r>
-        <w:rPr>
-          <w:rFonts w:ascii="Arial" w:hAnsi="Arial" w:cs="Arial"/>
-          <w:lang w:val="en-US"/>
-        </w:rPr>
-        <w:t>}}{</w:t>
-      </w:r>
-      <w:proofErr w:type="gramEnd"/>
-      <w:r>
-        <w:rPr>
-          <w:rFonts w:ascii="Arial" w:hAnsi="Arial" w:cs="Arial"/>
-          <w:lang w:val="en-US"/>
-        </w:rPr>
-        <w:t xml:space="preserve">% </w:t>
-      </w:r>
-      <w:proofErr w:type="spellStart"/>
-      <w:r>
-        <w:rPr>
-          <w:rFonts w:ascii="Arial" w:hAnsi="Arial" w:cs="Arial"/>
-          <w:lang w:val="en-US"/>
-        </w:rPr>
-        <w:t>endif</w:t>
-      </w:r>
-      <w:proofErr w:type="spellEnd"/>
-      <w:r>
-        <w:rPr>
-          <w:rFonts w:ascii="Arial" w:hAnsi="Arial" w:cs="Arial"/>
-          <w:lang w:val="en-US"/>
-        </w:rPr>
-        <w:t xml:space="preserve"> %}</w:t>
-      </w:r>
-      <w:r>
-        <w:rPr>
-          <w:rFonts w:ascii="Arial" w:hAnsi="Arial" w:cs="Arial"/>
-          <w:lang w:val="en-US"/>
-        </w:rPr>
-        <w:t xml:space="preserve">{% if </w:t>
-      </w:r>
-      <w:proofErr w:type="spellStart"/>
-      <w:r>
-        <w:rPr>
-          <w:rFonts w:ascii="Arial" w:hAnsi="Arial" w:cs="Arial"/>
-          <w:lang w:val="en-US"/>
-        </w:rPr>
-        <w:t>mandatory.notice|length</w:t>
-      </w:r>
-      <w:proofErr w:type="spellEnd"/>
-      <w:r>
-        <w:rPr>
-          <w:rFonts w:ascii="Arial" w:hAnsi="Arial" w:cs="Arial"/>
-          <w:lang w:val="en-US"/>
-        </w:rPr>
-        <w:t xml:space="preserve"> &gt; 1 %}</w:t>
-      </w:r>
-      <w:r>
-        <w:rPr>
-          <w:rFonts w:ascii="Arial" w:hAnsi="Arial" w:cs="Arial"/>
-          <w:lang w:val="en-US"/>
-        </w:rPr>
-        <w:br/>
-      </w:r>
-      <w:proofErr w:type="spellStart"/>
-      <w:r>
-        <w:rPr>
-          <w:rFonts w:ascii="Arial" w:hAnsi="Arial" w:cs="Arial"/>
-          <w:b/>
-          <w:lang w:val="en-US"/>
-        </w:rPr>
-        <w:t>Merknad</w:t>
-      </w:r>
-      <w:proofErr w:type="spellEnd"/>
-      <w:r>
-        <w:rPr>
-          <w:rFonts w:ascii="Arial" w:hAnsi="Arial" w:cs="Arial"/>
-          <w:b/>
-          <w:lang w:val="en-US"/>
-        </w:rPr>
-        <w:t>:</w:t>
-      </w:r>
-      <w:r>
-        <w:rPr>
-          <w:rFonts w:ascii="Arial" w:hAnsi="Arial" w:cs="Arial"/>
-          <w:lang w:val="en-US"/>
-        </w:rPr>
-        <w:t xml:space="preserve"> {{</w:t>
-      </w:r>
-      <w:proofErr w:type="spellStart"/>
-      <w:r>
-        <w:rPr>
-          <w:rFonts w:ascii="Arial" w:hAnsi="Arial" w:cs="Arial"/>
-          <w:lang w:val="en-US"/>
-        </w:rPr>
-        <w:t>mandatory.notice</w:t>
-      </w:r>
-      <w:proofErr w:type="spellEnd"/>
-      <w:r>
-        <w:rPr>
-          <w:rFonts w:ascii="Arial" w:hAnsi="Arial" w:cs="Arial"/>
-          <w:lang w:val="en-US"/>
-        </w:rPr>
-        <w:t xml:space="preserve">}}{% </w:t>
-      </w:r>
-      <w:proofErr w:type="spellStart"/>
-      <w:r>
-        <w:rPr>
-          <w:rFonts w:ascii="Arial" w:hAnsi="Arial" w:cs="Arial"/>
-          <w:lang w:val="en-US"/>
-        </w:rPr>
-        <w:t>endif</w:t>
-      </w:r>
-      <w:proofErr w:type="spellEnd"/>
-      <w:r>
-        <w:rPr>
-          <w:rFonts w:ascii="Arial" w:hAnsi="Arial" w:cs="Arial"/>
-          <w:lang w:val="en-US"/>
-        </w:rPr>
-        <w:t xml:space="preserve"> %}</w:t>
+        <w:t>Merknad:</w:t>
+      </w:r>
+      <w:r>
+        <w:rPr>
+          <w:rFonts w:ascii="Arial" w:hAnsi="Arial" w:cs="Arial"/>
+          <w:lang w:val="en-US"/>
+        </w:rPr>
+        <w:t xml:space="preserve"> {{mandatory.notice}}{% endif %}</w:t>
       </w:r>
     </w:p>
     <w:p>
@@ -1309,23 +769,7 @@
           <w:rFonts w:ascii="Arial" w:hAnsi="Arial" w:cs="Arial"/>
           <w:lang w:val="en-US"/>
         </w:rPr>
-        <w:t xml:space="preserve">{%p </w:t>
-      </w:r>
-      <w:proofErr w:type="spellStart"/>
-      <w:r>
-        <w:rPr>
-          <w:rFonts w:ascii="Arial" w:hAnsi="Arial" w:cs="Arial"/>
-          <w:lang w:val="en-US"/>
-        </w:rPr>
-        <w:t>endfor</w:t>
-      </w:r>
-      <w:proofErr w:type="spellEnd"/>
-      <w:r>
-        <w:rPr>
-          <w:rFonts w:ascii="Arial" w:hAnsi="Arial" w:cs="Arial"/>
-          <w:lang w:val="en-US"/>
-        </w:rPr>
-        <w:t xml:space="preserve"> %}</w:t>
+        <w:t>{%p endfor %}</w:t>
       </w:r>
     </w:p>
     <w:p>
@@ -1340,25 +784,7 @@
           <w:rFonts w:ascii="Arial" w:hAnsi="Arial" w:cs="Arial"/>
           <w:lang w:val="en-US"/>
         </w:rPr>
-        <w:t xml:space="preserve">{% for heading in </w:t>
-      </w:r>
-      <w:proofErr w:type="spellStart"/>
-      <w:proofErr w:type="gramStart"/>
-      <w:r>
-        <w:rPr>
-          <w:rFonts w:ascii="Arial" w:hAnsi="Arial" w:cs="Arial"/>
-          <w:lang w:val="en-US"/>
-        </w:rPr>
-        <w:t>document.headings</w:t>
-      </w:r>
-      <w:proofErr w:type="spellEnd"/>
-      <w:proofErr w:type="gramEnd"/>
-      <w:r>
-        <w:rPr>
-          <w:rFonts w:ascii="Arial" w:hAnsi="Arial" w:cs="Arial"/>
-          <w:lang w:val="en-US"/>
-        </w:rPr>
-        <w:t xml:space="preserve"> %}</w:t>
+        <w:t>{% for heading in document.headings %}</w:t>
       </w:r>
     </w:p>
     <w:p>
@@ -1374,25 +800,7 @@
           <w:rFonts w:ascii="Arial" w:hAnsi="Arial" w:cs="Arial"/>
           <w:lang w:val="en-US"/>
         </w:rPr>
-        <w:t>{{</w:t>
-      </w:r>
-      <w:proofErr w:type="spellStart"/>
-      <w:proofErr w:type="gramStart"/>
-      <w:r>
-        <w:rPr>
-          <w:rFonts w:ascii="Arial" w:hAnsi="Arial" w:cs="Arial"/>
-          <w:lang w:val="en-US"/>
-        </w:rPr>
-        <w:t>heading.title</w:t>
-      </w:r>
-      <w:proofErr w:type="spellEnd"/>
-      <w:proofErr w:type="gramEnd"/>
-      <w:r>
-        <w:rPr>
-          <w:rFonts w:ascii="Arial" w:hAnsi="Arial" w:cs="Arial"/>
-          <w:lang w:val="en-US"/>
-        </w:rPr>
-        <w:t>}}</w:t>
+        <w:t>{{heading.title}}</w:t>
       </w:r>
     </w:p>
     <w:p>
@@ -1407,48 +815,7 @@
           <w:rFonts w:ascii="Arial" w:hAnsi="Arial" w:cs="Arial"/>
           <w:lang w:val="en-US"/>
         </w:rPr>
-        <w:t>{{</w:t>
-      </w:r>
-      <w:proofErr w:type="spellStart"/>
-      <w:r>
-        <w:rPr>
-          <w:rFonts w:ascii="Arial" w:hAnsi="Arial" w:cs="Arial"/>
-          <w:lang w:val="en-US"/>
-        </w:rPr>
-        <w:t>heading.text</w:t>
-      </w:r>
-      <w:proofErr w:type="spellEnd"/>
-      <w:proofErr w:type="gramStart"/>
-      <w:r>
-        <w:rPr>
-          <w:rFonts w:ascii="Arial" w:hAnsi="Arial" w:cs="Arial"/>
-          <w:lang w:val="en-US"/>
-        </w:rPr>
-        <w:t>}}{</w:t>
-      </w:r>
-      <w:proofErr w:type="gramEnd"/>
-      <w:r>
-        <w:rPr>
-          <w:rFonts w:ascii="Arial" w:hAnsi="Arial" w:cs="Arial"/>
-          <w:lang w:val="en-US"/>
-        </w:rPr>
-        <w:t xml:space="preserve">% </w:t>
-      </w:r>
-      <w:proofErr w:type="spellStart"/>
-      <w:r>
-        <w:rPr>
-          <w:rFonts w:ascii="Arial" w:hAnsi="Arial" w:cs="Arial"/>
-          <w:lang w:val="en-US"/>
-        </w:rPr>
-        <w:t>endfor</w:t>
-      </w:r>
-      <w:proofErr w:type="spellEnd"/>
-      <w:r>
-        <w:rPr>
-          <w:rFonts w:ascii="Arial" w:hAnsi="Arial" w:cs="Arial"/>
-          <w:lang w:val="en-US"/>
-        </w:rPr>
-        <w:t xml:space="preserve"> %}</w:t>
+        <w:t>{{heading.text}}{% endfor %}</w:t>
       </w:r>
     </w:p>
     <w:p>
@@ -1458,14 +825,12 @@
           <w:lang w:val="en-US"/>
         </w:rPr>
       </w:pPr>
-      <w:proofErr w:type="spellStart"/>
       <w:r>
         <w:rPr>
           <w:lang w:val="en-US"/>
         </w:rPr>
         <w:t>Kontaktadresse</w:t>
       </w:r>
-      <w:proofErr w:type="spellEnd"/>
     </w:p>
     <w:p>
       <w:pPr>
@@ -1479,25 +844,7 @@
           <w:rFonts w:ascii="Arial" w:hAnsi="Arial" w:cs="Arial"/>
           <w:lang w:val="en-US"/>
         </w:rPr>
-        <w:t>{{</w:t>
-      </w:r>
-      <w:proofErr w:type="spellStart"/>
-      <w:proofErr w:type="gramStart"/>
-      <w:r>
-        <w:rPr>
-          <w:rFonts w:ascii="Arial" w:hAnsi="Arial" w:cs="Arial"/>
-          <w:lang w:val="en-US"/>
-        </w:rPr>
-        <w:t>document.contactAddress</w:t>
-      </w:r>
-      <w:proofErr w:type="spellEnd"/>
-      <w:proofErr w:type="gramEnd"/>
-      <w:r>
-        <w:rPr>
-          <w:rFonts w:ascii="Arial" w:hAnsi="Arial" w:cs="Arial"/>
-          <w:lang w:val="en-US"/>
-        </w:rPr>
-        <w:t>}}</w:t>
+        <w:t>{{document.contactAddress}}</w:t>
       </w:r>
     </w:p>
     <w:p>
@@ -1514,20 +861,77 @@
         </w:rPr>
         <w:t xml:space="preserve">{%for </w:t>
       </w:r>
-      <w:proofErr w:type="spellStart"/>
-      <w:r>
-        <w:rPr>
-          <w:rFonts w:ascii="Arial" w:hAnsi="Arial" w:cs="Arial"/>
-          <w:lang w:val="en-US"/>
+      <w:r>
+        <w:rPr>
+          <w:rFonts w:ascii="Arial" w:hAnsi="Arial" w:cs="Arial"/>
+          <w:lang w:val="en-US"/>
+        </w:rPr>
+        <w:t xml:space="preserve">linksCategory </w:t>
+      </w:r>
+      <w:r>
+        <w:rPr>
+          <w:rFonts w:ascii="Arial" w:hAnsi="Arial" w:cs="Arial"/>
+          <w:lang w:val="en-US"/>
+        </w:rPr>
+        <w:t>in document.</w:t>
+      </w:r>
+      <w:r>
+        <w:t xml:space="preserve"> </w:t>
+      </w:r>
+      <w:r>
+        <w:rPr>
+          <w:rFonts w:ascii="Arial" w:hAnsi="Arial" w:cs="Arial"/>
+          <w:lang w:val="en-US"/>
+        </w:rPr>
+        <w:t>linksCategories</w:t>
+      </w:r>
+      <w:r>
+        <w:rPr>
+          <w:rFonts w:ascii="Arial" w:hAnsi="Arial" w:cs="Arial"/>
+          <w:lang w:val="en-US"/>
+        </w:rPr>
+        <w:t xml:space="preserve"> </w:t>
+      </w:r>
+      <w:r>
+        <w:rPr>
+          <w:rFonts w:ascii="Arial" w:hAnsi="Arial" w:cs="Arial"/>
+          <w:lang w:val="en-US"/>
+        </w:rPr>
+        <w:t>%}</w:t>
+      </w:r>
+      <w:r>
+        <w:rPr>
+          <w:rFonts w:ascii="Arial" w:hAnsi="Arial" w:cs="Arial"/>
+          <w:lang w:val="en-US"/>
+        </w:rPr>
+        <w:br/>
+      </w:r>
+      <w:r>
+        <w:rPr>
+          <w:rStyle w:val="Heading3Char"/>
+        </w:rPr>
+        <w:t>{{</w:t>
+      </w:r>
+      <w:r>
+        <w:rPr>
+          <w:rStyle w:val="Heading3Char"/>
         </w:rPr>
         <w:t>linksCategory</w:t>
       </w:r>
-      <w:proofErr w:type="spellEnd"/>
-      <w:r>
-        <w:rPr>
-          <w:rFonts w:ascii="Arial" w:hAnsi="Arial" w:cs="Arial"/>
-          <w:lang w:val="en-US"/>
-        </w:rPr>
+      <w:r>
+        <w:rPr>
+          <w:rStyle w:val="Heading3Char"/>
+        </w:rPr>
+        <w:t>.name}}</w:t>
+      </w:r>
+      <w:r>
+        <w:rPr>
+          <w:rFonts w:ascii="Arial" w:hAnsi="Arial" w:cs="Arial"/>
+          <w:lang w:val="en-US"/>
+        </w:rPr>
+        <w:t>{%for link in</w:t>
+      </w:r>
+      <w:r>
         <w:t xml:space="preserve"> </w:t>
       </w:r>
       <w:r>
@@ -1535,99 +939,7 @@
           <w:rFonts w:ascii="Arial" w:hAnsi="Arial" w:cs="Arial"/>
           <w:lang w:val="en-US"/>
         </w:rPr>
-        <w:t>in document.</w:t>
-      </w:r>
-      <w:r>
-        <w:t xml:space="preserve"> </w:t>
-      </w:r>
-      <w:proofErr w:type="spellStart"/>
-      <w:r>
-        <w:rPr>
-          <w:rFonts w:ascii="Arial" w:hAnsi="Arial" w:cs="Arial"/>
-          <w:lang w:val="en-US"/>
-        </w:rPr>
-        <w:t>linksCategories</w:t>
-      </w:r>
-      <w:proofErr w:type="spellEnd"/>
-      <w:r>
-        <w:rPr>
-          <w:rFonts w:ascii="Arial" w:hAnsi="Arial" w:cs="Arial"/>
-          <w:lang w:val="en-US"/>
-        </w:rPr>
-        <w:t xml:space="preserve"> </w:t>
-      </w:r>
-      <w:r>
-        <w:rPr>
-          <w:rFonts w:ascii="Arial" w:hAnsi="Arial" w:cs="Arial"/>
-          <w:lang w:val="en-US"/>
-        </w:rPr>
-        <w:t>%}</w:t>
-      </w:r>
-      <w:r>
-        <w:rPr>
-          <w:rFonts w:ascii="Arial" w:hAnsi="Arial" w:cs="Arial"/>
-          <w:lang w:val="en-US"/>
-        </w:rPr>
-        <w:br/>
-      </w:r>
-      <w:r>
-        <w:rPr>
-          <w:rStyle w:val="Heading3Char"/>
-        </w:rPr>
-        <w:t>{{</w:t>
-      </w:r>
-      <w:r>
-        <w:rPr>
-          <w:rStyle w:val="Heading3Char"/>
-        </w:rPr>
-        <w:t>linksCategory</w:t>
-      </w:r>
-      <w:r>
-        <w:rPr>
-          <w:rStyle w:val="Heading3Char"/>
-        </w:rPr>
-        <w:t>.name</w:t>
-      </w:r>
-      <w:proofErr w:type="gramStart"/>
-      <w:r>
-        <w:rPr>
-          <w:rStyle w:val="Heading3Char"/>
-        </w:rPr>
-        <w:t>}}</w:t>
-      </w:r>
-      <w:r>
-        <w:rPr>
-          <w:rFonts w:ascii="Arial" w:hAnsi="Arial" w:cs="Arial"/>
-          <w:lang w:val="en-US"/>
-        </w:rPr>
-        <w:t>{</w:t>
-      </w:r>
-      <w:proofErr w:type="gramEnd"/>
-      <w:r>
-        <w:rPr>
-          <w:rFonts w:ascii="Arial" w:hAnsi="Arial" w:cs="Arial"/>
-          <w:lang w:val="en-US"/>
-        </w:rPr>
-        <w:t>%for link in</w:t>
-      </w:r>
-      <w:r>
-        <w:t xml:space="preserve"> </w:t>
-      </w:r>
-      <w:proofErr w:type="spellStart"/>
-      <w:r>
-        <w:rPr>
-          <w:rFonts w:ascii="Arial" w:hAnsi="Arial" w:cs="Arial"/>
-          <w:lang w:val="en-US"/>
-        </w:rPr>
-        <w:t>linksCategory.links</w:t>
-      </w:r>
-      <w:proofErr w:type="spellEnd"/>
-      <w:r>
-        <w:rPr>
-          <w:rFonts w:ascii="Arial" w:hAnsi="Arial" w:cs="Arial"/>
-          <w:lang w:val="en-US"/>
-        </w:rPr>
-        <w:t>%}</w:t>
+        <w:t>linksCategory.links%}</w:t>
       </w:r>
     </w:p>
     <w:p>
@@ -1647,55 +959,14 @@
           <w:rFonts w:ascii="Arial" w:hAnsi="Arial" w:cs="Arial"/>
           <w:lang w:val="en-US"/>
         </w:rPr>
-        <w:t>{{</w:t>
-      </w:r>
-      <w:proofErr w:type="spellStart"/>
-      <w:r>
-        <w:rPr>
-          <w:rFonts w:ascii="Arial" w:hAnsi="Arial" w:cs="Arial"/>
-          <w:lang w:val="en-US"/>
-        </w:rPr>
-        <w:t>link.value</w:t>
-      </w:r>
-      <w:proofErr w:type="spellEnd"/>
-      <w:proofErr w:type="gramStart"/>
-      <w:r>
-        <w:rPr>
-          <w:rFonts w:ascii="Arial" w:hAnsi="Arial" w:cs="Arial"/>
-          <w:lang w:val="en-US"/>
-        </w:rPr>
-        <w:t>}}</w:t>
-      </w:r>
-      <w:r>
-        <w:rPr>
-          <w:rFonts w:ascii="Arial" w:hAnsi="Arial" w:cs="Arial"/>
-          <w:lang w:val="en-US"/>
-        </w:rPr>
-        <w:t>{</w:t>
-      </w:r>
-      <w:proofErr w:type="gramEnd"/>
-      <w:r>
-        <w:rPr>
-          <w:rFonts w:ascii="Arial" w:hAnsi="Arial" w:cs="Arial"/>
-          <w:lang w:val="en-US"/>
-        </w:rPr>
-        <w:t xml:space="preserve">% </w:t>
-      </w:r>
-      <w:proofErr w:type="spellStart"/>
-      <w:r>
-        <w:rPr>
-          <w:rFonts w:ascii="Arial" w:hAnsi="Arial" w:cs="Arial"/>
-          <w:lang w:val="en-US"/>
-        </w:rPr>
-        <w:t>endfor</w:t>
-      </w:r>
-      <w:proofErr w:type="spellEnd"/>
-      <w:r>
-        <w:rPr>
-          <w:rFonts w:ascii="Arial" w:hAnsi="Arial" w:cs="Arial"/>
-          <w:lang w:val="en-US"/>
-        </w:rPr>
-        <w:t xml:space="preserve"> %}</w:t>
+        <w:t>{{link.value}}</w:t>
+      </w:r>
+      <w:r>
+        <w:rPr>
+          <w:rFonts w:ascii="Arial" w:hAnsi="Arial" w:cs="Arial"/>
+          <w:lang w:val="en-US"/>
+        </w:rPr>
+        <w:t>{% endfor %}</w:t>
       </w:r>
     </w:p>
     <w:p>
@@ -1710,85 +981,21 @@
           <w:rFonts w:ascii="Arial" w:hAnsi="Arial" w:cs="Arial"/>
           <w:lang w:val="en-US"/>
         </w:rPr>
-        <w:t xml:space="preserve">{% </w:t>
-      </w:r>
-      <w:proofErr w:type="spellStart"/>
-      <w:r>
-        <w:rPr>
-          <w:rFonts w:ascii="Arial" w:hAnsi="Arial" w:cs="Arial"/>
-          <w:lang w:val="en-US"/>
-        </w:rPr>
-        <w:t>endfor</w:t>
-      </w:r>
-      <w:proofErr w:type="spellEnd"/>
-      <w:r>
-        <w:rPr>
-          <w:rFonts w:ascii="Arial" w:hAnsi="Arial" w:cs="Arial"/>
-          <w:lang w:val="en-US"/>
-        </w:rPr>
-        <w:t xml:space="preserve"> </w:t>
-      </w:r>
-      <w:proofErr w:type="gramStart"/>
-      <w:r>
-        <w:rPr>
-          <w:rFonts w:ascii="Arial" w:hAnsi="Arial" w:cs="Arial"/>
-          <w:lang w:val="en-US"/>
-        </w:rPr>
-        <w:t>%}</w:t>
-      </w:r>
-      <w:r>
-        <w:rPr>
-          <w:rFonts w:ascii="Arial" w:hAnsi="Arial" w:cs="Arial"/>
-          <w:lang w:val="en-US"/>
-        </w:rPr>
-        <w:t>{</w:t>
-      </w:r>
-      <w:proofErr w:type="gramEnd"/>
-      <w:r>
-        <w:rPr>
-          <w:rFonts w:ascii="Arial" w:hAnsi="Arial" w:cs="Arial"/>
-          <w:lang w:val="en-US"/>
-        </w:rPr>
-        <w:t xml:space="preserve">% </w:t>
-      </w:r>
-      <w:proofErr w:type="spellStart"/>
-      <w:r>
-        <w:rPr>
-          <w:rFonts w:ascii="Arial" w:hAnsi="Arial" w:cs="Arial"/>
-          <w:lang w:val="en-US"/>
-        </w:rPr>
-        <w:t>endfor</w:t>
-      </w:r>
-      <w:proofErr w:type="spellEnd"/>
-      <w:r>
-        <w:rPr>
-          <w:rFonts w:ascii="Arial" w:hAnsi="Arial" w:cs="Arial"/>
-          <w:lang w:val="en-US"/>
-        </w:rPr>
-        <w:t xml:space="preserve"> %}</w:t>
-      </w:r>
-      <w:r>
-        <w:rPr>
-          <w:rFonts w:ascii="Arial" w:hAnsi="Arial" w:cs="Arial"/>
-          <w:lang w:val="en-US"/>
-        </w:rPr>
-        <w:t xml:space="preserve">{% </w:t>
-      </w:r>
-      <w:proofErr w:type="spellStart"/>
-      <w:r>
-        <w:rPr>
-          <w:rFonts w:ascii="Arial" w:hAnsi="Arial" w:cs="Arial"/>
-          <w:lang w:val="en-US"/>
-        </w:rPr>
-        <w:t>endfor</w:t>
-      </w:r>
-      <w:proofErr w:type="spellEnd"/>
-      <w:r>
-        <w:rPr>
-          <w:rFonts w:ascii="Arial" w:hAnsi="Arial" w:cs="Arial"/>
-          <w:lang w:val="en-US"/>
-        </w:rPr>
-        <w:t xml:space="preserve"> %}</w:t>
+        <w:t>{% endfor %}</w:t>
+      </w:r>
+      <w:r>
+        <w:rPr>
+          <w:rFonts w:ascii="Arial" w:hAnsi="Arial" w:cs="Arial"/>
+          <w:lang w:val="en-US"/>
+        </w:rPr>
+        <w:t>{% endfor %}</w:t>
+      </w:r>
+      <w:r>
+        <w:rPr>
+          <w:rFonts w:ascii="Arial" w:hAnsi="Arial" w:cs="Arial"/>
+          <w:lang w:val="en-US"/>
+        </w:rPr>
+        <w:t>{% endfor %}</w:t>
       </w:r>
     </w:p>
     <w:sectPr>
@@ -3067,7 +2274,7 @@
 </file>
 
 <file path=customXml/itemProps1.xml><?xml version="1.0" encoding="utf-8"?>
-<ds:datastoreItem xmlns:ds="http://schemas.openxmlformats.org/officeDocument/2006/customXml" ds:itemID="{710878A9-3BA5-4B7F-84DA-739EA2105EFC}">
+<ds:datastoreItem xmlns:ds="http://schemas.openxmlformats.org/officeDocument/2006/customXml" ds:itemID="{8B07A3CA-35B3-4DEF-8AD3-2DDF340603E8}">
   <ds:schemaRefs>
     <ds:schemaRef ds:uri="http://schemas.openxmlformats.org/officeDocument/2006/bibliography"/>
   </ds:schemaRefs>

</xml_diff>

<commit_message>
Added new page tag in template
</commit_message>
<xml_diff>
--- a/templates/template.docx
+++ b/templates/template.docx
@@ -523,8 +523,6 @@
               </w:rPr>
               <w:t>deadline</w:t>
             </w:r>
-            <w:bookmarkStart w:id="0" w:name="_GoBack"/>
-            <w:bookmarkEnd w:id="0"/>
             <w:r>
               <w:rPr>
                 <w:rFonts w:ascii="Arial" w:hAnsi="Arial" w:cs="Arial"/>
@@ -983,6 +981,32 @@
         </w:rPr>
         <w:t>{% endfor %}</w:t>
       </w:r>
+    </w:p>
+    <w:p>
+      <w:pPr>
+        <w:rPr>
+          <w:rFonts w:ascii="Arial" w:hAnsi="Arial" w:cs="Arial"/>
+          <w:lang w:val="en-US"/>
+        </w:rPr>
+      </w:pPr>
+      <w:r>
+        <w:rPr>
+          <w:rFonts w:ascii="Arial" w:hAnsi="Arial" w:cs="Arial"/>
+          <w:lang w:val="en-US"/>
+        </w:rPr>
+        <w:lastRenderedPageBreak/>
+        <w:t>[[newpage]]</w:t>
+      </w:r>
+    </w:p>
+    <w:p>
+      <w:pPr>
+        <w:rPr>
+          <w:rFonts w:ascii="Arial" w:hAnsi="Arial" w:cs="Arial"/>
+          <w:lang w:val="en-US"/>
+        </w:rPr>
+      </w:pPr>
+      <w:bookmarkStart w:id="0" w:name="_GoBack"/>
+      <w:bookmarkEnd w:id="0"/>
       <w:r>
         <w:rPr>
           <w:rFonts w:ascii="Arial" w:hAnsi="Arial" w:cs="Arial"/>
@@ -2274,7 +2298,7 @@
 </file>
 
 <file path=customXml/itemProps1.xml><?xml version="1.0" encoding="utf-8"?>
-<ds:datastoreItem xmlns:ds="http://schemas.openxmlformats.org/officeDocument/2006/customXml" ds:itemID="{8B07A3CA-35B3-4DEF-8AD3-2DDF340603E8}">
+<ds:datastoreItem xmlns:ds="http://schemas.openxmlformats.org/officeDocument/2006/customXml" ds:itemID="{7DCCC997-296B-4CA8-84A5-F4D37A3ED113}">
   <ds:schemaRefs>
     <ds:schemaRef ds:uri="http://schemas.openxmlformats.org/officeDocument/2006/bibliography"/>
   </ds:schemaRefs>

</xml_diff>

<commit_message>
Updated template ti hide headings if no elements exists
</commit_message>
<xml_diff>
--- a/templates/template.docx
+++ b/templates/template.docx
@@ -10,12 +10,37 @@
           <w:lang w:val="en-US"/>
         </w:rPr>
       </w:pPr>
-      <w:r>
-        <w:rPr>
-          <w:rFonts w:ascii="Arial" w:hAnsi="Arial" w:cs="Arial"/>
-          <w:lang w:val="en-US"/>
-        </w:rPr>
-        <w:t>Eksport fra MIME</w:t>
+      <w:proofErr w:type="spellStart"/>
+      <w:r>
+        <w:rPr>
+          <w:rFonts w:ascii="Arial" w:hAnsi="Arial" w:cs="Arial"/>
+          <w:lang w:val="en-US"/>
+        </w:rPr>
+        <w:t>Eksport</w:t>
+      </w:r>
+      <w:proofErr w:type="spellEnd"/>
+      <w:r>
+        <w:rPr>
+          <w:rFonts w:ascii="Arial" w:hAnsi="Arial" w:cs="Arial"/>
+          <w:lang w:val="en-US"/>
+        </w:rPr>
+        <w:t xml:space="preserve"> </w:t>
+      </w:r>
+      <w:proofErr w:type="spellStart"/>
+      <w:r>
+        <w:rPr>
+          <w:rFonts w:ascii="Arial" w:hAnsi="Arial" w:cs="Arial"/>
+          <w:lang w:val="en-US"/>
+        </w:rPr>
+        <w:t>fra</w:t>
+      </w:r>
+      <w:proofErr w:type="spellEnd"/>
+      <w:r>
+        <w:rPr>
+          <w:rFonts w:ascii="Arial" w:hAnsi="Arial" w:cs="Arial"/>
+          <w:lang w:val="en-US"/>
+        </w:rPr>
+        <w:t xml:space="preserve"> MIME</w:t>
       </w:r>
     </w:p>
     <w:p>
@@ -26,13 +51,23 @@
           <w:lang w:val="en-US"/>
         </w:rPr>
       </w:pPr>
+      <w:proofErr w:type="spellStart"/>
       <w:r>
         <w:rPr>
           <w:rFonts w:ascii="Arial" w:hAnsi="Arial" w:cs="Arial"/>
           <w:b/>
           <w:lang w:val="en-US"/>
         </w:rPr>
-        <w:t>Eksportert: {{</w:t>
+        <w:t>Eksportert</w:t>
+      </w:r>
+      <w:proofErr w:type="spellEnd"/>
+      <w:r>
+        <w:rPr>
+          <w:rFonts w:ascii="Arial" w:hAnsi="Arial" w:cs="Arial"/>
+          <w:b/>
+          <w:lang w:val="en-US"/>
+        </w:rPr>
+        <w:t>: {{</w:t>
       </w:r>
       <w:r>
         <w:rPr>
@@ -81,6 +116,8 @@
         </w:rPr>
         <w:t>{{</w:t>
       </w:r>
+      <w:proofErr w:type="spellStart"/>
+      <w:proofErr w:type="gramStart"/>
       <w:r>
         <w:rPr>
           <w:rFonts w:ascii="Arial" w:hAnsi="Arial" w:cs="Arial"/>
@@ -93,7 +130,16 @@
           <w:rFonts w:ascii="Arial" w:hAnsi="Arial" w:cs="Arial"/>
           <w:lang w:val="en-US"/>
         </w:rPr>
-        <w:t>.title}}</w:t>
+        <w:t>.title</w:t>
+      </w:r>
+      <w:proofErr w:type="spellEnd"/>
+      <w:proofErr w:type="gramEnd"/>
+      <w:r>
+        <w:rPr>
+          <w:rFonts w:ascii="Arial" w:hAnsi="Arial" w:cs="Arial"/>
+          <w:lang w:val="en-US"/>
+        </w:rPr>
+        <w:t>}}</w:t>
       </w:r>
     </w:p>
     <w:p>
@@ -108,7 +154,25 @@
           <w:rFonts w:ascii="Arial" w:hAnsi="Arial" w:cs="Arial"/>
           <w:lang w:val="en-US"/>
         </w:rPr>
-        <w:t>{% for document in topic.documents %}</w:t>
+        <w:t xml:space="preserve">{% for document in </w:t>
+      </w:r>
+      <w:proofErr w:type="spellStart"/>
+      <w:proofErr w:type="gramStart"/>
+      <w:r>
+        <w:rPr>
+          <w:rFonts w:ascii="Arial" w:hAnsi="Arial" w:cs="Arial"/>
+          <w:lang w:val="en-US"/>
+        </w:rPr>
+        <w:t>topic.documents</w:t>
+      </w:r>
+      <w:proofErr w:type="spellEnd"/>
+      <w:proofErr w:type="gramEnd"/>
+      <w:r>
+        <w:rPr>
+          <w:rFonts w:ascii="Arial" w:hAnsi="Arial" w:cs="Arial"/>
+          <w:lang w:val="en-US"/>
+        </w:rPr>
+        <w:t xml:space="preserve"> %}</w:t>
       </w:r>
       <w:r>
         <w:rPr>
@@ -122,7 +186,23 @@
           <w:rStyle w:val="Heading2Char"/>
           <w:rFonts w:ascii="Arial" w:hAnsi="Arial" w:cs="Arial"/>
         </w:rPr>
-        <w:t>{{document.title}}</w:t>
+        <w:t>{{</w:t>
+      </w:r>
+      <w:proofErr w:type="spellStart"/>
+      <w:r>
+        <w:rPr>
+          <w:rStyle w:val="Heading2Char"/>
+          <w:rFonts w:ascii="Arial" w:hAnsi="Arial" w:cs="Arial"/>
+        </w:rPr>
+        <w:t>document.title</w:t>
+      </w:r>
+      <w:proofErr w:type="spellEnd"/>
+      <w:r>
+        <w:rPr>
+          <w:rStyle w:val="Heading2Char"/>
+          <w:rFonts w:ascii="Arial" w:hAnsi="Arial" w:cs="Arial"/>
+        </w:rPr>
+        <w:t>}}</w:t>
       </w:r>
       <w:r>
         <w:rPr>
@@ -136,7 +216,23 @@
           <w:rFonts w:ascii="Arial" w:hAnsi="Arial" w:cs="Arial"/>
           <w:lang w:val="en-US"/>
         </w:rPr>
-        <w:t>{{document.description}}</w:t>
+        <w:t>{{</w:t>
+      </w:r>
+      <w:proofErr w:type="spellStart"/>
+      <w:r>
+        <w:rPr>
+          <w:rFonts w:ascii="Arial" w:hAnsi="Arial" w:cs="Arial"/>
+          <w:lang w:val="en-US"/>
+        </w:rPr>
+        <w:t>document.description</w:t>
+      </w:r>
+      <w:proofErr w:type="spellEnd"/>
+      <w:r>
+        <w:rPr>
+          <w:rFonts w:ascii="Arial" w:hAnsi="Arial" w:cs="Arial"/>
+          <w:lang w:val="en-US"/>
+        </w:rPr>
+        <w:t>}}</w:t>
       </w:r>
       <w:r>
         <w:rPr>
@@ -193,14 +289,32 @@
                 <w:rFonts w:ascii="Arial" w:hAnsi="Arial" w:cs="Arial"/>
                 <w:lang w:val="en-US"/>
               </w:rPr>
-              <w:t>{{document.</w:t>
-            </w:r>
-            <w:r>
-              <w:rPr>
-                <w:rFonts w:ascii="Arial" w:hAnsi="Arial" w:cs="Arial"/>
-                <w:lang w:val="en-US"/>
-              </w:rPr>
-              <w:t xml:space="preserve">status </w:t>
+              <w:t>{{</w:t>
+            </w:r>
+            <w:proofErr w:type="spellStart"/>
+            <w:proofErr w:type="gramStart"/>
+            <w:r>
+              <w:rPr>
+                <w:rFonts w:ascii="Arial" w:hAnsi="Arial" w:cs="Arial"/>
+                <w:lang w:val="en-US"/>
+              </w:rPr>
+              <w:t>document.</w:t>
+            </w:r>
+            <w:r>
+              <w:rPr>
+                <w:rFonts w:ascii="Arial" w:hAnsi="Arial" w:cs="Arial"/>
+                <w:lang w:val="en-US"/>
+              </w:rPr>
+              <w:t>status</w:t>
+            </w:r>
+            <w:proofErr w:type="spellEnd"/>
+            <w:proofErr w:type="gramEnd"/>
+            <w:r>
+              <w:rPr>
+                <w:rFonts w:ascii="Arial" w:hAnsi="Arial" w:cs="Arial"/>
+                <w:lang w:val="en-US"/>
+              </w:rPr>
+              <w:t xml:space="preserve"> </w:t>
             </w:r>
             <w:r>
               <w:rPr>
@@ -230,7 +344,41 @@
                 <w:rFonts w:ascii="Arial" w:hAnsi="Arial" w:cs="Arial"/>
                 <w:lang w:val="en-US"/>
               </w:rPr>
-              <w:t>{%tr for field in document.fields %}</w:t>
+              <w:t>{%</w:t>
+            </w:r>
+            <w:proofErr w:type="spellStart"/>
+            <w:r>
+              <w:rPr>
+                <w:rFonts w:ascii="Arial" w:hAnsi="Arial" w:cs="Arial"/>
+                <w:lang w:val="en-US"/>
+              </w:rPr>
+              <w:t>tr</w:t>
+            </w:r>
+            <w:proofErr w:type="spellEnd"/>
+            <w:r>
+              <w:rPr>
+                <w:rFonts w:ascii="Arial" w:hAnsi="Arial" w:cs="Arial"/>
+                <w:lang w:val="en-US"/>
+              </w:rPr>
+              <w:t xml:space="preserve"> for field in </w:t>
+            </w:r>
+            <w:proofErr w:type="spellStart"/>
+            <w:proofErr w:type="gramStart"/>
+            <w:r>
+              <w:rPr>
+                <w:rFonts w:ascii="Arial" w:hAnsi="Arial" w:cs="Arial"/>
+                <w:lang w:val="en-US"/>
+              </w:rPr>
+              <w:t>document.fields</w:t>
+            </w:r>
+            <w:proofErr w:type="spellEnd"/>
+            <w:proofErr w:type="gramEnd"/>
+            <w:r>
+              <w:rPr>
+                <w:rFonts w:ascii="Arial" w:hAnsi="Arial" w:cs="Arial"/>
+                <w:lang w:val="en-US"/>
+              </w:rPr>
+              <w:t xml:space="preserve"> %}</w:t>
             </w:r>
           </w:p>
         </w:tc>
@@ -247,6 +395,7 @@
                 <w:lang w:val="en-US"/>
               </w:rPr>
             </w:pPr>
+            <w:proofErr w:type="gramStart"/>
             <w:r>
               <w:rPr>
                 <w:rFonts w:ascii="Arial" w:hAnsi="Arial" w:cs="Arial"/>
@@ -275,6 +424,7 @@
               </w:rPr>
               <w:t>name</w:t>
             </w:r>
+            <w:proofErr w:type="gramEnd"/>
             <w:r>
               <w:rPr>
                 <w:rFonts w:ascii="Arial" w:hAnsi="Arial" w:cs="Arial"/>
@@ -302,6 +452,7 @@
                 <w:lang w:val="en-US"/>
               </w:rPr>
             </w:pPr>
+            <w:proofErr w:type="gramStart"/>
             <w:r>
               <w:rPr>
                 <w:rFonts w:ascii="Arial" w:hAnsi="Arial" w:cs="Arial"/>
@@ -316,13 +467,23 @@
               </w:rPr>
               <w:t xml:space="preserve"> </w:t>
             </w:r>
-            <w:r>
-              <w:rPr>
-                <w:rFonts w:ascii="Arial" w:hAnsi="Arial" w:cs="Arial"/>
-                <w:lang w:val="en-US"/>
-              </w:rPr>
-              <w:t>field.value</w:t>
-            </w:r>
+            <w:proofErr w:type="spellStart"/>
+            <w:r>
+              <w:rPr>
+                <w:rFonts w:ascii="Arial" w:hAnsi="Arial" w:cs="Arial"/>
+                <w:lang w:val="en-US"/>
+              </w:rPr>
+              <w:t>field</w:t>
+            </w:r>
+            <w:proofErr w:type="gramEnd"/>
+            <w:r>
+              <w:rPr>
+                <w:rFonts w:ascii="Arial" w:hAnsi="Arial" w:cs="Arial"/>
+                <w:lang w:val="en-US"/>
+              </w:rPr>
+              <w:t>.value</w:t>
+            </w:r>
+            <w:proofErr w:type="spellEnd"/>
             <w:r>
               <w:rPr>
                 <w:rFonts w:ascii="Arial" w:hAnsi="Arial" w:cs="Arial"/>
@@ -358,7 +519,39 @@
                 <w:rFonts w:ascii="Arial" w:hAnsi="Arial" w:cs="Arial"/>
                 <w:lang w:val="en-US"/>
               </w:rPr>
-              <w:t>{%tr endfor %}</w:t>
+              <w:t>{%</w:t>
+            </w:r>
+            <w:proofErr w:type="spellStart"/>
+            <w:r>
+              <w:rPr>
+                <w:rFonts w:ascii="Arial" w:hAnsi="Arial" w:cs="Arial"/>
+                <w:lang w:val="en-US"/>
+              </w:rPr>
+              <w:t>tr</w:t>
+            </w:r>
+            <w:proofErr w:type="spellEnd"/>
+            <w:r>
+              <w:rPr>
+                <w:rFonts w:ascii="Arial" w:hAnsi="Arial" w:cs="Arial"/>
+                <w:lang w:val="en-US"/>
+              </w:rPr>
+              <w:t xml:space="preserve"> </w:t>
+            </w:r>
+            <w:proofErr w:type="spellStart"/>
+            <w:r>
+              <w:rPr>
+                <w:rFonts w:ascii="Arial" w:hAnsi="Arial" w:cs="Arial"/>
+                <w:lang w:val="en-US"/>
+              </w:rPr>
+              <w:t>endfor</w:t>
+            </w:r>
+            <w:proofErr w:type="spellEnd"/>
+            <w:r>
+              <w:rPr>
+                <w:rFonts w:ascii="Arial" w:hAnsi="Arial" w:cs="Arial"/>
+                <w:lang w:val="en-US"/>
+              </w:rPr>
+              <w:t xml:space="preserve"> %}</w:t>
             </w:r>
           </w:p>
         </w:tc>
@@ -367,10 +560,76 @@
     <w:p>
       <w:pPr>
         <w:rPr>
+          <w:rFonts w:ascii="Arial" w:eastAsiaTheme="majorEastAsia" w:hAnsi="Arial" w:cs="Arial"/>
+          <w:b/>
+          <w:bCs/>
+          <w:color w:val="4F81BD" w:themeColor="accent1"/>
+        </w:rPr>
+      </w:pPr>
+      <w:r>
+        <w:rPr>
           <w:rStyle w:val="Heading3Char"/>
           <w:rFonts w:ascii="Arial" w:hAnsi="Arial" w:cs="Arial"/>
         </w:rPr>
-      </w:pPr>
+        <w:t xml:space="preserve">{% if </w:t>
+      </w:r>
+      <w:proofErr w:type="spellStart"/>
+      <w:proofErr w:type="gramStart"/>
+      <w:r>
+        <w:rPr>
+          <w:rFonts w:ascii="Arial" w:hAnsi="Arial" w:cs="Arial"/>
+          <w:lang w:val="en-US"/>
+        </w:rPr>
+        <w:t>document.mandatoryList</w:t>
+      </w:r>
+      <w:proofErr w:type="gramEnd"/>
+      <w:r>
+        <w:rPr>
+          <w:rFonts w:ascii="Arial" w:hAnsi="Arial" w:cs="Arial"/>
+          <w:lang w:val="en-US"/>
+        </w:rPr>
+        <w:t>|length</w:t>
+      </w:r>
+      <w:proofErr w:type="spellEnd"/>
+      <w:r>
+        <w:rPr>
+          <w:rFonts w:ascii="Arial" w:hAnsi="Arial" w:cs="Arial"/>
+          <w:lang w:val="en-US"/>
+        </w:rPr>
+        <w:t xml:space="preserve"> &gt; 0 %}</w:t>
+      </w:r>
+      <w:proofErr w:type="spellStart"/>
+      <w:r>
+        <w:rPr>
+          <w:rStyle w:val="Heading3Char"/>
+          <w:rFonts w:ascii="Arial" w:hAnsi="Arial" w:cs="Arial"/>
+        </w:rPr>
+        <w:t>Målgrupper</w:t>
+      </w:r>
+      <w:proofErr w:type="spellEnd"/>
+      <w:r>
+        <w:rPr>
+          <w:rFonts w:ascii="Arial" w:hAnsi="Arial" w:cs="Arial"/>
+          <w:lang w:val="en-US"/>
+        </w:rPr>
+        <w:t xml:space="preserve">{% </w:t>
+      </w:r>
+      <w:proofErr w:type="spellStart"/>
+      <w:r>
+        <w:rPr>
+          <w:rFonts w:ascii="Arial" w:hAnsi="Arial" w:cs="Arial"/>
+          <w:lang w:val="en-US"/>
+        </w:rPr>
+        <w:t>endif</w:t>
+      </w:r>
+      <w:proofErr w:type="spellEnd"/>
+      <w:r>
+        <w:rPr>
+          <w:rFonts w:ascii="Arial" w:hAnsi="Arial" w:cs="Arial"/>
+          <w:lang w:val="en-US"/>
+        </w:rPr>
+        <w:t xml:space="preserve"> %}</w:t>
+      </w:r>
     </w:p>
     <w:p>
       <w:pPr>
@@ -381,28 +640,6 @@
       </w:pPr>
       <w:r>
         <w:rPr>
-          <w:rStyle w:val="Heading3Char"/>
-          <w:rFonts w:ascii="Arial" w:hAnsi="Arial" w:cs="Arial"/>
-        </w:rPr>
-        <w:t>Målgrupper</w:t>
-      </w:r>
-      <w:r>
-        <w:rPr>
-          <w:rFonts w:ascii="Arial" w:hAnsi="Arial" w:cs="Arial"/>
-          <w:lang w:val="en-US"/>
-        </w:rPr>
-        <w:br/>
-      </w:r>
-    </w:p>
-    <w:p>
-      <w:pPr>
-        <w:rPr>
-          <w:rFonts w:ascii="Arial" w:hAnsi="Arial" w:cs="Arial"/>
-          <w:lang w:val="en-US"/>
-        </w:rPr>
-      </w:pPr>
-      <w:r>
-        <w:rPr>
           <w:rFonts w:ascii="Arial" w:hAnsi="Arial" w:cs="Arial"/>
           <w:lang w:val="en-US"/>
         </w:rPr>
@@ -413,8 +650,28 @@
           <w:rFonts w:ascii="Arial" w:hAnsi="Arial" w:cs="Arial"/>
           <w:lang w:val="en-US"/>
         </w:rPr>
-        <w:t>ry in document.mandatoryList %}</w:t>
-      </w:r>
+        <w:t xml:space="preserve">ry in </w:t>
+      </w:r>
+      <w:proofErr w:type="spellStart"/>
+      <w:proofErr w:type="gramStart"/>
+      <w:r>
+        <w:rPr>
+          <w:rFonts w:ascii="Arial" w:hAnsi="Arial" w:cs="Arial"/>
+          <w:lang w:val="en-US"/>
+        </w:rPr>
+        <w:t>document.mandatoryList</w:t>
+      </w:r>
+      <w:proofErr w:type="spellEnd"/>
+      <w:proofErr w:type="gramEnd"/>
+      <w:r>
+        <w:rPr>
+          <w:rFonts w:ascii="Arial" w:hAnsi="Arial" w:cs="Arial"/>
+          <w:lang w:val="en-US"/>
+        </w:rPr>
+        <w:t xml:space="preserve"> %}</w:t>
+      </w:r>
+      <w:bookmarkStart w:id="0" w:name="_GoBack"/>
+      <w:bookmarkEnd w:id="0"/>
     </w:p>
     <w:tbl>
       <w:tblPr>
@@ -472,7 +729,63 @@
                 <w:color w:val="808080" w:themeColor="background1" w:themeShade="80"/>
                 <w:lang w:val="en-US"/>
               </w:rPr>
-              <w:t>{%tr for targetGroup in mandatory.targetGroups %}</w:t>
+              <w:t>{%</w:t>
+            </w:r>
+            <w:proofErr w:type="spellStart"/>
+            <w:r>
+              <w:rPr>
+                <w:rFonts w:ascii="Arial" w:hAnsi="Arial" w:cs="Arial"/>
+                <w:color w:val="808080" w:themeColor="background1" w:themeShade="80"/>
+                <w:lang w:val="en-US"/>
+              </w:rPr>
+              <w:t>tr</w:t>
+            </w:r>
+            <w:proofErr w:type="spellEnd"/>
+            <w:r>
+              <w:rPr>
+                <w:rFonts w:ascii="Arial" w:hAnsi="Arial" w:cs="Arial"/>
+                <w:color w:val="808080" w:themeColor="background1" w:themeShade="80"/>
+                <w:lang w:val="en-US"/>
+              </w:rPr>
+              <w:t xml:space="preserve"> for </w:t>
+            </w:r>
+            <w:proofErr w:type="spellStart"/>
+            <w:r>
+              <w:rPr>
+                <w:rFonts w:ascii="Arial" w:hAnsi="Arial" w:cs="Arial"/>
+                <w:color w:val="808080" w:themeColor="background1" w:themeShade="80"/>
+                <w:lang w:val="en-US"/>
+              </w:rPr>
+              <w:t>targetGroup</w:t>
+            </w:r>
+            <w:proofErr w:type="spellEnd"/>
+            <w:r>
+              <w:rPr>
+                <w:rFonts w:ascii="Arial" w:hAnsi="Arial" w:cs="Arial"/>
+                <w:color w:val="808080" w:themeColor="background1" w:themeShade="80"/>
+                <w:lang w:val="en-US"/>
+              </w:rPr>
+              <w:t xml:space="preserve"> in </w:t>
+            </w:r>
+            <w:proofErr w:type="spellStart"/>
+            <w:proofErr w:type="gramStart"/>
+            <w:r>
+              <w:rPr>
+                <w:rFonts w:ascii="Arial" w:hAnsi="Arial" w:cs="Arial"/>
+                <w:color w:val="808080" w:themeColor="background1" w:themeShade="80"/>
+                <w:lang w:val="en-US"/>
+              </w:rPr>
+              <w:t>mandatory.targetGroups</w:t>
+            </w:r>
+            <w:proofErr w:type="spellEnd"/>
+            <w:proofErr w:type="gramEnd"/>
+            <w:r>
+              <w:rPr>
+                <w:rFonts w:ascii="Arial" w:hAnsi="Arial" w:cs="Arial"/>
+                <w:color w:val="808080" w:themeColor="background1" w:themeShade="80"/>
+                <w:lang w:val="en-US"/>
+              </w:rPr>
+              <w:t xml:space="preserve"> %}</w:t>
             </w:r>
           </w:p>
         </w:tc>
@@ -514,7 +827,15 @@
                 <w:rFonts w:ascii="Arial" w:hAnsi="Arial" w:cs="Arial"/>
                 <w:lang w:val="en-US"/>
               </w:rPr>
-              <w:t>{{targetGroup.</w:t>
+              <w:t>{{</w:t>
+            </w:r>
+            <w:proofErr w:type="spellStart"/>
+            <w:r>
+              <w:rPr>
+                <w:rFonts w:ascii="Arial" w:hAnsi="Arial" w:cs="Arial"/>
+                <w:lang w:val="en-US"/>
+              </w:rPr>
+              <w:t>targetGroup.</w:t>
             </w:r>
             <w:r>
               <w:rPr>
@@ -523,6 +844,7 @@
               </w:rPr>
               <w:t>deadline</w:t>
             </w:r>
+            <w:proofErr w:type="spellEnd"/>
             <w:r>
               <w:rPr>
                 <w:rFonts w:ascii="Arial" w:hAnsi="Arial" w:cs="Arial"/>
@@ -548,7 +870,23 @@
                 <w:rFonts w:ascii="Arial" w:hAnsi="Arial" w:cs="Arial"/>
                 <w:lang w:val="en-US"/>
               </w:rPr>
-              <w:t>{{targetGroup.action}}</w:t>
+              <w:t>{{</w:t>
+            </w:r>
+            <w:proofErr w:type="spellStart"/>
+            <w:r>
+              <w:rPr>
+                <w:rFonts w:ascii="Arial" w:hAnsi="Arial" w:cs="Arial"/>
+                <w:lang w:val="en-US"/>
+              </w:rPr>
+              <w:t>targetGroup.action</w:t>
+            </w:r>
+            <w:proofErr w:type="spellEnd"/>
+            <w:r>
+              <w:rPr>
+                <w:rFonts w:ascii="Arial" w:hAnsi="Arial" w:cs="Arial"/>
+                <w:lang w:val="en-US"/>
+              </w:rPr>
+              <w:t>}}</w:t>
             </w:r>
           </w:p>
         </w:tc>
@@ -571,7 +909,39 @@
                 <w:rFonts w:ascii="Arial" w:hAnsi="Arial" w:cs="Arial"/>
                 <w:lang w:val="en-US"/>
               </w:rPr>
-              <w:t>{%tr endfor %}</w:t>
+              <w:t>{%</w:t>
+            </w:r>
+            <w:proofErr w:type="spellStart"/>
+            <w:r>
+              <w:rPr>
+                <w:rFonts w:ascii="Arial" w:hAnsi="Arial" w:cs="Arial"/>
+                <w:lang w:val="en-US"/>
+              </w:rPr>
+              <w:t>tr</w:t>
+            </w:r>
+            <w:proofErr w:type="spellEnd"/>
+            <w:r>
+              <w:rPr>
+                <w:rFonts w:ascii="Arial" w:hAnsi="Arial" w:cs="Arial"/>
+                <w:lang w:val="en-US"/>
+              </w:rPr>
+              <w:t xml:space="preserve"> </w:t>
+            </w:r>
+            <w:proofErr w:type="spellStart"/>
+            <w:r>
+              <w:rPr>
+                <w:rFonts w:ascii="Arial" w:hAnsi="Arial" w:cs="Arial"/>
+                <w:lang w:val="en-US"/>
+              </w:rPr>
+              <w:t>endfor</w:t>
+            </w:r>
+            <w:proofErr w:type="spellEnd"/>
+            <w:r>
+              <w:rPr>
+                <w:rFonts w:ascii="Arial" w:hAnsi="Arial" w:cs="Arial"/>
+                <w:lang w:val="en-US"/>
+              </w:rPr>
+              <w:t xml:space="preserve"> %}</w:t>
             </w:r>
           </w:p>
         </w:tc>
@@ -589,28 +959,237 @@
           <w:rFonts w:ascii="Arial" w:hAnsi="Arial" w:cs="Arial"/>
           <w:lang w:val="en-US"/>
         </w:rPr>
+        <w:t xml:space="preserve">{% if </w:t>
+      </w:r>
+      <w:proofErr w:type="spellStart"/>
+      <w:proofErr w:type="gramStart"/>
+      <w:r>
+        <w:rPr>
+          <w:rFonts w:ascii="Arial" w:hAnsi="Arial" w:cs="Arial"/>
+          <w:lang w:val="en-US"/>
+        </w:rPr>
+        <w:t>mandatory.</w:t>
+      </w:r>
+      <w:r>
+        <w:rPr>
+          <w:rFonts w:ascii="Arial" w:hAnsi="Arial" w:cs="Arial"/>
+          <w:lang w:val="en-US"/>
+        </w:rPr>
+        <w:t>targetGroupLegalBases</w:t>
+      </w:r>
+      <w:proofErr w:type="spellEnd"/>
+      <w:proofErr w:type="gramEnd"/>
+      <w:r>
+        <w:rPr>
+          <w:rFonts w:ascii="Arial" w:hAnsi="Arial" w:cs="Arial"/>
+          <w:lang w:val="en-US"/>
+        </w:rPr>
+        <w:t xml:space="preserve"> </w:t>
+      </w:r>
+      <w:r>
+        <w:rPr>
+          <w:rFonts w:ascii="Arial" w:hAnsi="Arial" w:cs="Arial"/>
+          <w:lang w:val="en-US"/>
+        </w:rPr>
+        <w:t>|length &gt; 1 %}</w:t>
+      </w:r>
+      <w:r>
+        <w:rPr>
+          <w:rFonts w:ascii="Arial" w:hAnsi="Arial" w:cs="Arial"/>
+          <w:lang w:val="en-US"/>
+        </w:rPr>
+        <w:br/>
+      </w:r>
+      <w:proofErr w:type="spellStart"/>
+      <w:r>
+        <w:rPr>
+          <w:rFonts w:ascii="Arial" w:hAnsi="Arial" w:cs="Arial"/>
+          <w:b/>
+          <w:lang w:val="en-US"/>
+        </w:rPr>
+        <w:t>Hjemmel</w:t>
+      </w:r>
+      <w:proofErr w:type="spellEnd"/>
+      <w:r>
+        <w:rPr>
+          <w:rFonts w:ascii="Arial" w:hAnsi="Arial" w:cs="Arial"/>
+          <w:b/>
+          <w:lang w:val="en-US"/>
+        </w:rPr>
+        <w:t>:</w:t>
+      </w:r>
+      <w:r>
+        <w:rPr>
+          <w:rFonts w:ascii="Arial" w:hAnsi="Arial" w:cs="Arial"/>
+          <w:lang w:val="en-US"/>
+        </w:rPr>
+        <w:t xml:space="preserve"> {{</w:t>
+      </w:r>
+      <w:proofErr w:type="spellStart"/>
+      <w:r>
+        <w:rPr>
+          <w:rFonts w:ascii="Arial" w:hAnsi="Arial" w:cs="Arial"/>
+          <w:lang w:val="en-US"/>
+        </w:rPr>
+        <w:t>mandatory.</w:t>
+      </w:r>
+      <w:r>
+        <w:rPr>
+          <w:rFonts w:ascii="Arial" w:hAnsi="Arial" w:cs="Arial"/>
+          <w:lang w:val="en-US"/>
+        </w:rPr>
+        <w:t>targetGroupLegalBases</w:t>
+      </w:r>
+      <w:proofErr w:type="spellEnd"/>
+      <w:r>
+        <w:rPr>
+          <w:rFonts w:ascii="Arial" w:hAnsi="Arial" w:cs="Arial"/>
+          <w:lang w:val="en-US"/>
+        </w:rPr>
+        <w:t xml:space="preserve">}}{% </w:t>
+      </w:r>
+      <w:proofErr w:type="spellStart"/>
+      <w:r>
+        <w:rPr>
+          <w:rFonts w:ascii="Arial" w:hAnsi="Arial" w:cs="Arial"/>
+          <w:lang w:val="en-US"/>
+        </w:rPr>
+        <w:t>endif</w:t>
+      </w:r>
+      <w:proofErr w:type="spellEnd"/>
+      <w:r>
+        <w:rPr>
+          <w:rFonts w:ascii="Arial" w:hAnsi="Arial" w:cs="Arial"/>
+          <w:lang w:val="en-US"/>
+        </w:rPr>
+        <w:t xml:space="preserve"> %}{% if </w:t>
+      </w:r>
+      <w:proofErr w:type="spellStart"/>
+      <w:r>
+        <w:rPr>
+          <w:rFonts w:ascii="Arial" w:hAnsi="Arial" w:cs="Arial"/>
+          <w:lang w:val="en-US"/>
+        </w:rPr>
+        <w:t>mandatory.decidedBy</w:t>
+      </w:r>
+      <w:proofErr w:type="spellEnd"/>
+      <w:r>
+        <w:rPr>
+          <w:rFonts w:ascii="Arial" w:hAnsi="Arial" w:cs="Arial"/>
+          <w:lang w:val="en-US"/>
+        </w:rPr>
+        <w:t xml:space="preserve"> |length &gt; 1 %}</w:t>
+      </w:r>
+      <w:r>
+        <w:rPr>
+          <w:rFonts w:ascii="Arial" w:hAnsi="Arial" w:cs="Arial"/>
+          <w:lang w:val="en-US"/>
+        </w:rPr>
+        <w:br/>
+      </w:r>
+      <w:proofErr w:type="spellStart"/>
+      <w:r>
+        <w:rPr>
+          <w:rFonts w:ascii="Arial" w:hAnsi="Arial" w:cs="Arial"/>
+          <w:b/>
+          <w:lang w:val="en-US"/>
+        </w:rPr>
+        <w:t>Besluttet</w:t>
+      </w:r>
+      <w:proofErr w:type="spellEnd"/>
+      <w:r>
+        <w:rPr>
+          <w:rFonts w:ascii="Arial" w:hAnsi="Arial" w:cs="Arial"/>
+          <w:b/>
+          <w:lang w:val="en-US"/>
+        </w:rPr>
+        <w:t xml:space="preserve"> </w:t>
+      </w:r>
+      <w:proofErr w:type="spellStart"/>
+      <w:r>
+        <w:rPr>
+          <w:rFonts w:ascii="Arial" w:hAnsi="Arial" w:cs="Arial"/>
+          <w:b/>
+          <w:lang w:val="en-US"/>
+        </w:rPr>
+        <w:t>av</w:t>
+      </w:r>
+      <w:proofErr w:type="spellEnd"/>
+      <w:r>
+        <w:rPr>
+          <w:rFonts w:ascii="Arial" w:hAnsi="Arial" w:cs="Arial"/>
+          <w:b/>
+          <w:lang w:val="en-US"/>
+        </w:rPr>
+        <w:t>:</w:t>
+      </w:r>
+      <w:r>
+        <w:rPr>
+          <w:rFonts w:ascii="Arial" w:hAnsi="Arial" w:cs="Arial"/>
+          <w:lang w:val="en-US"/>
+        </w:rPr>
+        <w:t xml:space="preserve"> {{</w:t>
+      </w:r>
+      <w:proofErr w:type="spellStart"/>
+      <w:r>
+        <w:rPr>
+          <w:rFonts w:ascii="Arial" w:hAnsi="Arial" w:cs="Arial"/>
+          <w:lang w:val="en-US"/>
+        </w:rPr>
+        <w:t>mandatory.decidedBy</w:t>
+      </w:r>
+      <w:proofErr w:type="spellEnd"/>
+      <w:r>
+        <w:rPr>
+          <w:rFonts w:ascii="Arial" w:hAnsi="Arial" w:cs="Arial"/>
+          <w:lang w:val="en-US"/>
+        </w:rPr>
+        <w:t xml:space="preserve">}}{% </w:t>
+      </w:r>
+      <w:proofErr w:type="spellStart"/>
+      <w:r>
+        <w:rPr>
+          <w:rFonts w:ascii="Arial" w:hAnsi="Arial" w:cs="Arial"/>
+          <w:lang w:val="en-US"/>
+        </w:rPr>
+        <w:t>endif</w:t>
+      </w:r>
+      <w:proofErr w:type="spellEnd"/>
+      <w:r>
+        <w:rPr>
+          <w:rFonts w:ascii="Arial" w:hAnsi="Arial" w:cs="Arial"/>
+          <w:lang w:val="en-US"/>
+        </w:rPr>
+        <w:t xml:space="preserve"> %}</w:t>
+      </w:r>
+      <w:r>
+        <w:rPr>
+          <w:rFonts w:ascii="Arial" w:hAnsi="Arial" w:cs="Arial"/>
+          <w:lang w:val="en-US"/>
+        </w:rPr>
         <w:t>{% if mandatory.</w:t>
       </w:r>
       <w:r>
         <w:rPr>
           <w:rFonts w:ascii="Arial" w:hAnsi="Arial" w:cs="Arial"/>
-          <w:lang w:val="en-US"/>
-        </w:rPr>
-        <w:t>targetGroupLegalBases</w:t>
-      </w:r>
-      <w:r>
-        <w:rPr>
-          <w:rFonts w:ascii="Arial" w:hAnsi="Arial" w:cs="Arial"/>
-          <w:lang w:val="en-US"/>
         </w:rPr>
         <w:t xml:space="preserve"> </w:t>
       </w:r>
-      <w:r>
-        <w:rPr>
-          <w:rFonts w:ascii="Arial" w:hAnsi="Arial" w:cs="Arial"/>
-          <w:lang w:val="en-US"/>
-        </w:rPr>
-        <w:t>|length &gt; 1 %}</w:t>
+      <w:proofErr w:type="spellStart"/>
+      <w:r>
+        <w:rPr>
+          <w:rFonts w:ascii="Arial" w:hAnsi="Arial" w:cs="Arial"/>
+          <w:lang w:val="en-US"/>
+        </w:rPr>
+        <w:t>replacedBy|length</w:t>
+      </w:r>
+      <w:proofErr w:type="spellEnd"/>
+      <w:r>
+        <w:rPr>
+          <w:rFonts w:ascii="Arial" w:hAnsi="Arial" w:cs="Arial"/>
+          <w:lang w:val="en-US"/>
+        </w:rPr>
+        <w:t xml:space="preserve"> &gt; 1 %}</w:t>
       </w:r>
       <w:r>
         <w:rPr>
@@ -619,13 +1198,41 @@
         </w:rPr>
         <w:br/>
       </w:r>
+      <w:proofErr w:type="spellStart"/>
       <w:r>
         <w:rPr>
           <w:rFonts w:ascii="Arial" w:hAnsi="Arial" w:cs="Arial"/>
           <w:b/>
           <w:lang w:val="en-US"/>
         </w:rPr>
-        <w:t>Hjemmel:</w:t>
+        <w:t>Erstattes</w:t>
+      </w:r>
+      <w:proofErr w:type="spellEnd"/>
+      <w:r>
+        <w:rPr>
+          <w:rFonts w:ascii="Arial" w:hAnsi="Arial" w:cs="Arial"/>
+          <w:b/>
+          <w:lang w:val="en-US"/>
+        </w:rPr>
+        <w:t xml:space="preserve"> </w:t>
+      </w:r>
+      <w:proofErr w:type="spellStart"/>
+      <w:r>
+        <w:rPr>
+          <w:rFonts w:ascii="Arial" w:hAnsi="Arial" w:cs="Arial"/>
+          <w:b/>
+          <w:lang w:val="en-US"/>
+        </w:rPr>
+        <w:t>av</w:t>
+      </w:r>
+      <w:proofErr w:type="spellEnd"/>
+      <w:r>
+        <w:rPr>
+          <w:rFonts w:ascii="Arial" w:hAnsi="Arial" w:cs="Arial"/>
+          <w:b/>
+          <w:lang w:val="en-US"/>
+        </w:rPr>
+        <w:t>:</w:t>
       </w:r>
       <w:r>
         <w:rPr>
@@ -637,16 +1244,72 @@
       <w:r>
         <w:rPr>
           <w:rFonts w:ascii="Arial" w:hAnsi="Arial" w:cs="Arial"/>
-          <w:lang w:val="en-US"/>
-        </w:rPr>
-        <w:t>targetGroupLegalBases</w:t>
-      </w:r>
-      <w:r>
-        <w:rPr>
-          <w:rFonts w:ascii="Arial" w:hAnsi="Arial" w:cs="Arial"/>
-          <w:lang w:val="en-US"/>
-        </w:rPr>
-        <w:t>}}{% endif %}{% if mandatory.decidedBy |length &gt; 1 %}</w:t>
+        </w:rPr>
+        <w:t xml:space="preserve"> </w:t>
+      </w:r>
+      <w:proofErr w:type="spellStart"/>
+      <w:r>
+        <w:rPr>
+          <w:rFonts w:ascii="Arial" w:hAnsi="Arial" w:cs="Arial"/>
+          <w:lang w:val="en-US"/>
+        </w:rPr>
+        <w:t>replacedBy</w:t>
+      </w:r>
+      <w:proofErr w:type="spellEnd"/>
+      <w:proofErr w:type="gramStart"/>
+      <w:r>
+        <w:rPr>
+          <w:rFonts w:ascii="Arial" w:hAnsi="Arial" w:cs="Arial"/>
+          <w:lang w:val="en-US"/>
+        </w:rPr>
+        <w:t>}}{</w:t>
+      </w:r>
+      <w:proofErr w:type="gramEnd"/>
+      <w:r>
+        <w:rPr>
+          <w:rFonts w:ascii="Arial" w:hAnsi="Arial" w:cs="Arial"/>
+          <w:lang w:val="en-US"/>
+        </w:rPr>
+        <w:t xml:space="preserve">% </w:t>
+      </w:r>
+      <w:proofErr w:type="spellStart"/>
+      <w:r>
+        <w:rPr>
+          <w:rFonts w:ascii="Arial" w:hAnsi="Arial" w:cs="Arial"/>
+          <w:lang w:val="en-US"/>
+        </w:rPr>
+        <w:t>endif</w:t>
+      </w:r>
+      <w:proofErr w:type="spellEnd"/>
+      <w:r>
+        <w:rPr>
+          <w:rFonts w:ascii="Arial" w:hAnsi="Arial" w:cs="Arial"/>
+          <w:lang w:val="en-US"/>
+        </w:rPr>
+        <w:t xml:space="preserve"> %}</w:t>
+      </w:r>
+      <w:r>
+        <w:rPr>
+          <w:rFonts w:ascii="Arial" w:hAnsi="Arial" w:cs="Arial"/>
+          <w:lang w:val="en-US"/>
+        </w:rPr>
+        <w:t xml:space="preserve">{% if </w:t>
+      </w:r>
+      <w:proofErr w:type="spellStart"/>
+      <w:r>
+        <w:rPr>
+          <w:rFonts w:ascii="Arial" w:hAnsi="Arial" w:cs="Arial"/>
+          <w:lang w:val="en-US"/>
+        </w:rPr>
+        <w:t>mandatory.notice|length</w:t>
+      </w:r>
+      <w:proofErr w:type="spellEnd"/>
+      <w:r>
+        <w:rPr>
+          <w:rFonts w:ascii="Arial" w:hAnsi="Arial" w:cs="Arial"/>
+          <w:lang w:val="en-US"/>
+        </w:rPr>
+        <w:t xml:space="preserve"> &gt; 1 %}</w:t>
       </w:r>
       <w:r>
         <w:rPr>
@@ -655,104 +1318,62 @@
         </w:rPr>
         <w:br/>
       </w:r>
+      <w:proofErr w:type="spellStart"/>
       <w:r>
         <w:rPr>
           <w:rFonts w:ascii="Arial" w:hAnsi="Arial" w:cs="Arial"/>
           <w:b/>
           <w:lang w:val="en-US"/>
         </w:rPr>
-        <w:t>Besluttet av:</w:t>
-      </w:r>
-      <w:r>
-        <w:rPr>
-          <w:rFonts w:ascii="Arial" w:hAnsi="Arial" w:cs="Arial"/>
-          <w:lang w:val="en-US"/>
-        </w:rPr>
-        <w:t xml:space="preserve"> {{mandatory.decidedBy}}{% endif %}</w:t>
-      </w:r>
-      <w:r>
-        <w:rPr>
-          <w:rFonts w:ascii="Arial" w:hAnsi="Arial" w:cs="Arial"/>
-          <w:lang w:val="en-US"/>
-        </w:rPr>
-        <w:t>{% if mandatory.</w:t>
-      </w:r>
-      <w:r>
-        <w:rPr>
-          <w:rFonts w:ascii="Arial" w:hAnsi="Arial" w:cs="Arial"/>
-        </w:rPr>
-        <w:t xml:space="preserve"> </w:t>
-      </w:r>
-      <w:r>
-        <w:rPr>
-          <w:rFonts w:ascii="Arial" w:hAnsi="Arial" w:cs="Arial"/>
-          <w:lang w:val="en-US"/>
-        </w:rPr>
-        <w:t>replacedBy|length &gt; 1 %}</w:t>
-      </w:r>
-      <w:r>
-        <w:rPr>
-          <w:rFonts w:ascii="Arial" w:hAnsi="Arial" w:cs="Arial"/>
-          <w:lang w:val="en-US"/>
-        </w:rPr>
-        <w:br/>
-      </w:r>
+        <w:t>Merknad</w:t>
+      </w:r>
+      <w:proofErr w:type="spellEnd"/>
       <w:r>
         <w:rPr>
           <w:rFonts w:ascii="Arial" w:hAnsi="Arial" w:cs="Arial"/>
           <w:b/>
           <w:lang w:val="en-US"/>
         </w:rPr>
-        <w:t>Erstattes av:</w:t>
-      </w:r>
-      <w:r>
-        <w:rPr>
-          <w:rFonts w:ascii="Arial" w:hAnsi="Arial" w:cs="Arial"/>
-          <w:lang w:val="en-US"/>
-        </w:rPr>
-        <w:t xml:space="preserve"> {{mandatory.</w:t>
-      </w:r>
-      <w:r>
-        <w:rPr>
-          <w:rFonts w:ascii="Arial" w:hAnsi="Arial" w:cs="Arial"/>
-        </w:rPr>
-        <w:t xml:space="preserve"> </w:t>
-      </w:r>
-      <w:r>
-        <w:rPr>
-          <w:rFonts w:ascii="Arial" w:hAnsi="Arial" w:cs="Arial"/>
-          <w:lang w:val="en-US"/>
-        </w:rPr>
-        <w:t>replacedBy}}{% endif %}</w:t>
-      </w:r>
-      <w:r>
-        <w:rPr>
-          <w:rFonts w:ascii="Arial" w:hAnsi="Arial" w:cs="Arial"/>
-          <w:lang w:val="en-US"/>
-        </w:rPr>
-        <w:t>{% if mandatory.notice|length &gt; 1 %}</w:t>
-      </w:r>
-      <w:r>
-        <w:rPr>
-          <w:rFonts w:ascii="Arial" w:hAnsi="Arial" w:cs="Arial"/>
-          <w:lang w:val="en-US"/>
-        </w:rPr>
-        <w:br/>
-      </w:r>
-      <w:r>
-        <w:rPr>
-          <w:rFonts w:ascii="Arial" w:hAnsi="Arial" w:cs="Arial"/>
-          <w:b/>
-          <w:lang w:val="en-US"/>
-        </w:rPr>
-        <w:t>Merknad:</w:t>
-      </w:r>
-      <w:r>
-        <w:rPr>
-          <w:rFonts w:ascii="Arial" w:hAnsi="Arial" w:cs="Arial"/>
-          <w:lang w:val="en-US"/>
-        </w:rPr>
-        <w:t xml:space="preserve"> {{mandatory.notice}}{% endif %}</w:t>
+        <w:t>:</w:t>
+      </w:r>
+      <w:r>
+        <w:rPr>
+          <w:rFonts w:ascii="Arial" w:hAnsi="Arial" w:cs="Arial"/>
+          <w:lang w:val="en-US"/>
+        </w:rPr>
+        <w:t xml:space="preserve"> {{</w:t>
+      </w:r>
+      <w:proofErr w:type="spellStart"/>
+      <w:r>
+        <w:rPr>
+          <w:rFonts w:ascii="Arial" w:hAnsi="Arial" w:cs="Arial"/>
+          <w:lang w:val="en-US"/>
+        </w:rPr>
+        <w:t>mandatory.notice</w:t>
+      </w:r>
+      <w:proofErr w:type="spellEnd"/>
+      <w:r>
+        <w:rPr>
+          <w:rFonts w:ascii="Arial" w:hAnsi="Arial" w:cs="Arial"/>
+          <w:lang w:val="en-US"/>
+        </w:rPr>
+        <w:t xml:space="preserve">}}{% </w:t>
+      </w:r>
+      <w:proofErr w:type="spellStart"/>
+      <w:r>
+        <w:rPr>
+          <w:rFonts w:ascii="Arial" w:hAnsi="Arial" w:cs="Arial"/>
+          <w:lang w:val="en-US"/>
+        </w:rPr>
+        <w:t>endif</w:t>
+      </w:r>
+      <w:proofErr w:type="spellEnd"/>
+      <w:r>
+        <w:rPr>
+          <w:rFonts w:ascii="Arial" w:hAnsi="Arial" w:cs="Arial"/>
+          <w:lang w:val="en-US"/>
+        </w:rPr>
+        <w:t xml:space="preserve"> %}</w:t>
       </w:r>
     </w:p>
     <w:p>
@@ -767,7 +1388,23 @@
           <w:rFonts w:ascii="Arial" w:hAnsi="Arial" w:cs="Arial"/>
           <w:lang w:val="en-US"/>
         </w:rPr>
-        <w:t>{%p endfor %}</w:t>
+        <w:t xml:space="preserve">{%p </w:t>
+      </w:r>
+      <w:proofErr w:type="spellStart"/>
+      <w:r>
+        <w:rPr>
+          <w:rFonts w:ascii="Arial" w:hAnsi="Arial" w:cs="Arial"/>
+          <w:lang w:val="en-US"/>
+        </w:rPr>
+        <w:t>endfor</w:t>
+      </w:r>
+      <w:proofErr w:type="spellEnd"/>
+      <w:r>
+        <w:rPr>
+          <w:rFonts w:ascii="Arial" w:hAnsi="Arial" w:cs="Arial"/>
+          <w:lang w:val="en-US"/>
+        </w:rPr>
+        <w:t xml:space="preserve"> %}</w:t>
       </w:r>
     </w:p>
     <w:p>
@@ -782,7 +1419,25 @@
           <w:rFonts w:ascii="Arial" w:hAnsi="Arial" w:cs="Arial"/>
           <w:lang w:val="en-US"/>
         </w:rPr>
-        <w:t>{% for heading in document.headings %}</w:t>
+        <w:t xml:space="preserve">{% for heading in </w:t>
+      </w:r>
+      <w:proofErr w:type="spellStart"/>
+      <w:proofErr w:type="gramStart"/>
+      <w:r>
+        <w:rPr>
+          <w:rFonts w:ascii="Arial" w:hAnsi="Arial" w:cs="Arial"/>
+          <w:lang w:val="en-US"/>
+        </w:rPr>
+        <w:t>document.headings</w:t>
+      </w:r>
+      <w:proofErr w:type="spellEnd"/>
+      <w:proofErr w:type="gramEnd"/>
+      <w:r>
+        <w:rPr>
+          <w:rFonts w:ascii="Arial" w:hAnsi="Arial" w:cs="Arial"/>
+          <w:lang w:val="en-US"/>
+        </w:rPr>
+        <w:t xml:space="preserve"> %}</w:t>
       </w:r>
     </w:p>
     <w:p>
@@ -798,7 +1453,25 @@
           <w:rFonts w:ascii="Arial" w:hAnsi="Arial" w:cs="Arial"/>
           <w:lang w:val="en-US"/>
         </w:rPr>
-        <w:t>{{heading.title}}</w:t>
+        <w:t>{{</w:t>
+      </w:r>
+      <w:proofErr w:type="spellStart"/>
+      <w:proofErr w:type="gramStart"/>
+      <w:r>
+        <w:rPr>
+          <w:rFonts w:ascii="Arial" w:hAnsi="Arial" w:cs="Arial"/>
+          <w:lang w:val="en-US"/>
+        </w:rPr>
+        <w:t>heading.title</w:t>
+      </w:r>
+      <w:proofErr w:type="spellEnd"/>
+      <w:proofErr w:type="gramEnd"/>
+      <w:r>
+        <w:rPr>
+          <w:rFonts w:ascii="Arial" w:hAnsi="Arial" w:cs="Arial"/>
+          <w:lang w:val="en-US"/>
+        </w:rPr>
+        <w:t>}}</w:t>
       </w:r>
     </w:p>
     <w:p>
@@ -813,7 +1486,48 @@
           <w:rFonts w:ascii="Arial" w:hAnsi="Arial" w:cs="Arial"/>
           <w:lang w:val="en-US"/>
         </w:rPr>
-        <w:t>{{heading.text}}{% endfor %}</w:t>
+        <w:t>{{</w:t>
+      </w:r>
+      <w:proofErr w:type="spellStart"/>
+      <w:r>
+        <w:rPr>
+          <w:rFonts w:ascii="Arial" w:hAnsi="Arial" w:cs="Arial"/>
+          <w:lang w:val="en-US"/>
+        </w:rPr>
+        <w:t>heading.text</w:t>
+      </w:r>
+      <w:proofErr w:type="spellEnd"/>
+      <w:proofErr w:type="gramStart"/>
+      <w:r>
+        <w:rPr>
+          <w:rFonts w:ascii="Arial" w:hAnsi="Arial" w:cs="Arial"/>
+          <w:lang w:val="en-US"/>
+        </w:rPr>
+        <w:t>}}{</w:t>
+      </w:r>
+      <w:proofErr w:type="gramEnd"/>
+      <w:r>
+        <w:rPr>
+          <w:rFonts w:ascii="Arial" w:hAnsi="Arial" w:cs="Arial"/>
+          <w:lang w:val="en-US"/>
+        </w:rPr>
+        <w:t xml:space="preserve">% </w:t>
+      </w:r>
+      <w:proofErr w:type="spellStart"/>
+      <w:r>
+        <w:rPr>
+          <w:rFonts w:ascii="Arial" w:hAnsi="Arial" w:cs="Arial"/>
+          <w:lang w:val="en-US"/>
+        </w:rPr>
+        <w:t>endfor</w:t>
+      </w:r>
+      <w:proofErr w:type="spellEnd"/>
+      <w:r>
+        <w:rPr>
+          <w:rFonts w:ascii="Arial" w:hAnsi="Arial" w:cs="Arial"/>
+          <w:lang w:val="en-US"/>
+        </w:rPr>
+        <w:t xml:space="preserve"> %}</w:t>
       </w:r>
     </w:p>
     <w:p>
@@ -825,10 +1539,76 @@
       </w:pPr>
       <w:r>
         <w:rPr>
+          <w:rFonts w:ascii="Arial" w:eastAsiaTheme="minorHAnsi" w:hAnsi="Arial" w:cs="Arial"/>
+          <w:b w:val="0"/>
+          <w:bCs w:val="0"/>
+          <w:color w:val="auto"/>
+          <w:lang w:val="en-US"/>
+        </w:rPr>
+        <w:t>{</w:t>
+      </w:r>
+      <w:r>
+        <w:rPr>
+          <w:rFonts w:ascii="Arial" w:eastAsiaTheme="minorHAnsi" w:hAnsi="Arial" w:cs="Arial"/>
+          <w:b w:val="0"/>
+          <w:bCs w:val="0"/>
+          <w:color w:val="auto"/>
+          <w:lang w:val="en-US"/>
+        </w:rPr>
+        <w:t xml:space="preserve">% if </w:t>
+      </w:r>
+      <w:proofErr w:type="spellStart"/>
+      <w:proofErr w:type="gramStart"/>
+      <w:r>
+        <w:rPr>
+          <w:rFonts w:ascii="Arial" w:eastAsiaTheme="minorHAnsi" w:hAnsi="Arial" w:cs="Arial"/>
+          <w:b w:val="0"/>
+          <w:bCs w:val="0"/>
+          <w:color w:val="auto"/>
+          <w:lang w:val="en-US"/>
+        </w:rPr>
+        <w:t>document.contactAddress</w:t>
+      </w:r>
+      <w:proofErr w:type="gramEnd"/>
+      <w:r>
+        <w:rPr>
+          <w:rFonts w:ascii="Arial" w:eastAsiaTheme="minorHAnsi" w:hAnsi="Arial" w:cs="Arial"/>
+          <w:b w:val="0"/>
+          <w:bCs w:val="0"/>
+          <w:color w:val="auto"/>
+          <w:lang w:val="en-US"/>
+        </w:rPr>
+        <w:t>|length</w:t>
+      </w:r>
+      <w:proofErr w:type="spellEnd"/>
+      <w:r>
+        <w:rPr>
+          <w:rFonts w:ascii="Arial" w:eastAsiaTheme="minorHAnsi" w:hAnsi="Arial" w:cs="Arial"/>
+          <w:b w:val="0"/>
+          <w:bCs w:val="0"/>
+          <w:color w:val="auto"/>
+          <w:lang w:val="en-US"/>
+        </w:rPr>
+        <w:t xml:space="preserve"> &gt; 1 %}</w:t>
+      </w:r>
+      <w:r>
+        <w:rPr>
+          <w:rFonts w:ascii="Arial" w:eastAsiaTheme="minorHAnsi" w:hAnsi="Arial" w:cs="Arial"/>
+          <w:b w:val="0"/>
+          <w:bCs w:val="0"/>
+          <w:color w:val="auto"/>
+          <w:lang w:val="en-US"/>
+        </w:rPr>
+        <w:br/>
+      </w:r>
+      <w:proofErr w:type="spellStart"/>
+      <w:r>
+        <w:rPr>
           <w:lang w:val="en-US"/>
         </w:rPr>
         <w:t>Kontaktadresse</w:t>
       </w:r>
+      <w:proofErr w:type="spellEnd"/>
     </w:p>
     <w:p>
       <w:pPr>
@@ -842,7 +1622,48 @@
           <w:rFonts w:ascii="Arial" w:hAnsi="Arial" w:cs="Arial"/>
           <w:lang w:val="en-US"/>
         </w:rPr>
-        <w:t>{{document.contactAddress}}</w:t>
+        <w:t>{{</w:t>
+      </w:r>
+      <w:proofErr w:type="spellStart"/>
+      <w:proofErr w:type="gramStart"/>
+      <w:r>
+        <w:rPr>
+          <w:rFonts w:ascii="Arial" w:hAnsi="Arial" w:cs="Arial"/>
+          <w:lang w:val="en-US"/>
+        </w:rPr>
+        <w:t>document.contactAddress</w:t>
+      </w:r>
+      <w:proofErr w:type="spellEnd"/>
+      <w:proofErr w:type="gramEnd"/>
+      <w:r>
+        <w:rPr>
+          <w:rFonts w:ascii="Arial" w:hAnsi="Arial" w:cs="Arial"/>
+          <w:lang w:val="en-US"/>
+        </w:rPr>
+        <w:t>}}</w:t>
+      </w:r>
+      <w:r>
+        <w:rPr>
+          <w:rFonts w:ascii="Arial" w:hAnsi="Arial" w:cs="Arial"/>
+          <w:lang w:val="en-US"/>
+        </w:rPr>
+        <w:t xml:space="preserve">{% </w:t>
+      </w:r>
+      <w:proofErr w:type="spellStart"/>
+      <w:r>
+        <w:rPr>
+          <w:rFonts w:ascii="Arial" w:hAnsi="Arial" w:cs="Arial"/>
+          <w:lang w:val="en-US"/>
+        </w:rPr>
+        <w:t>endif</w:t>
+      </w:r>
+      <w:proofErr w:type="spellEnd"/>
+      <w:r>
+        <w:rPr>
+          <w:rFonts w:ascii="Arial" w:hAnsi="Arial" w:cs="Arial"/>
+          <w:lang w:val="en-US"/>
+        </w:rPr>
+        <w:t xml:space="preserve"> %}</w:t>
       </w:r>
     </w:p>
     <w:p>
@@ -859,12 +1680,21 @@
         </w:rPr>
         <w:t xml:space="preserve">{%for </w:t>
       </w:r>
-      <w:r>
-        <w:rPr>
-          <w:rFonts w:ascii="Arial" w:hAnsi="Arial" w:cs="Arial"/>
-          <w:lang w:val="en-US"/>
-        </w:rPr>
-        <w:t xml:space="preserve">linksCategory </w:t>
+      <w:proofErr w:type="spellStart"/>
+      <w:r>
+        <w:rPr>
+          <w:rFonts w:ascii="Arial" w:hAnsi="Arial" w:cs="Arial"/>
+          <w:lang w:val="en-US"/>
+        </w:rPr>
+        <w:t>linksCategory</w:t>
+      </w:r>
+      <w:proofErr w:type="spellEnd"/>
+      <w:r>
+        <w:rPr>
+          <w:rFonts w:ascii="Arial" w:hAnsi="Arial" w:cs="Arial"/>
+          <w:lang w:val="en-US"/>
+        </w:rPr>
+        <w:t xml:space="preserve"> </w:t>
       </w:r>
       <w:r>
         <w:rPr>
@@ -876,6 +1706,7 @@
       <w:r>
         <w:t xml:space="preserve"> </w:t>
       </w:r>
+      <w:proofErr w:type="spellStart"/>
       <w:r>
         <w:rPr>
           <w:rFonts w:ascii="Arial" w:hAnsi="Arial" w:cs="Arial"/>
@@ -883,6 +1714,7 @@
         </w:rPr>
         <w:t>linksCategories</w:t>
       </w:r>
+      <w:proofErr w:type="spellEnd"/>
       <w:r>
         <w:rPr>
           <w:rFonts w:ascii="Arial" w:hAnsi="Arial" w:cs="Arial"/>
@@ -920,24 +1752,48 @@
         <w:rPr>
           <w:rStyle w:val="Heading3Char"/>
         </w:rPr>
-        <w:t>.name}}</w:t>
-      </w:r>
-      <w:r>
-        <w:rPr>
-          <w:rFonts w:ascii="Arial" w:hAnsi="Arial" w:cs="Arial"/>
-          <w:lang w:val="en-US"/>
-        </w:rPr>
-        <w:t>{%for link in</w:t>
+        <w:t>.name</w:t>
+      </w:r>
+      <w:proofErr w:type="gramStart"/>
+      <w:r>
+        <w:rPr>
+          <w:rStyle w:val="Heading3Char"/>
+        </w:rPr>
+        <w:t>}}</w:t>
+      </w:r>
+      <w:r>
+        <w:rPr>
+          <w:rFonts w:ascii="Arial" w:hAnsi="Arial" w:cs="Arial"/>
+          <w:lang w:val="en-US"/>
+        </w:rPr>
+        <w:t>{</w:t>
+      </w:r>
+      <w:proofErr w:type="gramEnd"/>
+      <w:r>
+        <w:rPr>
+          <w:rFonts w:ascii="Arial" w:hAnsi="Arial" w:cs="Arial"/>
+          <w:lang w:val="en-US"/>
+        </w:rPr>
+        <w:t>%for link in</w:t>
       </w:r>
       <w:r>
         <w:t xml:space="preserve"> </w:t>
       </w:r>
-      <w:r>
-        <w:rPr>
-          <w:rFonts w:ascii="Arial" w:hAnsi="Arial" w:cs="Arial"/>
-          <w:lang w:val="en-US"/>
-        </w:rPr>
-        <w:t>linksCategory.links%}</w:t>
+      <w:proofErr w:type="spellStart"/>
+      <w:r>
+        <w:rPr>
+          <w:rFonts w:ascii="Arial" w:hAnsi="Arial" w:cs="Arial"/>
+          <w:lang w:val="en-US"/>
+        </w:rPr>
+        <w:t>linksCategory.links</w:t>
+      </w:r>
+      <w:proofErr w:type="spellEnd"/>
+      <w:r>
+        <w:rPr>
+          <w:rFonts w:ascii="Arial" w:hAnsi="Arial" w:cs="Arial"/>
+          <w:lang w:val="en-US"/>
+        </w:rPr>
+        <w:t>%}</w:t>
       </w:r>
     </w:p>
     <w:p>
@@ -957,14 +1813,55 @@
           <w:rFonts w:ascii="Arial" w:hAnsi="Arial" w:cs="Arial"/>
           <w:lang w:val="en-US"/>
         </w:rPr>
-        <w:t>{{link.value}}</w:t>
-      </w:r>
-      <w:r>
-        <w:rPr>
-          <w:rFonts w:ascii="Arial" w:hAnsi="Arial" w:cs="Arial"/>
-          <w:lang w:val="en-US"/>
-        </w:rPr>
-        <w:t>{% endfor %}</w:t>
+        <w:t>{{</w:t>
+      </w:r>
+      <w:proofErr w:type="spellStart"/>
+      <w:r>
+        <w:rPr>
+          <w:rFonts w:ascii="Arial" w:hAnsi="Arial" w:cs="Arial"/>
+          <w:lang w:val="en-US"/>
+        </w:rPr>
+        <w:t>link.value</w:t>
+      </w:r>
+      <w:proofErr w:type="spellEnd"/>
+      <w:proofErr w:type="gramStart"/>
+      <w:r>
+        <w:rPr>
+          <w:rFonts w:ascii="Arial" w:hAnsi="Arial" w:cs="Arial"/>
+          <w:lang w:val="en-US"/>
+        </w:rPr>
+        <w:t>}}</w:t>
+      </w:r>
+      <w:r>
+        <w:rPr>
+          <w:rFonts w:ascii="Arial" w:hAnsi="Arial" w:cs="Arial"/>
+          <w:lang w:val="en-US"/>
+        </w:rPr>
+        <w:t>{</w:t>
+      </w:r>
+      <w:proofErr w:type="gramEnd"/>
+      <w:r>
+        <w:rPr>
+          <w:rFonts w:ascii="Arial" w:hAnsi="Arial" w:cs="Arial"/>
+          <w:lang w:val="en-US"/>
+        </w:rPr>
+        <w:t xml:space="preserve">% </w:t>
+      </w:r>
+      <w:proofErr w:type="spellStart"/>
+      <w:r>
+        <w:rPr>
+          <w:rFonts w:ascii="Arial" w:hAnsi="Arial" w:cs="Arial"/>
+          <w:lang w:val="en-US"/>
+        </w:rPr>
+        <w:t>endfor</w:t>
+      </w:r>
+      <w:proofErr w:type="spellEnd"/>
+      <w:r>
+        <w:rPr>
+          <w:rFonts w:ascii="Arial" w:hAnsi="Arial" w:cs="Arial"/>
+          <w:lang w:val="en-US"/>
+        </w:rPr>
+        <w:t xml:space="preserve"> %}</w:t>
       </w:r>
     </w:p>
     <w:p>
@@ -979,7 +1876,23 @@
           <w:rFonts w:ascii="Arial" w:hAnsi="Arial" w:cs="Arial"/>
           <w:lang w:val="en-US"/>
         </w:rPr>
-        <w:t>{% endfor %}</w:t>
+        <w:t xml:space="preserve">{% </w:t>
+      </w:r>
+      <w:proofErr w:type="spellStart"/>
+      <w:r>
+        <w:rPr>
+          <w:rFonts w:ascii="Arial" w:hAnsi="Arial" w:cs="Arial"/>
+          <w:lang w:val="en-US"/>
+        </w:rPr>
+        <w:t>endfor</w:t>
+      </w:r>
+      <w:proofErr w:type="spellEnd"/>
+      <w:r>
+        <w:rPr>
+          <w:rFonts w:ascii="Arial" w:hAnsi="Arial" w:cs="Arial"/>
+          <w:lang w:val="en-US"/>
+        </w:rPr>
+        <w:t xml:space="preserve"> %}</w:t>
       </w:r>
     </w:p>
     <w:p>
@@ -994,8 +1907,23 @@
           <w:rFonts w:ascii="Arial" w:hAnsi="Arial" w:cs="Arial"/>
           <w:lang w:val="en-US"/>
         </w:rPr>
-        <w:lastRenderedPageBreak/>
-        <w:t>[[newpage]]</w:t>
+        <w:t>[[</w:t>
+      </w:r>
+      <w:proofErr w:type="spellStart"/>
+      <w:r>
+        <w:rPr>
+          <w:rFonts w:ascii="Arial" w:hAnsi="Arial" w:cs="Arial"/>
+          <w:lang w:val="en-US"/>
+        </w:rPr>
+        <w:t>newpage</w:t>
+      </w:r>
+      <w:proofErr w:type="spellEnd"/>
+      <w:r>
+        <w:rPr>
+          <w:rFonts w:ascii="Arial" w:hAnsi="Arial" w:cs="Arial"/>
+          <w:lang w:val="en-US"/>
+        </w:rPr>
+        <w:t>]]</w:t>
       </w:r>
     </w:p>
     <w:p>
@@ -1005,21 +1933,68 @@
           <w:lang w:val="en-US"/>
         </w:rPr>
       </w:pPr>
-      <w:bookmarkStart w:id="0" w:name="_GoBack"/>
-      <w:bookmarkEnd w:id="0"/>
-      <w:r>
-        <w:rPr>
-          <w:rFonts w:ascii="Arial" w:hAnsi="Arial" w:cs="Arial"/>
-          <w:lang w:val="en-US"/>
-        </w:rPr>
-        <w:t>{% endfor %}</w:t>
-      </w:r>
-      <w:r>
-        <w:rPr>
-          <w:rFonts w:ascii="Arial" w:hAnsi="Arial" w:cs="Arial"/>
-          <w:lang w:val="en-US"/>
-        </w:rPr>
-        <w:t>{% endfor %}</w:t>
+      <w:r>
+        <w:rPr>
+          <w:rFonts w:ascii="Arial" w:hAnsi="Arial" w:cs="Arial"/>
+          <w:lang w:val="en-US"/>
+        </w:rPr>
+        <w:lastRenderedPageBreak/>
+        <w:t xml:space="preserve">{% </w:t>
+      </w:r>
+      <w:proofErr w:type="spellStart"/>
+      <w:r>
+        <w:rPr>
+          <w:rFonts w:ascii="Arial" w:hAnsi="Arial" w:cs="Arial"/>
+          <w:lang w:val="en-US"/>
+        </w:rPr>
+        <w:t>endfor</w:t>
+      </w:r>
+      <w:proofErr w:type="spellEnd"/>
+      <w:r>
+        <w:rPr>
+          <w:rFonts w:ascii="Arial" w:hAnsi="Arial" w:cs="Arial"/>
+          <w:lang w:val="en-US"/>
+        </w:rPr>
+        <w:t xml:space="preserve"> </w:t>
+      </w:r>
+      <w:proofErr w:type="gramStart"/>
+      <w:r>
+        <w:rPr>
+          <w:rFonts w:ascii="Arial" w:hAnsi="Arial" w:cs="Arial"/>
+          <w:lang w:val="en-US"/>
+        </w:rPr>
+        <w:t>%}</w:t>
+      </w:r>
+      <w:r>
+        <w:rPr>
+          <w:rFonts w:ascii="Arial" w:hAnsi="Arial" w:cs="Arial"/>
+          <w:lang w:val="en-US"/>
+        </w:rPr>
+        <w:t>{</w:t>
+      </w:r>
+      <w:proofErr w:type="gramEnd"/>
+      <w:r>
+        <w:rPr>
+          <w:rFonts w:ascii="Arial" w:hAnsi="Arial" w:cs="Arial"/>
+          <w:lang w:val="en-US"/>
+        </w:rPr>
+        <w:t xml:space="preserve">% </w:t>
+      </w:r>
+      <w:proofErr w:type="spellStart"/>
+      <w:r>
+        <w:rPr>
+          <w:rFonts w:ascii="Arial" w:hAnsi="Arial" w:cs="Arial"/>
+          <w:lang w:val="en-US"/>
+        </w:rPr>
+        <w:t>endfor</w:t>
+      </w:r>
+      <w:proofErr w:type="spellEnd"/>
+      <w:r>
+        <w:rPr>
+          <w:rFonts w:ascii="Arial" w:hAnsi="Arial" w:cs="Arial"/>
+          <w:lang w:val="en-US"/>
+        </w:rPr>
+        <w:t xml:space="preserve"> %}</w:t>
       </w:r>
     </w:p>
     <w:sectPr>
@@ -2298,7 +3273,7 @@
 </file>
 
 <file path=customXml/itemProps1.xml><?xml version="1.0" encoding="utf-8"?>
-<ds:datastoreItem xmlns:ds="http://schemas.openxmlformats.org/officeDocument/2006/customXml" ds:itemID="{7DCCC997-296B-4CA8-84A5-F4D37A3ED113}">
+<ds:datastoreItem xmlns:ds="http://schemas.openxmlformats.org/officeDocument/2006/customXml" ds:itemID="{012D64DA-813A-4892-86B5-79A568CA892A}">
   <ds:schemaRefs>
     <ds:schemaRef ds:uri="http://schemas.openxmlformats.org/officeDocument/2006/bibliography"/>
   </ds:schemaRefs>

</xml_diff>

<commit_message>
Updatet template and changed success message
</commit_message>
<xml_diff>
--- a/templates/template.docx
+++ b/templates/template.docx
@@ -255,6 +255,63 @@
       <w:tr>
         <w:tc>
           <w:tcPr>
+            <w:tcW w:w="9288" w:type="dxa"/>
+            <w:gridSpan w:val="2"/>
+          </w:tcPr>
+          <w:p>
+            <w:pPr>
+              <w:rPr>
+                <w:rFonts w:ascii="Arial" w:hAnsi="Arial" w:cs="Arial"/>
+                <w:lang w:val="en-US"/>
+              </w:rPr>
+            </w:pPr>
+            <w:bookmarkStart w:id="0" w:name="_GoBack"/>
+            <w:bookmarkEnd w:id="0"/>
+            <w:r>
+              <w:rPr>
+                <w:rFonts w:ascii="Arial" w:hAnsi="Arial" w:cs="Arial"/>
+                <w:lang w:val="en-US"/>
+              </w:rPr>
+              <w:t>{%</w:t>
+            </w:r>
+            <w:proofErr w:type="spellStart"/>
+            <w:r>
+              <w:rPr>
+                <w:rFonts w:ascii="Arial" w:hAnsi="Arial" w:cs="Arial"/>
+                <w:lang w:val="en-US"/>
+              </w:rPr>
+              <w:t>tr</w:t>
+            </w:r>
+            <w:proofErr w:type="spellEnd"/>
+            <w:r>
+              <w:rPr>
+                <w:rFonts w:ascii="Arial" w:hAnsi="Arial" w:cs="Arial"/>
+                <w:lang w:val="en-US"/>
+              </w:rPr>
+              <w:t xml:space="preserve"> for field in </w:t>
+            </w:r>
+            <w:proofErr w:type="spellStart"/>
+            <w:r>
+              <w:rPr>
+                <w:rFonts w:ascii="Arial" w:hAnsi="Arial" w:cs="Arial"/>
+                <w:lang w:val="en-US"/>
+              </w:rPr>
+              <w:t>document.fields</w:t>
+            </w:r>
+            <w:proofErr w:type="spellEnd"/>
+            <w:r>
+              <w:rPr>
+                <w:rFonts w:ascii="Arial" w:hAnsi="Arial" w:cs="Arial"/>
+                <w:lang w:val="en-US"/>
+              </w:rPr>
+              <w:t xml:space="preserve"> %}</w:t>
+            </w:r>
+          </w:p>
+        </w:tc>
+      </w:tr>
+      <w:tr>
+        <w:tc>
+          <w:tcPr>
             <w:tcW w:w="4644" w:type="dxa"/>
           </w:tcPr>
           <w:p>
@@ -264,12 +321,49 @@
                 <w:lang w:val="en-US"/>
               </w:rPr>
             </w:pPr>
-            <w:r>
-              <w:rPr>
-                <w:rFonts w:ascii="Arial" w:hAnsi="Arial" w:cs="Arial"/>
-                <w:lang w:val="en-US"/>
-              </w:rPr>
-              <w:t>Status</w:t>
+            <w:proofErr w:type="gramStart"/>
+            <w:r>
+              <w:rPr>
+                <w:rFonts w:ascii="Arial" w:hAnsi="Arial" w:cs="Arial"/>
+                <w:lang w:val="en-US"/>
+              </w:rPr>
+              <w:t>{{</w:t>
+            </w:r>
+            <w:r>
+              <w:rPr>
+                <w:rFonts w:ascii="Arial" w:hAnsi="Arial" w:cs="Arial"/>
+                <w:lang w:val="en-US"/>
+              </w:rPr>
+              <w:t xml:space="preserve"> </w:t>
+            </w:r>
+            <w:r>
+              <w:rPr>
+                <w:rFonts w:ascii="Arial" w:hAnsi="Arial" w:cs="Arial"/>
+                <w:lang w:val="en-US"/>
+              </w:rPr>
+              <w:t>field.</w:t>
+            </w:r>
+            <w:r>
+              <w:rPr>
+                <w:rFonts w:ascii="Arial" w:hAnsi="Arial" w:cs="Arial"/>
+                <w:lang w:val="en-US"/>
+              </w:rPr>
+              <w:t>name</w:t>
+            </w:r>
+            <w:proofErr w:type="gramEnd"/>
+            <w:r>
+              <w:rPr>
+                <w:rFonts w:ascii="Arial" w:hAnsi="Arial" w:cs="Arial"/>
+                <w:lang w:val="en-US"/>
+              </w:rPr>
+              <w:t xml:space="preserve"> </w:t>
+            </w:r>
+            <w:r>
+              <w:rPr>
+                <w:rFonts w:ascii="Arial" w:hAnsi="Arial" w:cs="Arial"/>
+                <w:lang w:val="en-US"/>
+              </w:rPr>
+              <w:t>}}</w:t>
             </w:r>
           </w:p>
         </w:tc>
@@ -284,6 +378,7 @@
                 <w:lang w:val="en-US"/>
               </w:rPr>
             </w:pPr>
+            <w:proofErr w:type="gramStart"/>
             <w:r>
               <w:rPr>
                 <w:rFonts w:ascii="Arial" w:hAnsi="Arial" w:cs="Arial"/>
@@ -291,24 +386,30 @@
               </w:rPr>
               <w:t>{{</w:t>
             </w:r>
+            <w:r>
+              <w:rPr>
+                <w:rFonts w:ascii="Arial" w:hAnsi="Arial" w:cs="Arial"/>
+                <w:lang w:val="en-US"/>
+              </w:rPr>
+              <w:t xml:space="preserve"> </w:t>
+            </w:r>
             <w:proofErr w:type="spellStart"/>
-            <w:proofErr w:type="gramStart"/>
-            <w:r>
-              <w:rPr>
-                <w:rFonts w:ascii="Arial" w:hAnsi="Arial" w:cs="Arial"/>
-                <w:lang w:val="en-US"/>
-              </w:rPr>
-              <w:t>document.</w:t>
-            </w:r>
-            <w:r>
-              <w:rPr>
-                <w:rFonts w:ascii="Arial" w:hAnsi="Arial" w:cs="Arial"/>
-                <w:lang w:val="en-US"/>
-              </w:rPr>
-              <w:t>status</w:t>
+            <w:r>
+              <w:rPr>
+                <w:rFonts w:ascii="Arial" w:hAnsi="Arial" w:cs="Arial"/>
+                <w:lang w:val="en-US"/>
+              </w:rPr>
+              <w:t>field</w:t>
+            </w:r>
+            <w:proofErr w:type="gramEnd"/>
+            <w:r>
+              <w:rPr>
+                <w:rFonts w:ascii="Arial" w:hAnsi="Arial" w:cs="Arial"/>
+                <w:lang w:val="en-US"/>
+              </w:rPr>
+              <w:t>.value</w:t>
             </w:r>
             <w:proofErr w:type="spellEnd"/>
-            <w:proofErr w:type="gramEnd"/>
             <w:r>
               <w:rPr>
                 <w:rFonts w:ascii="Arial" w:hAnsi="Arial" w:cs="Arial"/>
@@ -360,181 +461,6 @@
                 <w:rFonts w:ascii="Arial" w:hAnsi="Arial" w:cs="Arial"/>
                 <w:lang w:val="en-US"/>
               </w:rPr>
-              <w:t xml:space="preserve"> for field in </w:t>
-            </w:r>
-            <w:proofErr w:type="spellStart"/>
-            <w:proofErr w:type="gramStart"/>
-            <w:r>
-              <w:rPr>
-                <w:rFonts w:ascii="Arial" w:hAnsi="Arial" w:cs="Arial"/>
-                <w:lang w:val="en-US"/>
-              </w:rPr>
-              <w:t>document.fields</w:t>
-            </w:r>
-            <w:proofErr w:type="spellEnd"/>
-            <w:proofErr w:type="gramEnd"/>
-            <w:r>
-              <w:rPr>
-                <w:rFonts w:ascii="Arial" w:hAnsi="Arial" w:cs="Arial"/>
-                <w:lang w:val="en-US"/>
-              </w:rPr>
-              <w:t xml:space="preserve"> %}</w:t>
-            </w:r>
-          </w:p>
-        </w:tc>
-      </w:tr>
-      <w:tr>
-        <w:tc>
-          <w:tcPr>
-            <w:tcW w:w="4644" w:type="dxa"/>
-          </w:tcPr>
-          <w:p>
-            <w:pPr>
-              <w:rPr>
-                <w:rFonts w:ascii="Arial" w:hAnsi="Arial" w:cs="Arial"/>
-                <w:lang w:val="en-US"/>
-              </w:rPr>
-            </w:pPr>
-            <w:proofErr w:type="gramStart"/>
-            <w:r>
-              <w:rPr>
-                <w:rFonts w:ascii="Arial" w:hAnsi="Arial" w:cs="Arial"/>
-                <w:lang w:val="en-US"/>
-              </w:rPr>
-              <w:t>{{</w:t>
-            </w:r>
-            <w:r>
-              <w:rPr>
-                <w:rFonts w:ascii="Arial" w:hAnsi="Arial" w:cs="Arial"/>
-                <w:lang w:val="en-US"/>
-              </w:rPr>
-              <w:t xml:space="preserve"> </w:t>
-            </w:r>
-            <w:r>
-              <w:rPr>
-                <w:rFonts w:ascii="Arial" w:hAnsi="Arial" w:cs="Arial"/>
-                <w:lang w:val="en-US"/>
-              </w:rPr>
-              <w:t>field.</w:t>
-            </w:r>
-            <w:r>
-              <w:rPr>
-                <w:rFonts w:ascii="Arial" w:hAnsi="Arial" w:cs="Arial"/>
-                <w:lang w:val="en-US"/>
-              </w:rPr>
-              <w:t>name</w:t>
-            </w:r>
-            <w:proofErr w:type="gramEnd"/>
-            <w:r>
-              <w:rPr>
-                <w:rFonts w:ascii="Arial" w:hAnsi="Arial" w:cs="Arial"/>
-                <w:lang w:val="en-US"/>
-              </w:rPr>
-              <w:t xml:space="preserve"> </w:t>
-            </w:r>
-            <w:r>
-              <w:rPr>
-                <w:rFonts w:ascii="Arial" w:hAnsi="Arial" w:cs="Arial"/>
-                <w:lang w:val="en-US"/>
-              </w:rPr>
-              <w:t>}}</w:t>
-            </w:r>
-          </w:p>
-        </w:tc>
-        <w:tc>
-          <w:tcPr>
-            <w:tcW w:w="4644" w:type="dxa"/>
-          </w:tcPr>
-          <w:p>
-            <w:pPr>
-              <w:rPr>
-                <w:rFonts w:ascii="Arial" w:hAnsi="Arial" w:cs="Arial"/>
-                <w:lang w:val="en-US"/>
-              </w:rPr>
-            </w:pPr>
-            <w:proofErr w:type="gramStart"/>
-            <w:r>
-              <w:rPr>
-                <w:rFonts w:ascii="Arial" w:hAnsi="Arial" w:cs="Arial"/>
-                <w:lang w:val="en-US"/>
-              </w:rPr>
-              <w:t>{{</w:t>
-            </w:r>
-            <w:r>
-              <w:rPr>
-                <w:rFonts w:ascii="Arial" w:hAnsi="Arial" w:cs="Arial"/>
-                <w:lang w:val="en-US"/>
-              </w:rPr>
-              <w:t xml:space="preserve"> </w:t>
-            </w:r>
-            <w:proofErr w:type="spellStart"/>
-            <w:r>
-              <w:rPr>
-                <w:rFonts w:ascii="Arial" w:hAnsi="Arial" w:cs="Arial"/>
-                <w:lang w:val="en-US"/>
-              </w:rPr>
-              <w:t>field</w:t>
-            </w:r>
-            <w:proofErr w:type="gramEnd"/>
-            <w:r>
-              <w:rPr>
-                <w:rFonts w:ascii="Arial" w:hAnsi="Arial" w:cs="Arial"/>
-                <w:lang w:val="en-US"/>
-              </w:rPr>
-              <w:t>.value</w:t>
-            </w:r>
-            <w:proofErr w:type="spellEnd"/>
-            <w:r>
-              <w:rPr>
-                <w:rFonts w:ascii="Arial" w:hAnsi="Arial" w:cs="Arial"/>
-                <w:lang w:val="en-US"/>
-              </w:rPr>
-              <w:t xml:space="preserve"> </w:t>
-            </w:r>
-            <w:r>
-              <w:rPr>
-                <w:rFonts w:ascii="Arial" w:hAnsi="Arial" w:cs="Arial"/>
-                <w:lang w:val="en-US"/>
-              </w:rPr>
-              <w:t>}}</w:t>
-            </w:r>
-          </w:p>
-        </w:tc>
-      </w:tr>
-      <w:tr>
-        <w:tc>
-          <w:tcPr>
-            <w:tcW w:w="9288" w:type="dxa"/>
-            <w:gridSpan w:val="2"/>
-          </w:tcPr>
-          <w:p>
-            <w:pPr>
-              <w:rPr>
-                <w:rFonts w:ascii="Arial" w:hAnsi="Arial" w:cs="Arial"/>
-                <w:lang w:val="en-US"/>
-              </w:rPr>
-            </w:pPr>
-            <w:r>
-              <w:rPr>
-                <w:rFonts w:ascii="Arial" w:hAnsi="Arial" w:cs="Arial"/>
-                <w:lang w:val="en-US"/>
-              </w:rPr>
-              <w:t>{%</w:t>
-            </w:r>
-            <w:proofErr w:type="spellStart"/>
-            <w:r>
-              <w:rPr>
-                <w:rFonts w:ascii="Arial" w:hAnsi="Arial" w:cs="Arial"/>
-                <w:lang w:val="en-US"/>
-              </w:rPr>
-              <w:t>tr</w:t>
-            </w:r>
-            <w:proofErr w:type="spellEnd"/>
-            <w:r>
-              <w:rPr>
-                <w:rFonts w:ascii="Arial" w:hAnsi="Arial" w:cs="Arial"/>
-                <w:lang w:val="en-US"/>
-              </w:rPr>
               <w:t xml:space="preserve"> </w:t>
             </w:r>
             <w:proofErr w:type="spellStart"/>
@@ -670,8 +596,6 @@
         </w:rPr>
         <w:t xml:space="preserve"> %}</w:t>
       </w:r>
-      <w:bookmarkStart w:id="0" w:name="_GoBack"/>
-      <w:bookmarkEnd w:id="0"/>
     </w:p>
     <w:tbl>
       <w:tblPr>
@@ -3273,7 +3197,7 @@
 </file>
 
 <file path=customXml/itemProps1.xml><?xml version="1.0" encoding="utf-8"?>
-<ds:datastoreItem xmlns:ds="http://schemas.openxmlformats.org/officeDocument/2006/customXml" ds:itemID="{012D64DA-813A-4892-86B5-79A568CA892A}">
+<ds:datastoreItem xmlns:ds="http://schemas.openxmlformats.org/officeDocument/2006/customXml" ds:itemID="{A0B0ECC7-021D-405C-9B8C-A4B4CE2D4554}">
   <ds:schemaRefs>
     <ds:schemaRef ds:uri="http://schemas.openxmlformats.org/officeDocument/2006/bibliography"/>
   </ds:schemaRefs>

</xml_diff>